<commit_message>
Paper formatting + pg numbers
</commit_message>
<xml_diff>
--- a/ADS507 Team 4 Design Document.docx
+++ b/ADS507 Team 4 Design Document.docx
@@ -10,703 +10,673 @@
           <w:bCs/>
         </w:rPr>
       </w:pPr>
-    </w:p>
-    <w:p>
-      <w:pPr>
-        <w:rPr>
-          <w:rFonts w:ascii="Times New Roman" w:hAnsi="Times New Roman" w:cs="Times New Roman"/>
-          <w:b/>
-          <w:bCs/>
-        </w:rPr>
-      </w:pPr>
-      <w:r>
-        <w:rPr>
-          <w:rFonts w:ascii="Times New Roman" w:hAnsi="Times New Roman" w:cs="Times New Roman"/>
-          <w:b/>
-          <w:bCs/>
-        </w:rPr>
-        <w:t xml:space="preserve">GitHub: </w:t>
-      </w:r>
-      <w:r>
-        <w:rPr>
-          <w:rFonts w:ascii="Times New Roman" w:hAnsi="Times New Roman" w:cs="Times New Roman"/>
-          <w:b/>
-          <w:bCs/>
-        </w:rPr>
-        <w:t>https://github.com/shailja-somani-0/ADS-507-Team-4</w:t>
-      </w:r>
-    </w:p>
-    <w:p>
-      <w:pPr>
-        <w:rPr>
-          <w:rFonts w:ascii="Times New Roman" w:hAnsi="Times New Roman" w:cs="Times New Roman"/>
-          <w:b/>
-          <w:bCs/>
-        </w:rPr>
-      </w:pPr>
-    </w:p>
-    <w:p>
-      <w:pPr>
-        <w:rPr>
-          <w:rFonts w:ascii="Times New Roman" w:hAnsi="Times New Roman" w:cs="Times New Roman"/>
-          <w:b/>
-          <w:bCs/>
-        </w:rPr>
-      </w:pPr>
-    </w:p>
-    <w:p>
-      <w:pPr>
-        <w:rPr>
-          <w:rFonts w:ascii="Times New Roman" w:hAnsi="Times New Roman" w:cs="Times New Roman"/>
-          <w:b/>
-          <w:bCs/>
-        </w:rPr>
-      </w:pPr>
-    </w:p>
-    <w:p>
-      <w:pPr>
-        <w:rPr>
-          <w:rFonts w:ascii="Times New Roman" w:hAnsi="Times New Roman" w:cs="Times New Roman"/>
-          <w:b/>
-          <w:bCs/>
-        </w:rPr>
-      </w:pPr>
-    </w:p>
-    <w:p>
-      <w:pPr>
-        <w:rPr>
-          <w:rFonts w:ascii="Times New Roman" w:hAnsi="Times New Roman" w:cs="Times New Roman"/>
-          <w:b/>
-          <w:bCs/>
-        </w:rPr>
-      </w:pPr>
-    </w:p>
-    <w:p>
-      <w:pPr>
-        <w:rPr>
-          <w:rFonts w:ascii="Times New Roman" w:hAnsi="Times New Roman" w:cs="Times New Roman"/>
-          <w:b/>
-          <w:bCs/>
-        </w:rPr>
-      </w:pPr>
-    </w:p>
-    <w:p>
-      <w:pPr>
-        <w:rPr>
-          <w:rFonts w:ascii="Times New Roman" w:hAnsi="Times New Roman" w:cs="Times New Roman"/>
-          <w:b/>
-          <w:bCs/>
-        </w:rPr>
-      </w:pPr>
-    </w:p>
-    <w:p>
-      <w:pPr>
-        <w:rPr>
-          <w:rFonts w:ascii="Times New Roman" w:hAnsi="Times New Roman" w:cs="Times New Roman"/>
-          <w:b/>
-          <w:bCs/>
-        </w:rPr>
-      </w:pPr>
-    </w:p>
-    <w:p>
-      <w:pPr>
-        <w:jc w:val="center"/>
-        <w:rPr>
-          <w:rFonts w:ascii="Times New Roman" w:hAnsi="Times New Roman" w:cs="Times New Roman"/>
-          <w:b/>
-          <w:bCs/>
-        </w:rPr>
-      </w:pPr>
-      <w:r>
-        <w:rPr>
-          <w:rFonts w:ascii="Times New Roman" w:hAnsi="Times New Roman" w:cs="Times New Roman"/>
-          <w:b/>
-          <w:bCs/>
-        </w:rPr>
-        <w:t>System Architecture San Diego, California Weather Data and Alerts Pipeline</w:t>
-      </w:r>
-    </w:p>
-    <w:p>
-      <w:pPr>
-        <w:rPr>
-          <w:rFonts w:ascii="Times New Roman" w:hAnsi="Times New Roman" w:cs="Times New Roman"/>
-          <w:b/>
-          <w:bCs/>
-        </w:rPr>
-      </w:pPr>
-    </w:p>
-    <w:p>
-      <w:pPr>
-        <w:rPr>
-          <w:rFonts w:ascii="Times New Roman" w:hAnsi="Times New Roman" w:cs="Times New Roman"/>
-          <w:b/>
-          <w:bCs/>
-        </w:rPr>
-      </w:pPr>
-    </w:p>
-    <w:p>
-      <w:pPr>
-        <w:rPr>
-          <w:rFonts w:ascii="Times New Roman" w:hAnsi="Times New Roman" w:cs="Times New Roman"/>
-          <w:b/>
-          <w:bCs/>
-        </w:rPr>
-      </w:pPr>
-    </w:p>
-    <w:p>
-      <w:pPr>
-        <w:jc w:val="center"/>
-        <w:rPr>
-          <w:rFonts w:ascii="Times New Roman" w:hAnsi="Times New Roman" w:cs="Times New Roman"/>
-        </w:rPr>
-      </w:pPr>
-      <w:proofErr w:type="spellStart"/>
-      <w:r>
-        <w:rPr>
-          <w:rFonts w:ascii="Times New Roman" w:hAnsi="Times New Roman" w:cs="Times New Roman"/>
-        </w:rPr>
-        <w:t>Shailja</w:t>
-      </w:r>
-      <w:proofErr w:type="spellEnd"/>
+      <w:r>
+        <w:rPr>
+          <w:rFonts w:ascii="Times New Roman" w:hAnsi="Times New Roman" w:cs="Times New Roman"/>
+          <w:b/>
+          <w:bCs/>
+        </w:rPr>
+        <w:t>GitHub: https://github.com/shailja-somani-0/ADS-507-Team-4</w:t>
+      </w:r>
+    </w:p>
+    <w:p>
+      <w:pPr>
+        <w:rPr>
+          <w:rFonts w:ascii="Times New Roman" w:hAnsi="Times New Roman" w:cs="Times New Roman"/>
+          <w:b/>
+          <w:bCs/>
+        </w:rPr>
+      </w:pPr>
+    </w:p>
+    <w:p>
+      <w:pPr>
+        <w:rPr>
+          <w:rFonts w:ascii="Times New Roman" w:hAnsi="Times New Roman" w:cs="Times New Roman"/>
+          <w:b/>
+          <w:bCs/>
+        </w:rPr>
+      </w:pPr>
+    </w:p>
+    <w:p>
+      <w:pPr>
+        <w:rPr>
+          <w:rFonts w:ascii="Times New Roman" w:hAnsi="Times New Roman" w:cs="Times New Roman"/>
+          <w:b/>
+          <w:bCs/>
+        </w:rPr>
+      </w:pPr>
+    </w:p>
+    <w:p>
+      <w:pPr>
+        <w:rPr>
+          <w:rFonts w:ascii="Times New Roman" w:hAnsi="Times New Roman" w:cs="Times New Roman"/>
+          <w:b/>
+          <w:bCs/>
+        </w:rPr>
+      </w:pPr>
+    </w:p>
+    <w:p>
+      <w:pPr>
+        <w:rPr>
+          <w:rFonts w:ascii="Times New Roman" w:hAnsi="Times New Roman" w:cs="Times New Roman"/>
+          <w:b/>
+          <w:bCs/>
+        </w:rPr>
+      </w:pPr>
+    </w:p>
+    <w:p>
+      <w:pPr>
+        <w:rPr>
+          <w:rFonts w:ascii="Times New Roman" w:hAnsi="Times New Roman" w:cs="Times New Roman"/>
+          <w:b/>
+          <w:bCs/>
+        </w:rPr>
+      </w:pPr>
+    </w:p>
+    <w:p>
+      <w:pPr>
+        <w:rPr>
+          <w:rFonts w:ascii="Times New Roman" w:hAnsi="Times New Roman" w:cs="Times New Roman"/>
+          <w:b/>
+          <w:bCs/>
+        </w:rPr>
+      </w:pPr>
+    </w:p>
+    <w:p>
+      <w:pPr>
+        <w:rPr>
+          <w:rFonts w:ascii="Times New Roman" w:hAnsi="Times New Roman" w:cs="Times New Roman"/>
+          <w:b/>
+          <w:bCs/>
+        </w:rPr>
+      </w:pPr>
+    </w:p>
+    <w:p>
+      <w:pPr>
+        <w:jc w:val="center"/>
+        <w:rPr>
+          <w:rFonts w:ascii="Times New Roman" w:hAnsi="Times New Roman" w:cs="Times New Roman"/>
+          <w:b/>
+          <w:bCs/>
+        </w:rPr>
+      </w:pPr>
+    </w:p>
+    <w:p>
+      <w:pPr>
+        <w:spacing w:line="480" w:lineRule="auto"/>
+        <w:jc w:val="center"/>
+        <w:rPr>
+          <w:rFonts w:ascii="Times New Roman" w:hAnsi="Times New Roman" w:cs="Times New Roman"/>
+          <w:b/>
+          <w:bCs/>
+        </w:rPr>
+      </w:pPr>
+    </w:p>
+    <w:p>
+      <w:pPr>
+        <w:spacing w:line="480" w:lineRule="auto"/>
+        <w:jc w:val="center"/>
+        <w:rPr>
+          <w:rFonts w:ascii="Times New Roman" w:hAnsi="Times New Roman" w:cs="Times New Roman"/>
+          <w:b/>
+          <w:bCs/>
+        </w:rPr>
+      </w:pPr>
+    </w:p>
+    <w:p>
+      <w:pPr>
+        <w:spacing w:line="480" w:lineRule="auto"/>
+        <w:jc w:val="center"/>
+        <w:rPr>
+          <w:rFonts w:ascii="Times New Roman" w:hAnsi="Times New Roman" w:cs="Times New Roman"/>
+          <w:b/>
+          <w:bCs/>
+        </w:rPr>
+      </w:pPr>
+      <w:r>
+        <w:rPr>
+          <w:rFonts w:ascii="Times New Roman" w:hAnsi="Times New Roman" w:cs="Times New Roman"/>
+          <w:b/>
+          <w:bCs/>
+        </w:rPr>
+        <w:t>System Architecture</w:t>
+      </w:r>
+      <w:r>
+        <w:rPr>
+          <w:rFonts w:ascii="Times New Roman" w:hAnsi="Times New Roman" w:cs="Times New Roman"/>
+          <w:b/>
+          <w:bCs/>
+        </w:rPr>
+        <w:t>:</w:t>
+      </w:r>
+      <w:r>
+        <w:rPr>
+          <w:rFonts w:ascii="Times New Roman" w:hAnsi="Times New Roman" w:cs="Times New Roman"/>
+          <w:b/>
+          <w:bCs/>
+        </w:rPr>
+        <w:t xml:space="preserve"> San Diego, California Weather Data and Alerts Pipeline</w:t>
+      </w:r>
+    </w:p>
+    <w:p>
+      <w:pPr>
+        <w:spacing w:line="480" w:lineRule="auto"/>
+        <w:jc w:val="center"/>
+        <w:rPr>
+          <w:rFonts w:ascii="Times New Roman" w:hAnsi="Times New Roman" w:cs="Times New Roman"/>
+        </w:rPr>
+      </w:pPr>
+      <w:r>
+        <w:rPr>
+          <w:rFonts w:ascii="Times New Roman" w:hAnsi="Times New Roman" w:cs="Times New Roman"/>
+        </w:rPr>
+        <w:t>Shailja Somani, Tara Dehdari, and John Vincent Deniega</w:t>
+      </w:r>
+    </w:p>
+    <w:p>
+      <w:pPr>
+        <w:spacing w:line="480" w:lineRule="auto"/>
+        <w:jc w:val="center"/>
+        <w:rPr>
+          <w:rFonts w:ascii="Times New Roman" w:hAnsi="Times New Roman" w:cs="Times New Roman"/>
+        </w:rPr>
+      </w:pPr>
+      <w:r>
+        <w:rPr>
+          <w:rFonts w:ascii="Times New Roman" w:hAnsi="Times New Roman" w:cs="Times New Roman"/>
+        </w:rPr>
+        <w:t>Shiley-Marcos School of Engineering, University of San Diego</w:t>
+      </w:r>
+    </w:p>
+    <w:p>
+      <w:pPr>
+        <w:spacing w:line="480" w:lineRule="auto"/>
+        <w:jc w:val="center"/>
+        <w:rPr>
+          <w:rFonts w:ascii="Times New Roman" w:hAnsi="Times New Roman" w:cs="Times New Roman"/>
+        </w:rPr>
+      </w:pPr>
+      <w:r>
+        <w:rPr>
+          <w:rFonts w:ascii="Times New Roman" w:hAnsi="Times New Roman" w:cs="Times New Roman"/>
+        </w:rPr>
+        <w:t>ADS 507: Practical Data Engineering</w:t>
+      </w:r>
+    </w:p>
+    <w:p>
+      <w:pPr>
+        <w:spacing w:line="480" w:lineRule="auto"/>
+        <w:jc w:val="center"/>
+        <w:rPr>
+          <w:rFonts w:ascii="Times New Roman" w:hAnsi="Times New Roman" w:cs="Times New Roman"/>
+        </w:rPr>
+      </w:pPr>
+      <w:r>
+        <w:rPr>
+          <w:rFonts w:ascii="Times New Roman" w:hAnsi="Times New Roman" w:cs="Times New Roman"/>
+        </w:rPr>
+        <w:t xml:space="preserve">Professors </w:t>
+      </w:r>
+      <w:r>
+        <w:rPr>
+          <w:rFonts w:ascii="Times New Roman" w:hAnsi="Times New Roman" w:cs="Times New Roman"/>
+        </w:rPr>
+        <w:t>Jonathan Sixt and Dillon Orr</w:t>
+      </w:r>
+    </w:p>
+    <w:p>
+      <w:pPr>
+        <w:spacing w:line="480" w:lineRule="auto"/>
+        <w:jc w:val="center"/>
+        <w:rPr>
+          <w:rFonts w:ascii="Times New Roman" w:hAnsi="Times New Roman" w:cs="Times New Roman"/>
+        </w:rPr>
+      </w:pPr>
+      <w:r>
+        <w:rPr>
+          <w:rFonts w:ascii="Times New Roman" w:hAnsi="Times New Roman" w:cs="Times New Roman"/>
+        </w:rPr>
+        <w:t>February 24, 2024</w:t>
+      </w:r>
+    </w:p>
+    <w:p>
+      <w:pPr>
+        <w:jc w:val="center"/>
+        <w:rPr>
+          <w:rFonts w:ascii="Times New Roman" w:hAnsi="Times New Roman" w:cs="Times New Roman"/>
+          <w:b/>
+          <w:bCs/>
+        </w:rPr>
+      </w:pPr>
+    </w:p>
+    <w:p>
+      <w:pPr>
+        <w:jc w:val="center"/>
+        <w:rPr>
+          <w:rFonts w:ascii="Times New Roman" w:hAnsi="Times New Roman" w:cs="Times New Roman"/>
+          <w:b/>
+          <w:bCs/>
+        </w:rPr>
+      </w:pPr>
+    </w:p>
+    <w:p>
+      <w:pPr>
+        <w:jc w:val="center"/>
+        <w:rPr>
+          <w:rFonts w:ascii="Times New Roman" w:hAnsi="Times New Roman" w:cs="Times New Roman"/>
+          <w:b/>
+          <w:bCs/>
+        </w:rPr>
+      </w:pPr>
+    </w:p>
+    <w:p>
+      <w:pPr>
+        <w:jc w:val="center"/>
+        <w:rPr>
+          <w:rFonts w:ascii="Times New Roman" w:hAnsi="Times New Roman" w:cs="Times New Roman"/>
+          <w:b/>
+          <w:bCs/>
+        </w:rPr>
+      </w:pPr>
+    </w:p>
+    <w:p>
+      <w:pPr>
+        <w:jc w:val="center"/>
+        <w:rPr>
+          <w:rFonts w:ascii="Times New Roman" w:hAnsi="Times New Roman" w:cs="Times New Roman"/>
+          <w:b/>
+          <w:bCs/>
+        </w:rPr>
+      </w:pPr>
+    </w:p>
+    <w:p>
+      <w:pPr>
+        <w:jc w:val="center"/>
+        <w:rPr>
+          <w:rFonts w:ascii="Times New Roman" w:hAnsi="Times New Roman" w:cs="Times New Roman"/>
+          <w:b/>
+          <w:bCs/>
+        </w:rPr>
+      </w:pPr>
+    </w:p>
+    <w:p>
+      <w:pPr>
+        <w:jc w:val="center"/>
+        <w:rPr>
+          <w:rFonts w:ascii="Times New Roman" w:hAnsi="Times New Roman" w:cs="Times New Roman"/>
+          <w:b/>
+          <w:bCs/>
+        </w:rPr>
+      </w:pPr>
+    </w:p>
+    <w:p>
+      <w:pPr>
+        <w:jc w:val="center"/>
+        <w:rPr>
+          <w:rFonts w:ascii="Times New Roman" w:hAnsi="Times New Roman" w:cs="Times New Roman"/>
+          <w:b/>
+          <w:bCs/>
+        </w:rPr>
+      </w:pPr>
+    </w:p>
+    <w:p>
+      <w:pPr>
+        <w:jc w:val="center"/>
+        <w:rPr>
+          <w:rFonts w:ascii="Times New Roman" w:hAnsi="Times New Roman" w:cs="Times New Roman"/>
+          <w:b/>
+          <w:bCs/>
+        </w:rPr>
+      </w:pPr>
+    </w:p>
+    <w:p>
+      <w:pPr>
+        <w:jc w:val="center"/>
+        <w:rPr>
+          <w:rFonts w:ascii="Times New Roman" w:hAnsi="Times New Roman" w:cs="Times New Roman"/>
+          <w:b/>
+          <w:bCs/>
+        </w:rPr>
+      </w:pPr>
+    </w:p>
+    <w:p>
+      <w:pPr>
+        <w:jc w:val="center"/>
+        <w:rPr>
+          <w:rFonts w:ascii="Times New Roman" w:hAnsi="Times New Roman" w:cs="Times New Roman"/>
+          <w:b/>
+          <w:bCs/>
+        </w:rPr>
+      </w:pPr>
+    </w:p>
+    <w:p>
+      <w:pPr>
+        <w:jc w:val="center"/>
+        <w:rPr>
+          <w:rFonts w:ascii="Times New Roman" w:hAnsi="Times New Roman" w:cs="Times New Roman"/>
+          <w:b/>
+          <w:bCs/>
+        </w:rPr>
+      </w:pPr>
+    </w:p>
+    <w:p>
+      <w:pPr>
+        <w:jc w:val="center"/>
+        <w:rPr>
+          <w:rFonts w:ascii="Times New Roman" w:hAnsi="Times New Roman" w:cs="Times New Roman"/>
+          <w:b/>
+          <w:bCs/>
+        </w:rPr>
+      </w:pPr>
+    </w:p>
+    <w:p>
+      <w:pPr>
+        <w:jc w:val="center"/>
+        <w:rPr>
+          <w:rFonts w:ascii="Times New Roman" w:hAnsi="Times New Roman" w:cs="Times New Roman"/>
+          <w:b/>
+          <w:bCs/>
+        </w:rPr>
+      </w:pPr>
+    </w:p>
+    <w:p>
+      <w:pPr>
+        <w:jc w:val="center"/>
+        <w:rPr>
+          <w:rFonts w:ascii="Times New Roman" w:hAnsi="Times New Roman" w:cs="Times New Roman"/>
+          <w:b/>
+          <w:bCs/>
+        </w:rPr>
+      </w:pPr>
+    </w:p>
+    <w:p>
+      <w:pPr>
+        <w:jc w:val="center"/>
+        <w:rPr>
+          <w:rFonts w:ascii="Times New Roman" w:hAnsi="Times New Roman" w:cs="Times New Roman"/>
+          <w:b/>
+          <w:bCs/>
+        </w:rPr>
+      </w:pPr>
+    </w:p>
+    <w:p>
+      <w:pPr>
+        <w:jc w:val="center"/>
+        <w:rPr>
+          <w:rFonts w:ascii="Times New Roman" w:hAnsi="Times New Roman" w:cs="Times New Roman"/>
+          <w:b/>
+          <w:bCs/>
+        </w:rPr>
+      </w:pPr>
+    </w:p>
+    <w:p>
+      <w:pPr>
+        <w:jc w:val="center"/>
+        <w:rPr>
+          <w:rFonts w:ascii="Times New Roman" w:hAnsi="Times New Roman" w:cs="Times New Roman"/>
+          <w:b/>
+          <w:bCs/>
+        </w:rPr>
+      </w:pPr>
+    </w:p>
+    <w:p>
+      <w:pPr>
+        <w:jc w:val="center"/>
+        <w:rPr>
+          <w:rFonts w:ascii="Times New Roman" w:hAnsi="Times New Roman" w:cs="Times New Roman"/>
+          <w:b/>
+          <w:bCs/>
+        </w:rPr>
+      </w:pPr>
+    </w:p>
+    <w:p>
+      <w:pPr>
+        <w:jc w:val="center"/>
+        <w:rPr>
+          <w:rFonts w:ascii="Times New Roman" w:hAnsi="Times New Roman" w:cs="Times New Roman"/>
+          <w:b/>
+          <w:bCs/>
+        </w:rPr>
+      </w:pPr>
+    </w:p>
+    <w:p>
+      <w:pPr>
+        <w:jc w:val="center"/>
+        <w:rPr>
+          <w:rFonts w:ascii="Times New Roman" w:hAnsi="Times New Roman" w:cs="Times New Roman"/>
+          <w:b/>
+          <w:bCs/>
+        </w:rPr>
+      </w:pPr>
+    </w:p>
+    <w:p>
+      <w:pPr>
+        <w:rPr>
+          <w:rFonts w:ascii="Times New Roman" w:hAnsi="Times New Roman" w:cs="Times New Roman"/>
+          <w:b/>
+          <w:bCs/>
+        </w:rPr>
+      </w:pPr>
+      <w:r>
+        <w:rPr>
+          <w:rFonts w:ascii="Times New Roman" w:hAnsi="Times New Roman" w:cs="Times New Roman"/>
+          <w:b/>
+          <w:bCs/>
+        </w:rPr>
+        <w:br w:type="page"/>
+      </w:r>
+    </w:p>
+    <w:p>
+      <w:pPr>
+        <w:jc w:val="center"/>
+        <w:rPr>
+          <w:rFonts w:ascii="Times New Roman" w:hAnsi="Times New Roman" w:cs="Times New Roman"/>
+          <w:b/>
+          <w:bCs/>
+        </w:rPr>
+      </w:pPr>
+      <w:r>
+        <w:rPr>
+          <w:rFonts w:ascii="Times New Roman" w:hAnsi="Times New Roman" w:cs="Times New Roman"/>
+          <w:b/>
+          <w:bCs/>
+        </w:rPr>
+        <w:lastRenderedPageBreak/>
+        <w:t>Table of Contents</w:t>
+      </w:r>
+    </w:p>
+    <w:p>
+      <w:pPr>
+        <w:jc w:val="center"/>
+        <w:rPr>
+          <w:rFonts w:ascii="Times New Roman" w:hAnsi="Times New Roman" w:cs="Times New Roman"/>
+          <w:b/>
+          <w:bCs/>
+        </w:rPr>
+      </w:pPr>
+    </w:p>
+    <w:p>
+      <w:pPr>
+        <w:spacing w:line="480" w:lineRule="auto"/>
+        <w:jc w:val="center"/>
+        <w:rPr>
+          <w:rFonts w:ascii="Times New Roman" w:hAnsi="Times New Roman" w:cs="Times New Roman"/>
+          <w:b/>
+          <w:bCs/>
+        </w:rPr>
+      </w:pPr>
+    </w:p>
+    <w:p>
+      <w:pPr>
+        <w:rPr>
+          <w:rFonts w:ascii="Times New Roman" w:hAnsi="Times New Roman" w:cs="Times New Roman"/>
+          <w:b/>
+          <w:bCs/>
+        </w:rPr>
+      </w:pPr>
+      <w:r>
+        <w:rPr>
+          <w:rFonts w:ascii="Times New Roman" w:hAnsi="Times New Roman" w:cs="Times New Roman"/>
+          <w:b/>
+          <w:bCs/>
+        </w:rPr>
+        <w:br w:type="page"/>
+      </w:r>
+    </w:p>
+    <w:p>
+      <w:pPr>
+        <w:spacing w:line="480" w:lineRule="auto"/>
+        <w:jc w:val="center"/>
+        <w:rPr>
+          <w:rFonts w:ascii="Times New Roman" w:hAnsi="Times New Roman" w:cs="Times New Roman"/>
+          <w:b/>
+          <w:bCs/>
+        </w:rPr>
+      </w:pPr>
+      <w:r>
+        <w:rPr>
+          <w:rFonts w:ascii="Times New Roman" w:hAnsi="Times New Roman" w:cs="Times New Roman"/>
+          <w:b/>
+          <w:bCs/>
+        </w:rPr>
+        <w:lastRenderedPageBreak/>
+        <w:t>Introduction</w:t>
+      </w:r>
+    </w:p>
+    <w:p>
+      <w:pPr>
+        <w:spacing w:line="480" w:lineRule="auto"/>
+        <w:rPr>
+          <w:rFonts w:ascii="Times New Roman" w:hAnsi="Times New Roman" w:cs="Times New Roman"/>
+        </w:rPr>
+      </w:pPr>
+      <w:r>
+        <w:rPr>
+          <w:rFonts w:ascii="Times New Roman" w:hAnsi="Times New Roman" w:cs="Times New Roman"/>
+          <w:b/>
+          <w:bCs/>
+        </w:rPr>
+        <w:tab/>
+      </w:r>
+      <w:r>
+        <w:rPr>
+          <w:rFonts w:ascii="Times New Roman" w:hAnsi="Times New Roman" w:cs="Times New Roman"/>
+        </w:rPr>
+        <w:t xml:space="preserve">Meteorology and weather – more broadly – can be observed in real-time or over specific periods of interest. </w:t>
+      </w:r>
+      <w:r>
+        <w:rPr>
+          <w:rFonts w:ascii="Times New Roman" w:hAnsi="Times New Roman" w:cs="Times New Roman"/>
+        </w:rPr>
+        <w:t>In the case of significant weather events, these observations may prove vital to understanding the breadth of data applications ranging from understanding climate change to public safety</w:t>
+      </w:r>
+      <w:r>
+        <w:rPr>
+          <w:rFonts w:ascii="Times New Roman" w:hAnsi="Times New Roman" w:cs="Times New Roman"/>
+        </w:rPr>
+        <w:t xml:space="preserve"> (</w:t>
+      </w:r>
+      <w:r>
+        <w:rPr>
+          <w:rFonts w:ascii="Times New Roman" w:hAnsi="Times New Roman" w:cs="Times New Roman"/>
+        </w:rPr>
+        <w:t>“Climate Models,” 2023</w:t>
+      </w:r>
+      <w:r>
+        <w:rPr>
+          <w:rFonts w:ascii="Times New Roman" w:hAnsi="Times New Roman" w:cs="Times New Roman"/>
+        </w:rPr>
+        <w:t>)</w:t>
+      </w:r>
+      <w:r>
+        <w:rPr>
+          <w:rFonts w:ascii="Times New Roman" w:hAnsi="Times New Roman" w:cs="Times New Roman"/>
+        </w:rPr>
+        <w:t>. For example, in February 2024, California experienced powerful storms that caused major flooding, mudslides, and catastrophic damage (Bravo, 20</w:t>
+      </w:r>
+      <w:r>
+        <w:rPr>
+          <w:rFonts w:ascii="Times New Roman" w:hAnsi="Times New Roman" w:cs="Times New Roman"/>
+        </w:rPr>
+        <w:t xml:space="preserve">24). As such, it is incumbent on domains including data science </w:t>
+      </w:r>
+      <w:r>
+        <w:rPr>
+          <w:rFonts w:ascii="Times New Roman" w:hAnsi="Times New Roman" w:cs="Times New Roman"/>
+        </w:rPr>
+        <w:t xml:space="preserve">to utilize </w:t>
+      </w:r>
+      <w:r>
+        <w:rPr>
+          <w:rFonts w:ascii="Times New Roman" w:hAnsi="Times New Roman" w:cs="Times New Roman"/>
+        </w:rPr>
+        <w:t>multiple sources of data, whether from data</w:t>
+      </w:r>
+      <w:r>
+        <w:rPr>
+          <w:rFonts w:ascii="Times New Roman" w:hAnsi="Times New Roman" w:cs="Times New Roman"/>
+        </w:rPr>
+        <w:t xml:space="preserve"> streaming </w:t>
+      </w:r>
+      <w:r>
+        <w:rPr>
+          <w:rFonts w:ascii="Times New Roman" w:hAnsi="Times New Roman" w:cs="Times New Roman"/>
+        </w:rPr>
+        <w:t>sources</w:t>
+      </w:r>
       <w:r>
         <w:rPr>
           <w:rFonts w:ascii="Times New Roman" w:hAnsi="Times New Roman" w:cs="Times New Roman"/>
         </w:rPr>
         <w:t xml:space="preserve"> </w:t>
       </w:r>
-      <w:proofErr w:type="spellStart"/>
-      <w:r>
-        <w:rPr>
-          <w:rFonts w:ascii="Times New Roman" w:hAnsi="Times New Roman" w:cs="Times New Roman"/>
-        </w:rPr>
-        <w:t>Somani</w:t>
-      </w:r>
-      <w:proofErr w:type="spellEnd"/>
-      <w:r>
-        <w:rPr>
-          <w:rFonts w:ascii="Times New Roman" w:hAnsi="Times New Roman" w:cs="Times New Roman"/>
-        </w:rPr>
-        <w:t xml:space="preserve">, Tara </w:t>
-      </w:r>
-      <w:proofErr w:type="spellStart"/>
-      <w:r>
-        <w:rPr>
-          <w:rFonts w:ascii="Times New Roman" w:hAnsi="Times New Roman" w:cs="Times New Roman"/>
-        </w:rPr>
-        <w:t>Dehdari</w:t>
-      </w:r>
-      <w:proofErr w:type="spellEnd"/>
-      <w:r>
-        <w:rPr>
-          <w:rFonts w:ascii="Times New Roman" w:hAnsi="Times New Roman" w:cs="Times New Roman"/>
-        </w:rPr>
-        <w:t>, and John Vincent Deniega</w:t>
-      </w:r>
-    </w:p>
-    <w:p>
-      <w:pPr>
-        <w:rPr>
-          <w:rFonts w:ascii="Times New Roman" w:hAnsi="Times New Roman" w:cs="Times New Roman"/>
-        </w:rPr>
-      </w:pPr>
-    </w:p>
-    <w:p>
-      <w:pPr>
-        <w:jc w:val="center"/>
-        <w:rPr>
-          <w:rFonts w:ascii="Times New Roman" w:hAnsi="Times New Roman" w:cs="Times New Roman"/>
-        </w:rPr>
-      </w:pPr>
-      <w:proofErr w:type="spellStart"/>
-      <w:r>
-        <w:rPr>
-          <w:rFonts w:ascii="Times New Roman" w:hAnsi="Times New Roman" w:cs="Times New Roman"/>
-        </w:rPr>
-        <w:t>Shiley</w:t>
-      </w:r>
-      <w:proofErr w:type="spellEnd"/>
-      <w:r>
-        <w:rPr>
-          <w:rFonts w:ascii="Times New Roman" w:hAnsi="Times New Roman" w:cs="Times New Roman"/>
-        </w:rPr>
-        <w:t>-Marcos School of Engineering, University of San Diego</w:t>
-      </w:r>
-    </w:p>
-    <w:p>
-      <w:pPr>
-        <w:jc w:val="center"/>
-        <w:rPr>
-          <w:rFonts w:ascii="Times New Roman" w:hAnsi="Times New Roman" w:cs="Times New Roman"/>
-          <w:b/>
-          <w:bCs/>
-        </w:rPr>
-      </w:pPr>
-    </w:p>
-    <w:p>
-      <w:pPr>
-        <w:jc w:val="center"/>
-        <w:rPr>
-          <w:rFonts w:ascii="Times New Roman" w:hAnsi="Times New Roman" w:cs="Times New Roman"/>
-          <w:b/>
-          <w:bCs/>
-        </w:rPr>
-      </w:pPr>
-    </w:p>
-    <w:p>
-      <w:pPr>
-        <w:jc w:val="center"/>
-        <w:rPr>
-          <w:rFonts w:ascii="Times New Roman" w:hAnsi="Times New Roman" w:cs="Times New Roman"/>
-          <w:b/>
-          <w:bCs/>
-        </w:rPr>
-      </w:pPr>
-    </w:p>
-    <w:p>
-      <w:pPr>
-        <w:jc w:val="center"/>
-        <w:rPr>
-          <w:rFonts w:ascii="Times New Roman" w:hAnsi="Times New Roman" w:cs="Times New Roman"/>
-          <w:b/>
-          <w:bCs/>
-        </w:rPr>
-      </w:pPr>
-    </w:p>
-    <w:p>
-      <w:pPr>
-        <w:jc w:val="center"/>
-        <w:rPr>
-          <w:rFonts w:ascii="Times New Roman" w:hAnsi="Times New Roman" w:cs="Times New Roman"/>
-          <w:b/>
-          <w:bCs/>
-        </w:rPr>
-      </w:pPr>
-    </w:p>
-    <w:p>
-      <w:pPr>
-        <w:jc w:val="center"/>
-        <w:rPr>
-          <w:rFonts w:ascii="Times New Roman" w:hAnsi="Times New Roman" w:cs="Times New Roman"/>
-          <w:b/>
-          <w:bCs/>
-        </w:rPr>
-      </w:pPr>
-    </w:p>
-    <w:p>
-      <w:pPr>
-        <w:jc w:val="center"/>
-        <w:rPr>
-          <w:rFonts w:ascii="Times New Roman" w:hAnsi="Times New Roman" w:cs="Times New Roman"/>
-          <w:b/>
-          <w:bCs/>
-        </w:rPr>
-      </w:pPr>
-    </w:p>
-    <w:p>
-      <w:pPr>
-        <w:jc w:val="center"/>
-        <w:rPr>
-          <w:rFonts w:ascii="Times New Roman" w:hAnsi="Times New Roman" w:cs="Times New Roman"/>
-          <w:b/>
-          <w:bCs/>
-        </w:rPr>
-      </w:pPr>
-    </w:p>
-    <w:p>
-      <w:pPr>
-        <w:jc w:val="center"/>
-        <w:rPr>
-          <w:rFonts w:ascii="Times New Roman" w:hAnsi="Times New Roman" w:cs="Times New Roman"/>
-          <w:b/>
-          <w:bCs/>
-        </w:rPr>
-      </w:pPr>
-    </w:p>
-    <w:p>
-      <w:pPr>
-        <w:jc w:val="center"/>
-        <w:rPr>
-          <w:rFonts w:ascii="Times New Roman" w:hAnsi="Times New Roman" w:cs="Times New Roman"/>
-          <w:b/>
-          <w:bCs/>
-        </w:rPr>
-      </w:pPr>
-    </w:p>
-    <w:p>
-      <w:pPr>
-        <w:jc w:val="center"/>
-        <w:rPr>
-          <w:rFonts w:ascii="Times New Roman" w:hAnsi="Times New Roman" w:cs="Times New Roman"/>
-          <w:b/>
-          <w:bCs/>
-        </w:rPr>
-      </w:pPr>
-    </w:p>
-    <w:p>
-      <w:pPr>
-        <w:jc w:val="center"/>
-        <w:rPr>
-          <w:rFonts w:ascii="Times New Roman" w:hAnsi="Times New Roman" w:cs="Times New Roman"/>
-          <w:b/>
-          <w:bCs/>
-        </w:rPr>
-      </w:pPr>
-    </w:p>
-    <w:p>
-      <w:pPr>
-        <w:jc w:val="center"/>
-        <w:rPr>
-          <w:rFonts w:ascii="Times New Roman" w:hAnsi="Times New Roman" w:cs="Times New Roman"/>
-          <w:b/>
-          <w:bCs/>
-        </w:rPr>
-      </w:pPr>
-    </w:p>
-    <w:p>
-      <w:pPr>
-        <w:jc w:val="center"/>
-        <w:rPr>
-          <w:rFonts w:ascii="Times New Roman" w:hAnsi="Times New Roman" w:cs="Times New Roman"/>
-          <w:b/>
-          <w:bCs/>
-        </w:rPr>
-      </w:pPr>
-    </w:p>
-    <w:p>
-      <w:pPr>
-        <w:jc w:val="center"/>
-        <w:rPr>
-          <w:rFonts w:ascii="Times New Roman" w:hAnsi="Times New Roman" w:cs="Times New Roman"/>
-          <w:b/>
-          <w:bCs/>
-        </w:rPr>
-      </w:pPr>
-    </w:p>
-    <w:p>
-      <w:pPr>
-        <w:jc w:val="center"/>
-        <w:rPr>
-          <w:rFonts w:ascii="Times New Roman" w:hAnsi="Times New Roman" w:cs="Times New Roman"/>
-          <w:b/>
-          <w:bCs/>
-        </w:rPr>
-      </w:pPr>
-    </w:p>
-    <w:p>
-      <w:pPr>
-        <w:jc w:val="center"/>
-        <w:rPr>
-          <w:rFonts w:ascii="Times New Roman" w:hAnsi="Times New Roman" w:cs="Times New Roman"/>
-          <w:b/>
-          <w:bCs/>
-        </w:rPr>
-      </w:pPr>
-    </w:p>
-    <w:p>
-      <w:pPr>
-        <w:jc w:val="center"/>
-        <w:rPr>
-          <w:rFonts w:ascii="Times New Roman" w:hAnsi="Times New Roman" w:cs="Times New Roman"/>
-          <w:b/>
-          <w:bCs/>
-        </w:rPr>
-      </w:pPr>
-    </w:p>
-    <w:p>
-      <w:pPr>
-        <w:jc w:val="center"/>
-        <w:rPr>
-          <w:rFonts w:ascii="Times New Roman" w:hAnsi="Times New Roman" w:cs="Times New Roman"/>
-          <w:b/>
-          <w:bCs/>
-        </w:rPr>
-      </w:pPr>
-    </w:p>
-    <w:p>
-      <w:pPr>
-        <w:jc w:val="center"/>
-        <w:rPr>
-          <w:rFonts w:ascii="Times New Roman" w:hAnsi="Times New Roman" w:cs="Times New Roman"/>
-          <w:b/>
-          <w:bCs/>
-        </w:rPr>
-      </w:pPr>
-    </w:p>
-    <w:p>
-      <w:pPr>
-        <w:jc w:val="center"/>
-        <w:rPr>
-          <w:rFonts w:ascii="Times New Roman" w:hAnsi="Times New Roman" w:cs="Times New Roman"/>
-          <w:b/>
-          <w:bCs/>
-        </w:rPr>
-      </w:pPr>
-    </w:p>
-    <w:p>
-      <w:pPr>
-        <w:jc w:val="center"/>
-        <w:rPr>
-          <w:rFonts w:ascii="Times New Roman" w:hAnsi="Times New Roman" w:cs="Times New Roman"/>
-          <w:b/>
-          <w:bCs/>
-        </w:rPr>
-      </w:pPr>
-    </w:p>
-    <w:p>
-      <w:pPr>
-        <w:jc w:val="center"/>
-        <w:rPr>
-          <w:rFonts w:ascii="Times New Roman" w:hAnsi="Times New Roman" w:cs="Times New Roman"/>
-          <w:b/>
-          <w:bCs/>
-        </w:rPr>
-      </w:pPr>
-    </w:p>
-    <w:p>
-      <w:pPr>
-        <w:jc w:val="center"/>
-        <w:rPr>
-          <w:rFonts w:ascii="Times New Roman" w:hAnsi="Times New Roman" w:cs="Times New Roman"/>
-          <w:b/>
-          <w:bCs/>
-        </w:rPr>
-      </w:pPr>
-    </w:p>
-    <w:p>
-      <w:pPr>
-        <w:jc w:val="center"/>
-        <w:rPr>
-          <w:rFonts w:ascii="Times New Roman" w:hAnsi="Times New Roman" w:cs="Times New Roman"/>
-          <w:b/>
-          <w:bCs/>
-        </w:rPr>
-      </w:pPr>
-    </w:p>
-    <w:p>
-      <w:pPr>
-        <w:jc w:val="center"/>
-        <w:rPr>
-          <w:rFonts w:ascii="Times New Roman" w:hAnsi="Times New Roman" w:cs="Times New Roman"/>
-          <w:b/>
-          <w:bCs/>
-        </w:rPr>
-      </w:pPr>
-    </w:p>
-    <w:p>
-      <w:pPr>
-        <w:jc w:val="center"/>
-        <w:rPr>
-          <w:rFonts w:ascii="Times New Roman" w:hAnsi="Times New Roman" w:cs="Times New Roman"/>
-          <w:b/>
-          <w:bCs/>
-        </w:rPr>
-      </w:pPr>
-    </w:p>
-    <w:p>
-      <w:pPr>
-        <w:jc w:val="center"/>
-        <w:rPr>
-          <w:rFonts w:ascii="Times New Roman" w:hAnsi="Times New Roman" w:cs="Times New Roman"/>
-          <w:b/>
-          <w:bCs/>
-        </w:rPr>
-      </w:pPr>
-    </w:p>
-    <w:p>
-      <w:pPr>
-        <w:jc w:val="center"/>
-        <w:rPr>
-          <w:rFonts w:ascii="Times New Roman" w:hAnsi="Times New Roman" w:cs="Times New Roman"/>
-          <w:b/>
-          <w:bCs/>
-        </w:rPr>
-      </w:pPr>
-    </w:p>
-    <w:p>
-      <w:pPr>
-        <w:spacing w:line="480" w:lineRule="auto"/>
-        <w:jc w:val="center"/>
-        <w:rPr>
-          <w:rFonts w:ascii="Times New Roman" w:hAnsi="Times New Roman" w:cs="Times New Roman"/>
-          <w:b/>
-          <w:bCs/>
-          <w:color w:val="FF0000"/>
-        </w:rPr>
-      </w:pPr>
-      <w:r>
-        <w:rPr>
-          <w:rFonts w:ascii="Times New Roman" w:hAnsi="Times New Roman" w:cs="Times New Roman"/>
-          <w:b/>
-          <w:bCs/>
-          <w:color w:val="FF0000"/>
-        </w:rPr>
-        <w:lastRenderedPageBreak/>
-        <w:t xml:space="preserve">***REMOVE: </w:t>
-      </w:r>
-      <w:r>
-        <w:rPr>
-          <w:color w:val="FF0000"/>
-        </w:rPr>
-        <w:t xml:space="preserve">One </w:t>
-      </w:r>
-      <w:r>
-        <w:rPr>
-          <w:rStyle w:val="Strong"/>
-          <w:color w:val="FF0000"/>
-        </w:rPr>
-        <w:t>PDF</w:t>
-      </w:r>
-      <w:r>
-        <w:rPr>
-          <w:color w:val="FF0000"/>
-        </w:rPr>
-        <w:t xml:space="preserve"> document outlining your system architecture. This should describe the source data, the specifics of your pipeline ETL or ELT, and the output. It will also include “next steps” that outline any shortcomings of your current system and what could be done to improve it. </w:t>
-      </w:r>
-      <w:r>
-        <w:rPr>
-          <w:rStyle w:val="Strong"/>
-          <w:color w:val="FF0000"/>
-        </w:rPr>
-        <w:t xml:space="preserve">Provide the link to your GitHub repository at the top of the Design </w:t>
-      </w:r>
-      <w:proofErr w:type="gramStart"/>
-      <w:r>
-        <w:rPr>
-          <w:rStyle w:val="Strong"/>
-          <w:color w:val="FF0000"/>
-        </w:rPr>
-        <w:t>Document.</w:t>
-      </w:r>
-      <w:r>
-        <w:rPr>
-          <w:rFonts w:ascii="Times New Roman" w:hAnsi="Times New Roman" w:cs="Times New Roman"/>
-          <w:b/>
-          <w:bCs/>
-          <w:color w:val="FF0000"/>
-        </w:rPr>
-        <w:t>*</w:t>
-      </w:r>
-      <w:proofErr w:type="gramEnd"/>
-      <w:r>
-        <w:rPr>
-          <w:rFonts w:ascii="Times New Roman" w:hAnsi="Times New Roman" w:cs="Times New Roman"/>
-          <w:b/>
-          <w:bCs/>
-          <w:color w:val="FF0000"/>
-        </w:rPr>
-        <w:t>**</w:t>
-      </w:r>
-    </w:p>
-    <w:p>
-      <w:pPr>
-        <w:spacing w:line="480" w:lineRule="auto"/>
-        <w:jc w:val="center"/>
-        <w:rPr>
-          <w:rFonts w:ascii="Times New Roman" w:hAnsi="Times New Roman" w:cs="Times New Roman"/>
-          <w:b/>
-          <w:bCs/>
-        </w:rPr>
-      </w:pPr>
-    </w:p>
-    <w:p>
-      <w:pPr>
-        <w:spacing w:line="480" w:lineRule="auto"/>
-        <w:jc w:val="center"/>
-        <w:rPr>
-          <w:rFonts w:ascii="Times New Roman" w:hAnsi="Times New Roman" w:cs="Times New Roman"/>
-          <w:b/>
-          <w:bCs/>
-        </w:rPr>
-      </w:pPr>
-      <w:r>
-        <w:rPr>
-          <w:rFonts w:ascii="Times New Roman" w:hAnsi="Times New Roman" w:cs="Times New Roman"/>
-          <w:b/>
-          <w:bCs/>
-        </w:rPr>
-        <w:t>Introduction</w:t>
-      </w:r>
-    </w:p>
-    <w:p>
-      <w:pPr>
-        <w:spacing w:line="480" w:lineRule="auto"/>
-        <w:rPr>
-          <w:rFonts w:ascii="Times New Roman" w:hAnsi="Times New Roman" w:cs="Times New Roman"/>
-        </w:rPr>
-      </w:pPr>
-      <w:r>
-        <w:rPr>
-          <w:rFonts w:ascii="Times New Roman" w:hAnsi="Times New Roman" w:cs="Times New Roman"/>
-          <w:b/>
-          <w:bCs/>
-        </w:rPr>
-        <w:tab/>
-      </w:r>
-      <w:r>
-        <w:rPr>
-          <w:rFonts w:ascii="Times New Roman" w:hAnsi="Times New Roman" w:cs="Times New Roman"/>
-        </w:rPr>
-        <w:t xml:space="preserve">Meteorology and weather – more broadly – can be observed in real-time or over specific periods of interest. </w:t>
-      </w:r>
-      <w:r>
-        <w:rPr>
-          <w:rFonts w:ascii="Times New Roman" w:hAnsi="Times New Roman" w:cs="Times New Roman"/>
-        </w:rPr>
-        <w:t>In the case of significant weather events, these observations may prove vital to understanding the breadth of data applications ranging from understanding climate change to public safety</w:t>
-      </w:r>
-      <w:r>
-        <w:rPr>
-          <w:rFonts w:ascii="Times New Roman" w:hAnsi="Times New Roman" w:cs="Times New Roman"/>
-        </w:rPr>
-        <w:t xml:space="preserve"> (</w:t>
-      </w:r>
-      <w:r>
-        <w:rPr>
-          <w:rFonts w:ascii="Times New Roman" w:hAnsi="Times New Roman" w:cs="Times New Roman"/>
-        </w:rPr>
-        <w:t>“Climate Models,” 2023</w:t>
-      </w:r>
-      <w:r>
-        <w:rPr>
-          <w:rFonts w:ascii="Times New Roman" w:hAnsi="Times New Roman" w:cs="Times New Roman"/>
-        </w:rPr>
-        <w:t>)</w:t>
-      </w:r>
-      <w:r>
-        <w:rPr>
-          <w:rFonts w:ascii="Times New Roman" w:hAnsi="Times New Roman" w:cs="Times New Roman"/>
-        </w:rPr>
-        <w:t>. For example, in February 2024, California experienced powerful storms that caused major flooding, mudslides, and catastrophic damage (Bravo, 20</w:t>
-      </w:r>
-      <w:r>
-        <w:rPr>
-          <w:rFonts w:ascii="Times New Roman" w:hAnsi="Times New Roman" w:cs="Times New Roman"/>
-        </w:rPr>
-        <w:t xml:space="preserve">24). As such, it is incumbent on domains including data science </w:t>
-      </w:r>
-      <w:r>
-        <w:rPr>
-          <w:rFonts w:ascii="Times New Roman" w:hAnsi="Times New Roman" w:cs="Times New Roman"/>
-        </w:rPr>
-        <w:t xml:space="preserve">to utilize </w:t>
-      </w:r>
-      <w:r>
-        <w:rPr>
-          <w:rFonts w:ascii="Times New Roman" w:hAnsi="Times New Roman" w:cs="Times New Roman"/>
-        </w:rPr>
-        <w:t>multiple sources of data, whether from data</w:t>
-      </w:r>
-      <w:r>
-        <w:rPr>
-          <w:rFonts w:ascii="Times New Roman" w:hAnsi="Times New Roman" w:cs="Times New Roman"/>
-        </w:rPr>
-        <w:t xml:space="preserve"> streaming </w:t>
-      </w:r>
-      <w:r>
-        <w:rPr>
-          <w:rFonts w:ascii="Times New Roman" w:hAnsi="Times New Roman" w:cs="Times New Roman"/>
-        </w:rPr>
-        <w:t>sources</w:t>
+      <w:r>
+        <w:rPr>
+          <w:rFonts w:ascii="Times New Roman" w:hAnsi="Times New Roman" w:cs="Times New Roman"/>
+        </w:rPr>
+        <w:t>such</w:t>
+      </w:r>
+      <w:r>
+        <w:rPr>
+          <w:rFonts w:ascii="Times New Roman" w:hAnsi="Times New Roman" w:cs="Times New Roman"/>
+        </w:rPr>
+        <w:t xml:space="preserve"> as thermometers and barometers or point observations </w:t>
+      </w:r>
+      <w:r>
+        <w:rPr>
+          <w:rFonts w:ascii="Times New Roman" w:hAnsi="Times New Roman" w:cs="Times New Roman"/>
+        </w:rPr>
+        <w:t>recorded at hourly or daily intervals and</w:t>
+      </w:r>
+      <w:r>
+        <w:rPr>
+          <w:rFonts w:ascii="Times New Roman" w:hAnsi="Times New Roman" w:cs="Times New Roman"/>
+        </w:rPr>
+        <w:t xml:space="preserve"> to</w:t>
+      </w:r>
+      <w:r>
+        <w:rPr>
+          <w:rFonts w:ascii="Times New Roman" w:hAnsi="Times New Roman" w:cs="Times New Roman"/>
+        </w:rPr>
+        <w:t xml:space="preserve"> engineer data pipelines that provide useable data for end-users to analyze and make </w:t>
+      </w:r>
+      <w:r>
+        <w:rPr>
+          <w:rFonts w:ascii="Times New Roman" w:hAnsi="Times New Roman" w:cs="Times New Roman"/>
+        </w:rPr>
+        <w:t xml:space="preserve">critical </w:t>
+      </w:r>
+      <w:r>
+        <w:rPr>
+          <w:rFonts w:ascii="Times New Roman" w:hAnsi="Times New Roman" w:cs="Times New Roman"/>
+        </w:rPr>
+        <w:t>decisions</w:t>
+      </w:r>
+      <w:r>
+        <w:rPr>
+          <w:rFonts w:ascii="Times New Roman" w:hAnsi="Times New Roman" w:cs="Times New Roman"/>
+        </w:rPr>
+        <w:t>.</w:t>
       </w:r>
       <w:r>
         <w:rPr>
@@ -718,49 +688,55 @@
         <w:rPr>
           <w:rFonts w:ascii="Times New Roman" w:hAnsi="Times New Roman" w:cs="Times New Roman"/>
         </w:rPr>
-        <w:t>such</w:t>
-      </w:r>
-      <w:r>
-        <w:rPr>
-          <w:rFonts w:ascii="Times New Roman" w:hAnsi="Times New Roman" w:cs="Times New Roman"/>
-        </w:rPr>
-        <w:t xml:space="preserve"> as thermometers and barometers or point observations </w:t>
-      </w:r>
-      <w:r>
-        <w:rPr>
-          <w:rFonts w:ascii="Times New Roman" w:hAnsi="Times New Roman" w:cs="Times New Roman"/>
-        </w:rPr>
-        <w:t>recorded at hourly or daily intervals and</w:t>
-      </w:r>
-      <w:r>
-        <w:rPr>
-          <w:rFonts w:ascii="Times New Roman" w:hAnsi="Times New Roman" w:cs="Times New Roman"/>
-        </w:rPr>
-        <w:t xml:space="preserve"> to</w:t>
-      </w:r>
-      <w:r>
-        <w:rPr>
-          <w:rFonts w:ascii="Times New Roman" w:hAnsi="Times New Roman" w:cs="Times New Roman"/>
-        </w:rPr>
-        <w:t xml:space="preserve"> engineer data pipelines that provide useable data for end-users to analyze and make </w:t>
-      </w:r>
-      <w:r>
-        <w:rPr>
-          <w:rFonts w:ascii="Times New Roman" w:hAnsi="Times New Roman" w:cs="Times New Roman"/>
-        </w:rPr>
-        <w:t xml:space="preserve">critical </w:t>
-      </w:r>
-      <w:r>
-        <w:rPr>
-          <w:rFonts w:ascii="Times New Roman" w:hAnsi="Times New Roman" w:cs="Times New Roman"/>
-        </w:rPr>
-        <w:t>decisions</w:t>
-      </w:r>
-      <w:r>
-        <w:rPr>
-          <w:rFonts w:ascii="Times New Roman" w:hAnsi="Times New Roman" w:cs="Times New Roman"/>
-        </w:rPr>
-        <w:t>.</w:t>
+        <w:t>Well</w:t>
+      </w:r>
+      <w:r>
+        <w:rPr>
+          <w:rFonts w:ascii="Times New Roman" w:hAnsi="Times New Roman" w:cs="Times New Roman"/>
+        </w:rPr>
+        <w:t>-established source</w:t>
+      </w:r>
+      <w:r>
+        <w:rPr>
+          <w:rFonts w:ascii="Times New Roman" w:hAnsi="Times New Roman" w:cs="Times New Roman"/>
+        </w:rPr>
+        <w:t>s such</w:t>
+      </w:r>
+      <w:r>
+        <w:rPr>
+          <w:rFonts w:ascii="Times New Roman" w:hAnsi="Times New Roman" w:cs="Times New Roman"/>
+        </w:rPr>
+        <w:t xml:space="preserve"> the National Weather Service</w:t>
+      </w:r>
+      <w:r>
+        <w:rPr>
+          <w:rFonts w:ascii="Times New Roman" w:hAnsi="Times New Roman" w:cs="Times New Roman"/>
+        </w:rPr>
+        <w:t xml:space="preserve"> [NWS]</w:t>
+      </w:r>
+      <w:r>
+        <w:rPr>
+          <w:rFonts w:ascii="Times New Roman" w:hAnsi="Times New Roman" w:cs="Times New Roman"/>
+        </w:rPr>
+        <w:t>, the University of California San Diego</w:t>
+      </w:r>
+      <w:r>
+        <w:rPr>
+          <w:rFonts w:ascii="Times New Roman" w:hAnsi="Times New Roman" w:cs="Times New Roman"/>
+        </w:rPr>
+        <w:t xml:space="preserve"> [UCSD]</w:t>
+      </w:r>
+      <w:r>
+        <w:rPr>
+          <w:rFonts w:ascii="Times New Roman" w:hAnsi="Times New Roman" w:cs="Times New Roman"/>
+        </w:rPr>
+        <w:t>, and OpenWeather</w:t>
+      </w:r>
+      <w:r>
+        <w:rPr>
+          <w:rFonts w:ascii="Times New Roman" w:hAnsi="Times New Roman" w:cs="Times New Roman"/>
+        </w:rPr>
+        <w:t xml:space="preserve"> together can inform</w:t>
       </w:r>
       <w:r>
         <w:rPr>
@@ -772,74 +748,6 @@
         <w:rPr>
           <w:rFonts w:ascii="Times New Roman" w:hAnsi="Times New Roman" w:cs="Times New Roman"/>
         </w:rPr>
-        <w:t>Well</w:t>
-      </w:r>
-      <w:r>
-        <w:rPr>
-          <w:rFonts w:ascii="Times New Roman" w:hAnsi="Times New Roman" w:cs="Times New Roman"/>
-        </w:rPr>
-        <w:t>-established source</w:t>
-      </w:r>
-      <w:r>
-        <w:rPr>
-          <w:rFonts w:ascii="Times New Roman" w:hAnsi="Times New Roman" w:cs="Times New Roman"/>
-        </w:rPr>
-        <w:t>s such</w:t>
-      </w:r>
-      <w:r>
-        <w:rPr>
-          <w:rFonts w:ascii="Times New Roman" w:hAnsi="Times New Roman" w:cs="Times New Roman"/>
-        </w:rPr>
-        <w:t xml:space="preserve"> the National Weather Service</w:t>
-      </w:r>
-      <w:r>
-        <w:rPr>
-          <w:rFonts w:ascii="Times New Roman" w:hAnsi="Times New Roman" w:cs="Times New Roman"/>
-        </w:rPr>
-        <w:t xml:space="preserve"> [NWS]</w:t>
-      </w:r>
-      <w:r>
-        <w:rPr>
-          <w:rFonts w:ascii="Times New Roman" w:hAnsi="Times New Roman" w:cs="Times New Roman"/>
-        </w:rPr>
-        <w:t>, the University of California San Diego</w:t>
-      </w:r>
-      <w:r>
-        <w:rPr>
-          <w:rFonts w:ascii="Times New Roman" w:hAnsi="Times New Roman" w:cs="Times New Roman"/>
-        </w:rPr>
-        <w:t xml:space="preserve"> [UCSD]</w:t>
-      </w:r>
-      <w:r>
-        <w:rPr>
-          <w:rFonts w:ascii="Times New Roman" w:hAnsi="Times New Roman" w:cs="Times New Roman"/>
-        </w:rPr>
-        <w:t xml:space="preserve">, and </w:t>
-      </w:r>
-      <w:proofErr w:type="spellStart"/>
-      <w:r>
-        <w:rPr>
-          <w:rFonts w:ascii="Times New Roman" w:hAnsi="Times New Roman" w:cs="Times New Roman"/>
-        </w:rPr>
-        <w:t>OpenWeather</w:t>
-      </w:r>
-      <w:proofErr w:type="spellEnd"/>
-      <w:r>
-        <w:rPr>
-          <w:rFonts w:ascii="Times New Roman" w:hAnsi="Times New Roman" w:cs="Times New Roman"/>
-        </w:rPr>
-        <w:t xml:space="preserve"> together can inform</w:t>
-      </w:r>
-      <w:r>
-        <w:rPr>
-          <w:rFonts w:ascii="Times New Roman" w:hAnsi="Times New Roman" w:cs="Times New Roman"/>
-        </w:rPr>
-        <w:t xml:space="preserve"> </w:t>
-      </w:r>
-      <w:r>
-        <w:rPr>
-          <w:rFonts w:ascii="Times New Roman" w:hAnsi="Times New Roman" w:cs="Times New Roman"/>
-        </w:rPr>
         <w:t>the</w:t>
       </w:r>
       <w:r>
@@ -854,19 +762,11 @@
         </w:rPr>
         <w:t xml:space="preserve">and the </w:t>
       </w:r>
-      <w:proofErr w:type="spellStart"/>
-      <w:r>
-        <w:rPr>
-          <w:rFonts w:ascii="Times New Roman" w:hAnsi="Times New Roman" w:cs="Times New Roman"/>
-        </w:rPr>
-        <w:t>data</w:t>
-      </w:r>
-      <w:proofErr w:type="spellEnd"/>
-      <w:r>
-        <w:rPr>
-          <w:rFonts w:ascii="Times New Roman" w:hAnsi="Times New Roman" w:cs="Times New Roman"/>
-        </w:rPr>
-        <w:t xml:space="preserve"> scientist </w:t>
+      <w:r>
+        <w:rPr>
+          <w:rFonts w:ascii="Times New Roman" w:hAnsi="Times New Roman" w:cs="Times New Roman"/>
+        </w:rPr>
+        <w:t xml:space="preserve">data scientist </w:t>
       </w:r>
       <w:r>
         <w:rPr>
@@ -1022,7 +922,6 @@
           <w:b/>
           <w:bCs/>
         </w:rPr>
-        <w:lastRenderedPageBreak/>
         <w:tab/>
       </w:r>
       <w:r>
@@ -1057,21 +956,7 @@
         <w:rPr>
           <w:rFonts w:ascii="Times New Roman" w:hAnsi="Times New Roman" w:cs="Times New Roman"/>
         </w:rPr>
-        <w:t>First, the ‘</w:t>
-      </w:r>
-      <w:proofErr w:type="spellStart"/>
-      <w:r>
-        <w:rPr>
-          <w:rFonts w:ascii="Times New Roman" w:hAnsi="Times New Roman" w:cs="Times New Roman"/>
-        </w:rPr>
-        <w:t>pymysql</w:t>
-      </w:r>
-      <w:proofErr w:type="spellEnd"/>
-      <w:r>
-        <w:rPr>
-          <w:rFonts w:ascii="Times New Roman" w:hAnsi="Times New Roman" w:cs="Times New Roman"/>
-        </w:rPr>
-        <w:t>’ Python package allowed for an object to be created to take in network socket information as arguments to be passed to a MySQL server. This object acts as the interface in which embedded MySQL commands may be passed over Python</w:t>
+        <w:t>First, the ‘pymysql’ Python package allowed for an object to be created to take in network socket information as arguments to be passed to a MySQL server. This object acts as the interface in which embedded MySQL commands may be passed over Python</w:t>
       </w:r>
       <w:r>
         <w:rPr>
@@ -1137,69 +1022,20 @@
         <w:rPr>
           <w:rFonts w:ascii="Times New Roman" w:hAnsi="Times New Roman" w:cs="Times New Roman"/>
         </w:rPr>
-        <w:t xml:space="preserve"> The server is directed to select a database titled “</w:t>
-      </w:r>
-      <w:proofErr w:type="spellStart"/>
-      <w:r>
-        <w:rPr>
-          <w:rFonts w:ascii="Times New Roman" w:hAnsi="Times New Roman" w:cs="Times New Roman"/>
-        </w:rPr>
-        <w:t>Weather_Database</w:t>
-      </w:r>
-      <w:proofErr w:type="spellEnd"/>
-      <w:r>
-        <w:rPr>
-          <w:rFonts w:ascii="Times New Roman" w:hAnsi="Times New Roman" w:cs="Times New Roman"/>
-        </w:rPr>
-        <w:t>”</w:t>
-      </w:r>
-      <w:r>
-        <w:rPr>
-          <w:rFonts w:ascii="Times New Roman" w:hAnsi="Times New Roman" w:cs="Times New Roman"/>
-        </w:rPr>
-        <w:t xml:space="preserve"> where three tables are created if they do not exist: </w:t>
-      </w:r>
-      <w:proofErr w:type="spellStart"/>
-      <w:r>
-        <w:rPr>
-          <w:rFonts w:ascii="Times New Roman" w:hAnsi="Times New Roman" w:cs="Times New Roman"/>
-        </w:rPr>
-        <w:t>DailyWeatherConditions</w:t>
-      </w:r>
-      <w:proofErr w:type="spellEnd"/>
-      <w:r>
-        <w:rPr>
-          <w:rFonts w:ascii="Times New Roman" w:hAnsi="Times New Roman" w:cs="Times New Roman"/>
-        </w:rPr>
-        <w:t xml:space="preserve">, </w:t>
-      </w:r>
-      <w:proofErr w:type="spellStart"/>
-      <w:r>
-        <w:rPr>
-          <w:rFonts w:ascii="Times New Roman" w:hAnsi="Times New Roman" w:cs="Times New Roman"/>
-        </w:rPr>
-        <w:t>DailyWeather</w:t>
-      </w:r>
-      <w:proofErr w:type="spellEnd"/>
-      <w:r>
-        <w:rPr>
-          <w:rFonts w:ascii="Times New Roman" w:hAnsi="Times New Roman" w:cs="Times New Roman"/>
-        </w:rPr>
-        <w:t xml:space="preserve"> Alerts, and </w:t>
-      </w:r>
-      <w:proofErr w:type="spellStart"/>
-      <w:r>
-        <w:rPr>
-          <w:rFonts w:ascii="Times New Roman" w:hAnsi="Times New Roman" w:cs="Times New Roman"/>
-        </w:rPr>
-        <w:t>HistoricalWeatherData</w:t>
-      </w:r>
-      <w:proofErr w:type="spellEnd"/>
-      <w:r>
-        <w:rPr>
-          <w:rFonts w:ascii="Times New Roman" w:hAnsi="Times New Roman" w:cs="Times New Roman"/>
-        </w:rPr>
-        <w:t>.</w:t>
+        <w:t xml:space="preserve"> The server is directed to select a database titled “Weather_Database”</w:t>
+      </w:r>
+      <w:r>
+        <w:rPr>
+          <w:rFonts w:ascii="Times New Roman" w:hAnsi="Times New Roman" w:cs="Times New Roman"/>
+        </w:rPr>
+        <w:t xml:space="preserve"> where three tables are created </w:t>
+      </w:r>
+      <w:r>
+        <w:rPr>
+          <w:rFonts w:ascii="Times New Roman" w:hAnsi="Times New Roman" w:cs="Times New Roman"/>
+        </w:rPr>
+        <w:lastRenderedPageBreak/>
+        <w:t>if they do not exist: DailyWeatherConditions, DailyWeather Alerts, and HistoricalWeatherData.</w:t>
       </w:r>
       <w:r>
         <w:rPr>
@@ -1248,33 +1084,55 @@
         <w:rPr>
           <w:rFonts w:ascii="Times New Roman" w:hAnsi="Times New Roman" w:cs="Times New Roman"/>
         </w:rPr>
+        <w:t xml:space="preserve"> sources</w:t>
+      </w:r>
+      <w:r>
+        <w:rPr>
+          <w:rFonts w:ascii="Times New Roman" w:hAnsi="Times New Roman" w:cs="Times New Roman"/>
+        </w:rPr>
+        <w:t>. The ‘nwsapy’ Python package allowed interfacing with the official NWS API via Python language and associated methods and attributes. A user agent method established a connection to the NWS server</w:t>
+      </w:r>
+      <w:r>
+        <w:rPr>
+          <w:rFonts w:ascii="Times New Roman" w:hAnsi="Times New Roman" w:cs="Times New Roman"/>
+        </w:rPr>
         <w:t xml:space="preserve"> </w:t>
       </w:r>
       <w:r>
         <w:rPr>
           <w:rFonts w:ascii="Times New Roman" w:hAnsi="Times New Roman" w:cs="Times New Roman"/>
         </w:rPr>
-        <w:t>sources</w:t>
-      </w:r>
-      <w:r>
-        <w:rPr>
-          <w:rFonts w:ascii="Times New Roman" w:hAnsi="Times New Roman" w:cs="Times New Roman"/>
-        </w:rPr>
-        <w:t>. The ‘</w:t>
-      </w:r>
-      <w:proofErr w:type="spellStart"/>
-      <w:r>
-        <w:rPr>
-          <w:rFonts w:ascii="Times New Roman" w:hAnsi="Times New Roman" w:cs="Times New Roman"/>
-        </w:rPr>
-        <w:t>nwsapy</w:t>
-      </w:r>
-      <w:proofErr w:type="spellEnd"/>
-      <w:r>
-        <w:rPr>
-          <w:rFonts w:ascii="Times New Roman" w:hAnsi="Times New Roman" w:cs="Times New Roman"/>
-        </w:rPr>
-        <w:t>’ Python package allowed interfacing with the official NWS API via Python language and associated methods and attributes. A user agent method established a connection to the NWS server</w:t>
+        <w:t>by passing API and identification information as arguments to the user agent</w:t>
+      </w:r>
+      <w:r>
+        <w:rPr>
+          <w:rFonts w:ascii="Times New Roman" w:hAnsi="Times New Roman" w:cs="Times New Roman"/>
+        </w:rPr>
+        <w:t xml:space="preserve"> object</w:t>
+      </w:r>
+      <w:r>
+        <w:rPr>
+          <w:rFonts w:ascii="Times New Roman" w:hAnsi="Times New Roman" w:cs="Times New Roman"/>
+        </w:rPr>
+        <w:t xml:space="preserve"> (“API Web Service,” n.d.)</w:t>
+      </w:r>
+      <w:r>
+        <w:rPr>
+          <w:rFonts w:ascii="Times New Roman" w:hAnsi="Times New Roman" w:cs="Times New Roman"/>
+        </w:rPr>
+        <w:t>.</w:t>
+      </w:r>
+      <w:r>
+        <w:rPr>
+          <w:rFonts w:ascii="Times New Roman" w:hAnsi="Times New Roman" w:cs="Times New Roman"/>
+        </w:rPr>
+        <w:t xml:space="preserve"> Once the connection is established,</w:t>
+      </w:r>
+      <w:r>
+        <w:rPr>
+          <w:rFonts w:ascii="Times New Roman" w:hAnsi="Times New Roman" w:cs="Times New Roman"/>
+        </w:rPr>
+        <w:t xml:space="preserve"> the API is called to extract weather alerts for a given location.</w:t>
       </w:r>
       <w:r>
         <w:rPr>
@@ -1286,37 +1144,91 @@
         <w:rPr>
           <w:rFonts w:ascii="Times New Roman" w:hAnsi="Times New Roman" w:cs="Times New Roman"/>
         </w:rPr>
-        <w:t>by passing API and identification information as arguments to the user agent</w:t>
-      </w:r>
-      <w:r>
-        <w:rPr>
-          <w:rFonts w:ascii="Times New Roman" w:hAnsi="Times New Roman" w:cs="Times New Roman"/>
-        </w:rPr>
-        <w:t xml:space="preserve"> object</w:t>
-      </w:r>
-      <w:r>
-        <w:rPr>
-          <w:rFonts w:ascii="Times New Roman" w:hAnsi="Times New Roman" w:cs="Times New Roman"/>
-        </w:rPr>
-        <w:t xml:space="preserve"> (“API Web Service,” n.d.)</w:t>
-      </w:r>
-      <w:r>
-        <w:rPr>
-          <w:rFonts w:ascii="Times New Roman" w:hAnsi="Times New Roman" w:cs="Times New Roman"/>
-        </w:rPr>
-        <w:t>.</w:t>
-      </w:r>
-      <w:r>
-        <w:rPr>
-          <w:rFonts w:ascii="Times New Roman" w:hAnsi="Times New Roman" w:cs="Times New Roman"/>
-        </w:rPr>
-        <w:t xml:space="preserve"> Once the connection is established,</w:t>
-      </w:r>
-      <w:r>
-        <w:rPr>
-          <w:rFonts w:ascii="Times New Roman" w:hAnsi="Times New Roman" w:cs="Times New Roman"/>
-        </w:rPr>
-        <w:t xml:space="preserve"> the API is called to extract weather alerts for a given location.</w:t>
+        <w:t>T</w:t>
+      </w:r>
+      <w:r>
+        <w:rPr>
+          <w:rFonts w:ascii="Times New Roman" w:hAnsi="Times New Roman" w:cs="Times New Roman"/>
+        </w:rPr>
+        <w:t xml:space="preserve">he “get_alert_by_zone” method </w:t>
+      </w:r>
+      <w:r>
+        <w:rPr>
+          <w:rFonts w:ascii="Times New Roman" w:hAnsi="Times New Roman" w:cs="Times New Roman"/>
+        </w:rPr>
+        <w:t xml:space="preserve">was called on the user agent object and </w:t>
+      </w:r>
+      <w:r>
+        <w:rPr>
+          <w:rFonts w:ascii="Times New Roman" w:hAnsi="Times New Roman" w:cs="Times New Roman"/>
+        </w:rPr>
+        <w:t xml:space="preserve">was passed a six-character </w:t>
+      </w:r>
+      <w:r>
+        <w:rPr>
+          <w:rFonts w:ascii="Times New Roman" w:hAnsi="Times New Roman" w:cs="Times New Roman"/>
+        </w:rPr>
+        <w:t>argument. This argument</w:t>
+      </w:r>
+      <w:r>
+        <w:rPr>
+          <w:rFonts w:ascii="Times New Roman" w:hAnsi="Times New Roman" w:cs="Times New Roman"/>
+        </w:rPr>
+        <w:t xml:space="preserve"> consist</w:t>
+      </w:r>
+      <w:r>
+        <w:rPr>
+          <w:rFonts w:ascii="Times New Roman" w:hAnsi="Times New Roman" w:cs="Times New Roman"/>
+        </w:rPr>
+        <w:t>ed</w:t>
+      </w:r>
+      <w:r>
+        <w:rPr>
+          <w:rFonts w:ascii="Times New Roman" w:hAnsi="Times New Roman" w:cs="Times New Roman"/>
+        </w:rPr>
+        <w:t xml:space="preserve"> of three A through Z characters </w:t>
+      </w:r>
+      <w:r>
+        <w:rPr>
+          <w:rFonts w:ascii="Times New Roman" w:hAnsi="Times New Roman" w:cs="Times New Roman"/>
+        </w:rPr>
+        <w:t>followed by</w:t>
+      </w:r>
+      <w:r>
+        <w:rPr>
+          <w:rFonts w:ascii="Times New Roman" w:hAnsi="Times New Roman" w:cs="Times New Roman"/>
+        </w:rPr>
+        <w:t xml:space="preserve"> three </w:t>
+      </w:r>
+      <w:r>
+        <w:rPr>
+          <w:rFonts w:ascii="Times New Roman" w:hAnsi="Times New Roman" w:cs="Times New Roman"/>
+        </w:rPr>
+        <w:t>zero</w:t>
+      </w:r>
+      <w:r>
+        <w:rPr>
+          <w:rFonts w:ascii="Times New Roman" w:hAnsi="Times New Roman" w:cs="Times New Roman"/>
+        </w:rPr>
+        <w:t xml:space="preserve"> through </w:t>
+      </w:r>
+      <w:r>
+        <w:rPr>
+          <w:rFonts w:ascii="Times New Roman" w:hAnsi="Times New Roman" w:cs="Times New Roman"/>
+        </w:rPr>
+        <w:t>nine</w:t>
+      </w:r>
+      <w:r>
+        <w:rPr>
+          <w:rFonts w:ascii="Times New Roman" w:hAnsi="Times New Roman" w:cs="Times New Roman"/>
+        </w:rPr>
+        <w:t xml:space="preserve"> characters </w:t>
+      </w:r>
+      <w:r>
+        <w:rPr>
+          <w:rFonts w:ascii="Times New Roman" w:hAnsi="Times New Roman" w:cs="Times New Roman"/>
+        </w:rPr>
+        <w:t>as a string value corresponding with the NWS’s identified geographic zones.</w:t>
       </w:r>
       <w:r>
         <w:rPr>
@@ -1328,164 +1240,19 @@
         <w:rPr>
           <w:rFonts w:ascii="Times New Roman" w:hAnsi="Times New Roman" w:cs="Times New Roman"/>
         </w:rPr>
-        <w:t>T</w:t>
-      </w:r>
-      <w:r>
-        <w:rPr>
-          <w:rFonts w:ascii="Times New Roman" w:hAnsi="Times New Roman" w:cs="Times New Roman"/>
-        </w:rPr>
-        <w:t>he “</w:t>
-      </w:r>
-      <w:proofErr w:type="spellStart"/>
-      <w:r>
-        <w:rPr>
-          <w:rFonts w:ascii="Times New Roman" w:hAnsi="Times New Roman" w:cs="Times New Roman"/>
-        </w:rPr>
-        <w:t>get_alert_by_zone</w:t>
-      </w:r>
-      <w:proofErr w:type="spellEnd"/>
-      <w:r>
-        <w:rPr>
-          <w:rFonts w:ascii="Times New Roman" w:hAnsi="Times New Roman" w:cs="Times New Roman"/>
-        </w:rPr>
-        <w:t xml:space="preserve">” method </w:t>
-      </w:r>
-      <w:r>
-        <w:rPr>
-          <w:rFonts w:ascii="Times New Roman" w:hAnsi="Times New Roman" w:cs="Times New Roman"/>
-        </w:rPr>
-        <w:t xml:space="preserve">was called on the user agent object and </w:t>
-      </w:r>
-      <w:r>
-        <w:rPr>
-          <w:rFonts w:ascii="Times New Roman" w:hAnsi="Times New Roman" w:cs="Times New Roman"/>
-        </w:rPr>
-        <w:t xml:space="preserve">was passed a six-character </w:t>
-      </w:r>
-      <w:r>
-        <w:rPr>
-          <w:rFonts w:ascii="Times New Roman" w:hAnsi="Times New Roman" w:cs="Times New Roman"/>
-        </w:rPr>
-        <w:t>argument. This argument</w:t>
-      </w:r>
-      <w:r>
-        <w:rPr>
-          <w:rFonts w:ascii="Times New Roman" w:hAnsi="Times New Roman" w:cs="Times New Roman"/>
-        </w:rPr>
-        <w:t xml:space="preserve"> consist</w:t>
-      </w:r>
-      <w:r>
-        <w:rPr>
-          <w:rFonts w:ascii="Times New Roman" w:hAnsi="Times New Roman" w:cs="Times New Roman"/>
-        </w:rPr>
-        <w:t>ed</w:t>
-      </w:r>
-      <w:r>
-        <w:rPr>
-          <w:rFonts w:ascii="Times New Roman" w:hAnsi="Times New Roman" w:cs="Times New Roman"/>
-        </w:rPr>
-        <w:t xml:space="preserve"> of three A through Z characters </w:t>
-      </w:r>
-      <w:r>
-        <w:rPr>
-          <w:rFonts w:ascii="Times New Roman" w:hAnsi="Times New Roman" w:cs="Times New Roman"/>
-        </w:rPr>
-        <w:t>followed by</w:t>
-      </w:r>
-      <w:r>
-        <w:rPr>
-          <w:rFonts w:ascii="Times New Roman" w:hAnsi="Times New Roman" w:cs="Times New Roman"/>
-        </w:rPr>
-        <w:t xml:space="preserve"> three </w:t>
-      </w:r>
-      <w:r>
-        <w:rPr>
-          <w:rFonts w:ascii="Times New Roman" w:hAnsi="Times New Roman" w:cs="Times New Roman"/>
-        </w:rPr>
-        <w:t>zero</w:t>
-      </w:r>
-      <w:r>
-        <w:rPr>
-          <w:rFonts w:ascii="Times New Roman" w:hAnsi="Times New Roman" w:cs="Times New Roman"/>
-        </w:rPr>
-        <w:t xml:space="preserve"> through </w:t>
-      </w:r>
-      <w:r>
-        <w:rPr>
-          <w:rFonts w:ascii="Times New Roman" w:hAnsi="Times New Roman" w:cs="Times New Roman"/>
-        </w:rPr>
-        <w:t>nine</w:t>
-      </w:r>
-      <w:r>
-        <w:rPr>
-          <w:rFonts w:ascii="Times New Roman" w:hAnsi="Times New Roman" w:cs="Times New Roman"/>
-        </w:rPr>
-        <w:t xml:space="preserve"> characters </w:t>
-      </w:r>
-      <w:r>
-        <w:rPr>
-          <w:rFonts w:ascii="Times New Roman" w:hAnsi="Times New Roman" w:cs="Times New Roman"/>
-        </w:rPr>
-        <w:t xml:space="preserve">as a string value corresponding with the NWS’s identified </w:t>
-      </w:r>
-      <w:r>
-        <w:rPr>
-          <w:rFonts w:ascii="Times New Roman" w:hAnsi="Times New Roman" w:cs="Times New Roman"/>
-        </w:rPr>
-        <w:lastRenderedPageBreak/>
-        <w:t>geographic zones.</w:t>
-      </w:r>
-      <w:r>
-        <w:rPr>
-          <w:rFonts w:ascii="Times New Roman" w:hAnsi="Times New Roman" w:cs="Times New Roman"/>
-        </w:rPr>
-        <w:t xml:space="preserve"> </w:t>
-      </w:r>
-      <w:r>
-        <w:rPr>
-          <w:rFonts w:ascii="Times New Roman" w:hAnsi="Times New Roman" w:cs="Times New Roman"/>
-        </w:rPr>
         <w:t xml:space="preserve">An </w:t>
       </w:r>
       <w:r>
         <w:rPr>
           <w:rFonts w:ascii="Times New Roman" w:hAnsi="Times New Roman" w:cs="Times New Roman"/>
         </w:rPr>
-        <w:t>“</w:t>
-      </w:r>
-      <w:proofErr w:type="spellStart"/>
-      <w:r>
-        <w:rPr>
-          <w:rFonts w:ascii="Times New Roman" w:hAnsi="Times New Roman" w:cs="Times New Roman"/>
-        </w:rPr>
-        <w:t>AlertByZone</w:t>
-      </w:r>
-      <w:proofErr w:type="spellEnd"/>
-      <w:r>
-        <w:rPr>
-          <w:rFonts w:ascii="Times New Roman" w:hAnsi="Times New Roman" w:cs="Times New Roman"/>
-        </w:rPr>
-        <w:t>”</w:t>
-      </w:r>
-      <w:r>
-        <w:rPr>
-          <w:rFonts w:ascii="Times New Roman" w:hAnsi="Times New Roman" w:cs="Times New Roman"/>
-        </w:rPr>
-        <w:t xml:space="preserve"> object is returned, which may be printed to standard output as either a dictionary or a Pandas </w:t>
-      </w:r>
-      <w:proofErr w:type="spellStart"/>
-      <w:r>
-        <w:rPr>
-          <w:rFonts w:ascii="Times New Roman" w:hAnsi="Times New Roman" w:cs="Times New Roman"/>
-        </w:rPr>
-        <w:t>DataFrame</w:t>
-      </w:r>
-      <w:proofErr w:type="spellEnd"/>
-      <w:r>
-        <w:rPr>
-          <w:rFonts w:ascii="Times New Roman" w:hAnsi="Times New Roman" w:cs="Times New Roman"/>
-        </w:rPr>
-        <w:t xml:space="preserve"> using the </w:t>
+        <w:t>“AlertByZone”</w:t>
+      </w:r>
+      <w:r>
+        <w:rPr>
+          <w:rFonts w:ascii="Times New Roman" w:hAnsi="Times New Roman" w:cs="Times New Roman"/>
+        </w:rPr>
+        <w:t xml:space="preserve"> object is returned, which may be printed to standard output as either a dictionary or a Pandas DataFrame using the </w:t>
       </w:r>
       <w:r>
         <w:rPr>
@@ -1588,7 +1355,14 @@
         <w:rPr>
           <w:rFonts w:ascii="Times New Roman" w:hAnsi="Times New Roman" w:cs="Times New Roman"/>
         </w:rPr>
-        <w:t xml:space="preserve"> the remaining values in accordance with the schema, </w:t>
+        <w:t xml:space="preserve"> the remaining values in accordance with the </w:t>
+      </w:r>
+      <w:r>
+        <w:rPr>
+          <w:rFonts w:ascii="Times New Roman" w:hAnsi="Times New Roman" w:cs="Times New Roman"/>
+        </w:rPr>
+        <w:lastRenderedPageBreak/>
+        <w:t xml:space="preserve">schema, </w:t>
       </w:r>
       <w:r>
         <w:rPr>
@@ -1600,21 +1374,7 @@
         <w:rPr>
           <w:rFonts w:ascii="Times New Roman" w:hAnsi="Times New Roman" w:cs="Times New Roman"/>
         </w:rPr>
-        <w:t xml:space="preserve"> </w:t>
-      </w:r>
-      <w:proofErr w:type="gramStart"/>
-      <w:r>
-        <w:rPr>
-          <w:rFonts w:ascii="Times New Roman" w:hAnsi="Times New Roman" w:cs="Times New Roman"/>
-        </w:rPr>
-        <w:t>values</w:t>
-      </w:r>
-      <w:proofErr w:type="gramEnd"/>
-      <w:r>
-        <w:rPr>
-          <w:rFonts w:ascii="Times New Roman" w:hAnsi="Times New Roman" w:cs="Times New Roman"/>
-        </w:rPr>
-        <w:t xml:space="preserve"> and a </w:t>
+        <w:t xml:space="preserve"> values and a </w:t>
       </w:r>
       <w:r>
         <w:rPr>
@@ -1669,41 +1429,13 @@
         <w:rPr>
           <w:rFonts w:ascii="Times New Roman" w:hAnsi="Times New Roman" w:cs="Times New Roman"/>
         </w:rPr>
-        <w:t xml:space="preserve"> (“San Diego Weather,” </w:t>
-      </w:r>
-      <w:proofErr w:type="spellStart"/>
-      <w:r>
-        <w:rPr>
-          <w:rFonts w:ascii="Times New Roman" w:hAnsi="Times New Roman" w:cs="Times New Roman"/>
-        </w:rPr>
-        <w:t>n.d</w:t>
-      </w:r>
-      <w:proofErr w:type="spellEnd"/>
-      <w:r>
-        <w:rPr>
-          <w:rFonts w:ascii="Times New Roman" w:hAnsi="Times New Roman" w:cs="Times New Roman"/>
-        </w:rPr>
-        <w:t>)</w:t>
-      </w:r>
-      <w:r>
-        <w:rPr>
-          <w:rFonts w:ascii="Times New Roman" w:hAnsi="Times New Roman" w:cs="Times New Roman"/>
-        </w:rPr>
-        <w:t xml:space="preserve">. Temperature data was transformed into the same units per the schema and dates were parsed into their respective day, month, and year values for primary key purposes. Columns that were </w:t>
-      </w:r>
-      <w:proofErr w:type="gramStart"/>
-      <w:r>
-        <w:rPr>
-          <w:rFonts w:ascii="Times New Roman" w:hAnsi="Times New Roman" w:cs="Times New Roman"/>
-        </w:rPr>
-        <w:t>valid, but</w:t>
-      </w:r>
-      <w:proofErr w:type="gramEnd"/>
-      <w:r>
-        <w:rPr>
-          <w:rFonts w:ascii="Times New Roman" w:hAnsi="Times New Roman" w:cs="Times New Roman"/>
-        </w:rPr>
-        <w:t xml:space="preserve"> did not have significant overlap or contextual importance with the other data sources were dropped, primarily consisting of temperature and wind speed flag information, of which the data was sparse in density. The transformed data was parsed into their respective schema variables and staged into a string variable containing the MySQL statement to be executed as an “INSERT INTO” statement.</w:t>
+        <w:t xml:space="preserve"> (“San Diego Weather,” n.d)</w:t>
+      </w:r>
+      <w:r>
+        <w:rPr>
+          <w:rFonts w:ascii="Times New Roman" w:hAnsi="Times New Roman" w:cs="Times New Roman"/>
+        </w:rPr>
+        <w:t>. Temperature data was transformed into the same units per the schema and dates were parsed into their respective day, month, and year values for primary key purposes. Columns that were valid, but did not have significant overlap or contextual importance with the other data sources were dropped, primarily consisting of temperature and wind speed flag information, of which the data was sparse in density. The transformed data was parsed into their respective schema variables and staged into a string variable containing the MySQL statement to be executed as an “INSERT INTO” statement.</w:t>
       </w:r>
     </w:p>
     <w:p>
@@ -1728,21 +1460,7 @@
         <w:rPr>
           <w:rFonts w:ascii="Times New Roman" w:hAnsi="Times New Roman" w:cs="Times New Roman"/>
         </w:rPr>
-        <w:t xml:space="preserve">The pipeline takes in the final data source, the </w:t>
-      </w:r>
-      <w:proofErr w:type="spellStart"/>
-      <w:r>
-        <w:rPr>
-          <w:rFonts w:ascii="Times New Roman" w:hAnsi="Times New Roman" w:cs="Times New Roman"/>
-        </w:rPr>
-        <w:t>OpenWeather</w:t>
-      </w:r>
-      <w:proofErr w:type="spellEnd"/>
-      <w:r>
-        <w:rPr>
-          <w:rFonts w:ascii="Times New Roman" w:hAnsi="Times New Roman" w:cs="Times New Roman"/>
-        </w:rPr>
-        <w:t xml:space="preserve"> </w:t>
+        <w:t xml:space="preserve">The pipeline takes in the final data source, the OpenWeather </w:t>
       </w:r>
       <w:r>
         <w:rPr>
@@ -1772,14 +1490,7 @@
         <w:rPr>
           <w:rFonts w:ascii="Times New Roman" w:hAnsi="Times New Roman" w:cs="Times New Roman"/>
         </w:rPr>
-        <w:t xml:space="preserve"> to the two sources above, data only from the current day is extracted, which </w:t>
-      </w:r>
-      <w:r>
-        <w:rPr>
-          <w:rFonts w:ascii="Times New Roman" w:hAnsi="Times New Roman" w:cs="Times New Roman"/>
-        </w:rPr>
-        <w:lastRenderedPageBreak/>
-        <w:t>is returned in a dictionary object. Data is identified in accordance with the target schema and staged into a string variable that is to be executed as an “INSERT INTO” statement much like the previous sources.</w:t>
+        <w:t xml:space="preserve"> to the two sources above, data only from the current day is extracted, which is returned in a dictionary object. Data is identified in accordance with the target schema and staged into a string variable that is to be executed as an “INSERT INTO” statement much like the previous sources.</w:t>
       </w:r>
     </w:p>
     <w:p>
@@ -1805,7 +1516,14 @@
         <w:rPr>
           <w:rFonts w:ascii="Times New Roman" w:hAnsi="Times New Roman" w:cs="Times New Roman"/>
         </w:rPr>
-        <w:t>, executes the transformation in the provided schema, and loads the data into the MySQL database using the embedded INSERT INTO statement.</w:t>
+        <w:t xml:space="preserve">, executes the transformation </w:t>
+      </w:r>
+      <w:r>
+        <w:rPr>
+          <w:rFonts w:ascii="Times New Roman" w:hAnsi="Times New Roman" w:cs="Times New Roman"/>
+        </w:rPr>
+        <w:lastRenderedPageBreak/>
+        <w:t>in the provided schema, and loads the data into the MySQL database using the embedded INSERT INTO statement.</w:t>
       </w:r>
       <w:r>
         <w:rPr>
@@ -1830,7 +1548,7 @@
           <w:b/>
           <w:bCs/>
         </w:rPr>
-        <w:t>Results</w:t>
+        <w:t xml:space="preserve">Results </w:t>
       </w:r>
     </w:p>
     <w:p>
@@ -1867,7 +1585,7 @@
           <w:b/>
           <w:bCs/>
         </w:rPr>
-        <w:t>Discussion</w:t>
+        <w:t>Limitations and Next Steps</w:t>
       </w:r>
     </w:p>
     <w:p>
@@ -1921,14 +1639,12 @@
         </w:rPr>
         <w:t xml:space="preserve">(n.d.) National Weather Service (NWS) National Oceanic and Atmospheric Administration (NOAA). Retrieved February 1, 2024, from </w:t>
       </w:r>
-      <w:proofErr w:type="gramStart"/>
       <w:r>
         <w:rPr>
           <w:rFonts w:ascii="Times New Roman" w:hAnsi="Times New Roman" w:cs="Times New Roman"/>
         </w:rPr>
         <w:t>https://www.weather.gov/documentation/services-web-api</w:t>
       </w:r>
-      <w:proofErr w:type="gramEnd"/>
     </w:p>
     <w:p>
       <w:pPr>
@@ -1962,14 +1678,7 @@
         <w:rPr>
           <w:rFonts w:ascii="Times New Roman" w:hAnsi="Times New Roman" w:cs="Times New Roman"/>
         </w:rPr>
-        <w:t xml:space="preserve"> Retrieved February 23, 2024 </w:t>
-      </w:r>
-      <w:proofErr w:type="gramStart"/>
-      <w:r>
-        <w:rPr>
-          <w:rFonts w:ascii="Times New Roman" w:hAnsi="Times New Roman" w:cs="Times New Roman"/>
-        </w:rPr>
-        <w:t xml:space="preserve">from </w:t>
+        <w:t xml:space="preserve"> Retrieved February 23, 2024 from </w:t>
       </w:r>
       <w:r>
         <w:rPr>
@@ -1983,7 +1692,6 @@
         </w:rPr>
         <w:t>https://www.msn.com/en-us/weather/topstories/san-diego-weather-pacific-storm-brings-heavy-rain-overnight-clear-skies-ahead/ar-BB1iuha2</w:t>
       </w:r>
-      <w:proofErr w:type="gramEnd"/>
     </w:p>
     <w:p>
       <w:pPr>
@@ -2005,27 +1713,7 @@
         <w:rPr>
           <w:rFonts w:ascii="Times New Roman" w:hAnsi="Times New Roman" w:cs="Times New Roman"/>
         </w:rPr>
-        <w:t xml:space="preserve">. (2023, August 25). NOAA. Retrieved February 23, </w:t>
-      </w:r>
-      <w:proofErr w:type="gramStart"/>
-      <w:r>
-        <w:rPr>
-          <w:rFonts w:ascii="Times New Roman" w:hAnsi="Times New Roman" w:cs="Times New Roman"/>
-        </w:rPr>
-        <w:t>2024</w:t>
-      </w:r>
-      <w:proofErr w:type="gramEnd"/>
-      <w:r>
-        <w:rPr>
-          <w:rFonts w:ascii="Times New Roman" w:hAnsi="Times New Roman" w:cs="Times New Roman"/>
-        </w:rPr>
-        <w:t xml:space="preserve"> from </w:t>
-      </w:r>
-      <w:r>
-        <w:rPr>
-          <w:rFonts w:ascii="Times New Roman" w:hAnsi="Times New Roman" w:cs="Times New Roman"/>
-        </w:rPr>
-        <w:t>https://www.climate.gov/maps-data/climate-data-primer/predicting-climate/climate-models</w:t>
+        <w:t>. (2023, August 25). NOAA. Retrieved February 23, 2024 from https://www.climate.gov/maps-data/climate-data-primer/predicting-climate/climate-models</w:t>
       </w:r>
     </w:p>
     <w:p>
@@ -2042,106 +1730,47 @@
           <w:i/>
           <w:iCs/>
         </w:rPr>
-        <w:lastRenderedPageBreak/>
-        <w:t>San Diego Weather - GHCN Daily</w:t>
-      </w:r>
+        <w:t>San Diego Weather - GHCN Daily.</w:t>
+      </w:r>
+      <w:r>
+        <w:rPr>
+          <w:rFonts w:ascii="Times New Roman" w:hAnsi="Times New Roman" w:cs="Times New Roman"/>
+        </w:rPr>
+        <w:t xml:space="preserve"> (n.d.) T</w:t>
+      </w:r>
+      <w:r>
+        <w:rPr>
+          <w:rFonts w:ascii="Times New Roman" w:eastAsia="Times New Roman" w:hAnsi="Times New Roman" w:cs="Times New Roman"/>
+        </w:rPr>
+        <w:t xml:space="preserve">he Scripps Institution of Oceanography at University of California, San Diego (UCSD). Retrieved February 1, 2024, from https://oceaninformatics.ucsd.edu/datazoo/catalogs/ccelter/datasets/13. </w:t>
+      </w:r>
+    </w:p>
+    <w:p>
+      <w:pPr>
+        <w:spacing w:line="480" w:lineRule="auto"/>
+        <w:ind w:left="720" w:hanging="720"/>
+        <w:rPr>
+          <w:rFonts w:ascii="Times New Roman" w:hAnsi="Times New Roman" w:cs="Times New Roman"/>
+        </w:rPr>
+      </w:pPr>
       <w:r>
         <w:rPr>
           <w:rFonts w:ascii="Times New Roman" w:hAnsi="Times New Roman" w:cs="Times New Roman"/>
           <w:i/>
           <w:iCs/>
         </w:rPr>
-        <w:t>.</w:t>
-      </w:r>
-      <w:r>
-        <w:rPr>
-          <w:rFonts w:ascii="Times New Roman" w:hAnsi="Times New Roman" w:cs="Times New Roman"/>
-        </w:rPr>
-        <w:t xml:space="preserve"> (n.d.) T</w:t>
-      </w:r>
-      <w:r>
-        <w:rPr>
-          <w:rFonts w:ascii="Times New Roman" w:eastAsia="Times New Roman" w:hAnsi="Times New Roman" w:cs="Times New Roman"/>
-        </w:rPr>
-        <w:t xml:space="preserve">he </w:t>
-      </w:r>
-      <w:r>
-        <w:rPr>
-          <w:rFonts w:ascii="Times New Roman" w:eastAsia="Times New Roman" w:hAnsi="Times New Roman" w:cs="Times New Roman"/>
-        </w:rPr>
-        <w:t>Scripps Institution of Oceanography</w:t>
-      </w:r>
-      <w:r>
-        <w:rPr>
-          <w:rFonts w:ascii="Times New Roman" w:eastAsia="Times New Roman" w:hAnsi="Times New Roman" w:cs="Times New Roman"/>
-        </w:rPr>
-        <w:t xml:space="preserve"> at University of California, San Diego (UCSD). Retrieved February 1, 2024, from </w:t>
-      </w:r>
-      <w:r>
-        <w:rPr>
-          <w:rFonts w:ascii="Times New Roman" w:eastAsia="Times New Roman" w:hAnsi="Times New Roman" w:cs="Times New Roman"/>
-        </w:rPr>
-        <w:t>https://oceaninformatics.ucsd.edu/datazoo/catalogs/ccelter/datasets/13</w:t>
-      </w:r>
-      <w:r>
-        <w:rPr>
-          <w:rFonts w:ascii="Times New Roman" w:eastAsia="Times New Roman" w:hAnsi="Times New Roman" w:cs="Times New Roman"/>
-        </w:rPr>
-        <w:t xml:space="preserve">. </w:t>
+        <w:t>Weather API.</w:t>
+      </w:r>
+      <w:r>
+        <w:rPr>
+          <w:rFonts w:ascii="Times New Roman" w:hAnsi="Times New Roman" w:cs="Times New Roman"/>
+        </w:rPr>
+        <w:t xml:space="preserve"> (n.d.)  OpenWeather. Retrieved February 1, 2024, from https://openweathermap.org/api. </w:t>
       </w:r>
     </w:p>
     <w:p>
       <w:pPr>
         <w:spacing w:line="480" w:lineRule="auto"/>
-        <w:ind w:left="720" w:hanging="720"/>
-        <w:rPr>
-          <w:rFonts w:ascii="Times New Roman" w:hAnsi="Times New Roman" w:cs="Times New Roman"/>
-        </w:rPr>
-      </w:pPr>
-      <w:r>
-        <w:rPr>
-          <w:rFonts w:ascii="Times New Roman" w:hAnsi="Times New Roman" w:cs="Times New Roman"/>
-          <w:i/>
-          <w:iCs/>
-        </w:rPr>
-        <w:t>Weather API.</w:t>
-      </w:r>
-      <w:r>
-        <w:rPr>
-          <w:rFonts w:ascii="Times New Roman" w:hAnsi="Times New Roman" w:cs="Times New Roman"/>
-        </w:rPr>
-        <w:t xml:space="preserve"> (n.d.)  </w:t>
-      </w:r>
-      <w:proofErr w:type="spellStart"/>
-      <w:r>
-        <w:rPr>
-          <w:rFonts w:ascii="Times New Roman" w:hAnsi="Times New Roman" w:cs="Times New Roman"/>
-        </w:rPr>
-        <w:t>OpenWeather</w:t>
-      </w:r>
-      <w:proofErr w:type="spellEnd"/>
-      <w:r>
-        <w:rPr>
-          <w:rFonts w:ascii="Times New Roman" w:hAnsi="Times New Roman" w:cs="Times New Roman"/>
-        </w:rPr>
-        <w:t xml:space="preserve">. Retrieved February 1, 2024, from </w:t>
-      </w:r>
-      <w:r>
-        <w:rPr>
-          <w:rFonts w:ascii="Times New Roman" w:hAnsi="Times New Roman" w:cs="Times New Roman"/>
-        </w:rPr>
-        <w:t>https://openweathermap.org/api</w:t>
-      </w:r>
-      <w:r>
-        <w:rPr>
-          <w:rFonts w:ascii="Times New Roman" w:hAnsi="Times New Roman" w:cs="Times New Roman"/>
-        </w:rPr>
-        <w:t xml:space="preserve">. </w:t>
-      </w:r>
-    </w:p>
-    <w:p>
-      <w:pPr>
-        <w:spacing w:line="480" w:lineRule="auto"/>
         <w:jc w:val="center"/>
         <w:rPr>
           <w:rFonts w:ascii="Times New Roman" w:hAnsi="Times New Roman" w:cs="Times New Roman"/>
@@ -2151,10 +1780,13 @@
       </w:pPr>
     </w:p>
     <w:sectPr>
-      <w:headerReference w:type="default" r:id="rId6"/>
+      <w:headerReference w:type="even" r:id="rId6"/>
+      <w:headerReference w:type="default" r:id="rId7"/>
+      <w:headerReference w:type="first" r:id="rId8"/>
       <w:pgSz w:w="12240" w:h="15840"/>
       <w:pgMar w:top="1440" w:right="1440" w:bottom="1440" w:left="1440" w:header="720" w:footer="720" w:gutter="0"/>
       <w:cols w:space="720"/>
+      <w:titlePg/>
       <w:docGrid w:linePitch="360"/>
     </w:sectPr>
   </w:body>
@@ -2201,9 +1833,122 @@
 
 <file path=word/header1.xml><?xml version="1.0" encoding="utf-8"?>
 <w:hdr xmlns:wpc="http://schemas.microsoft.com/office/word/2010/wordprocessingCanvas" xmlns:cx="http://schemas.microsoft.com/office/drawing/2014/chartex" xmlns:cx1="http://schemas.microsoft.com/office/drawing/2015/9/8/chartex" xmlns:cx2="http://schemas.microsoft.com/office/drawing/2015/10/21/chartex" xmlns:cx3="http://schemas.microsoft.com/office/drawing/2016/5/9/chartex" xmlns:cx4="http://schemas.microsoft.com/office/drawing/2016/5/10/chartex" xmlns:cx5="http://schemas.microsoft.com/office/drawing/2016/5/11/chartex" xmlns:cx6="http://schemas.microsoft.com/office/drawing/2016/5/12/chartex" xmlns:cx7="http://schemas.microsoft.com/office/drawing/2016/5/13/chartex" xmlns:cx8="http://schemas.microsoft.com/office/drawing/2016/5/14/chartex" xmlns:mc="http://schemas.openxmlformats.org/markup-compatibility/2006" xmlns:aink="http://schemas.microsoft.com/office/drawing/2016/ink" xmlns:am3d="http://schemas.microsoft.com/office/drawing/2017/model3d" xmlns:o="urn:schemas-microsoft-com:office:office" xmlns:oel="http://schemas.microsoft.com/office/2019/extlst" xmlns:r="http://schemas.openxmlformats.org/officeDocument/2006/relationships" xmlns:m="http://schemas.openxmlformats.org/officeDocument/2006/math" xmlns:v="urn:schemas-microsoft-com:vml" xmlns:wp14="http://schemas.microsoft.com/office/word/2010/wordprocessingDrawing" xmlns:wp="http://schemas.openxmlformats.org/drawingml/2006/wordprocessingDrawing" xmlns:w10="urn:schemas-microsoft-com:office:word" xmlns:w="http://schemas.openxmlformats.org/wordprocessingml/2006/main" xmlns:w14="http://schemas.microsoft.com/office/word/2010/wordml" xmlns:w15="http://schemas.microsoft.com/office/word/2012/wordml" xmlns:w16cex="http://schemas.microsoft.com/office/word/2018/wordml/cex" xmlns:w16cid="http://schemas.microsoft.com/office/word/2016/wordml/cid" xmlns:w16="http://schemas.microsoft.com/office/word/2018/wordml" xmlns:w16sdtdh="http://schemas.microsoft.com/office/word/2020/wordml/sdtdatahash" xmlns:w16se="http://schemas.microsoft.com/office/word/2015/wordml/symex" xmlns:wpg="http://schemas.microsoft.com/office/word/2010/wordprocessingGroup" xmlns:wpi="http://schemas.microsoft.com/office/word/2010/wordprocessingInk" xmlns:wne="http://schemas.microsoft.com/office/word/2006/wordml" xmlns:wps="http://schemas.microsoft.com/office/word/2010/wordprocessingShape" mc:Ignorable="w14 w15 w16se w16cid w16 w16cex w16sdtdh wp14">
+  <w:sdt>
+    <w:sdtPr>
+      <w:rPr>
+        <w:rStyle w:val="PageNumber"/>
+      </w:rPr>
+      <w:id w:val="-644276373"/>
+      <w:docPartObj>
+        <w:docPartGallery w:val="Page Numbers (Top of Page)"/>
+        <w:docPartUnique/>
+      </w:docPartObj>
+    </w:sdtPr>
+    <w:sdtContent>
+      <w:p>
+        <w:pPr>
+          <w:pStyle w:val="Header"/>
+          <w:framePr w:wrap="none" w:vAnchor="text" w:hAnchor="margin" w:xAlign="right" w:y="1"/>
+          <w:rPr>
+            <w:rStyle w:val="PageNumber"/>
+          </w:rPr>
+        </w:pPr>
+        <w:r>
+          <w:rPr>
+            <w:rStyle w:val="PageNumber"/>
+          </w:rPr>
+          <w:fldChar w:fldCharType="begin"/>
+        </w:r>
+        <w:r>
+          <w:rPr>
+            <w:rStyle w:val="PageNumber"/>
+          </w:rPr>
+          <w:instrText xml:space="preserve"> PAGE </w:instrText>
+        </w:r>
+        <w:r>
+          <w:rPr>
+            <w:rStyle w:val="PageNumber"/>
+          </w:rPr>
+          <w:fldChar w:fldCharType="end"/>
+        </w:r>
+      </w:p>
+    </w:sdtContent>
+  </w:sdt>
   <w:p>
     <w:pPr>
       <w:pStyle w:val="Header"/>
+      <w:ind w:right="360"/>
+    </w:pPr>
+  </w:p>
+</w:hdr>
+</file>
+
+<file path=word/header2.xml><?xml version="1.0" encoding="utf-8"?>
+<w:hdr xmlns:wpc="http://schemas.microsoft.com/office/word/2010/wordprocessingCanvas" xmlns:cx="http://schemas.microsoft.com/office/drawing/2014/chartex" xmlns:cx1="http://schemas.microsoft.com/office/drawing/2015/9/8/chartex" xmlns:cx2="http://schemas.microsoft.com/office/drawing/2015/10/21/chartex" xmlns:cx3="http://schemas.microsoft.com/office/drawing/2016/5/9/chartex" xmlns:cx4="http://schemas.microsoft.com/office/drawing/2016/5/10/chartex" xmlns:cx5="http://schemas.microsoft.com/office/drawing/2016/5/11/chartex" xmlns:cx6="http://schemas.microsoft.com/office/drawing/2016/5/12/chartex" xmlns:cx7="http://schemas.microsoft.com/office/drawing/2016/5/13/chartex" xmlns:cx8="http://schemas.microsoft.com/office/drawing/2016/5/14/chartex" xmlns:mc="http://schemas.openxmlformats.org/markup-compatibility/2006" xmlns:aink="http://schemas.microsoft.com/office/drawing/2016/ink" xmlns:am3d="http://schemas.microsoft.com/office/drawing/2017/model3d" xmlns:o="urn:schemas-microsoft-com:office:office" xmlns:oel="http://schemas.microsoft.com/office/2019/extlst" xmlns:r="http://schemas.openxmlformats.org/officeDocument/2006/relationships" xmlns:m="http://schemas.openxmlformats.org/officeDocument/2006/math" xmlns:v="urn:schemas-microsoft-com:vml" xmlns:wp14="http://schemas.microsoft.com/office/word/2010/wordprocessingDrawing" xmlns:wp="http://schemas.openxmlformats.org/drawingml/2006/wordprocessingDrawing" xmlns:w10="urn:schemas-microsoft-com:office:word" xmlns:w="http://schemas.openxmlformats.org/wordprocessingml/2006/main" xmlns:w14="http://schemas.microsoft.com/office/word/2010/wordml" xmlns:w15="http://schemas.microsoft.com/office/word/2012/wordml" xmlns:w16cex="http://schemas.microsoft.com/office/word/2018/wordml/cex" xmlns:w16cid="http://schemas.microsoft.com/office/word/2016/wordml/cid" xmlns:w16="http://schemas.microsoft.com/office/word/2018/wordml" xmlns:w16sdtdh="http://schemas.microsoft.com/office/word/2020/wordml/sdtdatahash" xmlns:w16se="http://schemas.microsoft.com/office/word/2015/wordml/symex" xmlns:wpg="http://schemas.microsoft.com/office/word/2010/wordprocessingGroup" xmlns:wpi="http://schemas.microsoft.com/office/word/2010/wordprocessingInk" xmlns:wne="http://schemas.microsoft.com/office/word/2006/wordml" xmlns:wps="http://schemas.microsoft.com/office/word/2010/wordprocessingShape" mc:Ignorable="w14 w15 w16se w16cid w16 w16cex w16sdtdh wp14">
+  <w:sdt>
+    <w:sdtPr>
+      <w:rPr>
+        <w:rStyle w:val="PageNumber"/>
+      </w:rPr>
+      <w:id w:val="1966386939"/>
+      <w:docPartObj>
+        <w:docPartGallery w:val="Page Numbers (Top of Page)"/>
+        <w:docPartUnique/>
+      </w:docPartObj>
+    </w:sdtPr>
+    <w:sdtEndPr>
+      <w:rPr>
+        <w:rStyle w:val="PageNumber"/>
+        <w:rFonts w:ascii="Times New Roman" w:hAnsi="Times New Roman" w:cs="Times New Roman"/>
+      </w:rPr>
+    </w:sdtEndPr>
+    <w:sdtContent>
+      <w:p>
+        <w:pPr>
+          <w:pStyle w:val="Header"/>
+          <w:framePr w:wrap="none" w:vAnchor="text" w:hAnchor="margin" w:xAlign="right" w:y="1"/>
+          <w:rPr>
+            <w:rStyle w:val="PageNumber"/>
+          </w:rPr>
+        </w:pPr>
+        <w:r>
+          <w:rPr>
+            <w:rStyle w:val="PageNumber"/>
+          </w:rPr>
+          <w:fldChar w:fldCharType="begin"/>
+        </w:r>
+        <w:r>
+          <w:rPr>
+            <w:rStyle w:val="PageNumber"/>
+          </w:rPr>
+          <w:instrText xml:space="preserve"> PAGE </w:instrText>
+        </w:r>
+        <w:r>
+          <w:rPr>
+            <w:rStyle w:val="PageNumber"/>
+          </w:rPr>
+          <w:fldChar w:fldCharType="separate"/>
+        </w:r>
+        <w:r>
+          <w:rPr>
+            <w:rStyle w:val="PageNumber"/>
+            <w:noProof/>
+          </w:rPr>
+          <w:t>2</w:t>
+        </w:r>
+        <w:r>
+          <w:rPr>
+            <w:rStyle w:val="PageNumber"/>
+          </w:rPr>
+          <w:fldChar w:fldCharType="end"/>
+        </w:r>
+      </w:p>
+    </w:sdtContent>
+  </w:sdt>
+  <w:p>
+    <w:pPr>
+      <w:pStyle w:val="Header"/>
+      <w:ind w:right="360"/>
       <w:rPr>
         <w:rFonts w:ascii="Times New Roman" w:hAnsi="Times New Roman" w:cs="Times New Roman"/>
       </w:rPr>
@@ -2214,6 +1959,43 @@
       </w:rPr>
       <w:t>SAN DIEGO WEATHER</w:t>
     </w:r>
+    <w:r>
+      <w:rPr>
+        <w:rFonts w:ascii="Times New Roman" w:hAnsi="Times New Roman" w:cs="Times New Roman"/>
+      </w:rPr>
+      <w:t xml:space="preserve"> PIPELINE</w:t>
+    </w:r>
+  </w:p>
+</w:hdr>
+</file>
+
+<file path=word/header3.xml><?xml version="1.0" encoding="utf-8"?>
+<w:hdr xmlns:wpc="http://schemas.microsoft.com/office/word/2010/wordprocessingCanvas" xmlns:cx="http://schemas.microsoft.com/office/drawing/2014/chartex" xmlns:cx1="http://schemas.microsoft.com/office/drawing/2015/9/8/chartex" xmlns:cx2="http://schemas.microsoft.com/office/drawing/2015/10/21/chartex" xmlns:cx3="http://schemas.microsoft.com/office/drawing/2016/5/9/chartex" xmlns:cx4="http://schemas.microsoft.com/office/drawing/2016/5/10/chartex" xmlns:cx5="http://schemas.microsoft.com/office/drawing/2016/5/11/chartex" xmlns:cx6="http://schemas.microsoft.com/office/drawing/2016/5/12/chartex" xmlns:cx7="http://schemas.microsoft.com/office/drawing/2016/5/13/chartex" xmlns:cx8="http://schemas.microsoft.com/office/drawing/2016/5/14/chartex" xmlns:mc="http://schemas.openxmlformats.org/markup-compatibility/2006" xmlns:aink="http://schemas.microsoft.com/office/drawing/2016/ink" xmlns:am3d="http://schemas.microsoft.com/office/drawing/2017/model3d" xmlns:o="urn:schemas-microsoft-com:office:office" xmlns:oel="http://schemas.microsoft.com/office/2019/extlst" xmlns:r="http://schemas.openxmlformats.org/officeDocument/2006/relationships" xmlns:m="http://schemas.openxmlformats.org/officeDocument/2006/math" xmlns:v="urn:schemas-microsoft-com:vml" xmlns:wp14="http://schemas.microsoft.com/office/word/2010/wordprocessingDrawing" xmlns:wp="http://schemas.openxmlformats.org/drawingml/2006/wordprocessingDrawing" xmlns:w10="urn:schemas-microsoft-com:office:word" xmlns:w="http://schemas.openxmlformats.org/wordprocessingml/2006/main" xmlns:w14="http://schemas.microsoft.com/office/word/2010/wordml" xmlns:w15="http://schemas.microsoft.com/office/word/2012/wordml" xmlns:w16cex="http://schemas.microsoft.com/office/word/2018/wordml/cex" xmlns:w16cid="http://schemas.microsoft.com/office/word/2016/wordml/cid" xmlns:w16="http://schemas.microsoft.com/office/word/2018/wordml" xmlns:w16sdtdh="http://schemas.microsoft.com/office/word/2020/wordml/sdtdatahash" xmlns:w16se="http://schemas.microsoft.com/office/word/2015/wordml/symex" xmlns:wpg="http://schemas.microsoft.com/office/word/2010/wordprocessingGroup" xmlns:wpi="http://schemas.microsoft.com/office/word/2010/wordprocessingInk" xmlns:wne="http://schemas.microsoft.com/office/word/2006/wordml" xmlns:wps="http://schemas.microsoft.com/office/word/2010/wordprocessingShape" mc:Ignorable="w14 w15 w16se w16cid w16 w16cex w16sdtdh wp14">
+  <w:p>
+    <w:pPr>
+      <w:pStyle w:val="Header"/>
+      <w:ind w:right="360"/>
+      <w:rPr>
+        <w:rFonts w:ascii="Times New Roman" w:hAnsi="Times New Roman" w:cs="Times New Roman"/>
+      </w:rPr>
+    </w:pPr>
+    <w:r>
+      <w:rPr>
+        <w:rFonts w:ascii="Times New Roman" w:hAnsi="Times New Roman" w:cs="Times New Roman"/>
+      </w:rPr>
+      <w:t>SAN DIEGO WEATHER</w:t>
+    </w:r>
+    <w:r>
+      <w:rPr>
+        <w:rFonts w:ascii="Times New Roman" w:hAnsi="Times New Roman" w:cs="Times New Roman"/>
+      </w:rPr>
+      <w:t xml:space="preserve"> PIPELINE</w:t>
+    </w:r>
+  </w:p>
+  <w:p>
+    <w:pPr>
+      <w:pStyle w:val="Header"/>
+    </w:pPr>
   </w:p>
 </w:hdr>
 </file>
@@ -3206,6 +2988,14 @@
       <w:shd w:val="clear" w:color="auto" w:fill="E1DFDD"/>
     </w:rPr>
   </w:style>
+  <w:style w:type="character" w:styleId="PageNumber">
+    <w:name w:val="page number"/>
+    <w:basedOn w:val="DefaultParagraphFont"/>
+    <w:uiPriority w:val="99"/>
+    <w:semiHidden/>
+    <w:unhideWhenUsed/>
+    <w:rsid w:val="008D5901"/>
+  </w:style>
 </w:styles>
 </file>
 

</xml_diff>

<commit_message>
add figures + methods + results
</commit_message>
<xml_diff>
--- a/ADS507 Team 4 Design Document.docx
+++ b/ADS507 Team 4 Design Document.docx
@@ -123,6 +123,7 @@
     <w:p>
       <w:pPr>
         <w:spacing w:line="480" w:lineRule="auto"/>
+        <w:jc w:val="center"/>
         <w:rPr>
           <w:rFonts w:ascii="Times New Roman" w:hAnsi="Times New Roman" w:cs="Times New Roman"/>
           <w:b/>
@@ -157,6 +158,7 @@
     <w:p>
       <w:pPr>
         <w:spacing w:line="480" w:lineRule="auto"/>
+        <w:jc w:val="center"/>
         <w:rPr>
           <w:rFonts w:ascii="Times New Roman" w:hAnsi="Times New Roman" w:cs="Times New Roman"/>
         </w:rPr>
@@ -193,6 +195,7 @@
     <w:p>
       <w:pPr>
         <w:spacing w:line="480" w:lineRule="auto"/>
+        <w:jc w:val="center"/>
         <w:rPr>
           <w:rFonts w:ascii="Times New Roman" w:hAnsi="Times New Roman" w:cs="Times New Roman"/>
         </w:rPr>
@@ -215,6 +218,7 @@
     <w:p>
       <w:pPr>
         <w:spacing w:line="480" w:lineRule="auto"/>
+        <w:jc w:val="center"/>
         <w:rPr>
           <w:rFonts w:ascii="Times New Roman" w:hAnsi="Times New Roman" w:cs="Times New Roman"/>
         </w:rPr>
@@ -229,6 +233,7 @@
     <w:p>
       <w:pPr>
         <w:spacing w:line="480" w:lineRule="auto"/>
+        <w:jc w:val="center"/>
         <w:rPr>
           <w:rFonts w:ascii="Times New Roman" w:hAnsi="Times New Roman" w:cs="Times New Roman"/>
         </w:rPr>
@@ -263,6 +268,7 @@
     <w:p>
       <w:pPr>
         <w:spacing w:line="480" w:lineRule="auto"/>
+        <w:jc w:val="center"/>
         <w:rPr>
           <w:rFonts w:ascii="Times New Roman" w:hAnsi="Times New Roman" w:cs="Times New Roman"/>
         </w:rPr>
@@ -456,6 +462,34 @@
     </w:p>
     <w:p>
       <w:pPr>
+        <w:jc w:val="center"/>
+        <w:rPr>
+          <w:rFonts w:ascii="Times New Roman" w:hAnsi="Times New Roman" w:cs="Times New Roman"/>
+          <w:b/>
+          <w:bCs/>
+        </w:rPr>
+      </w:pPr>
+      <w:r>
+        <w:rPr>
+          <w:rFonts w:ascii="Times New Roman" w:hAnsi="Times New Roman" w:cs="Times New Roman"/>
+          <w:b/>
+          <w:bCs/>
+        </w:rPr>
+        <w:lastRenderedPageBreak/>
+        <w:t>Abstract</w:t>
+      </w:r>
+    </w:p>
+    <w:p>
+      <w:pPr>
+        <w:rPr>
+          <w:rFonts w:ascii="Times New Roman" w:hAnsi="Times New Roman" w:cs="Times New Roman"/>
+          <w:b/>
+          <w:bCs/>
+        </w:rPr>
+      </w:pPr>
+    </w:p>
+    <w:p>
+      <w:pPr>
         <w:rPr>
           <w:rFonts w:ascii="Times New Roman" w:hAnsi="Times New Roman" w:cs="Times New Roman"/>
           <w:b/>
@@ -482,6 +516,7 @@
     </w:p>
     <w:p>
       <w:pPr>
+        <w:jc w:val="center"/>
         <w:rPr>
           <w:rFonts w:ascii="Times New Roman" w:hAnsi="Times New Roman" w:cs="Times New Roman"/>
           <w:b/>
@@ -913,14 +948,6 @@
         </w:rPr>
         <w:t xml:space="preserve"> </w:t>
       </w:r>
-    </w:p>
-    <w:p>
-      <w:pPr>
-        <w:spacing w:line="480" w:lineRule="auto"/>
-        <w:rPr>
-          <w:rFonts w:ascii="Times New Roman" w:hAnsi="Times New Roman" w:cs="Times New Roman"/>
-        </w:rPr>
-      </w:pPr>
     </w:p>
     <w:p>
       <w:pPr>
@@ -996,6 +1023,14 @@
           <w:b/>
           <w:bCs/>
         </w:rPr>
+        <w:t xml:space="preserve">SQL Database </w:t>
+      </w:r>
+      <w:r>
+        <w:rPr>
+          <w:rFonts w:ascii="Times New Roman" w:hAnsi="Times New Roman" w:cs="Times New Roman"/>
+          <w:b/>
+          <w:bCs/>
+        </w:rPr>
         <w:t>Configuration</w:t>
       </w:r>
       <w:r>
@@ -1096,15 +1131,155 @@
         <w:rPr>
           <w:rFonts w:ascii="Times New Roman" w:hAnsi="Times New Roman" w:cs="Times New Roman"/>
         </w:rPr>
-        <w:t xml:space="preserve">s to the </w:t>
+        <w:t>s to the server</w:t>
+      </w:r>
+      <w:r>
+        <w:rPr>
+          <w:rFonts w:ascii="Times New Roman" w:hAnsi="Times New Roman" w:cs="Times New Roman"/>
+        </w:rPr>
+        <w:t>.</w:t>
+      </w:r>
+      <w:r>
+        <w:rPr>
+          <w:rFonts w:ascii="Times New Roman" w:hAnsi="Times New Roman" w:cs="Times New Roman"/>
+        </w:rPr>
+        <w:t xml:space="preserve"> </w:t>
+      </w:r>
+      <w:r>
+        <w:rPr>
+          <w:rFonts w:ascii="Times New Roman" w:hAnsi="Times New Roman" w:cs="Times New Roman"/>
+        </w:rPr>
+        <w:t xml:space="preserve">For this project, we </w:t>
+      </w:r>
+      <w:r>
+        <w:rPr>
+          <w:rFonts w:ascii="Times New Roman" w:hAnsi="Times New Roman" w:cs="Times New Roman"/>
+        </w:rPr>
+        <w:t>connected to</w:t>
+      </w:r>
+      <w:r>
+        <w:rPr>
+          <w:rFonts w:ascii="Times New Roman" w:hAnsi="Times New Roman" w:cs="Times New Roman"/>
+        </w:rPr>
+        <w:t xml:space="preserve"> </w:t>
+      </w:r>
+      <w:r>
+        <w:rPr>
+          <w:rFonts w:ascii="Times New Roman" w:hAnsi="Times New Roman" w:cs="Times New Roman"/>
+        </w:rPr>
+        <w:t>the</w:t>
+      </w:r>
+      <w:r>
+        <w:rPr>
+          <w:rFonts w:ascii="Times New Roman" w:hAnsi="Times New Roman" w:cs="Times New Roman"/>
+        </w:rPr>
+        <w:t xml:space="preserve"> local MySQL server on the machine of whomever </w:t>
       </w:r>
       <w:r>
         <w:rPr>
           <w:rFonts w:ascii="Times New Roman" w:hAnsi="Times New Roman" w:cs="Times New Roman"/>
         </w:rPr>
         <w:lastRenderedPageBreak/>
-        <w:t>server</w:t>
-      </w:r>
+        <w:t xml:space="preserve">executes the Python code. </w:t>
+      </w:r>
+      <w:r>
+        <w:rPr>
+          <w:rFonts w:ascii="Times New Roman" w:hAnsi="Times New Roman" w:cs="Times New Roman"/>
+        </w:rPr>
+        <w:t>The server is directed to create a database called “</w:t>
+      </w:r>
+      <w:proofErr w:type="spellStart"/>
+      <w:r>
+        <w:rPr>
+          <w:rFonts w:ascii="Times New Roman" w:hAnsi="Times New Roman" w:cs="Times New Roman"/>
+        </w:rPr>
+        <w:t>WeatherDatabase</w:t>
+      </w:r>
+      <w:proofErr w:type="spellEnd"/>
+      <w:r>
+        <w:rPr>
+          <w:rFonts w:ascii="Times New Roman" w:hAnsi="Times New Roman" w:cs="Times New Roman"/>
+        </w:rPr>
+        <w:t xml:space="preserve">” if it does not already exist, then create </w:t>
+      </w:r>
+      <w:r>
+        <w:rPr>
+          <w:rFonts w:ascii="Times New Roman" w:hAnsi="Times New Roman" w:cs="Times New Roman"/>
+        </w:rPr>
+        <w:t xml:space="preserve">three tables if they do not exist: </w:t>
+      </w:r>
+      <w:r>
+        <w:rPr>
+          <w:rFonts w:ascii="Times New Roman" w:hAnsi="Times New Roman" w:cs="Times New Roman"/>
+        </w:rPr>
+        <w:t>“</w:t>
+      </w:r>
+      <w:proofErr w:type="spellStart"/>
+      <w:r>
+        <w:rPr>
+          <w:rFonts w:ascii="Times New Roman" w:hAnsi="Times New Roman" w:cs="Times New Roman"/>
+        </w:rPr>
+        <w:t>DailyWeatherConditions</w:t>
+      </w:r>
+      <w:proofErr w:type="spellEnd"/>
+      <w:r>
+        <w:rPr>
+          <w:rFonts w:ascii="Times New Roman" w:hAnsi="Times New Roman" w:cs="Times New Roman"/>
+        </w:rPr>
+        <w:t>,”</w:t>
+      </w:r>
+      <w:r>
+        <w:rPr>
+          <w:rFonts w:ascii="Times New Roman" w:hAnsi="Times New Roman" w:cs="Times New Roman"/>
+        </w:rPr>
+        <w:t xml:space="preserve"> </w:t>
+      </w:r>
+      <w:r>
+        <w:rPr>
+          <w:rFonts w:ascii="Times New Roman" w:hAnsi="Times New Roman" w:cs="Times New Roman"/>
+        </w:rPr>
+        <w:t>“</w:t>
+      </w:r>
+      <w:proofErr w:type="spellStart"/>
+      <w:r>
+        <w:rPr>
+          <w:rFonts w:ascii="Times New Roman" w:hAnsi="Times New Roman" w:cs="Times New Roman"/>
+        </w:rPr>
+        <w:t>DailyWeather</w:t>
+      </w:r>
+      <w:proofErr w:type="spellEnd"/>
+      <w:r>
+        <w:rPr>
+          <w:rFonts w:ascii="Times New Roman" w:hAnsi="Times New Roman" w:cs="Times New Roman"/>
+        </w:rPr>
+        <w:t xml:space="preserve"> Alerts</w:t>
+      </w:r>
+      <w:r>
+        <w:rPr>
+          <w:rFonts w:ascii="Times New Roman" w:hAnsi="Times New Roman" w:cs="Times New Roman"/>
+        </w:rPr>
+        <w:t>,”</w:t>
+      </w:r>
+      <w:r>
+        <w:rPr>
+          <w:rFonts w:ascii="Times New Roman" w:hAnsi="Times New Roman" w:cs="Times New Roman"/>
+        </w:rPr>
+        <w:t xml:space="preserve"> and </w:t>
+      </w:r>
+      <w:r>
+        <w:rPr>
+          <w:rFonts w:ascii="Times New Roman" w:hAnsi="Times New Roman" w:cs="Times New Roman"/>
+        </w:rPr>
+        <w:t>“</w:t>
+      </w:r>
+      <w:proofErr w:type="spellStart"/>
+      <w:r>
+        <w:rPr>
+          <w:rFonts w:ascii="Times New Roman" w:hAnsi="Times New Roman" w:cs="Times New Roman"/>
+        </w:rPr>
+        <w:t>HistoricalWeatherData</w:t>
+      </w:r>
+      <w:proofErr w:type="spellEnd"/>
       <w:r>
         <w:rPr>
           <w:rFonts w:ascii="Times New Roman" w:hAnsi="Times New Roman" w:cs="Times New Roman"/>
@@ -1115,213 +1290,79 @@
         <w:rPr>
           <w:rFonts w:ascii="Times New Roman" w:hAnsi="Times New Roman" w:cs="Times New Roman"/>
         </w:rPr>
+        <w:t>”</w:t>
+      </w:r>
+      <w:r>
+        <w:rPr>
+          <w:rFonts w:ascii="Times New Roman" w:hAnsi="Times New Roman" w:cs="Times New Roman"/>
+        </w:rPr>
         <w:t xml:space="preserve"> </w:t>
       </w:r>
       <w:r>
         <w:rPr>
           <w:rFonts w:ascii="Times New Roman" w:hAnsi="Times New Roman" w:cs="Times New Roman"/>
         </w:rPr>
-        <w:t xml:space="preserve">For this project, we </w:t>
-      </w:r>
-      <w:r>
-        <w:rPr>
-          <w:rFonts w:ascii="Times New Roman" w:hAnsi="Times New Roman" w:cs="Times New Roman"/>
-        </w:rPr>
-        <w:t>connected to</w:t>
+        <w:t xml:space="preserve">The day, month, and year columns for each table are integer values that </w:t>
+      </w:r>
+      <w:r>
+        <w:rPr>
+          <w:rFonts w:ascii="Times New Roman" w:hAnsi="Times New Roman" w:cs="Times New Roman"/>
+        </w:rPr>
+        <w:t xml:space="preserve">cannot contain null values as </w:t>
+      </w:r>
+      <w:r>
+        <w:rPr>
+          <w:rFonts w:ascii="Times New Roman" w:hAnsi="Times New Roman" w:cs="Times New Roman"/>
+        </w:rPr>
+        <w:t>the combination of these three fields will serve as the primary key for each table</w:t>
+      </w:r>
+      <w:r>
+        <w:rPr>
+          <w:rFonts w:ascii="Times New Roman" w:hAnsi="Times New Roman" w:cs="Times New Roman"/>
+        </w:rPr>
+        <w:t>.</w:t>
+      </w:r>
+      <w:r>
+        <w:rPr>
+          <w:rFonts w:ascii="Times New Roman" w:hAnsi="Times New Roman" w:cs="Times New Roman"/>
+        </w:rPr>
+        <w:t xml:space="preserve"> However, we elected to keep the three columns as individual integers rather than only having a date primary key for easier joining across the two current daily tables and the historical table. </w:t>
+      </w:r>
+      <w:r>
+        <w:rPr>
+          <w:rFonts w:ascii="Times New Roman" w:hAnsi="Times New Roman" w:cs="Times New Roman"/>
+        </w:rPr>
+        <w:t xml:space="preserve">By being able to join on just day and month across multiple years, that facilitates comparison across historical data. </w:t>
+      </w:r>
+      <w:r>
+        <w:rPr>
+          <w:rFonts w:ascii="Times New Roman" w:hAnsi="Times New Roman" w:cs="Times New Roman"/>
+        </w:rPr>
+        <w:t>Throughout the tables, g</w:t>
+      </w:r>
+      <w:r>
+        <w:rPr>
+          <w:rFonts w:ascii="Times New Roman" w:hAnsi="Times New Roman" w:cs="Times New Roman"/>
+        </w:rPr>
+        <w:t xml:space="preserve">enerally, any lists of </w:t>
+      </w:r>
+      <w:r>
+        <w:rPr>
+          <w:rFonts w:ascii="Times New Roman" w:hAnsi="Times New Roman" w:cs="Times New Roman"/>
+        </w:rPr>
+        <w:t xml:space="preserve">geographic </w:t>
+      </w:r>
+      <w:r>
+        <w:rPr>
+          <w:rFonts w:ascii="Times New Roman" w:hAnsi="Times New Roman" w:cs="Times New Roman"/>
+        </w:rPr>
+        <w:t>areas are stored as strings of VARCHAR of length 5000 as these lengths may vary depending on the quantity of alerts upon API call. Headline information is stored as a string of VARCHAR of length 150 as a reasonable length to capture the topic of the descriptive information. Description of the weather alert is stored as strings of TEXT as this narrative information contains verbose and extended data pertaining to the weather alert. Values such as humidity are stored as integer values as decimal values are not observed.</w:t>
       </w:r>
       <w:r>
         <w:rPr>
           <w:rFonts w:ascii="Times New Roman" w:hAnsi="Times New Roman" w:cs="Times New Roman"/>
         </w:rPr>
         <w:t xml:space="preserve"> </w:t>
-      </w:r>
-      <w:r>
-        <w:rPr>
-          <w:rFonts w:ascii="Times New Roman" w:hAnsi="Times New Roman" w:cs="Times New Roman"/>
-        </w:rPr>
-        <w:t>the</w:t>
-      </w:r>
-      <w:r>
-        <w:rPr>
-          <w:rFonts w:ascii="Times New Roman" w:hAnsi="Times New Roman" w:cs="Times New Roman"/>
-        </w:rPr>
-        <w:t xml:space="preserve"> local MySQL server on the machine of whomever executes the Python code. </w:t>
-      </w:r>
-      <w:r>
-        <w:rPr>
-          <w:rFonts w:ascii="Times New Roman" w:hAnsi="Times New Roman" w:cs="Times New Roman"/>
-        </w:rPr>
-        <w:t>The server is directed to create a database called “</w:t>
-      </w:r>
-      <w:proofErr w:type="spellStart"/>
-      <w:r>
-        <w:rPr>
-          <w:rFonts w:ascii="Times New Roman" w:hAnsi="Times New Roman" w:cs="Times New Roman"/>
-        </w:rPr>
-        <w:t>WeatherDatabase</w:t>
-      </w:r>
-      <w:proofErr w:type="spellEnd"/>
-      <w:r>
-        <w:rPr>
-          <w:rFonts w:ascii="Times New Roman" w:hAnsi="Times New Roman" w:cs="Times New Roman"/>
-        </w:rPr>
-        <w:t xml:space="preserve">” if it does not already exist, then create </w:t>
-      </w:r>
-      <w:r>
-        <w:rPr>
-          <w:rFonts w:ascii="Times New Roman" w:hAnsi="Times New Roman" w:cs="Times New Roman"/>
-        </w:rPr>
-        <w:t xml:space="preserve">three tables if they do not exist: </w:t>
-      </w:r>
-      <w:r>
-        <w:rPr>
-          <w:rFonts w:ascii="Times New Roman" w:hAnsi="Times New Roman" w:cs="Times New Roman"/>
-        </w:rPr>
-        <w:t>“</w:t>
-      </w:r>
-      <w:proofErr w:type="spellStart"/>
-      <w:r>
-        <w:rPr>
-          <w:rFonts w:ascii="Times New Roman" w:hAnsi="Times New Roman" w:cs="Times New Roman"/>
-        </w:rPr>
-        <w:t>DailyWeatherConditions</w:t>
-      </w:r>
-      <w:proofErr w:type="spellEnd"/>
-      <w:r>
-        <w:rPr>
-          <w:rFonts w:ascii="Times New Roman" w:hAnsi="Times New Roman" w:cs="Times New Roman"/>
-        </w:rPr>
-        <w:t>,”</w:t>
-      </w:r>
-      <w:r>
-        <w:rPr>
-          <w:rFonts w:ascii="Times New Roman" w:hAnsi="Times New Roman" w:cs="Times New Roman"/>
-        </w:rPr>
-        <w:t xml:space="preserve"> </w:t>
-      </w:r>
-      <w:r>
-        <w:rPr>
-          <w:rFonts w:ascii="Times New Roman" w:hAnsi="Times New Roman" w:cs="Times New Roman"/>
-        </w:rPr>
-        <w:t>“</w:t>
-      </w:r>
-      <w:proofErr w:type="spellStart"/>
-      <w:r>
-        <w:rPr>
-          <w:rFonts w:ascii="Times New Roman" w:hAnsi="Times New Roman" w:cs="Times New Roman"/>
-        </w:rPr>
-        <w:t>DailyWeather</w:t>
-      </w:r>
-      <w:proofErr w:type="spellEnd"/>
-      <w:r>
-        <w:rPr>
-          <w:rFonts w:ascii="Times New Roman" w:hAnsi="Times New Roman" w:cs="Times New Roman"/>
-        </w:rPr>
-        <w:t xml:space="preserve"> Alerts</w:t>
-      </w:r>
-      <w:r>
-        <w:rPr>
-          <w:rFonts w:ascii="Times New Roman" w:hAnsi="Times New Roman" w:cs="Times New Roman"/>
-        </w:rPr>
-        <w:t>,”</w:t>
-      </w:r>
-      <w:r>
-        <w:rPr>
-          <w:rFonts w:ascii="Times New Roman" w:hAnsi="Times New Roman" w:cs="Times New Roman"/>
-        </w:rPr>
-        <w:t xml:space="preserve"> and </w:t>
-      </w:r>
-      <w:r>
-        <w:rPr>
-          <w:rFonts w:ascii="Times New Roman" w:hAnsi="Times New Roman" w:cs="Times New Roman"/>
-        </w:rPr>
-        <w:t>“</w:t>
-      </w:r>
-      <w:proofErr w:type="spellStart"/>
-      <w:r>
-        <w:rPr>
-          <w:rFonts w:ascii="Times New Roman" w:hAnsi="Times New Roman" w:cs="Times New Roman"/>
-        </w:rPr>
-        <w:t>HistoricalWeatherData</w:t>
-      </w:r>
-      <w:proofErr w:type="spellEnd"/>
-      <w:r>
-        <w:rPr>
-          <w:rFonts w:ascii="Times New Roman" w:hAnsi="Times New Roman" w:cs="Times New Roman"/>
-        </w:rPr>
-        <w:t>.</w:t>
-      </w:r>
-      <w:r>
-        <w:rPr>
-          <w:rFonts w:ascii="Times New Roman" w:hAnsi="Times New Roman" w:cs="Times New Roman"/>
-        </w:rPr>
-        <w:t>”</w:t>
-      </w:r>
-      <w:r>
-        <w:rPr>
-          <w:rFonts w:ascii="Times New Roman" w:hAnsi="Times New Roman" w:cs="Times New Roman"/>
-        </w:rPr>
-        <w:t xml:space="preserve"> </w:t>
-      </w:r>
-      <w:r>
-        <w:rPr>
-          <w:rFonts w:ascii="Times New Roman" w:hAnsi="Times New Roman" w:cs="Times New Roman"/>
-        </w:rPr>
-        <w:t xml:space="preserve">The day, month, and year columns for each table are integer values that </w:t>
-      </w:r>
-      <w:r>
-        <w:rPr>
-          <w:rFonts w:ascii="Times New Roman" w:hAnsi="Times New Roman" w:cs="Times New Roman"/>
-        </w:rPr>
-        <w:t xml:space="preserve">cannot contain null values as </w:t>
-      </w:r>
-      <w:r>
-        <w:rPr>
-          <w:rFonts w:ascii="Times New Roman" w:hAnsi="Times New Roman" w:cs="Times New Roman"/>
-        </w:rPr>
-        <w:t>the combination of these three fields will serve as the primary key for each table</w:t>
-      </w:r>
-      <w:r>
-        <w:rPr>
-          <w:rFonts w:ascii="Times New Roman" w:hAnsi="Times New Roman" w:cs="Times New Roman"/>
-        </w:rPr>
-        <w:t>.</w:t>
-      </w:r>
-      <w:r>
-        <w:rPr>
-          <w:rFonts w:ascii="Times New Roman" w:hAnsi="Times New Roman" w:cs="Times New Roman"/>
-        </w:rPr>
-        <w:t xml:space="preserve"> However, we elected to keep the three columns as individual integers rather than only having a date primary key for easier joining across the two current daily tables and the historical table. </w:t>
-      </w:r>
-      <w:r>
-        <w:rPr>
-          <w:rFonts w:ascii="Times New Roman" w:hAnsi="Times New Roman" w:cs="Times New Roman"/>
-        </w:rPr>
-        <w:t xml:space="preserve">By being able to join on just day and month across multiple years, that facilitates comparison across historical data. </w:t>
-      </w:r>
-      <w:r>
-        <w:rPr>
-          <w:rFonts w:ascii="Times New Roman" w:hAnsi="Times New Roman" w:cs="Times New Roman"/>
-        </w:rPr>
-        <w:t>Throughout the tables, g</w:t>
-      </w:r>
-      <w:r>
-        <w:rPr>
-          <w:rFonts w:ascii="Times New Roman" w:hAnsi="Times New Roman" w:cs="Times New Roman"/>
-        </w:rPr>
-        <w:t xml:space="preserve">enerally, any lists of </w:t>
-      </w:r>
-      <w:r>
-        <w:rPr>
-          <w:rFonts w:ascii="Times New Roman" w:hAnsi="Times New Roman" w:cs="Times New Roman"/>
-        </w:rPr>
-        <w:t xml:space="preserve">geographic </w:t>
-      </w:r>
-      <w:r>
-        <w:rPr>
-          <w:rFonts w:ascii="Times New Roman" w:hAnsi="Times New Roman" w:cs="Times New Roman"/>
-        </w:rPr>
-        <w:t>areas are stored as strings of VARCHAR of length 5000 as these lengths may vary depending on the quantity of alerts upon API call. Headline information is stored as a string of VARCHAR of length 150 as a reasonable length to capture the topic of the descriptive information. Description of the weather alert is stored as strings of TEXT as this narrative information contains verbose and extended data pertaining to the weather alert. Values such as humidity are stored as integer values as decimal values are not observed.</w:t>
       </w:r>
     </w:p>
     <w:p>
@@ -1456,20 +1497,58 @@
         <w:rPr>
           <w:rFonts w:ascii="Times New Roman" w:hAnsi="Times New Roman" w:cs="Times New Roman"/>
         </w:rPr>
-        <w:t xml:space="preserve">The resulting view contains one row per day of data in the current year with columns for that day’s weather conditions and alerts, as well as historical </w:t>
+        <w:t>The resulting view contains one row per day of data in the current year with columns for that day’s weather conditions and alerts, as well as historical weather conditions for five and ten years prior to that date.</w:t>
+      </w:r>
+      <w:r>
+        <w:rPr>
+          <w:rFonts w:ascii="Times New Roman" w:hAnsi="Times New Roman" w:cs="Times New Roman"/>
+        </w:rPr>
+        <w:t xml:space="preserve"> This view is very helpful for a daily </w:t>
       </w:r>
       <w:r>
         <w:rPr>
           <w:rFonts w:ascii="Times New Roman" w:hAnsi="Times New Roman" w:cs="Times New Roman"/>
         </w:rPr>
         <w:lastRenderedPageBreak/>
-        <w:t>weather conditions for five and ten years prior to that date.</w:t>
-      </w:r>
-      <w:r>
-        <w:rPr>
-          <w:rFonts w:ascii="Times New Roman" w:hAnsi="Times New Roman" w:cs="Times New Roman"/>
-        </w:rPr>
-        <w:t xml:space="preserve"> This view is very helpful for a daily snapshot tying together all three data sources, as well as to feed into visualizations, which we discuss further in the Results section. </w:t>
+        <w:t xml:space="preserve">snapshot tying together all three data sources, as well as to feed into visualizations, which we discuss further in the Results section. </w:t>
+      </w:r>
+      <w:r>
+        <w:rPr>
+          <w:rFonts w:ascii="Times New Roman" w:hAnsi="Times New Roman" w:cs="Times New Roman"/>
+        </w:rPr>
+        <w:t xml:space="preserve">A schema diagram of our database is included below for </w:t>
+      </w:r>
+      <w:r>
+        <w:rPr>
+          <w:rFonts w:ascii="Times New Roman" w:hAnsi="Times New Roman" w:cs="Times New Roman"/>
+        </w:rPr>
+        <w:t xml:space="preserve">clarity, as well as </w:t>
+      </w:r>
+      <w:r>
+        <w:rPr>
+          <w:rFonts w:ascii="Times New Roman" w:hAnsi="Times New Roman" w:cs="Times New Roman"/>
+        </w:rPr>
+        <w:t>detailed information of</w:t>
+      </w:r>
+      <w:r>
+        <w:rPr>
+          <w:rFonts w:ascii="Times New Roman" w:hAnsi="Times New Roman" w:cs="Times New Roman"/>
+        </w:rPr>
+        <w:t xml:space="preserve"> all columns included in the </w:t>
+      </w:r>
+      <w:proofErr w:type="spellStart"/>
+      <w:r>
+        <w:rPr>
+          <w:rFonts w:ascii="Times New Roman" w:hAnsi="Times New Roman" w:cs="Times New Roman"/>
+        </w:rPr>
+        <w:t>DailyWeatherView</w:t>
+      </w:r>
+      <w:proofErr w:type="spellEnd"/>
+      <w:r>
+        <w:rPr>
+          <w:rFonts w:ascii="Times New Roman" w:hAnsi="Times New Roman" w:cs="Times New Roman"/>
+        </w:rPr>
+        <w:t xml:space="preserve">. </w:t>
       </w:r>
     </w:p>
     <w:p>
@@ -1481,279 +1560,21 @@
         <w:spacing w:line="480" w:lineRule="auto"/>
         <w:rPr>
           <w:rFonts w:ascii="Times New Roman" w:hAnsi="Times New Roman" w:cs="Times New Roman"/>
-        </w:rPr>
-      </w:pPr>
-      <w:r>
-        <w:rPr>
-          <w:rFonts w:ascii="Times New Roman" w:hAnsi="Times New Roman" w:cs="Times New Roman"/>
-        </w:rPr>
-        <w:tab/>
-      </w:r>
-      <w:r>
-        <w:rPr>
-          <w:rFonts w:ascii="Times New Roman" w:hAnsi="Times New Roman" w:cs="Times New Roman"/>
-        </w:rPr>
-        <w:t xml:space="preserve">With the MySQL </w:t>
-      </w:r>
-      <w:r>
-        <w:rPr>
-          <w:rFonts w:ascii="Times New Roman" w:hAnsi="Times New Roman" w:cs="Times New Roman"/>
-        </w:rPr>
-        <w:t>database</w:t>
-      </w:r>
-      <w:r>
-        <w:rPr>
-          <w:rFonts w:ascii="Times New Roman" w:hAnsi="Times New Roman" w:cs="Times New Roman"/>
-        </w:rPr>
-        <w:t xml:space="preserve"> configured, data was extracted from three different</w:t>
-      </w:r>
-      <w:r>
-        <w:rPr>
-          <w:rFonts w:ascii="Times New Roman" w:hAnsi="Times New Roman" w:cs="Times New Roman"/>
-        </w:rPr>
-        <w:t xml:space="preserve"> sources</w:t>
-      </w:r>
-      <w:r>
-        <w:rPr>
-          <w:rFonts w:ascii="Times New Roman" w:hAnsi="Times New Roman" w:cs="Times New Roman"/>
-        </w:rPr>
-        <w:t>. The ‘</w:t>
-      </w:r>
-      <w:proofErr w:type="spellStart"/>
-      <w:r>
-        <w:rPr>
-          <w:rFonts w:ascii="Times New Roman" w:hAnsi="Times New Roman" w:cs="Times New Roman"/>
-        </w:rPr>
-        <w:t>nwsapy</w:t>
-      </w:r>
-      <w:proofErr w:type="spellEnd"/>
-      <w:r>
-        <w:rPr>
-          <w:rFonts w:ascii="Times New Roman" w:hAnsi="Times New Roman" w:cs="Times New Roman"/>
-        </w:rPr>
-        <w:t>’ Python package allowed interfacing with the official NWS API via Python language and associated methods and attributes. A user agent method established a connection to the NWS server</w:t>
-      </w:r>
-      <w:r>
-        <w:rPr>
-          <w:rFonts w:ascii="Times New Roman" w:hAnsi="Times New Roman" w:cs="Times New Roman"/>
-        </w:rPr>
-        <w:t xml:space="preserve"> </w:t>
-      </w:r>
-      <w:r>
-        <w:rPr>
-          <w:rFonts w:ascii="Times New Roman" w:hAnsi="Times New Roman" w:cs="Times New Roman"/>
-        </w:rPr>
-        <w:t>by passing API and identification information as arguments to the user agent</w:t>
-      </w:r>
-      <w:r>
-        <w:rPr>
-          <w:rFonts w:ascii="Times New Roman" w:hAnsi="Times New Roman" w:cs="Times New Roman"/>
-        </w:rPr>
-        <w:t xml:space="preserve"> object</w:t>
-      </w:r>
-      <w:r>
-        <w:rPr>
-          <w:rFonts w:ascii="Times New Roman" w:hAnsi="Times New Roman" w:cs="Times New Roman"/>
-        </w:rPr>
-        <w:t xml:space="preserve"> (“API Web Service,” n.d.)</w:t>
-      </w:r>
-      <w:r>
-        <w:rPr>
-          <w:rFonts w:ascii="Times New Roman" w:hAnsi="Times New Roman" w:cs="Times New Roman"/>
-        </w:rPr>
-        <w:t>.</w:t>
-      </w:r>
-      <w:r>
-        <w:rPr>
-          <w:rFonts w:ascii="Times New Roman" w:hAnsi="Times New Roman" w:cs="Times New Roman"/>
-        </w:rPr>
-        <w:t xml:space="preserve"> Once the connection is established,</w:t>
-      </w:r>
-      <w:r>
-        <w:rPr>
-          <w:rFonts w:ascii="Times New Roman" w:hAnsi="Times New Roman" w:cs="Times New Roman"/>
-        </w:rPr>
-        <w:t xml:space="preserve"> the API is called to extract weather alerts for a given location.</w:t>
-      </w:r>
-      <w:r>
-        <w:rPr>
-          <w:rFonts w:ascii="Times New Roman" w:hAnsi="Times New Roman" w:cs="Times New Roman"/>
-        </w:rPr>
-        <w:t xml:space="preserve"> </w:t>
-      </w:r>
-      <w:r>
-        <w:rPr>
-          <w:rFonts w:ascii="Times New Roman" w:hAnsi="Times New Roman" w:cs="Times New Roman"/>
-        </w:rPr>
-        <w:t>T</w:t>
-      </w:r>
-      <w:r>
-        <w:rPr>
-          <w:rFonts w:ascii="Times New Roman" w:hAnsi="Times New Roman" w:cs="Times New Roman"/>
-        </w:rPr>
-        <w:t>he “</w:t>
-      </w:r>
-      <w:proofErr w:type="spellStart"/>
-      <w:r>
-        <w:rPr>
-          <w:rFonts w:ascii="Times New Roman" w:hAnsi="Times New Roman" w:cs="Times New Roman"/>
-        </w:rPr>
-        <w:t>get_alert_by_zone</w:t>
-      </w:r>
-      <w:proofErr w:type="spellEnd"/>
-      <w:r>
-        <w:rPr>
-          <w:rFonts w:ascii="Times New Roman" w:hAnsi="Times New Roman" w:cs="Times New Roman"/>
-        </w:rPr>
-        <w:t xml:space="preserve">” method </w:t>
-      </w:r>
-      <w:r>
-        <w:rPr>
-          <w:rFonts w:ascii="Times New Roman" w:hAnsi="Times New Roman" w:cs="Times New Roman"/>
-        </w:rPr>
-        <w:t xml:space="preserve">was called on the user agent object and </w:t>
-      </w:r>
-      <w:r>
-        <w:rPr>
-          <w:rFonts w:ascii="Times New Roman" w:hAnsi="Times New Roman" w:cs="Times New Roman"/>
-        </w:rPr>
-        <w:t xml:space="preserve">was passed a six-character </w:t>
-      </w:r>
-      <w:r>
-        <w:rPr>
-          <w:rFonts w:ascii="Times New Roman" w:hAnsi="Times New Roman" w:cs="Times New Roman"/>
-        </w:rPr>
-        <w:t>argument. This argument</w:t>
-      </w:r>
-      <w:r>
-        <w:rPr>
-          <w:rFonts w:ascii="Times New Roman" w:hAnsi="Times New Roman" w:cs="Times New Roman"/>
-        </w:rPr>
-        <w:t xml:space="preserve"> consist</w:t>
-      </w:r>
-      <w:r>
-        <w:rPr>
-          <w:rFonts w:ascii="Times New Roman" w:hAnsi="Times New Roman" w:cs="Times New Roman"/>
-        </w:rPr>
-        <w:t>ed</w:t>
-      </w:r>
-      <w:r>
-        <w:rPr>
-          <w:rFonts w:ascii="Times New Roman" w:hAnsi="Times New Roman" w:cs="Times New Roman"/>
-        </w:rPr>
-        <w:t xml:space="preserve"> of three A through Z characters </w:t>
-      </w:r>
-      <w:r>
-        <w:rPr>
-          <w:rFonts w:ascii="Times New Roman" w:hAnsi="Times New Roman" w:cs="Times New Roman"/>
-        </w:rPr>
-        <w:t>followed by</w:t>
-      </w:r>
-      <w:r>
-        <w:rPr>
-          <w:rFonts w:ascii="Times New Roman" w:hAnsi="Times New Roman" w:cs="Times New Roman"/>
-        </w:rPr>
-        <w:t xml:space="preserve"> three </w:t>
-      </w:r>
-      <w:r>
-        <w:rPr>
-          <w:rFonts w:ascii="Times New Roman" w:hAnsi="Times New Roman" w:cs="Times New Roman"/>
-        </w:rPr>
-        <w:t>zero</w:t>
-      </w:r>
-      <w:r>
-        <w:rPr>
-          <w:rFonts w:ascii="Times New Roman" w:hAnsi="Times New Roman" w:cs="Times New Roman"/>
-        </w:rPr>
-        <w:t xml:space="preserve"> through </w:t>
-      </w:r>
-      <w:r>
-        <w:rPr>
-          <w:rFonts w:ascii="Times New Roman" w:hAnsi="Times New Roman" w:cs="Times New Roman"/>
-        </w:rPr>
-        <w:t>nine</w:t>
-      </w:r>
-      <w:r>
-        <w:rPr>
-          <w:rFonts w:ascii="Times New Roman" w:hAnsi="Times New Roman" w:cs="Times New Roman"/>
-        </w:rPr>
-        <w:t xml:space="preserve"> characters </w:t>
-      </w:r>
-      <w:r>
-        <w:rPr>
-          <w:rFonts w:ascii="Times New Roman" w:hAnsi="Times New Roman" w:cs="Times New Roman"/>
-        </w:rPr>
-        <w:t>as a string value corresponding with the NWS’s identified geographic zones.</w:t>
-      </w:r>
-      <w:r>
-        <w:rPr>
-          <w:rFonts w:ascii="Times New Roman" w:hAnsi="Times New Roman" w:cs="Times New Roman"/>
-        </w:rPr>
-        <w:t xml:space="preserve"> </w:t>
-      </w:r>
-      <w:r>
-        <w:rPr>
-          <w:rFonts w:ascii="Times New Roman" w:hAnsi="Times New Roman" w:cs="Times New Roman"/>
-        </w:rPr>
-        <w:t xml:space="preserve">An </w:t>
-      </w:r>
-      <w:r>
-        <w:rPr>
-          <w:rFonts w:ascii="Times New Roman" w:hAnsi="Times New Roman" w:cs="Times New Roman"/>
-        </w:rPr>
-        <w:t>“</w:t>
-      </w:r>
-      <w:proofErr w:type="spellStart"/>
-      <w:r>
-        <w:rPr>
-          <w:rFonts w:ascii="Times New Roman" w:hAnsi="Times New Roman" w:cs="Times New Roman"/>
-        </w:rPr>
-        <w:t>AlertByZone</w:t>
-      </w:r>
-      <w:proofErr w:type="spellEnd"/>
-      <w:r>
-        <w:rPr>
-          <w:rFonts w:ascii="Times New Roman" w:hAnsi="Times New Roman" w:cs="Times New Roman"/>
-        </w:rPr>
-        <w:t>”</w:t>
-      </w:r>
-      <w:r>
-        <w:rPr>
-          <w:rFonts w:ascii="Times New Roman" w:hAnsi="Times New Roman" w:cs="Times New Roman"/>
-        </w:rPr>
-        <w:t xml:space="preserve"> object is returned, which may be printed to standard output as either a dictionary or a Pandas </w:t>
-      </w:r>
-      <w:proofErr w:type="spellStart"/>
-      <w:r>
-        <w:rPr>
-          <w:rFonts w:ascii="Times New Roman" w:hAnsi="Times New Roman" w:cs="Times New Roman"/>
-        </w:rPr>
-        <w:t>DataFrame</w:t>
-      </w:r>
-      <w:proofErr w:type="spellEnd"/>
-      <w:r>
-        <w:rPr>
-          <w:rFonts w:ascii="Times New Roman" w:hAnsi="Times New Roman" w:cs="Times New Roman"/>
-        </w:rPr>
-        <w:t xml:space="preserve"> using the </w:t>
-      </w:r>
-      <w:r>
-        <w:rPr>
-          <w:rFonts w:ascii="Times New Roman" w:hAnsi="Times New Roman" w:cs="Times New Roman"/>
-        </w:rPr>
-        <w:t xml:space="preserve">returned </w:t>
-      </w:r>
-      <w:r>
-        <w:rPr>
-          <w:rFonts w:ascii="Times New Roman" w:hAnsi="Times New Roman" w:cs="Times New Roman"/>
-        </w:rPr>
-        <w:t>object’s respective methods.</w:t>
-      </w:r>
-      <w:r>
-        <w:rPr>
-          <w:rFonts w:ascii="Times New Roman" w:hAnsi="Times New Roman" w:cs="Times New Roman"/>
-        </w:rPr>
-        <w:t xml:space="preserve"> </w:t>
+          <w:b/>
+          <w:bCs/>
+          <w:i/>
+          <w:iCs/>
+        </w:rPr>
+      </w:pPr>
+      <w:r>
+        <w:rPr>
+          <w:rFonts w:ascii="Times New Roman" w:hAnsi="Times New Roman" w:cs="Times New Roman"/>
+          <w:b/>
+          <w:bCs/>
+          <w:i/>
+          <w:iCs/>
+        </w:rPr>
+        <w:t>Figure 1.</w:t>
       </w:r>
     </w:p>
     <w:p>
@@ -1767,107 +1588,19 @@
           <w:rFonts w:ascii="Times New Roman" w:hAnsi="Times New Roman" w:cs="Times New Roman"/>
         </w:rPr>
       </w:pPr>
-      <w:r>
-        <w:rPr>
-          <w:rFonts w:ascii="Times New Roman" w:hAnsi="Times New Roman" w:cs="Times New Roman"/>
-        </w:rPr>
-        <w:tab/>
-      </w:r>
-      <w:r>
-        <w:rPr>
-          <w:rFonts w:ascii="Times New Roman" w:hAnsi="Times New Roman" w:cs="Times New Roman"/>
-        </w:rPr>
-        <w:t xml:space="preserve">However, not all </w:t>
-      </w:r>
-      <w:r>
-        <w:rPr>
-          <w:rFonts w:ascii="Times New Roman" w:hAnsi="Times New Roman" w:cs="Times New Roman"/>
-        </w:rPr>
-        <w:t xml:space="preserve">geographic </w:t>
-      </w:r>
-      <w:r>
-        <w:rPr>
-          <w:rFonts w:ascii="Times New Roman" w:hAnsi="Times New Roman" w:cs="Times New Roman"/>
-        </w:rPr>
-        <w:t>areas may have an active alert at the time the API is called, so the object that is returned</w:t>
-      </w:r>
-      <w:r>
-        <w:rPr>
-          <w:rFonts w:ascii="Times New Roman" w:hAnsi="Times New Roman" w:cs="Times New Roman"/>
-        </w:rPr>
-        <w:t xml:space="preserve"> to the user</w:t>
-      </w:r>
-      <w:r>
-        <w:rPr>
-          <w:rFonts w:ascii="Times New Roman" w:hAnsi="Times New Roman" w:cs="Times New Roman"/>
-        </w:rPr>
-        <w:t xml:space="preserve"> may contain a null value.</w:t>
-      </w:r>
-      <w:r>
-        <w:rPr>
-          <w:rFonts w:ascii="Times New Roman" w:hAnsi="Times New Roman" w:cs="Times New Roman"/>
-        </w:rPr>
-        <w:t xml:space="preserve"> In order to avoid inserting </w:t>
-      </w:r>
-      <w:r>
-        <w:rPr>
-          <w:rFonts w:ascii="Times New Roman" w:hAnsi="Times New Roman" w:cs="Times New Roman"/>
-        </w:rPr>
-        <w:t xml:space="preserve">malformed </w:t>
-      </w:r>
-      <w:r>
-        <w:rPr>
-          <w:rFonts w:ascii="Times New Roman" w:hAnsi="Times New Roman" w:cs="Times New Roman"/>
-        </w:rPr>
-        <w:t>null data into the MySQL database, this object is checked if the value is null, which if it is will set values in accordance with the target schema containing the primary keys</w:t>
-      </w:r>
-      <w:r>
-        <w:rPr>
-          <w:rFonts w:ascii="Times New Roman" w:hAnsi="Times New Roman" w:cs="Times New Roman"/>
-        </w:rPr>
-        <w:t xml:space="preserve"> used across all three sources: Date, Month, and Year. For</w:t>
-      </w:r>
-      <w:r>
-        <w:rPr>
-          <w:rFonts w:ascii="Times New Roman" w:hAnsi="Times New Roman" w:cs="Times New Roman"/>
-        </w:rPr>
-        <w:t xml:space="preserve"> this and</w:t>
-      </w:r>
-      <w:r>
-        <w:rPr>
-          <w:rFonts w:ascii="Times New Roman" w:hAnsi="Times New Roman" w:cs="Times New Roman"/>
-        </w:rPr>
-        <w:t xml:space="preserve"> the remaining values in accordance with the schema, </w:t>
-      </w:r>
-      <w:r>
-        <w:rPr>
-          <w:rFonts w:ascii="Times New Roman" w:hAnsi="Times New Roman" w:cs="Times New Roman"/>
-        </w:rPr>
-        <w:t>null</w:t>
-      </w:r>
-      <w:r>
-        <w:rPr>
-          <w:rFonts w:ascii="Times New Roman" w:hAnsi="Times New Roman" w:cs="Times New Roman"/>
-        </w:rPr>
-        <w:t xml:space="preserve"> values and a </w:t>
-      </w:r>
-      <w:r>
-        <w:rPr>
-          <w:rFonts w:ascii="Times New Roman" w:hAnsi="Times New Roman" w:cs="Times New Roman"/>
-        </w:rPr>
-        <w:t>headline</w:t>
-      </w:r>
-      <w:r>
-        <w:rPr>
-          <w:rFonts w:ascii="Times New Roman" w:hAnsi="Times New Roman" w:cs="Times New Roman"/>
-        </w:rPr>
-        <w:t xml:space="preserve"> of “No Alert Today”</w:t>
-      </w:r>
-      <w:r>
-        <w:rPr>
-          <w:rFonts w:ascii="Times New Roman" w:hAnsi="Times New Roman" w:cs="Times New Roman"/>
-        </w:rPr>
-        <w:t xml:space="preserve"> are staged in a string variable, which will be passed to the MySQL connection object for execution as an “INSERT INTO” statement.</w:t>
+      <w:proofErr w:type="spellStart"/>
+      <w:r>
+        <w:rPr>
+          <w:rFonts w:ascii="Times New Roman" w:hAnsi="Times New Roman" w:cs="Times New Roman"/>
+        </w:rPr>
+        <w:t>WeatherDatabase</w:t>
+      </w:r>
+      <w:proofErr w:type="spellEnd"/>
+      <w:r>
+        <w:rPr>
+          <w:rFonts w:ascii="Times New Roman" w:hAnsi="Times New Roman" w:cs="Times New Roman"/>
+        </w:rPr>
+        <w:t xml:space="preserve"> Schema Diagram</w:t>
       </w:r>
     </w:p>
     <w:p>
@@ -1882,55 +1615,69 @@
         </w:rPr>
       </w:pPr>
       <w:r>
-        <w:rPr>
-          <w:rFonts w:ascii="Times New Roman" w:hAnsi="Times New Roman" w:cs="Times New Roman"/>
-        </w:rPr>
-        <w:tab/>
-      </w:r>
-      <w:r>
-        <w:rPr>
-          <w:rFonts w:ascii="Times New Roman" w:hAnsi="Times New Roman" w:cs="Times New Roman"/>
-        </w:rPr>
-        <w:t xml:space="preserve">The </w:t>
-      </w:r>
-      <w:r>
-        <w:rPr>
-          <w:rFonts w:ascii="Times New Roman" w:hAnsi="Times New Roman" w:cs="Times New Roman"/>
-        </w:rPr>
-        <w:t xml:space="preserve">pipeline takes in a second data source, the UCSD historical weather dataset, in the form of a static comma-separated value [CSV] file. Data from this source contains daily </w:t>
-      </w:r>
-      <w:r>
-        <w:rPr>
-          <w:rFonts w:ascii="Times New Roman" w:hAnsi="Times New Roman" w:cs="Times New Roman"/>
-        </w:rPr>
-        <w:lastRenderedPageBreak/>
-        <w:t>observations of weather data from the period year 1939 to 2019, which was originally collected by the National Oceanic and Atmospheric Administration</w:t>
-      </w:r>
-      <w:r>
-        <w:rPr>
-          <w:rFonts w:ascii="Times New Roman" w:hAnsi="Times New Roman" w:cs="Times New Roman"/>
-        </w:rPr>
-        <w:t xml:space="preserve"> (“San Diego Weather,” </w:t>
-      </w:r>
-      <w:proofErr w:type="spellStart"/>
-      <w:r>
-        <w:rPr>
-          <w:rFonts w:ascii="Times New Roman" w:hAnsi="Times New Roman" w:cs="Times New Roman"/>
-        </w:rPr>
-        <w:t>n.d</w:t>
-      </w:r>
-      <w:proofErr w:type="spellEnd"/>
-      <w:r>
-        <w:rPr>
-          <w:rFonts w:ascii="Times New Roman" w:hAnsi="Times New Roman" w:cs="Times New Roman"/>
-        </w:rPr>
-        <w:t>)</w:t>
-      </w:r>
-      <w:r>
-        <w:rPr>
-          <w:rFonts w:ascii="Times New Roman" w:hAnsi="Times New Roman" w:cs="Times New Roman"/>
-        </w:rPr>
-        <w:t>. Temperature data was transformed into the same units per the schema and dates were parsed into their respective day, month, and year values for primary key purposes. Columns that were valid, but did not have significant overlap or contextual importance with the other data sources were dropped, primarily consisting of temperature and wind speed flag information, of which the data was sparse in density. The transformed data was parsed into their respective schema variables and staged into a string variable containing the MySQL statement to be executed as an “INSERT INTO” statement.</w:t>
+        <w:fldChar w:fldCharType="begin"/>
+      </w:r>
+      <w:r>
+        <w:instrText xml:space="preserve"> INCLUDEPICTURE "https://lh7-us.googleusercontent.com/NO28OqWgexPtUc9Q1YgQAnPJ48RGSAfmPic3aqFxBWTHXtTwunasIDV9x31pCfJVShh2wKxxI83naPhOW70-C8OqoqWasB1Nk28FMTK8Xd-0gQHwsOMackvVvvVPVTSXVdb3Q6EDUOLXZqSMWNZo-EkR=s2048" \* MERGEFORMATINET </w:instrText>
+      </w:r>
+      <w:r>
+        <w:fldChar w:fldCharType="separate"/>
+      </w:r>
+      <w:r>
+        <w:rPr>
+          <w:noProof/>
+        </w:rPr>
+        <w:drawing>
+          <wp:inline distT="0" distB="0" distL="0" distR="0" wp14:anchorId="25A81F5F" wp14:editId="78DB4F30">
+            <wp:extent cx="5943600" cy="5107305"/>
+            <wp:effectExtent l="0" t="0" r="0" b="0"/>
+            <wp:docPr id="134644664" name="Picture 2"/>
+            <wp:cNvGraphicFramePr>
+              <a:graphicFrameLocks xmlns:a="http://schemas.openxmlformats.org/drawingml/2006/main" noChangeAspect="1"/>
+            </wp:cNvGraphicFramePr>
+            <a:graphic xmlns:a="http://schemas.openxmlformats.org/drawingml/2006/main">
+              <a:graphicData uri="http://schemas.openxmlformats.org/drawingml/2006/picture">
+                <pic:pic xmlns:pic="http://schemas.openxmlformats.org/drawingml/2006/picture">
+                  <pic:nvPicPr>
+                    <pic:cNvPr id="0" name="Picture 1"/>
+                    <pic:cNvPicPr>
+                      <a:picLocks noChangeAspect="1" noChangeArrowheads="1"/>
+                    </pic:cNvPicPr>
+                  </pic:nvPicPr>
+                  <pic:blipFill>
+                    <a:blip r:embed="rId6">
+                      <a:extLst>
+                        <a:ext uri="{28A0092B-C50C-407E-A947-70E740481C1C}">
+                          <a14:useLocalDpi xmlns:a14="http://schemas.microsoft.com/office/drawing/2010/main" val="0"/>
+                        </a:ext>
+                      </a:extLst>
+                    </a:blip>
+                    <a:srcRect/>
+                    <a:stretch>
+                      <a:fillRect/>
+                    </a:stretch>
+                  </pic:blipFill>
+                  <pic:spPr bwMode="auto">
+                    <a:xfrm>
+                      <a:off x="0" y="0"/>
+                      <a:ext cx="5943600" cy="5107305"/>
+                    </a:xfrm>
+                    <a:prstGeom prst="rect">
+                      <a:avLst/>
+                    </a:prstGeom>
+                    <a:noFill/>
+                    <a:ln>
+                      <a:noFill/>
+                    </a:ln>
+                  </pic:spPr>
+                </pic:pic>
+              </a:graphicData>
+            </a:graphic>
+          </wp:inline>
+        </w:drawing>
+      </w:r>
+      <w:r>
+        <w:fldChar w:fldCharType="end"/>
       </w:r>
     </w:p>
     <w:p>
@@ -1942,101 +1689,21 @@
         <w:spacing w:line="480" w:lineRule="auto"/>
         <w:rPr>
           <w:rFonts w:ascii="Times New Roman" w:hAnsi="Times New Roman" w:cs="Times New Roman"/>
-        </w:rPr>
-      </w:pPr>
-      <w:r>
-        <w:rPr>
-          <w:rFonts w:ascii="Times New Roman" w:hAnsi="Times New Roman" w:cs="Times New Roman"/>
-        </w:rPr>
-        <w:tab/>
-      </w:r>
-      <w:r>
-        <w:rPr>
-          <w:rFonts w:ascii="Times New Roman" w:hAnsi="Times New Roman" w:cs="Times New Roman"/>
-        </w:rPr>
-        <w:t xml:space="preserve">The pipeline takes in the final data source, the </w:t>
-      </w:r>
-      <w:proofErr w:type="spellStart"/>
-      <w:r>
-        <w:rPr>
-          <w:rFonts w:ascii="Times New Roman" w:hAnsi="Times New Roman" w:cs="Times New Roman"/>
-        </w:rPr>
-        <w:t>OpenWeather</w:t>
-      </w:r>
-      <w:proofErr w:type="spellEnd"/>
-      <w:r>
-        <w:rPr>
-          <w:rFonts w:ascii="Times New Roman" w:hAnsi="Times New Roman" w:cs="Times New Roman"/>
-        </w:rPr>
-        <w:t xml:space="preserve"> </w:t>
-      </w:r>
-      <w:r>
-        <w:rPr>
-          <w:rFonts w:ascii="Times New Roman" w:hAnsi="Times New Roman" w:cs="Times New Roman"/>
-        </w:rPr>
-        <w:t>API, which utilizes the ‘requests’ Python package to extract data via a uniform resource locator with an embedded latitude and longitude for San Diego, California as well as an assigned application identifier</w:t>
-      </w:r>
-      <w:r>
-        <w:rPr>
-          <w:rFonts w:ascii="Times New Roman" w:hAnsi="Times New Roman" w:cs="Times New Roman"/>
-        </w:rPr>
-        <w:t xml:space="preserve"> (</w:t>
-      </w:r>
-      <w:proofErr w:type="spellStart"/>
-      <w:r>
-        <w:rPr>
-          <w:rFonts w:ascii="Times New Roman" w:hAnsi="Times New Roman" w:cs="Times New Roman"/>
-        </w:rPr>
-        <w:t>OpenWeather</w:t>
-      </w:r>
-      <w:proofErr w:type="spellEnd"/>
-      <w:r>
-        <w:rPr>
-          <w:rFonts w:ascii="Times New Roman" w:hAnsi="Times New Roman" w:cs="Times New Roman"/>
-        </w:rPr>
-        <w:t xml:space="preserve"> API</w:t>
-      </w:r>
-      <w:r>
-        <w:rPr>
-          <w:rFonts w:ascii="Times New Roman" w:hAnsi="Times New Roman" w:cs="Times New Roman"/>
-        </w:rPr>
-        <w:t>,</w:t>
-      </w:r>
-      <w:r>
-        <w:rPr>
-          <w:rFonts w:ascii="Times New Roman" w:hAnsi="Times New Roman" w:cs="Times New Roman"/>
-        </w:rPr>
-        <w:t xml:space="preserve"> n.d.)</w:t>
-      </w:r>
-      <w:r>
-        <w:rPr>
-          <w:rFonts w:ascii="Times New Roman" w:hAnsi="Times New Roman" w:cs="Times New Roman"/>
-        </w:rPr>
-        <w:t>. Similar</w:t>
-      </w:r>
-      <w:r>
-        <w:rPr>
-          <w:rFonts w:ascii="Times New Roman" w:hAnsi="Times New Roman" w:cs="Times New Roman"/>
-        </w:rPr>
-        <w:t>ly</w:t>
-      </w:r>
-      <w:r>
-        <w:rPr>
-          <w:rFonts w:ascii="Times New Roman" w:hAnsi="Times New Roman" w:cs="Times New Roman"/>
-        </w:rPr>
-        <w:t xml:space="preserve"> to the two sources above, data only from the current day is extracted, which is returned in a dictionary object. Data is identified in accordance with the target schema and staged into a string variable that is to be executed as an “INSERT INTO” statement</w:t>
-      </w:r>
-      <w:r>
-        <w:rPr>
-          <w:rFonts w:ascii="Times New Roman" w:hAnsi="Times New Roman" w:cs="Times New Roman"/>
-        </w:rPr>
-        <w:t>,</w:t>
-      </w:r>
-      <w:r>
-        <w:rPr>
-          <w:rFonts w:ascii="Times New Roman" w:hAnsi="Times New Roman" w:cs="Times New Roman"/>
-        </w:rPr>
-        <w:t xml:space="preserve"> much like the previous sources.</w:t>
+          <w:b/>
+          <w:bCs/>
+          <w:i/>
+          <w:iCs/>
+        </w:rPr>
+      </w:pPr>
+      <w:r>
+        <w:rPr>
+          <w:rFonts w:ascii="Times New Roman" w:hAnsi="Times New Roman" w:cs="Times New Roman"/>
+          <w:b/>
+          <w:bCs/>
+          <w:i/>
+          <w:iCs/>
+        </w:rPr>
+        <w:t>Figure 2.</w:t>
       </w:r>
     </w:p>
     <w:p>
@@ -2053,11 +1720,17 @@
       <w:r>
         <w:rPr>
           <w:rFonts w:ascii="Times New Roman" w:hAnsi="Times New Roman" w:cs="Times New Roman"/>
-          <w:b/>
-          <w:bCs/>
-        </w:rPr>
-        <w:t>Daily API Calls</w:t>
-      </w:r>
+        </w:rPr>
+        <w:t xml:space="preserve">Detailed schema information for </w:t>
+      </w:r>
+      <w:proofErr w:type="spellStart"/>
+      <w:r>
+        <w:rPr>
+          <w:rFonts w:ascii="Times New Roman" w:hAnsi="Times New Roman" w:cs="Times New Roman"/>
+        </w:rPr>
+        <w:t>DailyWeatherView</w:t>
+      </w:r>
+      <w:proofErr w:type="spellEnd"/>
     </w:p>
     <w:p>
       <w:pPr>
@@ -2071,70 +1744,70 @@
         </w:rPr>
       </w:pPr>
       <w:r>
-        <w:rPr>
-          <w:rFonts w:ascii="Times New Roman" w:hAnsi="Times New Roman" w:cs="Times New Roman"/>
-        </w:rPr>
-        <w:tab/>
-      </w:r>
-      <w:r>
-        <w:rPr>
-          <w:rFonts w:ascii="Times New Roman" w:hAnsi="Times New Roman" w:cs="Times New Roman"/>
-        </w:rPr>
-        <w:t xml:space="preserve">The initial </w:t>
-      </w:r>
-      <w:r>
-        <w:rPr>
-          <w:rFonts w:ascii="Times New Roman" w:hAnsi="Times New Roman" w:cs="Times New Roman"/>
-        </w:rPr>
-        <w:t>configuration involved building the “</w:t>
-      </w:r>
-      <w:proofErr w:type="spellStart"/>
-      <w:r>
-        <w:rPr>
-          <w:rFonts w:ascii="Times New Roman" w:hAnsi="Times New Roman" w:cs="Times New Roman"/>
-        </w:rPr>
-        <w:t>WeatherDatabase</w:t>
-      </w:r>
-      <w:proofErr w:type="spellEnd"/>
-      <w:r>
-        <w:rPr>
-          <w:rFonts w:ascii="Times New Roman" w:hAnsi="Times New Roman" w:cs="Times New Roman"/>
-        </w:rPr>
-        <w:t>” with three tables and one view, as well as dumping all the historical data into the “</w:t>
-      </w:r>
-      <w:proofErr w:type="spellStart"/>
-      <w:r>
-        <w:rPr>
-          <w:rFonts w:ascii="Times New Roman" w:hAnsi="Times New Roman" w:cs="Times New Roman"/>
-        </w:rPr>
-        <w:t>HistoricalWeatherData</w:t>
-      </w:r>
-      <w:proofErr w:type="spellEnd"/>
-      <w:r>
-        <w:rPr>
-          <w:rFonts w:ascii="Times New Roman" w:hAnsi="Times New Roman" w:cs="Times New Roman"/>
-        </w:rPr>
-        <w:t>” table. It also</w:t>
-      </w:r>
-      <w:r>
-        <w:rPr>
-          <w:rFonts w:ascii="Times New Roman" w:hAnsi="Times New Roman" w:cs="Times New Roman"/>
-        </w:rPr>
-        <w:t xml:space="preserve"> involved two API calls to the NWS and </w:t>
-      </w:r>
-      <w:proofErr w:type="spellStart"/>
-      <w:r>
-        <w:rPr>
-          <w:rFonts w:ascii="Times New Roman" w:hAnsi="Times New Roman" w:cs="Times New Roman"/>
-        </w:rPr>
-        <w:t>OpenWeather</w:t>
-      </w:r>
-      <w:proofErr w:type="spellEnd"/>
-      <w:r>
-        <w:rPr>
-          <w:rFonts w:ascii="Times New Roman" w:hAnsi="Times New Roman" w:cs="Times New Roman"/>
-        </w:rPr>
-        <w:t xml:space="preserve"> APIs to load in data for the day the tables were all created. However, because that weather data is frequently updated and published, we elected to call both those APIs daily at 10am to insert the current day’s weather conditions and alerts into our database in real-time. </w:t>
+        <w:lastRenderedPageBreak/>
+        <w:fldChar w:fldCharType="begin"/>
+      </w:r>
+      <w:r>
+        <w:instrText xml:space="preserve"> INCLUDEPICTURE "https://lh7-us.googleusercontent.com/L0BFFHncuFfUWJCIFqFYk-0sFbnkhPTq7BLDN6fG30JJCTOIzZd-Hyny2v8uQC2JWPEVUtMi0oFjG99pbbrm5Zwk-oBZq6OEz7LdT1YzhizuPOcqsAzY15Ztn-vqajVlTIcOaHZy6Umg4e4utbRW2tXJ=s2048" \* MERGEFORMATINET </w:instrText>
+      </w:r>
+      <w:r>
+        <w:fldChar w:fldCharType="separate"/>
+      </w:r>
+      <w:r>
+        <w:rPr>
+          <w:noProof/>
+        </w:rPr>
+        <w:drawing>
+          <wp:inline distT="0" distB="0" distL="0" distR="0" wp14:anchorId="1BFCEE11" wp14:editId="34443AC0">
+            <wp:extent cx="5943600" cy="3460115"/>
+            <wp:effectExtent l="0" t="0" r="0" b="0"/>
+            <wp:docPr id="674770940" name="Picture 3"/>
+            <wp:cNvGraphicFramePr>
+              <a:graphicFrameLocks xmlns:a="http://schemas.openxmlformats.org/drawingml/2006/main" noChangeAspect="1"/>
+            </wp:cNvGraphicFramePr>
+            <a:graphic xmlns:a="http://schemas.openxmlformats.org/drawingml/2006/main">
+              <a:graphicData uri="http://schemas.openxmlformats.org/drawingml/2006/picture">
+                <pic:pic xmlns:pic="http://schemas.openxmlformats.org/drawingml/2006/picture">
+                  <pic:nvPicPr>
+                    <pic:cNvPr id="0" name="Picture 3"/>
+                    <pic:cNvPicPr>
+                      <a:picLocks noChangeAspect="1" noChangeArrowheads="1"/>
+                    </pic:cNvPicPr>
+                  </pic:nvPicPr>
+                  <pic:blipFill>
+                    <a:blip r:embed="rId7" cstate="print">
+                      <a:extLst>
+                        <a:ext uri="{28A0092B-C50C-407E-A947-70E740481C1C}">
+                          <a14:useLocalDpi xmlns:a14="http://schemas.microsoft.com/office/drawing/2010/main" val="0"/>
+                        </a:ext>
+                      </a:extLst>
+                    </a:blip>
+                    <a:srcRect/>
+                    <a:stretch>
+                      <a:fillRect/>
+                    </a:stretch>
+                  </pic:blipFill>
+                  <pic:spPr bwMode="auto">
+                    <a:xfrm>
+                      <a:off x="0" y="0"/>
+                      <a:ext cx="5943600" cy="3460115"/>
+                    </a:xfrm>
+                    <a:prstGeom prst="rect">
+                      <a:avLst/>
+                    </a:prstGeom>
+                    <a:noFill/>
+                    <a:ln>
+                      <a:noFill/>
+                    </a:ln>
+                  </pic:spPr>
+                </pic:pic>
+              </a:graphicData>
+            </a:graphic>
+          </wp:inline>
+        </w:drawing>
+      </w:r>
+      <w:r>
+        <w:fldChar w:fldCharType="end"/>
       </w:r>
     </w:p>
     <w:p>
@@ -2146,6 +1819,312 @@
         <w:spacing w:line="480" w:lineRule="auto"/>
         <w:rPr>
           <w:rFonts w:ascii="Times New Roman" w:hAnsi="Times New Roman" w:cs="Times New Roman"/>
+          <w:b/>
+          <w:bCs/>
+        </w:rPr>
+      </w:pPr>
+      <w:r>
+        <w:rPr>
+          <w:rFonts w:ascii="Times New Roman" w:hAnsi="Times New Roman" w:cs="Times New Roman"/>
+          <w:b/>
+          <w:bCs/>
+        </w:rPr>
+        <w:t>Data Extraction Methodology</w:t>
+      </w:r>
+    </w:p>
+    <w:p>
+      <w:pPr>
+        <w:tabs>
+          <w:tab w:val="left" w:pos="720"/>
+          <w:tab w:val="center" w:pos="4680"/>
+        </w:tabs>
+        <w:spacing w:line="480" w:lineRule="auto"/>
+        <w:rPr>
+          <w:rFonts w:ascii="Times New Roman" w:hAnsi="Times New Roman" w:cs="Times New Roman"/>
+        </w:rPr>
+      </w:pPr>
+      <w:r>
+        <w:rPr>
+          <w:rFonts w:ascii="Times New Roman" w:hAnsi="Times New Roman" w:cs="Times New Roman"/>
+        </w:rPr>
+        <w:tab/>
+      </w:r>
+      <w:r>
+        <w:rPr>
+          <w:rFonts w:ascii="Times New Roman" w:hAnsi="Times New Roman" w:cs="Times New Roman"/>
+        </w:rPr>
+        <w:t xml:space="preserve">With the MySQL </w:t>
+      </w:r>
+      <w:r>
+        <w:rPr>
+          <w:rFonts w:ascii="Times New Roman" w:hAnsi="Times New Roman" w:cs="Times New Roman"/>
+        </w:rPr>
+        <w:t>database</w:t>
+      </w:r>
+      <w:r>
+        <w:rPr>
+          <w:rFonts w:ascii="Times New Roman" w:hAnsi="Times New Roman" w:cs="Times New Roman"/>
+        </w:rPr>
+        <w:t xml:space="preserve"> configured, data was extracted from three different</w:t>
+      </w:r>
+      <w:r>
+        <w:rPr>
+          <w:rFonts w:ascii="Times New Roman" w:hAnsi="Times New Roman" w:cs="Times New Roman"/>
+        </w:rPr>
+        <w:t xml:space="preserve"> sources</w:t>
+      </w:r>
+      <w:r>
+        <w:rPr>
+          <w:rFonts w:ascii="Times New Roman" w:hAnsi="Times New Roman" w:cs="Times New Roman"/>
+        </w:rPr>
+        <w:t>. The ‘</w:t>
+      </w:r>
+      <w:proofErr w:type="spellStart"/>
+      <w:r>
+        <w:rPr>
+          <w:rFonts w:ascii="Times New Roman" w:hAnsi="Times New Roman" w:cs="Times New Roman"/>
+        </w:rPr>
+        <w:t>nwsapy</w:t>
+      </w:r>
+      <w:proofErr w:type="spellEnd"/>
+      <w:r>
+        <w:rPr>
+          <w:rFonts w:ascii="Times New Roman" w:hAnsi="Times New Roman" w:cs="Times New Roman"/>
+        </w:rPr>
+        <w:t>’ Python package allowed interfacing with the official NWS API via Python language and associated methods and attributes. A user agent method established a connection to the NWS server</w:t>
+      </w:r>
+      <w:r>
+        <w:rPr>
+          <w:rFonts w:ascii="Times New Roman" w:hAnsi="Times New Roman" w:cs="Times New Roman"/>
+        </w:rPr>
+        <w:t xml:space="preserve"> </w:t>
+      </w:r>
+      <w:r>
+        <w:rPr>
+          <w:rFonts w:ascii="Times New Roman" w:hAnsi="Times New Roman" w:cs="Times New Roman"/>
+        </w:rPr>
+        <w:t>by passing API and identification information as arguments to the user agent</w:t>
+      </w:r>
+      <w:r>
+        <w:rPr>
+          <w:rFonts w:ascii="Times New Roman" w:hAnsi="Times New Roman" w:cs="Times New Roman"/>
+        </w:rPr>
+        <w:t xml:space="preserve"> object</w:t>
+      </w:r>
+      <w:r>
+        <w:rPr>
+          <w:rFonts w:ascii="Times New Roman" w:hAnsi="Times New Roman" w:cs="Times New Roman"/>
+        </w:rPr>
+        <w:t xml:space="preserve"> (“API Web Service,” n.d.)</w:t>
+      </w:r>
+      <w:r>
+        <w:rPr>
+          <w:rFonts w:ascii="Times New Roman" w:hAnsi="Times New Roman" w:cs="Times New Roman"/>
+        </w:rPr>
+        <w:t>.</w:t>
+      </w:r>
+      <w:r>
+        <w:rPr>
+          <w:rFonts w:ascii="Times New Roman" w:hAnsi="Times New Roman" w:cs="Times New Roman"/>
+        </w:rPr>
+        <w:t xml:space="preserve"> Once the connection is established,</w:t>
+      </w:r>
+      <w:r>
+        <w:rPr>
+          <w:rFonts w:ascii="Times New Roman" w:hAnsi="Times New Roman" w:cs="Times New Roman"/>
+        </w:rPr>
+        <w:t xml:space="preserve"> the API is called to extract weather alerts for a given location.</w:t>
+      </w:r>
+      <w:r>
+        <w:rPr>
+          <w:rFonts w:ascii="Times New Roman" w:hAnsi="Times New Roman" w:cs="Times New Roman"/>
+        </w:rPr>
+        <w:t xml:space="preserve"> </w:t>
+      </w:r>
+      <w:r>
+        <w:rPr>
+          <w:rFonts w:ascii="Times New Roman" w:hAnsi="Times New Roman" w:cs="Times New Roman"/>
+        </w:rPr>
+        <w:t>T</w:t>
+      </w:r>
+      <w:r>
+        <w:rPr>
+          <w:rFonts w:ascii="Times New Roman" w:hAnsi="Times New Roman" w:cs="Times New Roman"/>
+        </w:rPr>
+        <w:t>he “</w:t>
+      </w:r>
+      <w:proofErr w:type="spellStart"/>
+      <w:r>
+        <w:rPr>
+          <w:rFonts w:ascii="Times New Roman" w:hAnsi="Times New Roman" w:cs="Times New Roman"/>
+        </w:rPr>
+        <w:t>get_alert_by_zone</w:t>
+      </w:r>
+      <w:proofErr w:type="spellEnd"/>
+      <w:r>
+        <w:rPr>
+          <w:rFonts w:ascii="Times New Roman" w:hAnsi="Times New Roman" w:cs="Times New Roman"/>
+        </w:rPr>
+        <w:t xml:space="preserve">” method </w:t>
+      </w:r>
+      <w:r>
+        <w:rPr>
+          <w:rFonts w:ascii="Times New Roman" w:hAnsi="Times New Roman" w:cs="Times New Roman"/>
+        </w:rPr>
+        <w:t xml:space="preserve">was called on the user agent object and </w:t>
+      </w:r>
+      <w:r>
+        <w:rPr>
+          <w:rFonts w:ascii="Times New Roman" w:hAnsi="Times New Roman" w:cs="Times New Roman"/>
+        </w:rPr>
+        <w:t xml:space="preserve">was passed a six-character </w:t>
+      </w:r>
+      <w:r>
+        <w:rPr>
+          <w:rFonts w:ascii="Times New Roman" w:hAnsi="Times New Roman" w:cs="Times New Roman"/>
+        </w:rPr>
+        <w:t>argument. This argument</w:t>
+      </w:r>
+      <w:r>
+        <w:rPr>
+          <w:rFonts w:ascii="Times New Roman" w:hAnsi="Times New Roman" w:cs="Times New Roman"/>
+        </w:rPr>
+        <w:t xml:space="preserve"> consist</w:t>
+      </w:r>
+      <w:r>
+        <w:rPr>
+          <w:rFonts w:ascii="Times New Roman" w:hAnsi="Times New Roman" w:cs="Times New Roman"/>
+        </w:rPr>
+        <w:t>ed</w:t>
+      </w:r>
+      <w:r>
+        <w:rPr>
+          <w:rFonts w:ascii="Times New Roman" w:hAnsi="Times New Roman" w:cs="Times New Roman"/>
+        </w:rPr>
+        <w:t xml:space="preserve"> of three A through Z characters </w:t>
+      </w:r>
+      <w:r>
+        <w:rPr>
+          <w:rFonts w:ascii="Times New Roman" w:hAnsi="Times New Roman" w:cs="Times New Roman"/>
+        </w:rPr>
+        <w:t>followed by</w:t>
+      </w:r>
+      <w:r>
+        <w:rPr>
+          <w:rFonts w:ascii="Times New Roman" w:hAnsi="Times New Roman" w:cs="Times New Roman"/>
+        </w:rPr>
+        <w:t xml:space="preserve"> three </w:t>
+      </w:r>
+      <w:r>
+        <w:rPr>
+          <w:rFonts w:ascii="Times New Roman" w:hAnsi="Times New Roman" w:cs="Times New Roman"/>
+        </w:rPr>
+        <w:t>zero</w:t>
+      </w:r>
+      <w:r>
+        <w:rPr>
+          <w:rFonts w:ascii="Times New Roman" w:hAnsi="Times New Roman" w:cs="Times New Roman"/>
+        </w:rPr>
+        <w:t xml:space="preserve"> through </w:t>
+      </w:r>
+      <w:r>
+        <w:rPr>
+          <w:rFonts w:ascii="Times New Roman" w:hAnsi="Times New Roman" w:cs="Times New Roman"/>
+        </w:rPr>
+        <w:t>nine</w:t>
+      </w:r>
+      <w:r>
+        <w:rPr>
+          <w:rFonts w:ascii="Times New Roman" w:hAnsi="Times New Roman" w:cs="Times New Roman"/>
+        </w:rPr>
+        <w:t xml:space="preserve"> characters </w:t>
+      </w:r>
+      <w:r>
+        <w:rPr>
+          <w:rFonts w:ascii="Times New Roman" w:hAnsi="Times New Roman" w:cs="Times New Roman"/>
+        </w:rPr>
+        <w:t>as a string value corresponding with the NWS’s identified geographic zones.</w:t>
+      </w:r>
+      <w:r>
+        <w:rPr>
+          <w:rFonts w:ascii="Times New Roman" w:hAnsi="Times New Roman" w:cs="Times New Roman"/>
+        </w:rPr>
+        <w:t xml:space="preserve"> </w:t>
+      </w:r>
+      <w:r>
+        <w:rPr>
+          <w:rFonts w:ascii="Times New Roman" w:hAnsi="Times New Roman" w:cs="Times New Roman"/>
+        </w:rPr>
+        <w:t xml:space="preserve">An </w:t>
+      </w:r>
+      <w:r>
+        <w:rPr>
+          <w:rFonts w:ascii="Times New Roman" w:hAnsi="Times New Roman" w:cs="Times New Roman"/>
+        </w:rPr>
+        <w:t>“</w:t>
+      </w:r>
+      <w:proofErr w:type="spellStart"/>
+      <w:r>
+        <w:rPr>
+          <w:rFonts w:ascii="Times New Roman" w:hAnsi="Times New Roman" w:cs="Times New Roman"/>
+        </w:rPr>
+        <w:t>AlertByZone</w:t>
+      </w:r>
+      <w:proofErr w:type="spellEnd"/>
+      <w:r>
+        <w:rPr>
+          <w:rFonts w:ascii="Times New Roman" w:hAnsi="Times New Roman" w:cs="Times New Roman"/>
+        </w:rPr>
+        <w:t>”</w:t>
+      </w:r>
+      <w:r>
+        <w:rPr>
+          <w:rFonts w:ascii="Times New Roman" w:hAnsi="Times New Roman" w:cs="Times New Roman"/>
+        </w:rPr>
+        <w:t xml:space="preserve"> object is returned, which may be printed to standard output as either a dictionary or a Pandas </w:t>
+      </w:r>
+      <w:proofErr w:type="spellStart"/>
+      <w:r>
+        <w:rPr>
+          <w:rFonts w:ascii="Times New Roman" w:hAnsi="Times New Roman" w:cs="Times New Roman"/>
+        </w:rPr>
+        <w:t>DataFrame</w:t>
+      </w:r>
+      <w:proofErr w:type="spellEnd"/>
+      <w:r>
+        <w:rPr>
+          <w:rFonts w:ascii="Times New Roman" w:hAnsi="Times New Roman" w:cs="Times New Roman"/>
+        </w:rPr>
+        <w:t xml:space="preserve"> using the </w:t>
+      </w:r>
+      <w:r>
+        <w:rPr>
+          <w:rFonts w:ascii="Times New Roman" w:hAnsi="Times New Roman" w:cs="Times New Roman"/>
+        </w:rPr>
+        <w:t xml:space="preserve">returned </w:t>
+      </w:r>
+      <w:r>
+        <w:rPr>
+          <w:rFonts w:ascii="Times New Roman" w:hAnsi="Times New Roman" w:cs="Times New Roman"/>
+        </w:rPr>
+        <w:t>object’s respective methods.</w:t>
+      </w:r>
+      <w:r>
+        <w:rPr>
+          <w:rFonts w:ascii="Times New Roman" w:hAnsi="Times New Roman" w:cs="Times New Roman"/>
+        </w:rPr>
+        <w:t xml:space="preserve"> </w:t>
+      </w:r>
+    </w:p>
+    <w:p>
+      <w:pPr>
+        <w:tabs>
+          <w:tab w:val="left" w:pos="720"/>
+          <w:tab w:val="center" w:pos="4680"/>
+        </w:tabs>
+        <w:spacing w:line="480" w:lineRule="auto"/>
+        <w:rPr>
+          <w:rFonts w:ascii="Times New Roman" w:hAnsi="Times New Roman" w:cs="Times New Roman"/>
         </w:rPr>
       </w:pPr>
       <w:r>
@@ -2154,6 +2133,399 @@
         </w:rPr>
         <w:lastRenderedPageBreak/>
         <w:tab/>
+      </w:r>
+      <w:r>
+        <w:rPr>
+          <w:rFonts w:ascii="Times New Roman" w:hAnsi="Times New Roman" w:cs="Times New Roman"/>
+        </w:rPr>
+        <w:t xml:space="preserve">However, not all </w:t>
+      </w:r>
+      <w:r>
+        <w:rPr>
+          <w:rFonts w:ascii="Times New Roman" w:hAnsi="Times New Roman" w:cs="Times New Roman"/>
+        </w:rPr>
+        <w:t xml:space="preserve">geographic </w:t>
+      </w:r>
+      <w:r>
+        <w:rPr>
+          <w:rFonts w:ascii="Times New Roman" w:hAnsi="Times New Roman" w:cs="Times New Roman"/>
+        </w:rPr>
+        <w:t>areas may have an active alert at the time the API is called, so the object that is returned</w:t>
+      </w:r>
+      <w:r>
+        <w:rPr>
+          <w:rFonts w:ascii="Times New Roman" w:hAnsi="Times New Roman" w:cs="Times New Roman"/>
+        </w:rPr>
+        <w:t xml:space="preserve"> to the user</w:t>
+      </w:r>
+      <w:r>
+        <w:rPr>
+          <w:rFonts w:ascii="Times New Roman" w:hAnsi="Times New Roman" w:cs="Times New Roman"/>
+        </w:rPr>
+        <w:t xml:space="preserve"> may contain a null value.</w:t>
+      </w:r>
+      <w:r>
+        <w:rPr>
+          <w:rFonts w:ascii="Times New Roman" w:hAnsi="Times New Roman" w:cs="Times New Roman"/>
+        </w:rPr>
+        <w:t xml:space="preserve"> In order to avoid inserting </w:t>
+      </w:r>
+      <w:r>
+        <w:rPr>
+          <w:rFonts w:ascii="Times New Roman" w:hAnsi="Times New Roman" w:cs="Times New Roman"/>
+        </w:rPr>
+        <w:t xml:space="preserve">malformed </w:t>
+      </w:r>
+      <w:r>
+        <w:rPr>
+          <w:rFonts w:ascii="Times New Roman" w:hAnsi="Times New Roman" w:cs="Times New Roman"/>
+        </w:rPr>
+        <w:t>null data into the MySQL database, this object is checked if the value is null, which if it is will set values in accordance with the target schema containing the primary keys</w:t>
+      </w:r>
+      <w:r>
+        <w:rPr>
+          <w:rFonts w:ascii="Times New Roman" w:hAnsi="Times New Roman" w:cs="Times New Roman"/>
+        </w:rPr>
+        <w:t xml:space="preserve"> used across all three sources: Date, Month, and Year. For</w:t>
+      </w:r>
+      <w:r>
+        <w:rPr>
+          <w:rFonts w:ascii="Times New Roman" w:hAnsi="Times New Roman" w:cs="Times New Roman"/>
+        </w:rPr>
+        <w:t xml:space="preserve"> this and</w:t>
+      </w:r>
+      <w:r>
+        <w:rPr>
+          <w:rFonts w:ascii="Times New Roman" w:hAnsi="Times New Roman" w:cs="Times New Roman"/>
+        </w:rPr>
+        <w:t xml:space="preserve"> the remaining values in accordance with the schema, </w:t>
+      </w:r>
+      <w:r>
+        <w:rPr>
+          <w:rFonts w:ascii="Times New Roman" w:hAnsi="Times New Roman" w:cs="Times New Roman"/>
+        </w:rPr>
+        <w:t>null</w:t>
+      </w:r>
+      <w:r>
+        <w:rPr>
+          <w:rFonts w:ascii="Times New Roman" w:hAnsi="Times New Roman" w:cs="Times New Roman"/>
+        </w:rPr>
+        <w:t xml:space="preserve"> values and a </w:t>
+      </w:r>
+      <w:r>
+        <w:rPr>
+          <w:rFonts w:ascii="Times New Roman" w:hAnsi="Times New Roman" w:cs="Times New Roman"/>
+        </w:rPr>
+        <w:t>headline</w:t>
+      </w:r>
+      <w:r>
+        <w:rPr>
+          <w:rFonts w:ascii="Times New Roman" w:hAnsi="Times New Roman" w:cs="Times New Roman"/>
+        </w:rPr>
+        <w:t xml:space="preserve"> of “No Alert Today”</w:t>
+      </w:r>
+      <w:r>
+        <w:rPr>
+          <w:rFonts w:ascii="Times New Roman" w:hAnsi="Times New Roman" w:cs="Times New Roman"/>
+        </w:rPr>
+        <w:t xml:space="preserve"> are staged in a string variable, which will be passed to the MySQL connection object for execution as an “INSERT INTO” statement.</w:t>
+      </w:r>
+    </w:p>
+    <w:p>
+      <w:pPr>
+        <w:tabs>
+          <w:tab w:val="left" w:pos="720"/>
+          <w:tab w:val="center" w:pos="4680"/>
+        </w:tabs>
+        <w:spacing w:line="480" w:lineRule="auto"/>
+        <w:rPr>
+          <w:rFonts w:ascii="Times New Roman" w:hAnsi="Times New Roman" w:cs="Times New Roman"/>
+        </w:rPr>
+      </w:pPr>
+      <w:r>
+        <w:rPr>
+          <w:rFonts w:ascii="Times New Roman" w:hAnsi="Times New Roman" w:cs="Times New Roman"/>
+        </w:rPr>
+        <w:tab/>
+      </w:r>
+      <w:r>
+        <w:rPr>
+          <w:rFonts w:ascii="Times New Roman" w:hAnsi="Times New Roman" w:cs="Times New Roman"/>
+        </w:rPr>
+        <w:t xml:space="preserve">The </w:t>
+      </w:r>
+      <w:r>
+        <w:rPr>
+          <w:rFonts w:ascii="Times New Roman" w:hAnsi="Times New Roman" w:cs="Times New Roman"/>
+        </w:rPr>
+        <w:t>pipeline takes in a second data source, the UCSD historical weather dataset, in the form of a static comma-separated value [CSV] file. Data from this source contains daily observations of weather data from the period year 1939 to 2019, which was originally collected by the National Oceanic and Atmospheric Administration</w:t>
+      </w:r>
+      <w:r>
+        <w:rPr>
+          <w:rFonts w:ascii="Times New Roman" w:hAnsi="Times New Roman" w:cs="Times New Roman"/>
+        </w:rPr>
+        <w:t xml:space="preserve"> (“San Diego Weather,” </w:t>
+      </w:r>
+      <w:proofErr w:type="spellStart"/>
+      <w:r>
+        <w:rPr>
+          <w:rFonts w:ascii="Times New Roman" w:hAnsi="Times New Roman" w:cs="Times New Roman"/>
+        </w:rPr>
+        <w:t>n.d</w:t>
+      </w:r>
+      <w:proofErr w:type="spellEnd"/>
+      <w:r>
+        <w:rPr>
+          <w:rFonts w:ascii="Times New Roman" w:hAnsi="Times New Roman" w:cs="Times New Roman"/>
+        </w:rPr>
+        <w:t>)</w:t>
+      </w:r>
+      <w:r>
+        <w:rPr>
+          <w:rFonts w:ascii="Times New Roman" w:hAnsi="Times New Roman" w:cs="Times New Roman"/>
+        </w:rPr>
+        <w:t>. Temperature data was transformed into the same units per the schema and dates were parsed into their respective day, month, and year values for primary key purposes. Columns that were valid, but did not have significant overlap or contextual importance with the other data sources were dropped, primarily consisting of temperature and wind speed flag information, of which the data was sparse in density. The transformed data was parsed into their respective schema variables and staged into a string variable containing the MySQL statement to be executed as an “INSERT INTO” statement.</w:t>
+      </w:r>
+    </w:p>
+    <w:p>
+      <w:pPr>
+        <w:tabs>
+          <w:tab w:val="left" w:pos="720"/>
+          <w:tab w:val="center" w:pos="4680"/>
+        </w:tabs>
+        <w:spacing w:line="480" w:lineRule="auto"/>
+        <w:rPr>
+          <w:rFonts w:ascii="Times New Roman" w:hAnsi="Times New Roman" w:cs="Times New Roman"/>
+        </w:rPr>
+      </w:pPr>
+      <w:r>
+        <w:rPr>
+          <w:rFonts w:ascii="Times New Roman" w:hAnsi="Times New Roman" w:cs="Times New Roman"/>
+        </w:rPr>
+        <w:tab/>
+      </w:r>
+      <w:r>
+        <w:rPr>
+          <w:rFonts w:ascii="Times New Roman" w:hAnsi="Times New Roman" w:cs="Times New Roman"/>
+        </w:rPr>
+        <w:t xml:space="preserve">The pipeline takes in the final data source, the </w:t>
+      </w:r>
+      <w:proofErr w:type="spellStart"/>
+      <w:r>
+        <w:rPr>
+          <w:rFonts w:ascii="Times New Roman" w:hAnsi="Times New Roman" w:cs="Times New Roman"/>
+        </w:rPr>
+        <w:t>OpenWeather</w:t>
+      </w:r>
+      <w:proofErr w:type="spellEnd"/>
+      <w:r>
+        <w:rPr>
+          <w:rFonts w:ascii="Times New Roman" w:hAnsi="Times New Roman" w:cs="Times New Roman"/>
+        </w:rPr>
+        <w:t xml:space="preserve"> </w:t>
+      </w:r>
+      <w:r>
+        <w:rPr>
+          <w:rFonts w:ascii="Times New Roman" w:hAnsi="Times New Roman" w:cs="Times New Roman"/>
+        </w:rPr>
+        <w:t>API, which utilizes the ‘requests’ Python package to extract data via a uniform resource locator with an embedded latitude and longitude for San Diego, California as well as an assigned application identifier</w:t>
+      </w:r>
+      <w:r>
+        <w:rPr>
+          <w:rFonts w:ascii="Times New Roman" w:hAnsi="Times New Roman" w:cs="Times New Roman"/>
+        </w:rPr>
+        <w:t xml:space="preserve"> (</w:t>
+      </w:r>
+      <w:r>
+        <w:rPr>
+          <w:rFonts w:ascii="Times New Roman" w:hAnsi="Times New Roman" w:cs="Times New Roman"/>
+        </w:rPr>
+        <w:t>“</w:t>
+      </w:r>
+      <w:proofErr w:type="spellStart"/>
+      <w:r>
+        <w:rPr>
+          <w:rFonts w:ascii="Times New Roman" w:hAnsi="Times New Roman" w:cs="Times New Roman"/>
+        </w:rPr>
+        <w:t>OpenWeather</w:t>
+      </w:r>
+      <w:proofErr w:type="spellEnd"/>
+      <w:r>
+        <w:rPr>
+          <w:rFonts w:ascii="Times New Roman" w:hAnsi="Times New Roman" w:cs="Times New Roman"/>
+        </w:rPr>
+        <w:t xml:space="preserve"> API</w:t>
+      </w:r>
+      <w:r>
+        <w:rPr>
+          <w:rFonts w:ascii="Times New Roman" w:hAnsi="Times New Roman" w:cs="Times New Roman"/>
+        </w:rPr>
+        <w:t>,</w:t>
+      </w:r>
+      <w:r>
+        <w:rPr>
+          <w:rFonts w:ascii="Times New Roman" w:hAnsi="Times New Roman" w:cs="Times New Roman"/>
+        </w:rPr>
+        <w:t>”</w:t>
+      </w:r>
+      <w:r>
+        <w:rPr>
+          <w:rFonts w:ascii="Times New Roman" w:hAnsi="Times New Roman" w:cs="Times New Roman"/>
+        </w:rPr>
+        <w:t xml:space="preserve"> n.d.)</w:t>
+      </w:r>
+      <w:r>
+        <w:rPr>
+          <w:rFonts w:ascii="Times New Roman" w:hAnsi="Times New Roman" w:cs="Times New Roman"/>
+        </w:rPr>
+        <w:t>. Similar</w:t>
+      </w:r>
+      <w:r>
+        <w:rPr>
+          <w:rFonts w:ascii="Times New Roman" w:hAnsi="Times New Roman" w:cs="Times New Roman"/>
+        </w:rPr>
+        <w:t>ly</w:t>
+      </w:r>
+      <w:r>
+        <w:rPr>
+          <w:rFonts w:ascii="Times New Roman" w:hAnsi="Times New Roman" w:cs="Times New Roman"/>
+        </w:rPr>
+        <w:t xml:space="preserve"> to the two sources above, data only from the current day is extracted, which is returned in a dictionary object. Data is identified in accordance with the target </w:t>
+      </w:r>
+      <w:r>
+        <w:rPr>
+          <w:rFonts w:ascii="Times New Roman" w:hAnsi="Times New Roman" w:cs="Times New Roman"/>
+        </w:rPr>
+        <w:lastRenderedPageBreak/>
+        <w:t>schema and staged into a string variable that is to be executed as an “INSERT INTO” statement</w:t>
+      </w:r>
+      <w:r>
+        <w:rPr>
+          <w:rFonts w:ascii="Times New Roman" w:hAnsi="Times New Roman" w:cs="Times New Roman"/>
+        </w:rPr>
+        <w:t>,</w:t>
+      </w:r>
+      <w:r>
+        <w:rPr>
+          <w:rFonts w:ascii="Times New Roman" w:hAnsi="Times New Roman" w:cs="Times New Roman"/>
+        </w:rPr>
+        <w:t xml:space="preserve"> much like the previous sources.</w:t>
+      </w:r>
+    </w:p>
+    <w:p>
+      <w:pPr>
+        <w:tabs>
+          <w:tab w:val="left" w:pos="720"/>
+          <w:tab w:val="center" w:pos="4680"/>
+        </w:tabs>
+        <w:spacing w:line="480" w:lineRule="auto"/>
+        <w:rPr>
+          <w:rFonts w:ascii="Times New Roman" w:hAnsi="Times New Roman" w:cs="Times New Roman"/>
+        </w:rPr>
+      </w:pPr>
+      <w:r>
+        <w:rPr>
+          <w:rFonts w:ascii="Times New Roman" w:hAnsi="Times New Roman" w:cs="Times New Roman"/>
+          <w:b/>
+          <w:bCs/>
+        </w:rPr>
+        <w:t>Daily API Calls</w:t>
+      </w:r>
+    </w:p>
+    <w:p>
+      <w:pPr>
+        <w:tabs>
+          <w:tab w:val="left" w:pos="720"/>
+          <w:tab w:val="center" w:pos="4680"/>
+        </w:tabs>
+        <w:spacing w:line="480" w:lineRule="auto"/>
+        <w:rPr>
+          <w:rFonts w:ascii="Times New Roman" w:hAnsi="Times New Roman" w:cs="Times New Roman"/>
+        </w:rPr>
+      </w:pPr>
+      <w:r>
+        <w:rPr>
+          <w:rFonts w:ascii="Times New Roman" w:hAnsi="Times New Roman" w:cs="Times New Roman"/>
+        </w:rPr>
+        <w:tab/>
+      </w:r>
+      <w:r>
+        <w:rPr>
+          <w:rFonts w:ascii="Times New Roman" w:hAnsi="Times New Roman" w:cs="Times New Roman"/>
+        </w:rPr>
+        <w:t xml:space="preserve">The initial </w:t>
+      </w:r>
+      <w:r>
+        <w:rPr>
+          <w:rFonts w:ascii="Times New Roman" w:hAnsi="Times New Roman" w:cs="Times New Roman"/>
+        </w:rPr>
+        <w:t>configuration involved building the “</w:t>
+      </w:r>
+      <w:proofErr w:type="spellStart"/>
+      <w:r>
+        <w:rPr>
+          <w:rFonts w:ascii="Times New Roman" w:hAnsi="Times New Roman" w:cs="Times New Roman"/>
+        </w:rPr>
+        <w:t>WeatherDatabase</w:t>
+      </w:r>
+      <w:proofErr w:type="spellEnd"/>
+      <w:r>
+        <w:rPr>
+          <w:rFonts w:ascii="Times New Roman" w:hAnsi="Times New Roman" w:cs="Times New Roman"/>
+        </w:rPr>
+        <w:t>” with three tables and one view, as well as dumping all the historical data into the “</w:t>
+      </w:r>
+      <w:proofErr w:type="spellStart"/>
+      <w:r>
+        <w:rPr>
+          <w:rFonts w:ascii="Times New Roman" w:hAnsi="Times New Roman" w:cs="Times New Roman"/>
+        </w:rPr>
+        <w:t>HistoricalWeatherData</w:t>
+      </w:r>
+      <w:proofErr w:type="spellEnd"/>
+      <w:r>
+        <w:rPr>
+          <w:rFonts w:ascii="Times New Roman" w:hAnsi="Times New Roman" w:cs="Times New Roman"/>
+        </w:rPr>
+        <w:t>” table. It also</w:t>
+      </w:r>
+      <w:r>
+        <w:rPr>
+          <w:rFonts w:ascii="Times New Roman" w:hAnsi="Times New Roman" w:cs="Times New Roman"/>
+        </w:rPr>
+        <w:t xml:space="preserve"> involved two API calls to the NWS and </w:t>
+      </w:r>
+      <w:proofErr w:type="spellStart"/>
+      <w:r>
+        <w:rPr>
+          <w:rFonts w:ascii="Times New Roman" w:hAnsi="Times New Roman" w:cs="Times New Roman"/>
+        </w:rPr>
+        <w:t>OpenWeather</w:t>
+      </w:r>
+      <w:proofErr w:type="spellEnd"/>
+      <w:r>
+        <w:rPr>
+          <w:rFonts w:ascii="Times New Roman" w:hAnsi="Times New Roman" w:cs="Times New Roman"/>
+        </w:rPr>
+        <w:t xml:space="preserve"> APIs to load in data for the day the tables were all created. However, because that weather data is frequently updated and published, we elected to call both those APIs daily at 10am to insert the current day’s weather conditions and alerts into our database in real-time. </w:t>
+      </w:r>
+    </w:p>
+    <w:p>
+      <w:pPr>
+        <w:tabs>
+          <w:tab w:val="left" w:pos="720"/>
+          <w:tab w:val="center" w:pos="4680"/>
+        </w:tabs>
+        <w:spacing w:line="480" w:lineRule="auto"/>
+        <w:rPr>
+          <w:rFonts w:ascii="Times New Roman" w:hAnsi="Times New Roman" w:cs="Times New Roman"/>
+        </w:rPr>
+      </w:pPr>
+      <w:r>
+        <w:rPr>
+          <w:rFonts w:ascii="Times New Roman" w:hAnsi="Times New Roman" w:cs="Times New Roman"/>
+        </w:rPr>
+        <w:tab/>
         <w:t>In order to automate the daily API calls, a separate Python file was created that first connects to the local MySQL server and selects the “</w:t>
       </w:r>
       <w:proofErr w:type="spellStart"/>
@@ -2188,7 +2560,33 @@
         <w:rPr>
           <w:rFonts w:ascii="Times New Roman" w:hAnsi="Times New Roman" w:cs="Times New Roman"/>
         </w:rPr>
-        <w:t xml:space="preserve"> (using Terminal on a Mac) that is set to run at 10am daily. </w:t>
+        <w:t xml:space="preserve"> (using Terminal on a Mac) that is set to run at 10am daily</w:t>
+      </w:r>
+      <w:r>
+        <w:rPr>
+          <w:rFonts w:ascii="Times New Roman" w:hAnsi="Times New Roman" w:cs="Times New Roman"/>
+        </w:rPr>
+        <w:t xml:space="preserve"> (</w:t>
+      </w:r>
+      <w:proofErr w:type="spellStart"/>
+      <w:r>
+        <w:rPr>
+          <w:rFonts w:ascii="Times New Roman" w:hAnsi="Times New Roman" w:cs="Times New Roman"/>
+        </w:rPr>
+        <w:t>Aleksic</w:t>
+      </w:r>
+      <w:proofErr w:type="spellEnd"/>
+      <w:r>
+        <w:rPr>
+          <w:rFonts w:ascii="Times New Roman" w:hAnsi="Times New Roman" w:cs="Times New Roman"/>
+        </w:rPr>
+        <w:t>, 2023)</w:t>
+      </w:r>
+      <w:r>
+        <w:rPr>
+          <w:rFonts w:ascii="Times New Roman" w:hAnsi="Times New Roman" w:cs="Times New Roman"/>
+        </w:rPr>
+        <w:t xml:space="preserve">. </w:t>
       </w:r>
       <w:r>
         <w:rPr>
@@ -2208,29 +2606,240 @@
         </w:rPr>
         <w:t xml:space="preserve">, without any additional user effort. </w:t>
       </w:r>
+    </w:p>
+    <w:p>
+      <w:pPr>
+        <w:tabs>
+          <w:tab w:val="left" w:pos="720"/>
+          <w:tab w:val="center" w:pos="4680"/>
+        </w:tabs>
+        <w:spacing w:line="480" w:lineRule="auto"/>
+        <w:rPr>
+          <w:rFonts w:ascii="Times New Roman" w:hAnsi="Times New Roman" w:cs="Times New Roman"/>
+          <w:b/>
+          <w:bCs/>
+        </w:rPr>
+      </w:pPr>
+      <w:r>
+        <w:rPr>
+          <w:rFonts w:ascii="Times New Roman" w:hAnsi="Times New Roman" w:cs="Times New Roman"/>
+          <w:b/>
+          <w:bCs/>
+        </w:rPr>
+        <w:t>Data Visualization</w:t>
+      </w:r>
+    </w:p>
+    <w:p>
+      <w:pPr>
+        <w:tabs>
+          <w:tab w:val="left" w:pos="720"/>
+          <w:tab w:val="center" w:pos="4680"/>
+        </w:tabs>
+        <w:spacing w:line="480" w:lineRule="auto"/>
+        <w:rPr>
+          <w:rFonts w:ascii="Times New Roman" w:hAnsi="Times New Roman" w:cs="Times New Roman"/>
+        </w:rPr>
+      </w:pPr>
       <w:r>
         <w:rPr>
           <w:rFonts w:ascii="Times New Roman" w:hAnsi="Times New Roman" w:cs="Times New Roman"/>
         </w:rPr>
         <w:tab/>
+        <w:t>Given that the SQL database created (“</w:t>
+      </w:r>
+      <w:proofErr w:type="spellStart"/>
+      <w:r>
+        <w:rPr>
+          <w:rFonts w:ascii="Times New Roman" w:hAnsi="Times New Roman" w:cs="Times New Roman"/>
+        </w:rPr>
+        <w:t>WeatherDatabase</w:t>
+      </w:r>
+      <w:proofErr w:type="spellEnd"/>
+      <w:r>
+        <w:rPr>
+          <w:rFonts w:ascii="Times New Roman" w:hAnsi="Times New Roman" w:cs="Times New Roman"/>
+        </w:rPr>
+        <w:t xml:space="preserve">”) </w:t>
+      </w:r>
+      <w:r>
+        <w:rPr>
+          <w:rFonts w:ascii="Times New Roman" w:hAnsi="Times New Roman" w:cs="Times New Roman"/>
+        </w:rPr>
+        <w:t xml:space="preserve">will update daily with no </w:t>
+      </w:r>
+      <w:r>
+        <w:rPr>
+          <w:rFonts w:ascii="Times New Roman" w:hAnsi="Times New Roman" w:cs="Times New Roman"/>
+        </w:rPr>
+        <w:t>foreseeable</w:t>
+      </w:r>
+      <w:r>
+        <w:rPr>
+          <w:rFonts w:ascii="Times New Roman" w:hAnsi="Times New Roman" w:cs="Times New Roman"/>
+        </w:rPr>
+        <w:t xml:space="preserve"> end point, we </w:t>
+      </w:r>
+      <w:r>
+        <w:rPr>
+          <w:rFonts w:ascii="Times New Roman" w:hAnsi="Times New Roman" w:cs="Times New Roman"/>
+        </w:rPr>
+        <w:t xml:space="preserve">had to </w:t>
+      </w:r>
+      <w:r>
+        <w:rPr>
+          <w:rFonts w:ascii="Times New Roman" w:hAnsi="Times New Roman" w:cs="Times New Roman"/>
+        </w:rPr>
+        <w:t>create visualizations</w:t>
+      </w:r>
+      <w:r>
+        <w:rPr>
+          <w:rFonts w:ascii="Times New Roman" w:hAnsi="Times New Roman" w:cs="Times New Roman"/>
+        </w:rPr>
+        <w:t xml:space="preserve"> in a way </w:t>
+      </w:r>
+      <w:r>
+        <w:rPr>
+          <w:rFonts w:ascii="Times New Roman" w:hAnsi="Times New Roman" w:cs="Times New Roman"/>
+        </w:rPr>
+        <w:t>such that they would</w:t>
+      </w:r>
+      <w:r>
+        <w:rPr>
+          <w:rFonts w:ascii="Times New Roman" w:hAnsi="Times New Roman" w:cs="Times New Roman"/>
+        </w:rPr>
+        <w:t xml:space="preserve"> have a live connection to the data and be updated whenever the data is updated.</w:t>
+      </w:r>
+      <w:r>
+        <w:rPr>
+          <w:rFonts w:ascii="Times New Roman" w:hAnsi="Times New Roman" w:cs="Times New Roman"/>
+        </w:rPr>
+        <w:t xml:space="preserve"> </w:t>
+      </w:r>
+      <w:r>
+        <w:rPr>
+          <w:rFonts w:ascii="Times New Roman" w:hAnsi="Times New Roman" w:cs="Times New Roman"/>
+        </w:rPr>
+        <w:t>To this end,</w:t>
+      </w:r>
+      <w:r>
+        <w:rPr>
+          <w:rFonts w:ascii="Times New Roman" w:hAnsi="Times New Roman" w:cs="Times New Roman"/>
+        </w:rPr>
+        <w:t xml:space="preserve"> we connected from Tableau Desktop to the local MySQL Server. To do so, we had to first install: (1) an ODBC driver and (2) the MySQL ODBC connector</w:t>
+      </w:r>
+      <w:r>
+        <w:rPr>
+          <w:rFonts w:ascii="Times New Roman" w:hAnsi="Times New Roman" w:cs="Times New Roman"/>
+        </w:rPr>
+        <w:t xml:space="preserve"> (“</w:t>
+      </w:r>
+      <w:proofErr w:type="spellStart"/>
+      <w:r>
+        <w:rPr>
+          <w:rFonts w:ascii="Times New Roman" w:hAnsi="Times New Roman" w:cs="Times New Roman"/>
+        </w:rPr>
+        <w:t>iODBC</w:t>
+      </w:r>
+      <w:proofErr w:type="spellEnd"/>
+      <w:r>
+        <w:rPr>
+          <w:rFonts w:ascii="Times New Roman" w:hAnsi="Times New Roman" w:cs="Times New Roman"/>
+        </w:rPr>
+        <w:t>,” 2024 &amp; “Connector/ODBC,” 2024)</w:t>
+      </w:r>
+      <w:r>
+        <w:rPr>
+          <w:rFonts w:ascii="Times New Roman" w:hAnsi="Times New Roman" w:cs="Times New Roman"/>
+        </w:rPr>
+        <w:t xml:space="preserve">. </w:t>
+      </w:r>
+      <w:r>
+        <w:rPr>
+          <w:rFonts w:ascii="Times New Roman" w:hAnsi="Times New Roman" w:cs="Times New Roman"/>
+        </w:rPr>
+        <w:lastRenderedPageBreak/>
+        <w:t xml:space="preserve">Following that, </w:t>
+      </w:r>
+      <w:r>
+        <w:rPr>
+          <w:rFonts w:ascii="Times New Roman" w:hAnsi="Times New Roman" w:cs="Times New Roman"/>
+        </w:rPr>
+        <w:t xml:space="preserve">we were able to navigate to the “Connect to a Server” area within Tableau, select MySQL, enter our local server’s information and user credentials, then select </w:t>
+      </w:r>
+      <w:r>
+        <w:rPr>
+          <w:rFonts w:ascii="Times New Roman" w:hAnsi="Times New Roman" w:cs="Times New Roman"/>
+        </w:rPr>
+        <w:t>“</w:t>
+      </w:r>
+      <w:proofErr w:type="spellStart"/>
+      <w:r>
+        <w:rPr>
+          <w:rFonts w:ascii="Times New Roman" w:hAnsi="Times New Roman" w:cs="Times New Roman"/>
+        </w:rPr>
+        <w:t>WeatherDatabase</w:t>
+      </w:r>
+      <w:proofErr w:type="spellEnd"/>
+      <w:r>
+        <w:rPr>
+          <w:rFonts w:ascii="Times New Roman" w:hAnsi="Times New Roman" w:cs="Times New Roman"/>
+        </w:rPr>
+        <w:t>”</w:t>
+      </w:r>
+      <w:r>
+        <w:rPr>
+          <w:rFonts w:ascii="Times New Roman" w:hAnsi="Times New Roman" w:cs="Times New Roman"/>
+        </w:rPr>
+        <w:t xml:space="preserve"> to import. </w:t>
+      </w:r>
+      <w:r>
+        <w:rPr>
+          <w:rFonts w:ascii="Times New Roman" w:hAnsi="Times New Roman" w:cs="Times New Roman"/>
+        </w:rPr>
+        <w:t xml:space="preserve">All three tables within the database and the view can be imported, but only the </w:t>
+      </w:r>
+      <w:r>
+        <w:rPr>
+          <w:rFonts w:ascii="Times New Roman" w:hAnsi="Times New Roman" w:cs="Times New Roman"/>
+        </w:rPr>
+        <w:t xml:space="preserve">data in the </w:t>
+      </w:r>
+      <w:r>
+        <w:rPr>
+          <w:rFonts w:ascii="Times New Roman" w:hAnsi="Times New Roman" w:cs="Times New Roman"/>
+        </w:rPr>
+        <w:t xml:space="preserve">view is </w:t>
+      </w:r>
+      <w:r>
+        <w:rPr>
+          <w:rFonts w:ascii="Times New Roman" w:hAnsi="Times New Roman" w:cs="Times New Roman"/>
+        </w:rPr>
+        <w:t>required</w:t>
+      </w:r>
+      <w:r>
+        <w:rPr>
+          <w:rFonts w:ascii="Times New Roman" w:hAnsi="Times New Roman" w:cs="Times New Roman"/>
+        </w:rPr>
+        <w:t xml:space="preserve"> for our further work. </w:t>
       </w:r>
     </w:p>
     <w:p>
       <w:pPr>
         <w:spacing w:line="480" w:lineRule="auto"/>
-        <w:rPr>
-          <w:rFonts w:ascii="Times New Roman" w:hAnsi="Times New Roman" w:cs="Times New Roman"/>
-          <w:b/>
-          <w:bCs/>
-        </w:rPr>
-      </w:pPr>
-      <w:r>
-        <w:rPr>
-          <w:rFonts w:ascii="Times New Roman" w:hAnsi="Times New Roman" w:cs="Times New Roman"/>
-          <w:b/>
-          <w:bCs/>
-        </w:rPr>
-        <w:t xml:space="preserve">Results </w:t>
+        <w:jc w:val="center"/>
+        <w:rPr>
+          <w:rFonts w:ascii="Times New Roman" w:hAnsi="Times New Roman" w:cs="Times New Roman"/>
+          <w:b/>
+          <w:bCs/>
+        </w:rPr>
+      </w:pPr>
+      <w:r>
+        <w:rPr>
+          <w:rFonts w:ascii="Times New Roman" w:hAnsi="Times New Roman" w:cs="Times New Roman"/>
+          <w:b/>
+          <w:bCs/>
+        </w:rPr>
+        <w:t>Results</w:t>
       </w:r>
     </w:p>
     <w:p>
@@ -2238,17 +2847,64 @@
         <w:spacing w:line="480" w:lineRule="auto"/>
         <w:rPr>
           <w:rFonts w:ascii="Times New Roman" w:hAnsi="Times New Roman" w:cs="Times New Roman"/>
-          <w:b/>
-          <w:bCs/>
-        </w:rPr>
-      </w:pPr>
-      <w:r>
-        <w:rPr>
-          <w:rFonts w:ascii="Times New Roman" w:hAnsi="Times New Roman" w:cs="Times New Roman"/>
-          <w:b/>
-          <w:bCs/>
+        </w:rPr>
+      </w:pPr>
+      <w:r>
+        <w:rPr>
+          <w:rFonts w:ascii="Times New Roman" w:hAnsi="Times New Roman" w:cs="Times New Roman"/>
         </w:rPr>
         <w:tab/>
+        <w:t>By creating a daily summary of data retrieved from all three data sources in the “</w:t>
+      </w:r>
+      <w:proofErr w:type="spellStart"/>
+      <w:r>
+        <w:rPr>
+          <w:rFonts w:ascii="Times New Roman" w:hAnsi="Times New Roman" w:cs="Times New Roman"/>
+        </w:rPr>
+        <w:t>DailyWeatherView</w:t>
+      </w:r>
+      <w:proofErr w:type="spellEnd"/>
+      <w:r>
+        <w:rPr>
+          <w:rFonts w:ascii="Times New Roman" w:hAnsi="Times New Roman" w:cs="Times New Roman"/>
+        </w:rPr>
+        <w:t xml:space="preserve">,” then importing that into Tableau, we were able to create a brief, but informative, dashboard highlighting daily weather metrics, as well as a </w:t>
+      </w:r>
+      <w:r>
+        <w:rPr>
+          <w:rFonts w:ascii="Times New Roman" w:hAnsi="Times New Roman" w:cs="Times New Roman"/>
+        </w:rPr>
+        <w:t>comparison</w:t>
+      </w:r>
+      <w:r>
+        <w:rPr>
+          <w:rFonts w:ascii="Times New Roman" w:hAnsi="Times New Roman" w:cs="Times New Roman"/>
+        </w:rPr>
+        <w:t xml:space="preserve"> to historical weather data. </w:t>
+      </w:r>
+      <w:r>
+        <w:rPr>
+          <w:rFonts w:ascii="Times New Roman" w:hAnsi="Times New Roman" w:cs="Times New Roman"/>
+        </w:rPr>
+        <w:t>Readers should keep in mind that this dashboard should be seen as a prototype to demonstrate the functionality of our data pipeline rather than a full demonstration of visualization or analytics that can be supported with the pipeline. Our brief dashboard looks as follows</w:t>
+      </w:r>
+      <w:r>
+        <w:rPr>
+          <w:rFonts w:ascii="Times New Roman" w:hAnsi="Times New Roman" w:cs="Times New Roman"/>
+        </w:rPr>
+        <w:t xml:space="preserve">, featuring key weather information for the current day at the top and graphs comparing this year’s weather trends to prior trends in the bottom two graphs. </w:t>
+      </w:r>
+      <w:r>
+        <w:rPr>
+          <w:rFonts w:ascii="Times New Roman" w:hAnsi="Times New Roman" w:cs="Times New Roman"/>
+        </w:rPr>
+        <w:t xml:space="preserve">To show the dashboard at its full functionality, </w:t>
+      </w:r>
+      <w:r>
+        <w:rPr>
+          <w:rFonts w:ascii="Times New Roman" w:hAnsi="Times New Roman" w:cs="Times New Roman"/>
+        </w:rPr>
+        <w:t xml:space="preserve">we elected to show a screenshot from February 21 because a weather alert was present that day. On days one is not present, the “Today’s Weather Alerts” table simply says “No Alert Today.”  </w:t>
       </w:r>
     </w:p>
     <w:p>
@@ -2266,6 +2922,161 @@
           <w:b/>
           <w:bCs/>
         </w:rPr>
+        <w:t xml:space="preserve">Figure </w:t>
+      </w:r>
+      <w:r>
+        <w:rPr>
+          <w:rFonts w:ascii="Times New Roman" w:hAnsi="Times New Roman" w:cs="Times New Roman"/>
+          <w:b/>
+          <w:bCs/>
+        </w:rPr>
+        <w:t>3</w:t>
+      </w:r>
+      <w:r>
+        <w:rPr>
+          <w:rFonts w:ascii="Times New Roman" w:hAnsi="Times New Roman" w:cs="Times New Roman"/>
+          <w:b/>
+          <w:bCs/>
+        </w:rPr>
+        <w:t xml:space="preserve">. </w:t>
+      </w:r>
+    </w:p>
+    <w:p>
+      <w:pPr>
+        <w:spacing w:line="480" w:lineRule="auto"/>
+        <w:rPr>
+          <w:rFonts w:ascii="Times New Roman" w:hAnsi="Times New Roman" w:cs="Times New Roman"/>
+        </w:rPr>
+      </w:pPr>
+      <w:r>
+        <w:rPr>
+          <w:rFonts w:ascii="Times New Roman" w:hAnsi="Times New Roman" w:cs="Times New Roman"/>
+        </w:rPr>
+        <w:t>Tableau San Diego, CA Daily Weather Dashboard for February 21, 2024</w:t>
+      </w:r>
+    </w:p>
+    <w:p>
+      <w:pPr>
+        <w:spacing w:line="480" w:lineRule="auto"/>
+        <w:rPr>
+          <w:rFonts w:ascii="Times New Roman" w:hAnsi="Times New Roman" w:cs="Times New Roman"/>
+        </w:rPr>
+      </w:pPr>
+      <w:r>
+        <w:rPr>
+          <w:rFonts w:ascii="Times New Roman" w:hAnsi="Times New Roman" w:cs="Times New Roman"/>
+          <w:noProof/>
+        </w:rPr>
+        <w:lastRenderedPageBreak/>
+        <w:drawing>
+          <wp:inline distT="0" distB="0" distL="0" distR="0" wp14:anchorId="7194AF42" wp14:editId="151463F7">
+            <wp:extent cx="6234545" cy="4972982"/>
+            <wp:effectExtent l="0" t="0" r="1270" b="5715"/>
+            <wp:docPr id="930412627" name="Picture 1"/>
+            <wp:cNvGraphicFramePr>
+              <a:graphicFrameLocks xmlns:a="http://schemas.openxmlformats.org/drawingml/2006/main" noChangeAspect="1"/>
+            </wp:cNvGraphicFramePr>
+            <a:graphic xmlns:a="http://schemas.openxmlformats.org/drawingml/2006/main">
+              <a:graphicData uri="http://schemas.openxmlformats.org/drawingml/2006/picture">
+                <pic:pic xmlns:pic="http://schemas.openxmlformats.org/drawingml/2006/picture">
+                  <pic:nvPicPr>
+                    <pic:cNvPr id="930412627" name="Picture 930412627"/>
+                    <pic:cNvPicPr/>
+                  </pic:nvPicPr>
+                  <pic:blipFill>
+                    <a:blip r:embed="rId8" cstate="print">
+                      <a:extLst>
+                        <a:ext uri="{28A0092B-C50C-407E-A947-70E740481C1C}">
+                          <a14:useLocalDpi xmlns:a14="http://schemas.microsoft.com/office/drawing/2010/main" val="0"/>
+                        </a:ext>
+                      </a:extLst>
+                    </a:blip>
+                    <a:stretch>
+                      <a:fillRect/>
+                    </a:stretch>
+                  </pic:blipFill>
+                  <pic:spPr>
+                    <a:xfrm>
+                      <a:off x="0" y="0"/>
+                      <a:ext cx="6242750" cy="4979526"/>
+                    </a:xfrm>
+                    <a:prstGeom prst="rect">
+                      <a:avLst/>
+                    </a:prstGeom>
+                  </pic:spPr>
+                </pic:pic>
+              </a:graphicData>
+            </a:graphic>
+          </wp:inline>
+        </w:drawing>
+      </w:r>
+    </w:p>
+    <w:p>
+      <w:pPr>
+        <w:spacing w:line="480" w:lineRule="auto"/>
+        <w:rPr>
+          <w:rFonts w:ascii="Times New Roman" w:hAnsi="Times New Roman" w:cs="Times New Roman"/>
+        </w:rPr>
+      </w:pPr>
+      <w:r>
+        <w:rPr>
+          <w:rFonts w:ascii="Times New Roman" w:hAnsi="Times New Roman" w:cs="Times New Roman"/>
+        </w:rPr>
+        <w:tab/>
+      </w:r>
+    </w:p>
+    <w:p>
+      <w:pPr>
+        <w:spacing w:line="480" w:lineRule="auto"/>
+        <w:jc w:val="center"/>
+        <w:rPr>
+          <w:rFonts w:ascii="Times New Roman" w:hAnsi="Times New Roman" w:cs="Times New Roman"/>
+          <w:b/>
+          <w:bCs/>
+        </w:rPr>
+      </w:pPr>
+      <w:r>
+        <w:rPr>
+          <w:rFonts w:ascii="Times New Roman" w:hAnsi="Times New Roman" w:cs="Times New Roman"/>
+          <w:b/>
+          <w:bCs/>
+        </w:rPr>
+        <w:t>Discussion</w:t>
+      </w:r>
+    </w:p>
+    <w:p>
+      <w:pPr>
+        <w:spacing w:line="480" w:lineRule="auto"/>
+        <w:rPr>
+          <w:rFonts w:ascii="Times New Roman" w:hAnsi="Times New Roman" w:cs="Times New Roman"/>
+          <w:b/>
+          <w:bCs/>
+        </w:rPr>
+      </w:pPr>
+      <w:r>
+        <w:rPr>
+          <w:rFonts w:ascii="Times New Roman" w:hAnsi="Times New Roman" w:cs="Times New Roman"/>
+          <w:b/>
+          <w:bCs/>
+        </w:rPr>
+        <w:tab/>
+      </w:r>
+    </w:p>
+    <w:p>
+      <w:pPr>
+        <w:spacing w:line="480" w:lineRule="auto"/>
+        <w:rPr>
+          <w:rFonts w:ascii="Times New Roman" w:hAnsi="Times New Roman" w:cs="Times New Roman"/>
+          <w:b/>
+          <w:bCs/>
+        </w:rPr>
+      </w:pPr>
+      <w:r>
+        <w:rPr>
+          <w:rFonts w:ascii="Times New Roman" w:hAnsi="Times New Roman" w:cs="Times New Roman"/>
+          <w:b/>
+          <w:bCs/>
+        </w:rPr>
         <w:t>Limitations and Next Steps</w:t>
       </w:r>
     </w:p>
@@ -2281,19 +3092,38 @@
     </w:p>
     <w:p>
       <w:pPr>
+        <w:rPr>
+          <w:rFonts w:ascii="Times New Roman" w:hAnsi="Times New Roman" w:cs="Times New Roman"/>
+          <w:b/>
+          <w:bCs/>
+        </w:rPr>
+      </w:pPr>
+      <w:r>
+        <w:rPr>
+          <w:rFonts w:ascii="Times New Roman" w:hAnsi="Times New Roman" w:cs="Times New Roman"/>
+          <w:b/>
+          <w:bCs/>
+        </w:rPr>
+        <w:br w:type="page"/>
+      </w:r>
+    </w:p>
+    <w:p>
+      <w:pPr>
         <w:spacing w:line="480" w:lineRule="auto"/>
-        <w:rPr>
-          <w:rFonts w:ascii="Times New Roman" w:hAnsi="Times New Roman" w:cs="Times New Roman"/>
-          <w:b/>
-          <w:bCs/>
-        </w:rPr>
-      </w:pPr>
-      <w:r>
-        <w:rPr>
-          <w:rFonts w:ascii="Times New Roman" w:hAnsi="Times New Roman" w:cs="Times New Roman"/>
-          <w:b/>
-          <w:bCs/>
-        </w:rPr>
+        <w:jc w:val="center"/>
+        <w:rPr>
+          <w:rFonts w:ascii="Times New Roman" w:hAnsi="Times New Roman" w:cs="Times New Roman"/>
+          <w:b/>
+          <w:bCs/>
+        </w:rPr>
+      </w:pPr>
+      <w:r>
+        <w:rPr>
+          <w:rFonts w:ascii="Times New Roman" w:hAnsi="Times New Roman" w:cs="Times New Roman"/>
+          <w:b/>
+          <w:bCs/>
+        </w:rPr>
+        <w:lastRenderedPageBreak/>
         <w:t>References</w:t>
       </w:r>
     </w:p>
@@ -2305,25 +3135,64 @@
           <w:rFonts w:ascii="Times New Roman" w:hAnsi="Times New Roman" w:cs="Times New Roman"/>
         </w:rPr>
       </w:pPr>
+      <w:proofErr w:type="spellStart"/>
+      <w:r>
+        <w:rPr>
+          <w:rFonts w:ascii="Times New Roman" w:hAnsi="Times New Roman" w:cs="Times New Roman"/>
+        </w:rPr>
+        <w:t>Aleksic</w:t>
+      </w:r>
+      <w:proofErr w:type="spellEnd"/>
+      <w:r>
+        <w:rPr>
+          <w:rFonts w:ascii="Times New Roman" w:hAnsi="Times New Roman" w:cs="Times New Roman"/>
+        </w:rPr>
+        <w:t xml:space="preserve">, M. (2023, December 21) </w:t>
+      </w:r>
       <w:r>
         <w:rPr>
           <w:rFonts w:ascii="Times New Roman" w:hAnsi="Times New Roman" w:cs="Times New Roman"/>
           <w:i/>
           <w:iCs/>
         </w:rPr>
-        <w:t xml:space="preserve">API Web Service. </w:t>
-      </w:r>
-      <w:r>
-        <w:rPr>
-          <w:rFonts w:ascii="Times New Roman" w:hAnsi="Times New Roman" w:cs="Times New Roman"/>
-        </w:rPr>
-        <w:t xml:space="preserve">(n.d.) National Weather Service (NWS) National Oceanic and Atmospheric Administration (NOAA). Retrieved February 1, 2024, from </w:t>
-      </w:r>
-      <w:r>
-        <w:rPr>
-          <w:rFonts w:ascii="Times New Roman" w:hAnsi="Times New Roman" w:cs="Times New Roman"/>
-        </w:rPr>
-        <w:t>https://www.weather.gov/documentation/services-web-api</w:t>
+        <w:t>How to Set Up a Cron Job on Mac</w:t>
+      </w:r>
+      <w:r>
+        <w:rPr>
+          <w:rFonts w:ascii="Times New Roman" w:hAnsi="Times New Roman" w:cs="Times New Roman"/>
+          <w:i/>
+          <w:iCs/>
+        </w:rPr>
+        <w:t xml:space="preserve">. </w:t>
+      </w:r>
+      <w:proofErr w:type="spellStart"/>
+      <w:r>
+        <w:rPr>
+          <w:rFonts w:ascii="Times New Roman" w:hAnsi="Times New Roman" w:cs="Times New Roman"/>
+        </w:rPr>
+        <w:t>PhoenixNap</w:t>
+      </w:r>
+      <w:proofErr w:type="spellEnd"/>
+      <w:r>
+        <w:rPr>
+          <w:rFonts w:ascii="Times New Roman" w:hAnsi="Times New Roman" w:cs="Times New Roman"/>
+        </w:rPr>
+        <w:t xml:space="preserve">. Retrieved February 13, 2024, from </w:t>
+      </w:r>
+      <w:hyperlink r:id="rId9" w:history="1">
+        <w:r>
+          <w:rPr>
+            <w:rStyle w:val="Hyperlink"/>
+            <w:rFonts w:ascii="Times New Roman" w:hAnsi="Times New Roman" w:cs="Times New Roman"/>
+          </w:rPr>
+          <w:t>https://phoenixnap.com/kb/cron-job-mac</w:t>
+        </w:r>
+      </w:hyperlink>
+      <w:r>
+        <w:rPr>
+          <w:rFonts w:ascii="Times New Roman" w:hAnsi="Times New Roman" w:cs="Times New Roman"/>
+        </w:rPr>
+        <w:t xml:space="preserve">. </w:t>
       </w:r>
     </w:p>
     <w:p>
@@ -2337,49 +3206,44 @@
       <w:r>
         <w:rPr>
           <w:rFonts w:ascii="Times New Roman" w:hAnsi="Times New Roman" w:cs="Times New Roman"/>
-        </w:rPr>
-        <w:t xml:space="preserve">Bravo, Christina. (2024, February 21). </w:t>
-      </w:r>
-      <w:r>
-        <w:rPr>
-          <w:rFonts w:ascii="Times New Roman" w:hAnsi="Times New Roman" w:cs="Times New Roman"/>
           <w:i/>
           <w:iCs/>
         </w:rPr>
-        <w:t>San Diego weather: Pacific storm brings heavy rain overnight, clear skies ahead</w:t>
-      </w:r>
-      <w:r>
-        <w:rPr>
-          <w:rFonts w:ascii="Times New Roman" w:hAnsi="Times New Roman" w:cs="Times New Roman"/>
-        </w:rPr>
-        <w:t>. MSN.</w:t>
-      </w:r>
-      <w:r>
-        <w:rPr>
-          <w:rFonts w:ascii="Times New Roman" w:hAnsi="Times New Roman" w:cs="Times New Roman"/>
-        </w:rPr>
-        <w:t xml:space="preserve"> Retrieved February 23, 2024 </w:t>
-      </w:r>
-      <w:proofErr w:type="gramStart"/>
-      <w:r>
-        <w:rPr>
-          <w:rFonts w:ascii="Times New Roman" w:hAnsi="Times New Roman" w:cs="Times New Roman"/>
-        </w:rPr>
-        <w:t xml:space="preserve">from </w:t>
-      </w:r>
-      <w:r>
-        <w:rPr>
-          <w:rFonts w:ascii="Times New Roman" w:hAnsi="Times New Roman" w:cs="Times New Roman"/>
-        </w:rPr>
-        <w:t xml:space="preserve"> </w:t>
-      </w:r>
-      <w:r>
-        <w:rPr>
-          <w:rFonts w:ascii="Times New Roman" w:hAnsi="Times New Roman" w:cs="Times New Roman"/>
-        </w:rPr>
-        <w:t>https://www.msn.com/en-us/weather/topstories/san-diego-weather-pacific-storm-brings-heavy-rain-overnight-clear-skies-ahead/ar-BB1iuha2</w:t>
-      </w:r>
-      <w:proofErr w:type="gramEnd"/>
+        <w:t xml:space="preserve">API Web Service. </w:t>
+      </w:r>
+      <w:r>
+        <w:rPr>
+          <w:rFonts w:ascii="Times New Roman" w:hAnsi="Times New Roman" w:cs="Times New Roman"/>
+        </w:rPr>
+        <w:t>(n.d.) National Weather Service (NWS) National Oceanic and Atmospheric Administration (NOAA</w:t>
+      </w:r>
+      <w:r>
+        <w:rPr>
+          <w:rFonts w:ascii="Times New Roman" w:hAnsi="Times New Roman" w:cs="Times New Roman"/>
+        </w:rPr>
+        <w:t>)</w:t>
+      </w:r>
+      <w:r>
+        <w:rPr>
+          <w:rFonts w:ascii="Times New Roman" w:hAnsi="Times New Roman" w:cs="Times New Roman"/>
+        </w:rPr>
+        <w:t xml:space="preserve"> Retrieved February 1, 2024, from </w:t>
+      </w:r>
+      <w:hyperlink r:id="rId10" w:history="1">
+        <w:r>
+          <w:rPr>
+            <w:rStyle w:val="Hyperlink"/>
+            <w:rFonts w:ascii="Times New Roman" w:hAnsi="Times New Roman" w:cs="Times New Roman"/>
+          </w:rPr>
+          <w:t>https://www.weather.gov/documentation/services-web-api</w:t>
+        </w:r>
+      </w:hyperlink>
+      <w:r>
+        <w:rPr>
+          <w:rFonts w:ascii="Times New Roman" w:hAnsi="Times New Roman" w:cs="Times New Roman"/>
+        </w:rPr>
+        <w:t xml:space="preserve">. </w:t>
+      </w:r>
     </w:p>
     <w:p>
       <w:pPr>
@@ -2392,16 +3256,49 @@
       <w:r>
         <w:rPr>
           <w:rFonts w:ascii="Times New Roman" w:hAnsi="Times New Roman" w:cs="Times New Roman"/>
+        </w:rPr>
+        <w:t xml:space="preserve">Bravo, Christina. (2024, February 21) </w:t>
+      </w:r>
+      <w:r>
+        <w:rPr>
+          <w:rFonts w:ascii="Times New Roman" w:hAnsi="Times New Roman" w:cs="Times New Roman"/>
           <w:i/>
           <w:iCs/>
         </w:rPr>
-        <w:t>Climate Models</w:t>
-      </w:r>
-      <w:r>
-        <w:rPr>
-          <w:rFonts w:ascii="Times New Roman" w:hAnsi="Times New Roman" w:cs="Times New Roman"/>
-        </w:rPr>
-        <w:t>. (2023, August 25). NOAA. Retrieved February 23, 2024 from https://www.climate.gov/maps-data/climate-data-primer/predicting-climate/climate-models</w:t>
+        <w:t>San Diego weather: Pacific storm brings heavy rain overnight, clear skies ahead</w:t>
+      </w:r>
+      <w:r>
+        <w:rPr>
+          <w:rFonts w:ascii="Times New Roman" w:hAnsi="Times New Roman" w:cs="Times New Roman"/>
+        </w:rPr>
+        <w:t>. MSN.</w:t>
+      </w:r>
+      <w:r>
+        <w:rPr>
+          <w:rFonts w:ascii="Times New Roman" w:hAnsi="Times New Roman" w:cs="Times New Roman"/>
+        </w:rPr>
+        <w:t xml:space="preserve"> Retrieved February 23, 2024 from </w:t>
+      </w:r>
+      <w:r>
+        <w:rPr>
+          <w:rFonts w:ascii="Times New Roman" w:hAnsi="Times New Roman" w:cs="Times New Roman"/>
+        </w:rPr>
+        <w:t xml:space="preserve"> </w:t>
+      </w:r>
+      <w:hyperlink r:id="rId11" w:history="1">
+        <w:r>
+          <w:rPr>
+            <w:rStyle w:val="Hyperlink"/>
+            <w:rFonts w:ascii="Times New Roman" w:hAnsi="Times New Roman" w:cs="Times New Roman"/>
+          </w:rPr>
+          <w:t>https://www.msn.com/en-us/weather/topstories/san-diego-weather-pacific-storm-brings-heavy-rain-overnight-clear-skies-ahead/ar-BB1iuha2</w:t>
+        </w:r>
+      </w:hyperlink>
+      <w:r>
+        <w:rPr>
+          <w:rFonts w:ascii="Times New Roman" w:hAnsi="Times New Roman" w:cs="Times New Roman"/>
+        </w:rPr>
+        <w:t xml:space="preserve">. </w:t>
       </w:r>
     </w:p>
     <w:p>
@@ -2409,7 +3306,7 @@
         <w:spacing w:line="480" w:lineRule="auto"/>
         <w:ind w:left="720" w:hanging="720"/>
         <w:rPr>
-          <w:rFonts w:ascii="Times New Roman" w:eastAsia="Times New Roman" w:hAnsi="Times New Roman" w:cs="Times New Roman"/>
+          <w:rFonts w:ascii="Times New Roman" w:hAnsi="Times New Roman" w:cs="Times New Roman"/>
         </w:rPr>
       </w:pPr>
       <w:r>
@@ -2418,20 +3315,28 @@
           <w:i/>
           <w:iCs/>
         </w:rPr>
-        <w:lastRenderedPageBreak/>
-        <w:t>San Diego Weather - GHCN Daily.</w:t>
-      </w:r>
-      <w:r>
-        <w:rPr>
-          <w:rFonts w:ascii="Times New Roman" w:hAnsi="Times New Roman" w:cs="Times New Roman"/>
-        </w:rPr>
-        <w:t xml:space="preserve"> (n.d.) T</w:t>
-      </w:r>
-      <w:r>
-        <w:rPr>
-          <w:rFonts w:ascii="Times New Roman" w:eastAsia="Times New Roman" w:hAnsi="Times New Roman" w:cs="Times New Roman"/>
-        </w:rPr>
-        <w:t xml:space="preserve">he Scripps Institution of Oceanography at University of California, San Diego (UCSD). Retrieved February 1, 2024, from https://oceaninformatics.ucsd.edu/datazoo/catalogs/ccelter/datasets/13. </w:t>
+        <w:t>Climate Models</w:t>
+      </w:r>
+      <w:r>
+        <w:rPr>
+          <w:rFonts w:ascii="Times New Roman" w:hAnsi="Times New Roman" w:cs="Times New Roman"/>
+        </w:rPr>
+        <w:t xml:space="preserve">. (2023, August 25) NOAA. Retrieved February 23, 2024 from </w:t>
+      </w:r>
+      <w:hyperlink r:id="rId12" w:history="1">
+        <w:r>
+          <w:rPr>
+            <w:rStyle w:val="Hyperlink"/>
+            <w:rFonts w:ascii="Times New Roman" w:hAnsi="Times New Roman" w:cs="Times New Roman"/>
+          </w:rPr>
+          <w:t>https://www.climate.gov/maps-data/climate-data-primer/predicting-climate/climate-models</w:t>
+        </w:r>
+      </w:hyperlink>
+      <w:r>
+        <w:rPr>
+          <w:rFonts w:ascii="Times New Roman" w:hAnsi="Times New Roman" w:cs="Times New Roman"/>
+        </w:rPr>
+        <w:t xml:space="preserve">. </w:t>
       </w:r>
     </w:p>
     <w:p>
@@ -2448,6 +3353,199 @@
           <w:i/>
           <w:iCs/>
         </w:rPr>
+        <w:t>Connector/ODBC</w:t>
+      </w:r>
+      <w:r>
+        <w:rPr>
+          <w:rFonts w:ascii="Times New Roman" w:hAnsi="Times New Roman" w:cs="Times New Roman"/>
+        </w:rPr>
+        <w:t>.</w:t>
+      </w:r>
+      <w:r>
+        <w:rPr>
+          <w:rFonts w:ascii="Times New Roman" w:hAnsi="Times New Roman" w:cs="Times New Roman"/>
+        </w:rPr>
+        <w:t xml:space="preserve"> (2024) MySQL Community Downloads. </w:t>
+      </w:r>
+      <w:r>
+        <w:rPr>
+          <w:rFonts w:ascii="Times New Roman" w:hAnsi="Times New Roman" w:cs="Times New Roman"/>
+        </w:rPr>
+        <w:t>Retrieved February 13, 2024, from</w:t>
+      </w:r>
+      <w:r>
+        <w:rPr>
+          <w:rFonts w:ascii="Times New Roman" w:hAnsi="Times New Roman" w:cs="Times New Roman"/>
+        </w:rPr>
+        <w:t xml:space="preserve"> </w:t>
+      </w:r>
+      <w:hyperlink r:id="rId13" w:history="1">
+        <w:r>
+          <w:rPr>
+            <w:rStyle w:val="Hyperlink"/>
+            <w:rFonts w:ascii="Times New Roman" w:hAnsi="Times New Roman" w:cs="Times New Roman"/>
+          </w:rPr>
+          <w:t>https://dev.mysql.com/downloads/connector/odbc/</w:t>
+        </w:r>
+      </w:hyperlink>
+      <w:r>
+        <w:rPr>
+          <w:rFonts w:ascii="Times New Roman" w:hAnsi="Times New Roman" w:cs="Times New Roman"/>
+        </w:rPr>
+        <w:t xml:space="preserve">. </w:t>
+      </w:r>
+    </w:p>
+    <w:p>
+      <w:pPr>
+        <w:spacing w:line="480" w:lineRule="auto"/>
+        <w:ind w:left="720" w:hanging="720"/>
+        <w:rPr>
+          <w:rFonts w:ascii="Times New Roman" w:hAnsi="Times New Roman" w:cs="Times New Roman"/>
+        </w:rPr>
+      </w:pPr>
+      <w:r>
+        <w:rPr>
+          <w:rFonts w:ascii="Times New Roman" w:hAnsi="Times New Roman" w:cs="Times New Roman"/>
+          <w:i/>
+          <w:iCs/>
+        </w:rPr>
+        <w:t xml:space="preserve">Independent Open </w:t>
+      </w:r>
+      <w:proofErr w:type="spellStart"/>
+      <w:r>
+        <w:rPr>
+          <w:rFonts w:ascii="Times New Roman" w:hAnsi="Times New Roman" w:cs="Times New Roman"/>
+          <w:i/>
+          <w:iCs/>
+        </w:rPr>
+        <w:t>DataBase</w:t>
+      </w:r>
+      <w:proofErr w:type="spellEnd"/>
+      <w:r>
+        <w:rPr>
+          <w:rFonts w:ascii="Times New Roman" w:hAnsi="Times New Roman" w:cs="Times New Roman"/>
+          <w:i/>
+          <w:iCs/>
+        </w:rPr>
+        <w:t xml:space="preserve"> Connectivity (</w:t>
+      </w:r>
+      <w:proofErr w:type="spellStart"/>
+      <w:r>
+        <w:rPr>
+          <w:rFonts w:ascii="Times New Roman" w:hAnsi="Times New Roman" w:cs="Times New Roman"/>
+          <w:i/>
+          <w:iCs/>
+        </w:rPr>
+        <w:t>iODBC</w:t>
+      </w:r>
+      <w:proofErr w:type="spellEnd"/>
+      <w:r>
+        <w:rPr>
+          <w:rFonts w:ascii="Times New Roman" w:hAnsi="Times New Roman" w:cs="Times New Roman"/>
+          <w:i/>
+          <w:iCs/>
+        </w:rPr>
+        <w:t>) for Linux, MacOS X and Unix systems</w:t>
+      </w:r>
+      <w:r>
+        <w:rPr>
+          <w:rFonts w:ascii="Times New Roman" w:hAnsi="Times New Roman" w:cs="Times New Roman"/>
+        </w:rPr>
+        <w:t>.</w:t>
+      </w:r>
+      <w:r>
+        <w:rPr>
+          <w:rFonts w:ascii="Times New Roman" w:hAnsi="Times New Roman" w:cs="Times New Roman"/>
+        </w:rPr>
+        <w:t xml:space="preserve"> (2024) iODBC.org. Retrieved February 13, 2024, from </w:t>
+      </w:r>
+      <w:hyperlink r:id="rId14" w:history="1">
+        <w:r>
+          <w:rPr>
+            <w:rStyle w:val="Hyperlink"/>
+            <w:rFonts w:ascii="Times New Roman" w:hAnsi="Times New Roman" w:cs="Times New Roman"/>
+          </w:rPr>
+          <w:t>https://www.iodbc.org/dataspace/doc/iodbc/wiki/iodbcWiki/Downloads#Mac%20OS%20X</w:t>
+        </w:r>
+      </w:hyperlink>
+      <w:r>
+        <w:rPr>
+          <w:rFonts w:ascii="Times New Roman" w:hAnsi="Times New Roman" w:cs="Times New Roman"/>
+        </w:rPr>
+        <w:t xml:space="preserve">. </w:t>
+      </w:r>
+    </w:p>
+    <w:p>
+      <w:pPr>
+        <w:spacing w:line="480" w:lineRule="auto"/>
+        <w:ind w:left="720" w:hanging="720"/>
+        <w:rPr>
+          <w:rFonts w:ascii="Times New Roman" w:eastAsia="Times New Roman" w:hAnsi="Times New Roman" w:cs="Times New Roman"/>
+        </w:rPr>
+      </w:pPr>
+      <w:r>
+        <w:rPr>
+          <w:rFonts w:ascii="Times New Roman" w:hAnsi="Times New Roman" w:cs="Times New Roman"/>
+          <w:i/>
+          <w:iCs/>
+        </w:rPr>
+        <w:t>San Diego Weather - GHCN Daily.</w:t>
+      </w:r>
+      <w:r>
+        <w:rPr>
+          <w:rFonts w:ascii="Times New Roman" w:hAnsi="Times New Roman" w:cs="Times New Roman"/>
+        </w:rPr>
+        <w:t xml:space="preserve"> (n.d.) T</w:t>
+      </w:r>
+      <w:r>
+        <w:rPr>
+          <w:rFonts w:ascii="Times New Roman" w:eastAsia="Times New Roman" w:hAnsi="Times New Roman" w:cs="Times New Roman"/>
+        </w:rPr>
+        <w:t xml:space="preserve">he Scripps Institution of Oceanography at University of California, San Diego (UCSD). Retrieved February 1, 2024, from </w:t>
+      </w:r>
+      <w:hyperlink r:id="rId15" w:history="1">
+        <w:r>
+          <w:rPr>
+            <w:rStyle w:val="Hyperlink"/>
+            <w:rFonts w:ascii="Times New Roman" w:eastAsia="Times New Roman" w:hAnsi="Times New Roman" w:cs="Times New Roman"/>
+          </w:rPr>
+          <w:t>https://oceaninformatics.ucsd.edu/datazoo/catalogs/ccelter/datasets/13</w:t>
+        </w:r>
+      </w:hyperlink>
+      <w:r>
+        <w:rPr>
+          <w:rFonts w:ascii="Times New Roman" w:eastAsia="Times New Roman" w:hAnsi="Times New Roman" w:cs="Times New Roman"/>
+        </w:rPr>
+        <w:t>.</w:t>
+      </w:r>
+      <w:r>
+        <w:rPr>
+          <w:rFonts w:ascii="Times New Roman" w:eastAsia="Times New Roman" w:hAnsi="Times New Roman" w:cs="Times New Roman"/>
+        </w:rPr>
+        <w:t xml:space="preserve"> </w:t>
+      </w:r>
+      <w:r>
+        <w:rPr>
+          <w:rFonts w:ascii="Times New Roman" w:eastAsia="Times New Roman" w:hAnsi="Times New Roman" w:cs="Times New Roman"/>
+        </w:rPr>
+        <w:t xml:space="preserve"> </w:t>
+      </w:r>
+    </w:p>
+    <w:p>
+      <w:pPr>
+        <w:spacing w:line="480" w:lineRule="auto"/>
+        <w:ind w:left="720" w:hanging="720"/>
+        <w:rPr>
+          <w:rFonts w:ascii="Times New Roman" w:hAnsi="Times New Roman" w:cs="Times New Roman"/>
+        </w:rPr>
+      </w:pPr>
+      <w:r>
+        <w:rPr>
+          <w:rFonts w:ascii="Times New Roman" w:hAnsi="Times New Roman" w:cs="Times New Roman"/>
+          <w:i/>
+          <w:iCs/>
+        </w:rPr>
+        <w:lastRenderedPageBreak/>
         <w:t>Weather API.</w:t>
       </w:r>
       <w:r>
@@ -2468,7 +3566,40 @@
         <w:rPr>
           <w:rFonts w:ascii="Times New Roman" w:hAnsi="Times New Roman" w:cs="Times New Roman"/>
         </w:rPr>
-        <w:t xml:space="preserve">. Retrieved February 1, 2024, from https://openweathermap.org/api. </w:t>
+        <w:t xml:space="preserve">. Retrieved February 1, 2024, from </w:t>
+      </w:r>
+      <w:hyperlink r:id="rId16" w:history="1">
+        <w:r>
+          <w:rPr>
+            <w:rStyle w:val="Hyperlink"/>
+            <w:rFonts w:ascii="Times New Roman" w:hAnsi="Times New Roman" w:cs="Times New Roman"/>
+          </w:rPr>
+          <w:t>https://openweathermap.org/api</w:t>
+        </w:r>
+      </w:hyperlink>
+      <w:r>
+        <w:rPr>
+          <w:rFonts w:ascii="Times New Roman" w:hAnsi="Times New Roman" w:cs="Times New Roman"/>
+        </w:rPr>
+        <w:t>.</w:t>
+      </w:r>
+      <w:r>
+        <w:rPr>
+          <w:rFonts w:ascii="Times New Roman" w:hAnsi="Times New Roman" w:cs="Times New Roman"/>
+        </w:rPr>
+        <w:t xml:space="preserve"> </w:t>
+      </w:r>
+      <w:r>
+        <w:rPr>
+          <w:rFonts w:ascii="Times New Roman" w:hAnsi="Times New Roman" w:cs="Times New Roman"/>
+        </w:rPr>
+        <w:t xml:space="preserve"> </w:t>
+      </w:r>
+      <w:r>
+        <w:rPr>
+          <w:rFonts w:ascii="Times New Roman" w:hAnsi="Times New Roman" w:cs="Times New Roman"/>
+        </w:rPr>
+        <w:t xml:space="preserve"> </w:t>
       </w:r>
     </w:p>
     <w:p>
@@ -2482,9 +3613,9 @@
       </w:pPr>
     </w:p>
     <w:sectPr>
-      <w:headerReference w:type="even" r:id="rId6"/>
-      <w:headerReference w:type="default" r:id="rId7"/>
-      <w:headerReference w:type="first" r:id="rId8"/>
+      <w:headerReference w:type="even" r:id="rId17"/>
+      <w:headerReference w:type="default" r:id="rId18"/>
+      <w:headerReference w:type="first" r:id="rId19"/>
       <w:pgSz w:w="12240" w:h="15840"/>
       <w:pgMar w:top="1440" w:right="1440" w:bottom="1440" w:left="1440" w:header="720" w:footer="720" w:gutter="0"/>
       <w:cols w:space="720"/>
@@ -3299,7 +4430,6 @@
   <w:style w:type="character" w:default="1" w:styleId="DefaultParagraphFont">
     <w:name w:val="Default Paragraph Font"/>
     <w:uiPriority w:val="1"/>
-    <w:semiHidden/>
     <w:unhideWhenUsed/>
   </w:style>
   <w:style w:type="table" w:default="1" w:styleId="TableNormal">

</xml_diff>

<commit_message>
Add discussion & update nb heading
</commit_message>
<xml_diff>
--- a/ADS507 Team 4 Design Document.docx
+++ b/ADS507 Team 4 Design Document.docx
@@ -1735,6 +1735,15 @@
         </w:rPr>
         <w:t xml:space="preserve"> </w:t>
       </w:r>
+    </w:p>
+    <w:p>
+      <w:pPr>
+        <w:spacing w:line="480" w:lineRule="auto"/>
+        <w:ind w:firstLine="720"/>
+        <w:rPr>
+          <w:rFonts w:ascii="Times New Roman" w:hAnsi="Times New Roman" w:cs="Times New Roman"/>
+        </w:rPr>
+      </w:pPr>
       <w:r>
         <w:rPr>
           <w:rFonts w:ascii="Times New Roman" w:hAnsi="Times New Roman" w:cs="Times New Roman"/>
@@ -1952,6 +1961,72 @@
           <w:rFonts w:ascii="Times New Roman" w:hAnsi="Times New Roman" w:cs="Times New Roman"/>
         </w:rPr>
         <w:t xml:space="preserve"> </w:t>
+      </w:r>
+      <w:r>
+        <w:rPr>
+          <w:rFonts w:ascii="Times New Roman" w:hAnsi="Times New Roman" w:cs="Times New Roman"/>
+        </w:rPr>
+        <w:t xml:space="preserve">Thus, </w:t>
+      </w:r>
+      <w:r>
+        <w:rPr>
+          <w:rFonts w:ascii="Times New Roman" w:hAnsi="Times New Roman" w:cs="Times New Roman"/>
+        </w:rPr>
+        <w:t xml:space="preserve">we built </w:t>
+      </w:r>
+      <w:r>
+        <w:rPr>
+          <w:rFonts w:ascii="Times New Roman" w:hAnsi="Times New Roman" w:cs="Times New Roman"/>
+        </w:rPr>
+        <w:t xml:space="preserve">out </w:t>
+      </w:r>
+      <w:r>
+        <w:rPr>
+          <w:rFonts w:ascii="Times New Roman" w:hAnsi="Times New Roman" w:cs="Times New Roman"/>
+        </w:rPr>
+        <w:t>a data pipeline that combine</w:t>
+      </w:r>
+      <w:r>
+        <w:rPr>
+          <w:rFonts w:ascii="Times New Roman" w:hAnsi="Times New Roman" w:cs="Times New Roman"/>
+        </w:rPr>
+        <w:t>s</w:t>
+      </w:r>
+      <w:r>
+        <w:rPr>
+          <w:rFonts w:ascii="Times New Roman" w:hAnsi="Times New Roman" w:cs="Times New Roman"/>
+        </w:rPr>
+        <w:t xml:space="preserve"> data from the three aforementioned well-established sources </w:t>
+      </w:r>
+      <w:r>
+        <w:rPr>
+          <w:rFonts w:ascii="Times New Roman" w:hAnsi="Times New Roman" w:cs="Times New Roman"/>
+        </w:rPr>
+        <w:t xml:space="preserve">into one SQL database that </w:t>
+      </w:r>
+      <w:r>
+        <w:rPr>
+          <w:rFonts w:ascii="Times New Roman" w:hAnsi="Times New Roman" w:cs="Times New Roman"/>
+        </w:rPr>
+        <w:t>efficiently</w:t>
+      </w:r>
+      <w:r>
+        <w:rPr>
+          <w:rFonts w:ascii="Times New Roman" w:hAnsi="Times New Roman" w:cs="Times New Roman"/>
+        </w:rPr>
+        <w:t xml:space="preserve"> stores and summarizes </w:t>
+      </w:r>
+      <w:r>
+        <w:rPr>
+          <w:rFonts w:ascii="Times New Roman" w:hAnsi="Times New Roman" w:cs="Times New Roman"/>
+        </w:rPr>
+        <w:t xml:space="preserve">(in a view) </w:t>
+      </w:r>
+      <w:r>
+        <w:rPr>
+          <w:rFonts w:ascii="Times New Roman" w:hAnsi="Times New Roman" w:cs="Times New Roman"/>
+        </w:rPr>
+        <w:t xml:space="preserve">daily weather conditions and alerts, alongside historical weather data. </w:t>
       </w:r>
     </w:p>
     <w:p>
@@ -1978,6 +2053,7 @@
           <w:sz w:val="28"/>
           <w:szCs w:val="28"/>
         </w:rPr>
+        <w:lastRenderedPageBreak/>
         <w:t>Methods</w:t>
       </w:r>
       <w:bookmarkEnd w:id="2"/>
@@ -2184,14 +2260,7 @@
         <w:rPr>
           <w:rFonts w:ascii="Times New Roman" w:hAnsi="Times New Roman" w:cs="Times New Roman"/>
         </w:rPr>
-        <w:t xml:space="preserve"> local MySQL server on the machine of whomever </w:t>
-      </w:r>
-      <w:r>
-        <w:rPr>
-          <w:rFonts w:ascii="Times New Roman" w:hAnsi="Times New Roman" w:cs="Times New Roman"/>
-        </w:rPr>
-        <w:lastRenderedPageBreak/>
-        <w:t xml:space="preserve">executes the Python code. </w:t>
+        <w:t xml:space="preserve"> local MySQL server on the machine of whomever executes the Python code. </w:t>
       </w:r>
       <w:r>
         <w:rPr>
@@ -2418,7 +2487,14 @@
         <w:rPr>
           <w:rFonts w:ascii="Times New Roman" w:hAnsi="Times New Roman" w:cs="Times New Roman"/>
         </w:rPr>
-        <w:t xml:space="preserve">” This view combines the </w:t>
+        <w:t xml:space="preserve">” </w:t>
+      </w:r>
+      <w:r>
+        <w:rPr>
+          <w:rFonts w:ascii="Times New Roman" w:hAnsi="Times New Roman" w:cs="Times New Roman"/>
+        </w:rPr>
+        <w:lastRenderedPageBreak/>
+        <w:t xml:space="preserve">This view combines the </w:t>
       </w:r>
       <w:r>
         <w:rPr>
@@ -2514,14 +2590,7 @@
         <w:rPr>
           <w:rFonts w:ascii="Times New Roman" w:hAnsi="Times New Roman" w:cs="Times New Roman"/>
         </w:rPr>
-        <w:t xml:space="preserve"> This view is very helpful for a daily </w:t>
-      </w:r>
-      <w:r>
-        <w:rPr>
-          <w:rFonts w:ascii="Times New Roman" w:hAnsi="Times New Roman" w:cs="Times New Roman"/>
-        </w:rPr>
-        <w:lastRenderedPageBreak/>
-        <w:t xml:space="preserve">snapshot tying together all three data sources, as well as to feed into visualizations, which we discuss further in the Results section. </w:t>
+        <w:t xml:space="preserve"> This view is very helpful for a daily snapshot tying together all three data sources, as well as to feed into visualizations, which we discuss further in the Results section. </w:t>
       </w:r>
       <w:r>
         <w:rPr>
@@ -2626,6 +2695,7 @@
         </w:rPr>
       </w:pPr>
       <w:r>
+        <w:lastRenderedPageBreak/>
         <w:fldChar w:fldCharType="begin"/>
       </w:r>
       <w:r>
@@ -4346,7 +4416,86 @@
         <w:rPr>
           <w:rFonts w:ascii="Times New Roman" w:hAnsi="Times New Roman" w:cs="Times New Roman"/>
         </w:rPr>
-        <w:t xml:space="preserve">The Tableau dashboard created allows non-technical users to quickly get a </w:t>
+        <w:t>The Tableau dashboard, as of February 25, 2024, is available on the Tableau public server at this link:</w:t>
+      </w:r>
+      <w:r>
+        <w:rPr>
+          <w:rFonts w:ascii="Times New Roman" w:hAnsi="Times New Roman" w:cs="Times New Roman"/>
+        </w:rPr>
+        <w:fldChar w:fldCharType="begin"/>
+      </w:r>
+      <w:r>
+        <w:rPr>
+          <w:rFonts w:ascii="Times New Roman" w:hAnsi="Times New Roman" w:cs="Times New Roman"/>
+        </w:rPr>
+        <w:instrText>HYPERLINK "</w:instrText>
+      </w:r>
+      <w:r>
+        <w:rPr>
+          <w:rFonts w:ascii="Times New Roman" w:hAnsi="Times New Roman" w:cs="Times New Roman"/>
+        </w:rPr>
+        <w:instrText>https://public.tableau.com/app/profile/shailja.somani/viz/Team4FinalProjectWeatherDashboard/Dashboard1?publish=yes</w:instrText>
+      </w:r>
+      <w:r>
+        <w:rPr>
+          <w:rFonts w:ascii="Times New Roman" w:hAnsi="Times New Roman" w:cs="Times New Roman"/>
+        </w:rPr>
+        <w:instrText>"</w:instrText>
+      </w:r>
+      <w:r>
+        <w:rPr>
+          <w:rFonts w:ascii="Times New Roman" w:hAnsi="Times New Roman" w:cs="Times New Roman"/>
+        </w:rPr>
+        <w:fldChar w:fldCharType="separate"/>
+      </w:r>
+      <w:r>
+        <w:rPr>
+          <w:rStyle w:val="Hyperlink"/>
+          <w:rFonts w:ascii="Times New Roman" w:hAnsi="Times New Roman" w:cs="Times New Roman"/>
+        </w:rPr>
+        <w:t>https://public.tableau.com/app/profile/shailja.somani/viz/Team4FinalProjectWeatherDashboard/Dashboard1?publish=yes</w:t>
+      </w:r>
+      <w:r>
+        <w:rPr>
+          <w:rFonts w:ascii="Times New Roman" w:hAnsi="Times New Roman" w:cs="Times New Roman"/>
+        </w:rPr>
+        <w:fldChar w:fldCharType="end"/>
+      </w:r>
+      <w:r>
+        <w:rPr>
+          <w:rFonts w:ascii="Times New Roman" w:hAnsi="Times New Roman" w:cs="Times New Roman"/>
+        </w:rPr>
+        <w:t xml:space="preserve">. However, because Tableau Public inherently does not allow us to give it permission to access our individual local MySQL server, it is simply displaying visualizations from a data extract created on February 25 rather than </w:t>
+      </w:r>
+      <w:r>
+        <w:rPr>
+          <w:rFonts w:ascii="Times New Roman" w:hAnsi="Times New Roman" w:cs="Times New Roman"/>
+        </w:rPr>
+        <w:t>being updated live with the</w:t>
+      </w:r>
+      <w:r>
+        <w:rPr>
+          <w:rFonts w:ascii="Times New Roman" w:hAnsi="Times New Roman" w:cs="Times New Roman"/>
+        </w:rPr>
+        <w:t xml:space="preserve"> data source.</w:t>
+      </w:r>
+      <w:r>
+        <w:rPr>
+          <w:rFonts w:ascii="Times New Roman" w:hAnsi="Times New Roman" w:cs="Times New Roman"/>
+        </w:rPr>
+        <w:t xml:space="preserve"> However, the dashboard on our local machine does continue to update every day at 10am when our Cron job adds data into the SQL database. </w:t>
+      </w:r>
+      <w:r>
+        <w:rPr>
+          <w:rFonts w:ascii="Times New Roman" w:hAnsi="Times New Roman" w:cs="Times New Roman"/>
+        </w:rPr>
+        <w:t>This</w:t>
+      </w:r>
+      <w:r>
+        <w:rPr>
+          <w:rFonts w:ascii="Times New Roman" w:hAnsi="Times New Roman" w:cs="Times New Roman"/>
+        </w:rPr>
+        <w:t xml:space="preserve"> Tableau dashboard allows non-technical users to quickly get a </w:t>
       </w:r>
       <w:r>
         <w:rPr>
@@ -4358,7 +4507,14 @@
         <w:rPr>
           <w:rFonts w:ascii="Times New Roman" w:hAnsi="Times New Roman" w:cs="Times New Roman"/>
         </w:rPr>
-        <w:t xml:space="preserve">summary of daily weather conditions and alerts, along with comparison to historical trends, </w:t>
+        <w:t xml:space="preserve">summary of daily weather conditions and alerts, along with </w:t>
+      </w:r>
+      <w:r>
+        <w:rPr>
+          <w:rFonts w:ascii="Times New Roman" w:hAnsi="Times New Roman" w:cs="Times New Roman"/>
+        </w:rPr>
+        <w:lastRenderedPageBreak/>
+        <w:t xml:space="preserve">comparison to historical trends, </w:t>
       </w:r>
       <w:r>
         <w:rPr>
@@ -4431,8 +4587,371 @@
         <w:spacing w:line="480" w:lineRule="auto"/>
         <w:rPr>
           <w:rFonts w:ascii="Times New Roman" w:hAnsi="Times New Roman" w:cs="Times New Roman"/>
-          <w:b/>
-          <w:bCs/>
+        </w:rPr>
+      </w:pPr>
+      <w:r>
+        <w:tab/>
+      </w:r>
+      <w:r>
+        <w:rPr>
+          <w:rFonts w:ascii="Times New Roman" w:hAnsi="Times New Roman" w:cs="Times New Roman"/>
+        </w:rPr>
+        <w:t xml:space="preserve">The data pipeline we built combines three independent data sources into a SQL database with one view summarizing daily data and including historical comparisons, as we as a Tableau dashboard featuring key information about the weather and any alerts available for today, as well as visual </w:t>
+      </w:r>
+      <w:r>
+        <w:rPr>
+          <w:rFonts w:ascii="Times New Roman" w:hAnsi="Times New Roman" w:cs="Times New Roman"/>
+        </w:rPr>
+        <w:t>comparisons</w:t>
+      </w:r>
+      <w:r>
+        <w:rPr>
+          <w:rFonts w:ascii="Times New Roman" w:hAnsi="Times New Roman" w:cs="Times New Roman"/>
+        </w:rPr>
+        <w:t xml:space="preserve"> to historical weather trends.</w:t>
+      </w:r>
+      <w:r>
+        <w:rPr>
+          <w:rFonts w:ascii="Times New Roman" w:hAnsi="Times New Roman" w:cs="Times New Roman"/>
+        </w:rPr>
+        <w:t xml:space="preserve"> </w:t>
+      </w:r>
+      <w:r>
+        <w:rPr>
+          <w:rFonts w:ascii="Times New Roman" w:hAnsi="Times New Roman" w:cs="Times New Roman"/>
+        </w:rPr>
+        <w:t xml:space="preserve">This allows both technical and non-technical users to quickly access vital weather information that impacts a variety of personal and business planning tasks every day. </w:t>
+      </w:r>
+      <w:r>
+        <w:rPr>
+          <w:rFonts w:ascii="Times New Roman" w:hAnsi="Times New Roman" w:cs="Times New Roman"/>
+        </w:rPr>
+        <w:t xml:space="preserve">Furthermore, the automated daily Cron job allows for the data </w:t>
+      </w:r>
+      <w:r>
+        <w:rPr>
+          <w:rFonts w:ascii="Times New Roman" w:hAnsi="Times New Roman" w:cs="Times New Roman"/>
+        </w:rPr>
+        <w:t xml:space="preserve">in the SQL database </w:t>
+      </w:r>
+      <w:r>
+        <w:rPr>
+          <w:rFonts w:ascii="Times New Roman" w:hAnsi="Times New Roman" w:cs="Times New Roman"/>
+        </w:rPr>
+        <w:t xml:space="preserve">and visualizations </w:t>
+      </w:r>
+      <w:r>
+        <w:rPr>
+          <w:rFonts w:ascii="Times New Roman" w:hAnsi="Times New Roman" w:cs="Times New Roman"/>
+        </w:rPr>
+        <w:t xml:space="preserve">to be easily updated without any technical resources needing to be allocated to it daily. </w:t>
+      </w:r>
+    </w:p>
+    <w:p>
+      <w:pPr>
+        <w:spacing w:line="480" w:lineRule="auto"/>
+        <w:rPr>
+          <w:rFonts w:ascii="Times New Roman" w:hAnsi="Times New Roman" w:cs="Times New Roman"/>
+        </w:rPr>
+      </w:pPr>
+      <w:r>
+        <w:rPr>
+          <w:rFonts w:ascii="Times New Roman" w:hAnsi="Times New Roman" w:cs="Times New Roman"/>
+        </w:rPr>
+        <w:tab/>
+      </w:r>
+      <w:r>
+        <w:rPr>
+          <w:rFonts w:ascii="Times New Roman" w:hAnsi="Times New Roman" w:cs="Times New Roman"/>
+        </w:rPr>
+        <w:t>While we accomplished many objectives, d</w:t>
+      </w:r>
+      <w:r>
+        <w:rPr>
+          <w:rFonts w:ascii="Times New Roman" w:hAnsi="Times New Roman" w:cs="Times New Roman"/>
+        </w:rPr>
+        <w:t xml:space="preserve">ue to time and resource constraints, </w:t>
+      </w:r>
+      <w:r>
+        <w:rPr>
+          <w:rFonts w:ascii="Times New Roman" w:hAnsi="Times New Roman" w:cs="Times New Roman"/>
+        </w:rPr>
+        <w:t xml:space="preserve">there are some limitations to our pipeline as it exists. </w:t>
+      </w:r>
+      <w:r>
+        <w:rPr>
+          <w:rFonts w:ascii="Times New Roman" w:hAnsi="Times New Roman" w:cs="Times New Roman"/>
+        </w:rPr>
+        <w:t xml:space="preserve">The largest limitation is that it is all on a local MySQL server rather than a cloud-based one due to difficulties reliably </w:t>
+      </w:r>
+      <w:r>
+        <w:rPr>
+          <w:rFonts w:ascii="Times New Roman" w:hAnsi="Times New Roman" w:cs="Times New Roman"/>
+        </w:rPr>
+        <w:t>accessing</w:t>
+      </w:r>
+      <w:r>
+        <w:rPr>
+          <w:rFonts w:ascii="Times New Roman" w:hAnsi="Times New Roman" w:cs="Times New Roman"/>
+        </w:rPr>
+        <w:t xml:space="preserve"> a cloud-based server</w:t>
+      </w:r>
+      <w:r>
+        <w:rPr>
+          <w:rFonts w:ascii="Times New Roman" w:hAnsi="Times New Roman" w:cs="Times New Roman"/>
+        </w:rPr>
+        <w:t xml:space="preserve"> across multiple users</w:t>
+      </w:r>
+      <w:r>
+        <w:rPr>
+          <w:rFonts w:ascii="Times New Roman" w:hAnsi="Times New Roman" w:cs="Times New Roman"/>
+        </w:rPr>
+        <w:t>.</w:t>
+      </w:r>
+      <w:r>
+        <w:rPr>
+          <w:rFonts w:ascii="Times New Roman" w:hAnsi="Times New Roman" w:cs="Times New Roman"/>
+        </w:rPr>
+        <w:t xml:space="preserve"> </w:t>
+      </w:r>
+      <w:r>
+        <w:rPr>
+          <w:rFonts w:ascii="Times New Roman" w:hAnsi="Times New Roman" w:cs="Times New Roman"/>
+        </w:rPr>
+        <w:t xml:space="preserve">Because we do not have a persistent server running all of this, we must ensure that the laptop where the pipeline is built and maintained is turned on and awake at the time the Cron job is triggered daily. </w:t>
+      </w:r>
+      <w:r>
+        <w:rPr>
+          <w:rFonts w:ascii="Times New Roman" w:hAnsi="Times New Roman" w:cs="Times New Roman"/>
+        </w:rPr>
+        <w:t xml:space="preserve">Furthermore, while our local Tableau dashboard updates every time the underlying data updates (given it is a live connection), we are unable to publish the connection to the data source to Tableau’s public server. Thus, anything published uses a static data extract and does not refresh every time our APIs our called via the Cron job. </w:t>
+      </w:r>
+      <w:r>
+        <w:rPr>
+          <w:rFonts w:ascii="Times New Roman" w:hAnsi="Times New Roman" w:cs="Times New Roman"/>
+        </w:rPr>
+        <w:t xml:space="preserve">Finally, there is simply decreased collaboration and increased version control requirements when working with multiple people on individual local servers. Thus, if given more time to </w:t>
+      </w:r>
+      <w:proofErr w:type="spellStart"/>
+      <w:r>
+        <w:rPr>
+          <w:rFonts w:ascii="Times New Roman" w:hAnsi="Times New Roman" w:cs="Times New Roman"/>
+        </w:rPr>
+        <w:lastRenderedPageBreak/>
+        <w:t>productionalize</w:t>
+      </w:r>
+      <w:proofErr w:type="spellEnd"/>
+      <w:r>
+        <w:rPr>
+          <w:rFonts w:ascii="Times New Roman" w:hAnsi="Times New Roman" w:cs="Times New Roman"/>
+        </w:rPr>
+        <w:t xml:space="preserve"> this data pipeline, moving it to a cloud-based SQL server would be our top priority. </w:t>
+      </w:r>
+    </w:p>
+    <w:p>
+      <w:pPr>
+        <w:spacing w:line="480" w:lineRule="auto"/>
+        <w:rPr>
+          <w:rFonts w:ascii="Times New Roman" w:hAnsi="Times New Roman" w:cs="Times New Roman"/>
+        </w:rPr>
+      </w:pPr>
+      <w:r>
+        <w:rPr>
+          <w:rFonts w:ascii="Times New Roman" w:hAnsi="Times New Roman" w:cs="Times New Roman"/>
+        </w:rPr>
+        <w:tab/>
+        <w:t xml:space="preserve">In addition to limitations due to the SQL server being local, we also faced cost and storage limitations. In an ideal world, we would be calling the APIs much more frequently than daily to check for any changes in the daily weather alerts and </w:t>
+      </w:r>
+      <w:r>
+        <w:rPr>
+          <w:rFonts w:ascii="Times New Roman" w:hAnsi="Times New Roman" w:cs="Times New Roman"/>
+        </w:rPr>
+        <w:t xml:space="preserve">metrics. In addition, we may have expanded it to all cities in California or perhaps even the entire United States, if given enough resources. However, we were limited due to: (a) storage constraints – the more data we retrieved, the more we would have to store locally and (b) cost constraints – the </w:t>
+      </w:r>
+      <w:proofErr w:type="spellStart"/>
+      <w:r>
+        <w:rPr>
+          <w:rFonts w:ascii="Times New Roman" w:hAnsi="Times New Roman" w:cs="Times New Roman"/>
+        </w:rPr>
+        <w:t>OpenWeather</w:t>
+      </w:r>
+      <w:proofErr w:type="spellEnd"/>
+      <w:r>
+        <w:rPr>
+          <w:rFonts w:ascii="Times New Roman" w:hAnsi="Times New Roman" w:cs="Times New Roman"/>
+        </w:rPr>
+        <w:t xml:space="preserve"> API that contains daily temperature, wind speed, humidity, </w:t>
+      </w:r>
+      <w:proofErr w:type="spellStart"/>
+      <w:r>
+        <w:rPr>
+          <w:rFonts w:ascii="Times New Roman" w:hAnsi="Times New Roman" w:cs="Times New Roman"/>
+        </w:rPr>
+        <w:t>etc</w:t>
+      </w:r>
+      <w:proofErr w:type="spellEnd"/>
+      <w:r>
+        <w:rPr>
+          <w:rFonts w:ascii="Times New Roman" w:hAnsi="Times New Roman" w:cs="Times New Roman"/>
+        </w:rPr>
+        <w:t xml:space="preserve"> information does have a cost based on the number of API calls made. Thus, </w:t>
+      </w:r>
+      <w:r>
+        <w:rPr>
+          <w:rFonts w:ascii="Times New Roman" w:hAnsi="Times New Roman" w:cs="Times New Roman"/>
+        </w:rPr>
+        <w:t>there were cost limitations to how often and for how many cities we could make API calls, especially given how many we had to make while testing our pipeline</w:t>
+      </w:r>
+      <w:r>
+        <w:rPr>
+          <w:rFonts w:ascii="Times New Roman" w:hAnsi="Times New Roman" w:cs="Times New Roman"/>
+        </w:rPr>
+        <w:t>.</w:t>
+      </w:r>
+      <w:r>
+        <w:rPr>
+          <w:rFonts w:ascii="Times New Roman" w:hAnsi="Times New Roman" w:cs="Times New Roman"/>
+        </w:rPr>
+        <w:t xml:space="preserve"> In a </w:t>
+      </w:r>
+      <w:r>
+        <w:rPr>
+          <w:rFonts w:ascii="Times New Roman" w:hAnsi="Times New Roman" w:cs="Times New Roman"/>
+        </w:rPr>
+        <w:t>real-world</w:t>
+      </w:r>
+      <w:r>
+        <w:rPr>
+          <w:rFonts w:ascii="Times New Roman" w:hAnsi="Times New Roman" w:cs="Times New Roman"/>
+        </w:rPr>
+        <w:t xml:space="preserve"> setting, </w:t>
+      </w:r>
+      <w:r>
+        <w:rPr>
+          <w:rFonts w:ascii="Times New Roman" w:hAnsi="Times New Roman" w:cs="Times New Roman"/>
+        </w:rPr>
+        <w:t xml:space="preserve">we would work with all our end users to identify the optimal refresh cadence, as well as the geographic areas we needed data for, and then request additional resources from both our team’s budget, as well as all end users’ budgets, to meet those requirements. </w:t>
+      </w:r>
+    </w:p>
+    <w:p>
+      <w:pPr>
+        <w:spacing w:line="480" w:lineRule="auto"/>
+        <w:rPr>
+          <w:rFonts w:ascii="Times New Roman" w:hAnsi="Times New Roman" w:cs="Times New Roman"/>
+        </w:rPr>
+      </w:pPr>
+      <w:r>
+        <w:rPr>
+          <w:rFonts w:ascii="Times New Roman" w:hAnsi="Times New Roman" w:cs="Times New Roman"/>
+        </w:rPr>
+        <w:tab/>
+      </w:r>
+      <w:r>
+        <w:rPr>
+          <w:rFonts w:ascii="Times New Roman" w:hAnsi="Times New Roman" w:cs="Times New Roman"/>
+        </w:rPr>
+        <w:t xml:space="preserve">Alongside moving our database to the cloud and optimizing the refresh cadence and areas, next steps will include creating a comprehensive user guide for non-technical users (who may only ever interact with the dashboard) and technical users (who may choose to use the SQL database as well). </w:t>
+      </w:r>
+      <w:r>
+        <w:rPr>
+          <w:rFonts w:ascii="Times New Roman" w:hAnsi="Times New Roman" w:cs="Times New Roman"/>
+        </w:rPr>
+        <w:t>A</w:t>
+      </w:r>
+      <w:r>
+        <w:rPr>
+          <w:rFonts w:ascii="Times New Roman" w:hAnsi="Times New Roman" w:cs="Times New Roman"/>
+        </w:rPr>
+        <w:t>dditionally, a</w:t>
+      </w:r>
+      <w:r>
+        <w:rPr>
+          <w:rFonts w:ascii="Times New Roman" w:hAnsi="Times New Roman" w:cs="Times New Roman"/>
+        </w:rPr>
+        <w:t xml:space="preserve"> quarterly survey will be sent out to all users of the SQL database and Tableau dashboard to determine if there are any areas for improvement. </w:t>
+      </w:r>
+      <w:r>
+        <w:rPr>
+          <w:rFonts w:ascii="Times New Roman" w:hAnsi="Times New Roman" w:cs="Times New Roman"/>
+        </w:rPr>
+        <w:t xml:space="preserve">By implementing our existing data pipeline, alongside these next steps, we plan to create a robust, one-stop shop for </w:t>
+      </w:r>
+      <w:r>
+        <w:rPr>
+          <w:rFonts w:ascii="Times New Roman" w:hAnsi="Times New Roman" w:cs="Times New Roman"/>
+        </w:rPr>
+        <w:t xml:space="preserve">daily weather conditions and alerts in San Diego, alongside valuable </w:t>
+      </w:r>
+      <w:r>
+        <w:rPr>
+          <w:rFonts w:ascii="Times New Roman" w:hAnsi="Times New Roman" w:cs="Times New Roman"/>
+        </w:rPr>
+        <w:t>comparisons</w:t>
+      </w:r>
+      <w:r>
+        <w:rPr>
+          <w:rFonts w:ascii="Times New Roman" w:hAnsi="Times New Roman" w:cs="Times New Roman"/>
+        </w:rPr>
+        <w:t xml:space="preserve"> to historical weather data. </w:t>
+      </w:r>
+      <w:r>
+        <w:rPr>
+          <w:rFonts w:ascii="Times New Roman" w:hAnsi="Times New Roman" w:cs="Times New Roman"/>
+        </w:rPr>
+        <w:t xml:space="preserve">By minimizing the time required for our end users to </w:t>
+      </w:r>
+      <w:r>
+        <w:rPr>
+          <w:rFonts w:ascii="Times New Roman" w:hAnsi="Times New Roman" w:cs="Times New Roman"/>
+        </w:rPr>
+        <w:lastRenderedPageBreak/>
+        <w:t>source all this data individually, we hope to facilitate more advanced analytics and key use cases for a variety of industries and public</w:t>
+      </w:r>
+      <w:r>
+        <w:rPr>
+          <w:rFonts w:ascii="Times New Roman" w:hAnsi="Times New Roman" w:cs="Times New Roman"/>
+        </w:rPr>
+        <w:t xml:space="preserve"> benefit</w:t>
+      </w:r>
+      <w:r>
+        <w:rPr>
+          <w:rFonts w:ascii="Times New Roman" w:hAnsi="Times New Roman" w:cs="Times New Roman"/>
+        </w:rPr>
+        <w:t xml:space="preserve"> </w:t>
+      </w:r>
+      <w:r>
+        <w:rPr>
+          <w:rFonts w:ascii="Times New Roman" w:hAnsi="Times New Roman" w:cs="Times New Roman"/>
+        </w:rPr>
+        <w:t xml:space="preserve">agencies in San Diego. </w:t>
+      </w:r>
+    </w:p>
+    <w:p>
+      <w:pPr>
+        <w:spacing w:line="480" w:lineRule="auto"/>
+        <w:rPr>
+          <w:rFonts w:ascii="Times New Roman" w:hAnsi="Times New Roman" w:cs="Times New Roman"/>
+        </w:rPr>
+      </w:pPr>
+    </w:p>
+    <w:p>
+      <w:pPr>
+        <w:spacing w:line="480" w:lineRule="auto"/>
+        <w:rPr>
+          <w:rFonts w:ascii="Times New Roman" w:hAnsi="Times New Roman" w:cs="Times New Roman"/>
+        </w:rPr>
+      </w:pPr>
+      <w:r>
+        <w:rPr>
+          <w:rFonts w:ascii="Times New Roman" w:hAnsi="Times New Roman" w:cs="Times New Roman"/>
+        </w:rPr>
+        <w:t xml:space="preserve"> </w:t>
+      </w:r>
+    </w:p>
+    <w:p>
+      <w:pPr>
+        <w:rPr>
+          <w:rFonts w:ascii="Times New Roman" w:hAnsi="Times New Roman" w:cs="Times New Roman"/>
         </w:rPr>
       </w:pPr>
     </w:p>
@@ -6358,6 +6877,18 @@
       <w:szCs w:val="20"/>
     </w:rPr>
   </w:style>
+  <w:style w:type="character" w:styleId="FollowedHyperlink">
+    <w:name w:val="FollowedHyperlink"/>
+    <w:basedOn w:val="DefaultParagraphFont"/>
+    <w:uiPriority w:val="99"/>
+    <w:semiHidden/>
+    <w:unhideWhenUsed/>
+    <w:rsid w:val="004E09A2"/>
+    <w:rPr>
+      <w:color w:val="96607D" w:themeColor="followedHyperlink"/>
+      <w:u w:val="single"/>
+    </w:rPr>
+  </w:style>
 </w:styles>
 </file>
 
@@ -6661,7 +7192,7 @@
 </file>
 
 <file path=customXml/itemProps1.xml><?xml version="1.0" encoding="utf-8"?>
-<ds:datastoreItem xmlns:ds="http://schemas.openxmlformats.org/officeDocument/2006/customXml" ds:itemID="{3EF8CC71-A32A-E74F-914A-B4D9895B1981}">
+<ds:datastoreItem xmlns:ds="http://schemas.openxmlformats.org/officeDocument/2006/customXml" ds:itemID="{F285AA1D-F14E-9141-9F43-F17DC1A45EB6}">
   <ds:schemaRefs>
     <ds:schemaRef ds:uri="http://schemas.openxmlformats.org/officeDocument/2006/bibliography"/>
   </ds:schemaRefs>

</xml_diff>

<commit_message>
added abstract to essay
</commit_message>
<xml_diff>
--- a/ADS507 Team 4 Design Document.docx
+++ b/ADS507 Team 4 Design Document.docx
@@ -1,6 +1,6 @@
 
 <file path=word/document.xml><?xml version="1.0" encoding="utf-8"?>
-<w:document xmlns:wpc="http://schemas.microsoft.com/office/word/2010/wordprocessingCanvas" xmlns:cx="http://schemas.microsoft.com/office/drawing/2014/chartex" xmlns:cx1="http://schemas.microsoft.com/office/drawing/2015/9/8/chartex" xmlns:cx2="http://schemas.microsoft.com/office/drawing/2015/10/21/chartex" xmlns:cx3="http://schemas.microsoft.com/office/drawing/2016/5/9/chartex" xmlns:cx4="http://schemas.microsoft.com/office/drawing/2016/5/10/chartex" xmlns:cx5="http://schemas.microsoft.com/office/drawing/2016/5/11/chartex" xmlns:cx6="http://schemas.microsoft.com/office/drawing/2016/5/12/chartex" xmlns:cx7="http://schemas.microsoft.com/office/drawing/2016/5/13/chartex" xmlns:cx8="http://schemas.microsoft.com/office/drawing/2016/5/14/chartex" xmlns:mc="http://schemas.openxmlformats.org/markup-compatibility/2006" xmlns:aink="http://schemas.microsoft.com/office/drawing/2016/ink" xmlns:am3d="http://schemas.microsoft.com/office/drawing/2017/model3d" xmlns:o="urn:schemas-microsoft-com:office:office" xmlns:oel="http://schemas.microsoft.com/office/2019/extlst" xmlns:r="http://schemas.openxmlformats.org/officeDocument/2006/relationships" xmlns:m="http://schemas.openxmlformats.org/officeDocument/2006/math" xmlns:v="urn:schemas-microsoft-com:vml" xmlns:wp14="http://schemas.microsoft.com/office/word/2010/wordprocessingDrawing" xmlns:wp="http://schemas.openxmlformats.org/drawingml/2006/wordprocessingDrawing" xmlns:w10="urn:schemas-microsoft-com:office:word" xmlns:w="http://schemas.openxmlformats.org/wordprocessingml/2006/main" xmlns:w14="http://schemas.microsoft.com/office/word/2010/wordml" xmlns:w15="http://schemas.microsoft.com/office/word/2012/wordml" xmlns:w16cex="http://schemas.microsoft.com/office/word/2018/wordml/cex" xmlns:w16cid="http://schemas.microsoft.com/office/word/2016/wordml/cid" xmlns:w16="http://schemas.microsoft.com/office/word/2018/wordml" xmlns:w16sdtdh="http://schemas.microsoft.com/office/word/2020/wordml/sdtdatahash" xmlns:w16se="http://schemas.microsoft.com/office/word/2015/wordml/symex" xmlns:wpg="http://schemas.microsoft.com/office/word/2010/wordprocessingGroup" xmlns:wpi="http://schemas.microsoft.com/office/word/2010/wordprocessingInk" xmlns:wne="http://schemas.microsoft.com/office/word/2006/wordml" xmlns:wps="http://schemas.microsoft.com/office/word/2010/wordprocessingShape" mc:Ignorable="w14 w15 w16se w16cid w16 w16cex w16sdtdh wp14">
+<w:document xmlns:wpc="http://schemas.microsoft.com/office/word/2010/wordprocessingCanvas" xmlns:cx="http://schemas.microsoft.com/office/drawing/2014/chartex" xmlns:cx1="http://schemas.microsoft.com/office/drawing/2015/9/8/chartex" xmlns:cx2="http://schemas.microsoft.com/office/drawing/2015/10/21/chartex" xmlns:cx3="http://schemas.microsoft.com/office/drawing/2016/5/9/chartex" xmlns:cx4="http://schemas.microsoft.com/office/drawing/2016/5/10/chartex" xmlns:cx5="http://schemas.microsoft.com/office/drawing/2016/5/11/chartex" xmlns:cx6="http://schemas.microsoft.com/office/drawing/2016/5/12/chartex" xmlns:cx7="http://schemas.microsoft.com/office/drawing/2016/5/13/chartex" xmlns:cx8="http://schemas.microsoft.com/office/drawing/2016/5/14/chartex" xmlns:mc="http://schemas.openxmlformats.org/markup-compatibility/2006" xmlns:aink="http://schemas.microsoft.com/office/drawing/2016/ink" xmlns:am3d="http://schemas.microsoft.com/office/drawing/2017/model3d" xmlns:o="urn:schemas-microsoft-com:office:office" xmlns:oel="http://schemas.microsoft.com/office/2019/extlst" xmlns:r="http://schemas.openxmlformats.org/officeDocument/2006/relationships" xmlns:m="http://schemas.openxmlformats.org/officeDocument/2006/math" xmlns:v="urn:schemas-microsoft-com:vml" xmlns:wp14="http://schemas.microsoft.com/office/word/2010/wordprocessingDrawing" xmlns:wp="http://schemas.openxmlformats.org/drawingml/2006/wordprocessingDrawing" xmlns:w10="urn:schemas-microsoft-com:office:word" xmlns:w="http://schemas.openxmlformats.org/wordprocessingml/2006/main" xmlns:w14="http://schemas.microsoft.com/office/word/2010/wordml" xmlns:w15="http://schemas.microsoft.com/office/word/2012/wordml" xmlns:w16cex="http://schemas.microsoft.com/office/word/2018/wordml/cex" xmlns:w16cid="http://schemas.microsoft.com/office/word/2016/wordml/cid" xmlns:w16="http://schemas.microsoft.com/office/word/2018/wordml" xmlns:w16du="http://schemas.microsoft.com/office/word/2023/wordml/word16du" xmlns:w16sdtdh="http://schemas.microsoft.com/office/word/2020/wordml/sdtdatahash" xmlns:w16se="http://schemas.microsoft.com/office/word/2015/wordml/symex" xmlns:wpg="http://schemas.microsoft.com/office/word/2010/wordprocessingGroup" xmlns:wpi="http://schemas.microsoft.com/office/word/2010/wordprocessingInk" xmlns:wne="http://schemas.microsoft.com/office/word/2006/wordml" xmlns:wps="http://schemas.microsoft.com/office/word/2010/wordprocessingShape" mc:Ignorable="w14 w15 w16se w16cid w16 w16cex w16sdtdh w16du wp14">
   <w:body>
     <w:p>
       <w:pPr>
@@ -167,21 +167,7 @@
         <w:rPr>
           <w:rFonts w:ascii="Times New Roman" w:hAnsi="Times New Roman" w:cs="Times New Roman"/>
         </w:rPr>
-        <w:t xml:space="preserve">Shailja Somani, Tara </w:t>
-      </w:r>
-      <w:proofErr w:type="spellStart"/>
-      <w:r>
-        <w:rPr>
-          <w:rFonts w:ascii="Times New Roman" w:hAnsi="Times New Roman" w:cs="Times New Roman"/>
-        </w:rPr>
-        <w:t>Dehdari</w:t>
-      </w:r>
-      <w:proofErr w:type="spellEnd"/>
-      <w:r>
-        <w:rPr>
-          <w:rFonts w:ascii="Times New Roman" w:hAnsi="Times New Roman" w:cs="Times New Roman"/>
-        </w:rPr>
-        <w:t xml:space="preserve">, and John Vincent </w:t>
+        <w:t xml:space="preserve">Shailja Somani, Tara Dehdari, and John Vincent </w:t>
       </w:r>
       <w:proofErr w:type="spellStart"/>
       <w:r>
@@ -200,19 +186,11 @@
           <w:rFonts w:ascii="Times New Roman" w:hAnsi="Times New Roman" w:cs="Times New Roman"/>
         </w:rPr>
       </w:pPr>
-      <w:proofErr w:type="spellStart"/>
-      <w:r>
-        <w:rPr>
-          <w:rFonts w:ascii="Times New Roman" w:hAnsi="Times New Roman" w:cs="Times New Roman"/>
-        </w:rPr>
-        <w:t>Shiley</w:t>
-      </w:r>
-      <w:proofErr w:type="spellEnd"/>
-      <w:r>
-        <w:rPr>
-          <w:rFonts w:ascii="Times New Roman" w:hAnsi="Times New Roman" w:cs="Times New Roman"/>
-        </w:rPr>
-        <w:t>-Marcos School of Engineering, University of San Diego</w:t>
+      <w:r>
+        <w:rPr>
+          <w:rFonts w:ascii="Times New Roman" w:hAnsi="Times New Roman" w:cs="Times New Roman"/>
+        </w:rPr>
+        <w:t>Shiley-Marcos School of Engineering, University of San Diego</w:t>
       </w:r>
     </w:p>
     <w:p>
@@ -463,6 +441,7 @@
     <w:p>
       <w:pPr>
         <w:pStyle w:val="Heading1"/>
+        <w:spacing w:line="480" w:lineRule="auto"/>
         <w:jc w:val="center"/>
         <w:rPr>
           <w:rFonts w:ascii="Times New Roman" w:hAnsi="Times New Roman" w:cs="Times New Roman"/>
@@ -490,30 +469,67 @@
     </w:p>
     <w:p>
       <w:pPr>
-        <w:rPr>
-          <w:rFonts w:ascii="Times New Roman" w:hAnsi="Times New Roman" w:cs="Times New Roman"/>
-          <w:b/>
-          <w:bCs/>
-        </w:rPr>
-      </w:pPr>
-    </w:p>
-    <w:p>
-      <w:pPr>
-        <w:rPr>
-          <w:rFonts w:ascii="Times New Roman" w:hAnsi="Times New Roman" w:cs="Times New Roman"/>
-          <w:b/>
-          <w:bCs/>
-        </w:rPr>
-      </w:pPr>
-    </w:p>
-    <w:p>
-      <w:pPr>
-        <w:rPr>
-          <w:rFonts w:ascii="Times New Roman" w:hAnsi="Times New Roman" w:cs="Times New Roman"/>
-          <w:b/>
-          <w:bCs/>
-        </w:rPr>
-      </w:pPr>
+        <w:spacing w:line="480" w:lineRule="auto"/>
+        <w:rPr>
+          <w:rFonts w:ascii="Times New Roman" w:hAnsi="Times New Roman" w:cs="Times New Roman"/>
+          <w:b/>
+          <w:bCs/>
+        </w:rPr>
+      </w:pPr>
+      <w:r>
+        <w:rPr>
+          <w:rFonts w:ascii="Times New Roman" w:hAnsi="Times New Roman" w:cs="Times New Roman"/>
+        </w:rPr>
+        <w:t xml:space="preserve">In the realm of </w:t>
+      </w:r>
+      <w:r>
+        <w:rPr>
+          <w:rFonts w:ascii="Times New Roman" w:hAnsi="Times New Roman" w:cs="Times New Roman"/>
+        </w:rPr>
+        <w:t>meteorology</w:t>
+      </w:r>
+      <w:r>
+        <w:rPr>
+          <w:rFonts w:ascii="Times New Roman" w:hAnsi="Times New Roman" w:cs="Times New Roman"/>
+        </w:rPr>
+        <w:t xml:space="preserve"> and data science, the ability to harness real-time weather data is crucial for various applications, from climate analysis to public safety. This project focuses on building a data pipeline in San Diego, California, to </w:t>
+      </w:r>
+      <w:r>
+        <w:rPr>
+          <w:rFonts w:ascii="Times New Roman" w:hAnsi="Times New Roman" w:cs="Times New Roman"/>
+        </w:rPr>
+        <w:t>integrate</w:t>
+      </w:r>
+      <w:r>
+        <w:rPr>
+          <w:rFonts w:ascii="Times New Roman" w:hAnsi="Times New Roman" w:cs="Times New Roman"/>
+        </w:rPr>
+        <w:t xml:space="preserve"> weather data from multiple sources, including the National Weather Service, University of California San Diego, and OpenWeather. The pipeline integrates data into a MySQL database, facilitating efficient storage and summarization of daily weather conditions and alerts</w:t>
+      </w:r>
+      <w:r>
+        <w:rPr>
+          <w:rFonts w:ascii="Times New Roman" w:hAnsi="Times New Roman" w:cs="Times New Roman"/>
+        </w:rPr>
+        <w:t xml:space="preserve">, alongside historical data. Through an automated process involving daily API calls and data extraction, transformation, and loading (ETL), the pipeline ensures the database remains </w:t>
+      </w:r>
+      <w:r>
+        <w:rPr>
+          <w:rFonts w:ascii="Times New Roman" w:hAnsi="Times New Roman" w:cs="Times New Roman"/>
+        </w:rPr>
+        <w:t>up to date</w:t>
+      </w:r>
+      <w:r>
+        <w:rPr>
+          <w:rFonts w:ascii="Times New Roman" w:hAnsi="Times New Roman" w:cs="Times New Roman"/>
+        </w:rPr>
+        <w:t xml:space="preserve">. Additionally, </w:t>
+      </w:r>
+      <w:r>
+        <w:rPr>
+          <w:rFonts w:ascii="Times New Roman" w:hAnsi="Times New Roman" w:cs="Times New Roman"/>
+        </w:rPr>
+        <w:t xml:space="preserve">a Tableau dashboard provides users with visualizations, allowing for easy access to current weather information and comparisons with historical trends. While the pipeline demonstrates significant utility, considerations for scalability, cloud migration, and user accessibility highlight avenues for future improvement. Overall, this project shows the value of data engineering in empowering informed decision-making in weather-related domains. </w:t>
+      </w:r>
       <w:r>
         <w:rPr>
           <w:rFonts w:ascii="Times New Roman" w:hAnsi="Times New Roman" w:cs="Times New Roman"/>
@@ -534,6 +550,16 @@
     </w:p>
     <w:sdt>
       <w:sdtPr>
+        <w:rPr>
+          <w:rFonts w:asciiTheme="minorHAnsi" w:eastAsiaTheme="minorHAnsi" w:hAnsiTheme="minorHAnsi" w:cstheme="minorBidi"/>
+          <w:b w:val="0"/>
+          <w:bCs w:val="0"/>
+          <w:color w:val="auto"/>
+          <w:kern w:val="2"/>
+          <w:sz w:val="24"/>
+          <w:szCs w:val="24"/>
+          <w14:ligatures w14:val="standardContextual"/>
+        </w:rPr>
         <w:id w:val="1478030937"/>
         <w:docPartObj>
           <w:docPartGallery w:val="Table of Contents"/>
@@ -542,13 +568,7 @@
       </w:sdtPr>
       <w:sdtEndPr>
         <w:rPr>
-          <w:rFonts w:asciiTheme="minorHAnsi" w:eastAsiaTheme="minorHAnsi" w:hAnsiTheme="minorHAnsi" w:cstheme="minorBidi"/>
           <w:noProof/>
-          <w:color w:val="auto"/>
-          <w:kern w:val="2"/>
-          <w:sz w:val="24"/>
-          <w:szCs w:val="24"/>
-          <w14:ligatures w14:val="standardContextual"/>
         </w:rPr>
       </w:sdtEndPr>
       <w:sdtContent>
@@ -1790,16 +1810,8 @@
         <w:rPr>
           <w:rFonts w:ascii="Times New Roman" w:hAnsi="Times New Roman" w:cs="Times New Roman"/>
         </w:rPr>
-        <w:t xml:space="preserve">, and </w:t>
-      </w:r>
-      <w:proofErr w:type="spellStart"/>
-      <w:r>
-        <w:rPr>
-          <w:rFonts w:ascii="Times New Roman" w:hAnsi="Times New Roman" w:cs="Times New Roman"/>
-        </w:rPr>
-        <w:t>OpenWeather</w:t>
-      </w:r>
-      <w:proofErr w:type="spellEnd"/>
+        <w:t>, and OpenWeather</w:t>
+      </w:r>
       <w:r>
         <w:rPr>
           <w:rFonts w:ascii="Times New Roman" w:hAnsi="Times New Roman" w:cs="Times New Roman"/>
@@ -2500,7 +2512,27 @@
         <w:rPr>
           <w:rFonts w:ascii="Times New Roman" w:hAnsi="Times New Roman" w:cs="Times New Roman"/>
         </w:rPr>
-        <w:t xml:space="preserve">daily information from the </w:t>
+        <w:t>daily information from the “</w:t>
+      </w:r>
+      <w:proofErr w:type="spellStart"/>
+      <w:r>
+        <w:rPr>
+          <w:rFonts w:ascii="Times New Roman" w:hAnsi="Times New Roman" w:cs="Times New Roman"/>
+        </w:rPr>
+        <w:t>DailyWeatherConditions</w:t>
+      </w:r>
+      <w:proofErr w:type="spellEnd"/>
+      <w:r>
+        <w:rPr>
+          <w:rFonts w:ascii="Times New Roman" w:hAnsi="Times New Roman" w:cs="Times New Roman"/>
+        </w:rPr>
+        <w:t>” and</w:t>
+      </w:r>
+      <w:r>
+        <w:rPr>
+          <w:rFonts w:ascii="Times New Roman" w:hAnsi="Times New Roman" w:cs="Times New Roman"/>
+        </w:rPr>
+        <w:t xml:space="preserve"> </w:t>
       </w:r>
       <w:r>
         <w:rPr>
@@ -2513,71 +2545,39 @@
         <w:rPr>
           <w:rFonts w:ascii="Times New Roman" w:hAnsi="Times New Roman" w:cs="Times New Roman"/>
         </w:rPr>
-        <w:t>DailyWeatherConditions</w:t>
+        <w:t>DailyWeather</w:t>
       </w:r>
       <w:proofErr w:type="spellEnd"/>
       <w:r>
         <w:rPr>
           <w:rFonts w:ascii="Times New Roman" w:hAnsi="Times New Roman" w:cs="Times New Roman"/>
         </w:rPr>
-        <w:t>” and</w:t>
-      </w:r>
-      <w:r>
-        <w:rPr>
-          <w:rFonts w:ascii="Times New Roman" w:hAnsi="Times New Roman" w:cs="Times New Roman"/>
-        </w:rPr>
-        <w:t xml:space="preserve"> </w:t>
-      </w:r>
-      <w:r>
-        <w:rPr>
-          <w:rFonts w:ascii="Times New Roman" w:hAnsi="Times New Roman" w:cs="Times New Roman"/>
-        </w:rPr>
-        <w:t>“</w:t>
+        <w:t xml:space="preserve"> Alerts</w:t>
+      </w:r>
+      <w:r>
+        <w:rPr>
+          <w:rFonts w:ascii="Times New Roman" w:hAnsi="Times New Roman" w:cs="Times New Roman"/>
+        </w:rPr>
+        <w:t xml:space="preserve">” tables by joining on the entirety of the date (day, month, and year). </w:t>
+      </w:r>
+      <w:r>
+        <w:rPr>
+          <w:rFonts w:ascii="Times New Roman" w:hAnsi="Times New Roman" w:cs="Times New Roman"/>
+        </w:rPr>
+        <w:t>Then, the daily data is joined to metrics from five and ten years ago, by joining to the “</w:t>
       </w:r>
       <w:proofErr w:type="spellStart"/>
       <w:r>
         <w:rPr>
           <w:rFonts w:ascii="Times New Roman" w:hAnsi="Times New Roman" w:cs="Times New Roman"/>
         </w:rPr>
-        <w:t>DailyWeather</w:t>
+        <w:t>HistoricalWeatherData</w:t>
       </w:r>
       <w:proofErr w:type="spellEnd"/>
       <w:r>
         <w:rPr>
           <w:rFonts w:ascii="Times New Roman" w:hAnsi="Times New Roman" w:cs="Times New Roman"/>
         </w:rPr>
-        <w:t xml:space="preserve"> Alerts</w:t>
-      </w:r>
-      <w:r>
-        <w:rPr>
-          <w:rFonts w:ascii="Times New Roman" w:hAnsi="Times New Roman" w:cs="Times New Roman"/>
-        </w:rPr>
-        <w:t xml:space="preserve">” tables by joining on the entirety of the date (day, month, and year). </w:t>
-      </w:r>
-      <w:r>
-        <w:rPr>
-          <w:rFonts w:ascii="Times New Roman" w:hAnsi="Times New Roman" w:cs="Times New Roman"/>
-        </w:rPr>
-        <w:t xml:space="preserve">Then, the daily data is joined to metrics from five and ten years ago, by joining to the </w:t>
-      </w:r>
-      <w:r>
-        <w:rPr>
-          <w:rFonts w:ascii="Times New Roman" w:hAnsi="Times New Roman" w:cs="Times New Roman"/>
-        </w:rPr>
-        <w:t>“</w:t>
-      </w:r>
-      <w:proofErr w:type="spellStart"/>
-      <w:r>
-        <w:rPr>
-          <w:rFonts w:ascii="Times New Roman" w:hAnsi="Times New Roman" w:cs="Times New Roman"/>
-        </w:rPr>
-        <w:t>HistoricalWeatherData</w:t>
-      </w:r>
-      <w:proofErr w:type="spellEnd"/>
-      <w:r>
-        <w:rPr>
-          <w:rFonts w:ascii="Times New Roman" w:hAnsi="Times New Roman" w:cs="Times New Roman"/>
-        </w:rPr>
         <w:t xml:space="preserve">” table on day and month, as well as year minus five and year minus 10 (two joins are done in succession). </w:t>
       </w:r>
       <w:r>
@@ -2596,13 +2596,7 @@
         <w:rPr>
           <w:rFonts w:ascii="Times New Roman" w:hAnsi="Times New Roman" w:cs="Times New Roman"/>
         </w:rPr>
-        <w:t xml:space="preserve">A schema diagram of our database is included below for </w:t>
-      </w:r>
-      <w:r>
-        <w:rPr>
-          <w:rFonts w:ascii="Times New Roman" w:hAnsi="Times New Roman" w:cs="Times New Roman"/>
-        </w:rPr>
-        <w:t xml:space="preserve">clarity, as well as </w:t>
+        <w:t xml:space="preserve">A schema diagram of our database is included below for clarity, as well as </w:t>
       </w:r>
       <w:r>
         <w:rPr>
@@ -2695,7 +2689,6 @@
         </w:rPr>
       </w:pPr>
       <w:r>
-        <w:lastRenderedPageBreak/>
         <w:fldChar w:fldCharType="begin"/>
       </w:r>
       <w:r>
@@ -2709,8 +2702,8 @@
           <w:noProof/>
         </w:rPr>
         <w:drawing>
-          <wp:inline distT="0" distB="0" distL="0" distR="0" wp14:anchorId="25A81F5F" wp14:editId="78DB4F30">
-            <wp:extent cx="5943600" cy="5107305"/>
+          <wp:inline distT="0" distB="0" distL="0" distR="0" wp14:anchorId="25A81F5F" wp14:editId="319A637B">
+            <wp:extent cx="4556097" cy="3915030"/>
             <wp:effectExtent l="0" t="0" r="0" b="0"/>
             <wp:docPr id="134644664" name="Picture 2"/>
             <wp:cNvGraphicFramePr>
@@ -2726,7 +2719,7 @@
                     </pic:cNvPicPr>
                   </pic:nvPicPr>
                   <pic:blipFill>
-                    <a:blip r:embed="rId7">
+                    <a:blip r:embed="rId7" cstate="print">
                       <a:extLst>
                         <a:ext uri="{28A0092B-C50C-407E-A947-70E740481C1C}">
                           <a14:useLocalDpi xmlns:a14="http://schemas.microsoft.com/office/drawing/2010/main" val="0"/>
@@ -2741,7 +2734,7 @@
                   <pic:spPr bwMode="auto">
                     <a:xfrm>
                       <a:off x="0" y="0"/>
-                      <a:ext cx="5943600" cy="5107305"/>
+                      <a:ext cx="4705908" cy="4043762"/>
                     </a:xfrm>
                     <a:prstGeom prst="rect">
                       <a:avLst/>
@@ -2784,6 +2777,7 @@
           <w:i/>
           <w:iCs/>
         </w:rPr>
+        <w:lastRenderedPageBreak/>
         <w:t>Figure 2.</w:t>
       </w:r>
     </w:p>
@@ -2825,7 +2819,6 @@
         </w:rPr>
       </w:pPr>
       <w:r>
-        <w:lastRenderedPageBreak/>
         <w:fldChar w:fldCharType="begin"/>
       </w:r>
       <w:r>
@@ -2839,7 +2832,7 @@
           <w:noProof/>
         </w:rPr>
         <w:drawing>
-          <wp:inline distT="0" distB="0" distL="0" distR="0" wp14:anchorId="1BFCEE11" wp14:editId="34443AC0">
+          <wp:inline distT="0" distB="0" distL="0" distR="0" wp14:anchorId="1BFCEE11" wp14:editId="7A323E57">
             <wp:extent cx="5943600" cy="3460115"/>
             <wp:effectExtent l="0" t="0" r="0" b="0"/>
             <wp:docPr id="674770940" name="Picture 3"/>
@@ -3167,7 +3160,14 @@
         <w:rPr>
           <w:rFonts w:ascii="Times New Roman" w:hAnsi="Times New Roman" w:cs="Times New Roman"/>
         </w:rPr>
-        <w:t xml:space="preserve"> object is returned, which may be printed to standard output as either a dictionary or a Pandas </w:t>
+        <w:t xml:space="preserve"> object is returned, which may be </w:t>
+      </w:r>
+      <w:r>
+        <w:rPr>
+          <w:rFonts w:ascii="Times New Roman" w:hAnsi="Times New Roman" w:cs="Times New Roman"/>
+        </w:rPr>
+        <w:lastRenderedPageBreak/>
+        <w:t xml:space="preserve">printed to standard output as either a dictionary or a Pandas </w:t>
       </w:r>
       <w:proofErr w:type="spellStart"/>
       <w:r>
@@ -3217,7 +3217,6 @@
         <w:rPr>
           <w:rFonts w:ascii="Times New Roman" w:hAnsi="Times New Roman" w:cs="Times New Roman"/>
         </w:rPr>
-        <w:lastRenderedPageBreak/>
         <w:tab/>
       </w:r>
       <w:r>
@@ -3394,48 +3393,39 @@
         <w:rPr>
           <w:rFonts w:ascii="Times New Roman" w:hAnsi="Times New Roman" w:cs="Times New Roman"/>
         </w:rPr>
-        <w:t xml:space="preserve">The pipeline takes in the final data source, the </w:t>
-      </w:r>
-      <w:proofErr w:type="spellStart"/>
+        <w:t xml:space="preserve">The pipeline takes in the final data source, the OpenWeather </w:t>
+      </w:r>
+      <w:r>
+        <w:rPr>
+          <w:rFonts w:ascii="Times New Roman" w:hAnsi="Times New Roman" w:cs="Times New Roman"/>
+        </w:rPr>
+        <w:t>API, which utilizes the ‘requests’ Python package to extract data via a uniform resource locator with an embedded latitude and longitude for San Diego, California as well as an assigned application identifier</w:t>
+      </w:r>
+      <w:r>
+        <w:rPr>
+          <w:rFonts w:ascii="Times New Roman" w:hAnsi="Times New Roman" w:cs="Times New Roman"/>
+        </w:rPr>
+        <w:t xml:space="preserve"> </w:t>
+      </w:r>
+      <w:r>
+        <w:rPr>
+          <w:rFonts w:ascii="Times New Roman" w:hAnsi="Times New Roman" w:cs="Times New Roman"/>
+        </w:rPr>
+        <w:lastRenderedPageBreak/>
+        <w:t>(</w:t>
+      </w:r>
+      <w:r>
+        <w:rPr>
+          <w:rFonts w:ascii="Times New Roman" w:hAnsi="Times New Roman" w:cs="Times New Roman"/>
+        </w:rPr>
+        <w:t>“</w:t>
+      </w:r>
       <w:r>
         <w:rPr>
           <w:rFonts w:ascii="Times New Roman" w:hAnsi="Times New Roman" w:cs="Times New Roman"/>
         </w:rPr>
         <w:t>OpenWeather</w:t>
       </w:r>
-      <w:proofErr w:type="spellEnd"/>
-      <w:r>
-        <w:rPr>
-          <w:rFonts w:ascii="Times New Roman" w:hAnsi="Times New Roman" w:cs="Times New Roman"/>
-        </w:rPr>
-        <w:t xml:space="preserve"> </w:t>
-      </w:r>
-      <w:r>
-        <w:rPr>
-          <w:rFonts w:ascii="Times New Roman" w:hAnsi="Times New Roman" w:cs="Times New Roman"/>
-        </w:rPr>
-        <w:t>API, which utilizes the ‘requests’ Python package to extract data via a uniform resource locator with an embedded latitude and longitude for San Diego, California as well as an assigned application identifier</w:t>
-      </w:r>
-      <w:r>
-        <w:rPr>
-          <w:rFonts w:ascii="Times New Roman" w:hAnsi="Times New Roman" w:cs="Times New Roman"/>
-        </w:rPr>
-        <w:t xml:space="preserve"> (</w:t>
-      </w:r>
-      <w:r>
-        <w:rPr>
-          <w:rFonts w:ascii="Times New Roman" w:hAnsi="Times New Roman" w:cs="Times New Roman"/>
-        </w:rPr>
-        <w:t>“</w:t>
-      </w:r>
-      <w:proofErr w:type="spellStart"/>
-      <w:r>
-        <w:rPr>
-          <w:rFonts w:ascii="Times New Roman" w:hAnsi="Times New Roman" w:cs="Times New Roman"/>
-        </w:rPr>
-        <w:t>OpenWeather</w:t>
-      </w:r>
-      <w:proofErr w:type="spellEnd"/>
       <w:r>
         <w:rPr>
           <w:rFonts w:ascii="Times New Roman" w:hAnsi="Times New Roman" w:cs="Times New Roman"/>
@@ -3476,14 +3466,7 @@
         <w:rPr>
           <w:rFonts w:ascii="Times New Roman" w:hAnsi="Times New Roman" w:cs="Times New Roman"/>
         </w:rPr>
-        <w:t xml:space="preserve"> to the two sources above, data only from the current day is extracted, which is returned in a dictionary object. Data is identified in accordance with the target </w:t>
-      </w:r>
-      <w:r>
-        <w:rPr>
-          <w:rFonts w:ascii="Times New Roman" w:hAnsi="Times New Roman" w:cs="Times New Roman"/>
-        </w:rPr>
-        <w:lastRenderedPageBreak/>
-        <w:t>schema and staged into a string variable that is to be executed as an “INSERT INTO” statement</w:t>
+        <w:t xml:space="preserve"> to the two sources above, data only from the current day is extracted, which is returned in a dictionary object. Data is identified in accordance with the target schema and staged into a string variable that is to be executed as an “INSERT INTO” statement</w:t>
       </w:r>
       <w:r>
         <w:rPr>
@@ -3586,21 +3569,7 @@
         <w:rPr>
           <w:rFonts w:ascii="Times New Roman" w:hAnsi="Times New Roman" w:cs="Times New Roman"/>
         </w:rPr>
-        <w:t xml:space="preserve"> involved two API calls to the NWS and </w:t>
-      </w:r>
-      <w:proofErr w:type="spellStart"/>
-      <w:r>
-        <w:rPr>
-          <w:rFonts w:ascii="Times New Roman" w:hAnsi="Times New Roman" w:cs="Times New Roman"/>
-        </w:rPr>
-        <w:t>OpenWeather</w:t>
-      </w:r>
-      <w:proofErr w:type="spellEnd"/>
-      <w:r>
-        <w:rPr>
-          <w:rFonts w:ascii="Times New Roman" w:hAnsi="Times New Roman" w:cs="Times New Roman"/>
-        </w:rPr>
-        <w:t xml:space="preserve"> APIs to load in data for the day the tables were all created. However, because that weather data is frequently updated and published, we elected to call both those APIs daily at 10am to insert the current day’s weather conditions and alerts into our database in real-time. </w:t>
+        <w:t xml:space="preserve"> involved two API calls to the NWS and OpenWeather APIs to load in data for the day the tables were all created. However, because that weather data is frequently updated and published, we elected to call both those APIs daily at 10am to insert the current day’s weather conditions and alerts into our database in real-time. </w:t>
       </w:r>
     </w:p>
     <w:p>
@@ -3659,21 +3628,7 @@
         <w:rPr>
           <w:rFonts w:ascii="Times New Roman" w:hAnsi="Times New Roman" w:cs="Times New Roman"/>
         </w:rPr>
-        <w:t xml:space="preserve"> (</w:t>
-      </w:r>
-      <w:proofErr w:type="spellStart"/>
-      <w:r>
-        <w:rPr>
-          <w:rFonts w:ascii="Times New Roman" w:hAnsi="Times New Roman" w:cs="Times New Roman"/>
-        </w:rPr>
-        <w:t>Aleksic</w:t>
-      </w:r>
-      <w:proofErr w:type="spellEnd"/>
-      <w:r>
-        <w:rPr>
-          <w:rFonts w:ascii="Times New Roman" w:hAnsi="Times New Roman" w:cs="Times New Roman"/>
-        </w:rPr>
-        <w:t>, 2023)</w:t>
+        <w:t xml:space="preserve"> (Aleksic, 2023)</w:t>
       </w:r>
       <w:r>
         <w:rPr>
@@ -3823,7 +3778,14 @@
         <w:rPr>
           <w:rFonts w:ascii="Times New Roman" w:hAnsi="Times New Roman" w:cs="Times New Roman"/>
         </w:rPr>
-        <w:t xml:space="preserve"> we connected from Tableau Desktop to the local MySQL Server. To do so, we had to first install: (1) an ODBC driver and (2) the MySQL ODBC connector</w:t>
+        <w:t xml:space="preserve"> we connected </w:t>
+      </w:r>
+      <w:r>
+        <w:rPr>
+          <w:rFonts w:ascii="Times New Roman" w:hAnsi="Times New Roman" w:cs="Times New Roman"/>
+        </w:rPr>
+        <w:lastRenderedPageBreak/>
+        <w:t>from Tableau Desktop to the local MySQL Server. To do so, we had to first install: (1) an ODBC driver and (2) the MySQL ODBC connector</w:t>
       </w:r>
       <w:r>
         <w:rPr>
@@ -3849,14 +3811,7 @@
         <w:rPr>
           <w:rFonts w:ascii="Times New Roman" w:hAnsi="Times New Roman" w:cs="Times New Roman"/>
         </w:rPr>
-        <w:t xml:space="preserve">. </w:t>
-      </w:r>
-      <w:r>
-        <w:rPr>
-          <w:rFonts w:ascii="Times New Roman" w:hAnsi="Times New Roman" w:cs="Times New Roman"/>
-        </w:rPr>
-        <w:lastRenderedPageBreak/>
-        <w:t xml:space="preserve">Following that, </w:t>
+        <w:t xml:space="preserve">. Following that, </w:t>
       </w:r>
       <w:r>
         <w:rPr>
@@ -4283,27 +4238,7 @@
           <w:i/>
           <w:iCs/>
         </w:rPr>
-        <w:t xml:space="preserve">Figure </w:t>
-      </w:r>
-      <w:r>
-        <w:rPr>
-          <w:rFonts w:ascii="Times New Roman" w:hAnsi="Times New Roman" w:cs="Times New Roman"/>
-          <w:b/>
-          <w:bCs/>
-          <w:i/>
-          <w:iCs/>
-        </w:rPr>
-        <w:t>4</w:t>
-      </w:r>
-      <w:r>
-        <w:rPr>
-          <w:rFonts w:ascii="Times New Roman" w:hAnsi="Times New Roman" w:cs="Times New Roman"/>
-          <w:b/>
-          <w:bCs/>
-          <w:i/>
-          <w:iCs/>
-        </w:rPr>
-        <w:t xml:space="preserve">. </w:t>
+        <w:t xml:space="preserve">Figure 4. </w:t>
       </w:r>
     </w:p>
     <w:p>
@@ -4363,7 +4298,7 @@
           <w:noProof/>
         </w:rPr>
         <w:drawing>
-          <wp:inline distT="0" distB="0" distL="0" distR="0" wp14:anchorId="25726A76" wp14:editId="1954D78E">
+          <wp:inline distT="0" distB="0" distL="0" distR="0" wp14:anchorId="25726A76" wp14:editId="24FC32B6">
             <wp:extent cx="5943600" cy="3061335"/>
             <wp:effectExtent l="0" t="0" r="0" b="0"/>
             <wp:docPr id="150029375" name="Picture 4"/>
@@ -4418,49 +4353,15 @@
         </w:rPr>
         <w:t>The Tableau dashboard, as of February 25, 2024, is available on the Tableau public server at this link:</w:t>
       </w:r>
-      <w:r>
-        <w:rPr>
-          <w:rFonts w:ascii="Times New Roman" w:hAnsi="Times New Roman" w:cs="Times New Roman"/>
-        </w:rPr>
-        <w:fldChar w:fldCharType="begin"/>
-      </w:r>
-      <w:r>
-        <w:rPr>
-          <w:rFonts w:ascii="Times New Roman" w:hAnsi="Times New Roman" w:cs="Times New Roman"/>
-        </w:rPr>
-        <w:instrText>HYPERLINK "</w:instrText>
-      </w:r>
-      <w:r>
-        <w:rPr>
-          <w:rFonts w:ascii="Times New Roman" w:hAnsi="Times New Roman" w:cs="Times New Roman"/>
-        </w:rPr>
-        <w:instrText>https://public.tableau.com/app/profile/shailja.somani/viz/Team4FinalProjectWeatherDashboard/Dashboard1?publish=yes</w:instrText>
-      </w:r>
-      <w:r>
-        <w:rPr>
-          <w:rFonts w:ascii="Times New Roman" w:hAnsi="Times New Roman" w:cs="Times New Roman"/>
-        </w:rPr>
-        <w:instrText>"</w:instrText>
-      </w:r>
-      <w:r>
-        <w:rPr>
-          <w:rFonts w:ascii="Times New Roman" w:hAnsi="Times New Roman" w:cs="Times New Roman"/>
-        </w:rPr>
-        <w:fldChar w:fldCharType="separate"/>
-      </w:r>
-      <w:r>
-        <w:rPr>
-          <w:rStyle w:val="Hyperlink"/>
-          <w:rFonts w:ascii="Times New Roman" w:hAnsi="Times New Roman" w:cs="Times New Roman"/>
-        </w:rPr>
-        <w:t>https://public.tableau.com/app/profile/shailja.somani/viz/Team4FinalProjectWeatherDashboard/Dashboard1?publish=yes</w:t>
-      </w:r>
-      <w:r>
-        <w:rPr>
-          <w:rFonts w:ascii="Times New Roman" w:hAnsi="Times New Roman" w:cs="Times New Roman"/>
-        </w:rPr>
-        <w:fldChar w:fldCharType="end"/>
-      </w:r>
+      <w:hyperlink r:id="rId11" w:history="1">
+        <w:r>
+          <w:rPr>
+            <w:rStyle w:val="Hyperlink"/>
+            <w:rFonts w:ascii="Times New Roman" w:hAnsi="Times New Roman" w:cs="Times New Roman"/>
+          </w:rPr>
+          <w:t>https://public.tableau.com/app/profile/shailja.somani/viz/Team4FinalProjectWeatherDashboard/Dashboard1?publish=yes</w:t>
+        </w:r>
+      </w:hyperlink>
       <w:r>
         <w:rPr>
           <w:rFonts w:ascii="Times New Roman" w:hAnsi="Times New Roman" w:cs="Times New Roman"/>
@@ -4766,21 +4667,7 @@
         <w:rPr>
           <w:rFonts w:ascii="Times New Roman" w:hAnsi="Times New Roman" w:cs="Times New Roman"/>
         </w:rPr>
-        <w:t xml:space="preserve">metrics. In addition, we may have expanded it to all cities in California or perhaps even the entire United States, if given enough resources. However, we were limited due to: (a) storage constraints – the more data we retrieved, the more we would have to store locally and (b) cost constraints – the </w:t>
-      </w:r>
-      <w:proofErr w:type="spellStart"/>
-      <w:r>
-        <w:rPr>
-          <w:rFonts w:ascii="Times New Roman" w:hAnsi="Times New Roman" w:cs="Times New Roman"/>
-        </w:rPr>
-        <w:t>OpenWeather</w:t>
-      </w:r>
-      <w:proofErr w:type="spellEnd"/>
-      <w:r>
-        <w:rPr>
-          <w:rFonts w:ascii="Times New Roman" w:hAnsi="Times New Roman" w:cs="Times New Roman"/>
-        </w:rPr>
-        <w:t xml:space="preserve"> API that contains daily temperature, wind speed, humidity, </w:t>
+        <w:t xml:space="preserve">metrics. In addition, we may have expanded it to all cities in California or perhaps even the entire United States, if given enough resources. However, we were limited due to: (a) storage constraints – the more data we retrieved, the more we would have to store locally and (b) cost constraints – the OpenWeather API that contains daily temperature, wind speed, humidity, </w:t>
       </w:r>
       <w:proofErr w:type="spellStart"/>
       <w:r>
@@ -5009,19 +4896,11 @@
           <w:rFonts w:ascii="Times New Roman" w:hAnsi="Times New Roman" w:cs="Times New Roman"/>
         </w:rPr>
       </w:pPr>
-      <w:proofErr w:type="spellStart"/>
-      <w:r>
-        <w:rPr>
-          <w:rFonts w:ascii="Times New Roman" w:hAnsi="Times New Roman" w:cs="Times New Roman"/>
-        </w:rPr>
-        <w:t>Aleksic</w:t>
-      </w:r>
-      <w:proofErr w:type="spellEnd"/>
-      <w:r>
-        <w:rPr>
-          <w:rFonts w:ascii="Times New Roman" w:hAnsi="Times New Roman" w:cs="Times New Roman"/>
-        </w:rPr>
-        <w:t xml:space="preserve">, M. (2023, December 21) </w:t>
+      <w:r>
+        <w:rPr>
+          <w:rFonts w:ascii="Times New Roman" w:hAnsi="Times New Roman" w:cs="Times New Roman"/>
+        </w:rPr>
+        <w:t xml:space="preserve">Aleksic, M. (2023, December 21) </w:t>
       </w:r>
       <w:r>
         <w:rPr>
@@ -5053,7 +4932,7 @@
         </w:rPr>
         <w:t xml:space="preserve">. Retrieved February 13, 2024, from </w:t>
       </w:r>
-      <w:hyperlink r:id="rId11" w:history="1">
+      <w:hyperlink r:id="rId12" w:history="1">
         <w:r>
           <w:rPr>
             <w:rStyle w:val="Hyperlink"/>
@@ -5103,7 +4982,7 @@
         </w:rPr>
         <w:t xml:space="preserve"> Retrieved February 1, 2024, from </w:t>
       </w:r>
-      <w:hyperlink r:id="rId12" w:history="1">
+      <w:hyperlink r:id="rId13" w:history="1">
         <w:r>
           <w:rPr>
             <w:rStyle w:val="Hyperlink"/>
@@ -5159,7 +5038,7 @@
         </w:rPr>
         <w:t xml:space="preserve"> </w:t>
       </w:r>
-      <w:hyperlink r:id="rId13" w:history="1">
+      <w:hyperlink r:id="rId14" w:history="1">
         <w:r>
           <w:rPr>
             <w:rStyle w:val="Hyperlink"/>
@@ -5197,7 +5076,7 @@
         </w:rPr>
         <w:t xml:space="preserve">. (2023, August 25) NOAA. Retrieved February 23, 2024 from </w:t>
       </w:r>
-      <w:hyperlink r:id="rId14" w:history="1">
+      <w:hyperlink r:id="rId15" w:history="1">
         <w:r>
           <w:rPr>
             <w:rStyle w:val="Hyperlink"/>
@@ -5239,21 +5118,9 @@
         <w:rPr>
           <w:rFonts w:ascii="Times New Roman" w:hAnsi="Times New Roman" w:cs="Times New Roman"/>
         </w:rPr>
-        <w:t xml:space="preserve"> (2024) MySQL Community Downloads. </w:t>
-      </w:r>
-      <w:r>
-        <w:rPr>
-          <w:rFonts w:ascii="Times New Roman" w:hAnsi="Times New Roman" w:cs="Times New Roman"/>
-        </w:rPr>
-        <w:t>Retrieved February 13, 2024, from</w:t>
-      </w:r>
-      <w:r>
-        <w:rPr>
-          <w:rFonts w:ascii="Times New Roman" w:hAnsi="Times New Roman" w:cs="Times New Roman"/>
-        </w:rPr>
-        <w:t xml:space="preserve"> </w:t>
-      </w:r>
-      <w:hyperlink r:id="rId15" w:history="1">
+        <w:t xml:space="preserve"> (2024) MySQL Community Downloads. Retrieved February 13, 2024, from </w:t>
+      </w:r>
+      <w:hyperlink r:id="rId16" w:history="1">
         <w:r>
           <w:rPr>
             <w:rStyle w:val="Hyperlink"/>
@@ -5333,7 +5200,7 @@
         </w:rPr>
         <w:t xml:space="preserve"> (2024) iODBC.org. Retrieved February 13, 2024, from </w:t>
       </w:r>
-      <w:hyperlink r:id="rId16" w:history="1">
+      <w:hyperlink r:id="rId17" w:anchor="Mac%20OS%20X" w:history="1">
         <w:r>
           <w:rPr>
             <w:rStyle w:val="Hyperlink"/>
@@ -5377,7 +5244,7 @@
         </w:rPr>
         <w:t xml:space="preserve">he Scripps Institution of Oceanography at University of California, San Diego (UCSD). Retrieved February 1, 2024, from </w:t>
       </w:r>
-      <w:hyperlink r:id="rId17" w:history="1">
+      <w:hyperlink r:id="rId18" w:history="1">
         <w:r>
           <w:rPr>
             <w:rStyle w:val="Hyperlink"/>
@@ -5426,23 +5293,9 @@
         <w:rPr>
           <w:rFonts w:ascii="Times New Roman" w:hAnsi="Times New Roman" w:cs="Times New Roman"/>
         </w:rPr>
-        <w:t xml:space="preserve"> (n.d.)  </w:t>
-      </w:r>
-      <w:proofErr w:type="spellStart"/>
-      <w:r>
-        <w:rPr>
-          <w:rFonts w:ascii="Times New Roman" w:hAnsi="Times New Roman" w:cs="Times New Roman"/>
-        </w:rPr>
-        <w:t>OpenWeather</w:t>
-      </w:r>
-      <w:proofErr w:type="spellEnd"/>
-      <w:r>
-        <w:rPr>
-          <w:rFonts w:ascii="Times New Roman" w:hAnsi="Times New Roman" w:cs="Times New Roman"/>
-        </w:rPr>
-        <w:t xml:space="preserve">. Retrieved February 1, 2024, from </w:t>
-      </w:r>
-      <w:hyperlink r:id="rId18" w:history="1">
+        <w:t xml:space="preserve"> (n.d.)  OpenWeather. Retrieved February 1, 2024, from </w:t>
+      </w:r>
+      <w:hyperlink r:id="rId19" w:history="1">
         <w:r>
           <w:rPr>
             <w:rStyle w:val="Hyperlink"/>
@@ -5487,9 +5340,9 @@
       </w:pPr>
     </w:p>
     <w:sectPr>
-      <w:headerReference w:type="even" r:id="rId19"/>
-      <w:headerReference w:type="default" r:id="rId20"/>
-      <w:headerReference w:type="first" r:id="rId21"/>
+      <w:headerReference w:type="even" r:id="rId20"/>
+      <w:headerReference w:type="default" r:id="rId21"/>
+      <w:headerReference w:type="first" r:id="rId22"/>
       <w:pgSz w:w="12240" w:h="15840"/>
       <w:pgMar w:top="1440" w:right="1440" w:bottom="1440" w:left="1440" w:header="720" w:footer="720" w:gutter="0"/>
       <w:cols w:space="720"/>
@@ -5501,7 +5354,7 @@
 </file>
 
 <file path=word/endnotes.xml><?xml version="1.0" encoding="utf-8"?>
-<w:endnotes xmlns:wpc="http://schemas.microsoft.com/office/word/2010/wordprocessingCanvas" xmlns:cx="http://schemas.microsoft.com/office/drawing/2014/chartex" xmlns:cx1="http://schemas.microsoft.com/office/drawing/2015/9/8/chartex" xmlns:cx2="http://schemas.microsoft.com/office/drawing/2015/10/21/chartex" xmlns:cx3="http://schemas.microsoft.com/office/drawing/2016/5/9/chartex" xmlns:cx4="http://schemas.microsoft.com/office/drawing/2016/5/10/chartex" xmlns:cx5="http://schemas.microsoft.com/office/drawing/2016/5/11/chartex" xmlns:cx6="http://schemas.microsoft.com/office/drawing/2016/5/12/chartex" xmlns:cx7="http://schemas.microsoft.com/office/drawing/2016/5/13/chartex" xmlns:cx8="http://schemas.microsoft.com/office/drawing/2016/5/14/chartex" xmlns:mc="http://schemas.openxmlformats.org/markup-compatibility/2006" xmlns:aink="http://schemas.microsoft.com/office/drawing/2016/ink" xmlns:am3d="http://schemas.microsoft.com/office/drawing/2017/model3d" xmlns:o="urn:schemas-microsoft-com:office:office" xmlns:oel="http://schemas.microsoft.com/office/2019/extlst" xmlns:r="http://schemas.openxmlformats.org/officeDocument/2006/relationships" xmlns:m="http://schemas.openxmlformats.org/officeDocument/2006/math" xmlns:v="urn:schemas-microsoft-com:vml" xmlns:wp14="http://schemas.microsoft.com/office/word/2010/wordprocessingDrawing" xmlns:wp="http://schemas.openxmlformats.org/drawingml/2006/wordprocessingDrawing" xmlns:w10="urn:schemas-microsoft-com:office:word" xmlns:w="http://schemas.openxmlformats.org/wordprocessingml/2006/main" xmlns:w14="http://schemas.microsoft.com/office/word/2010/wordml" xmlns:w15="http://schemas.microsoft.com/office/word/2012/wordml" xmlns:w16cex="http://schemas.microsoft.com/office/word/2018/wordml/cex" xmlns:w16cid="http://schemas.microsoft.com/office/word/2016/wordml/cid" xmlns:w16="http://schemas.microsoft.com/office/word/2018/wordml" xmlns:w16sdtdh="http://schemas.microsoft.com/office/word/2020/wordml/sdtdatahash" xmlns:w16se="http://schemas.microsoft.com/office/word/2015/wordml/symex" xmlns:wpg="http://schemas.microsoft.com/office/word/2010/wordprocessingGroup" xmlns:wpi="http://schemas.microsoft.com/office/word/2010/wordprocessingInk" xmlns:wne="http://schemas.microsoft.com/office/word/2006/wordml" xmlns:wps="http://schemas.microsoft.com/office/word/2010/wordprocessingShape" mc:Ignorable="w14 w15 w16se w16cid w16 w16cex w16sdtdh wp14">
+<w:endnotes xmlns:wpc="http://schemas.microsoft.com/office/word/2010/wordprocessingCanvas" xmlns:cx="http://schemas.microsoft.com/office/drawing/2014/chartex" xmlns:cx1="http://schemas.microsoft.com/office/drawing/2015/9/8/chartex" xmlns:cx2="http://schemas.microsoft.com/office/drawing/2015/10/21/chartex" xmlns:cx3="http://schemas.microsoft.com/office/drawing/2016/5/9/chartex" xmlns:cx4="http://schemas.microsoft.com/office/drawing/2016/5/10/chartex" xmlns:cx5="http://schemas.microsoft.com/office/drawing/2016/5/11/chartex" xmlns:cx6="http://schemas.microsoft.com/office/drawing/2016/5/12/chartex" xmlns:cx7="http://schemas.microsoft.com/office/drawing/2016/5/13/chartex" xmlns:cx8="http://schemas.microsoft.com/office/drawing/2016/5/14/chartex" xmlns:mc="http://schemas.openxmlformats.org/markup-compatibility/2006" xmlns:aink="http://schemas.microsoft.com/office/drawing/2016/ink" xmlns:am3d="http://schemas.microsoft.com/office/drawing/2017/model3d" xmlns:o="urn:schemas-microsoft-com:office:office" xmlns:oel="http://schemas.microsoft.com/office/2019/extlst" xmlns:r="http://schemas.openxmlformats.org/officeDocument/2006/relationships" xmlns:m="http://schemas.openxmlformats.org/officeDocument/2006/math" xmlns:v="urn:schemas-microsoft-com:vml" xmlns:wp14="http://schemas.microsoft.com/office/word/2010/wordprocessingDrawing" xmlns:wp="http://schemas.openxmlformats.org/drawingml/2006/wordprocessingDrawing" xmlns:w10="urn:schemas-microsoft-com:office:word" xmlns:w="http://schemas.openxmlformats.org/wordprocessingml/2006/main" xmlns:w14="http://schemas.microsoft.com/office/word/2010/wordml" xmlns:w15="http://schemas.microsoft.com/office/word/2012/wordml" xmlns:w16cex="http://schemas.microsoft.com/office/word/2018/wordml/cex" xmlns:w16cid="http://schemas.microsoft.com/office/word/2016/wordml/cid" xmlns:w16="http://schemas.microsoft.com/office/word/2018/wordml" xmlns:w16du="http://schemas.microsoft.com/office/word/2023/wordml/word16du" xmlns:w16sdtdh="http://schemas.microsoft.com/office/word/2020/wordml/sdtdatahash" xmlns:w16se="http://schemas.microsoft.com/office/word/2015/wordml/symex" xmlns:wpg="http://schemas.microsoft.com/office/word/2010/wordprocessingGroup" xmlns:wpi="http://schemas.microsoft.com/office/word/2010/wordprocessingInk" xmlns:wne="http://schemas.microsoft.com/office/word/2006/wordml" xmlns:wps="http://schemas.microsoft.com/office/word/2010/wordprocessingShape" mc:Ignorable="w14 w15 w16se w16cid w16 w16cex w16sdtdh w16du wp14">
   <w:endnote w:type="separator" w:id="-1">
     <w:p>
       <w:r>
@@ -5520,7 +5373,7 @@
 </file>
 
 <file path=word/footnotes.xml><?xml version="1.0" encoding="utf-8"?>
-<w:footnotes xmlns:wpc="http://schemas.microsoft.com/office/word/2010/wordprocessingCanvas" xmlns:cx="http://schemas.microsoft.com/office/drawing/2014/chartex" xmlns:cx1="http://schemas.microsoft.com/office/drawing/2015/9/8/chartex" xmlns:cx2="http://schemas.microsoft.com/office/drawing/2015/10/21/chartex" xmlns:cx3="http://schemas.microsoft.com/office/drawing/2016/5/9/chartex" xmlns:cx4="http://schemas.microsoft.com/office/drawing/2016/5/10/chartex" xmlns:cx5="http://schemas.microsoft.com/office/drawing/2016/5/11/chartex" xmlns:cx6="http://schemas.microsoft.com/office/drawing/2016/5/12/chartex" xmlns:cx7="http://schemas.microsoft.com/office/drawing/2016/5/13/chartex" xmlns:cx8="http://schemas.microsoft.com/office/drawing/2016/5/14/chartex" xmlns:mc="http://schemas.openxmlformats.org/markup-compatibility/2006" xmlns:aink="http://schemas.microsoft.com/office/drawing/2016/ink" xmlns:am3d="http://schemas.microsoft.com/office/drawing/2017/model3d" xmlns:o="urn:schemas-microsoft-com:office:office" xmlns:oel="http://schemas.microsoft.com/office/2019/extlst" xmlns:r="http://schemas.openxmlformats.org/officeDocument/2006/relationships" xmlns:m="http://schemas.openxmlformats.org/officeDocument/2006/math" xmlns:v="urn:schemas-microsoft-com:vml" xmlns:wp14="http://schemas.microsoft.com/office/word/2010/wordprocessingDrawing" xmlns:wp="http://schemas.openxmlformats.org/drawingml/2006/wordprocessingDrawing" xmlns:w10="urn:schemas-microsoft-com:office:word" xmlns:w="http://schemas.openxmlformats.org/wordprocessingml/2006/main" xmlns:w14="http://schemas.microsoft.com/office/word/2010/wordml" xmlns:w15="http://schemas.microsoft.com/office/word/2012/wordml" xmlns:w16cex="http://schemas.microsoft.com/office/word/2018/wordml/cex" xmlns:w16cid="http://schemas.microsoft.com/office/word/2016/wordml/cid" xmlns:w16="http://schemas.microsoft.com/office/word/2018/wordml" xmlns:w16sdtdh="http://schemas.microsoft.com/office/word/2020/wordml/sdtdatahash" xmlns:w16se="http://schemas.microsoft.com/office/word/2015/wordml/symex" xmlns:wpg="http://schemas.microsoft.com/office/word/2010/wordprocessingGroup" xmlns:wpi="http://schemas.microsoft.com/office/word/2010/wordprocessingInk" xmlns:wne="http://schemas.microsoft.com/office/word/2006/wordml" xmlns:wps="http://schemas.microsoft.com/office/word/2010/wordprocessingShape" mc:Ignorable="w14 w15 w16se w16cid w16 w16cex w16sdtdh wp14">
+<w:footnotes xmlns:wpc="http://schemas.microsoft.com/office/word/2010/wordprocessingCanvas" xmlns:cx="http://schemas.microsoft.com/office/drawing/2014/chartex" xmlns:cx1="http://schemas.microsoft.com/office/drawing/2015/9/8/chartex" xmlns:cx2="http://schemas.microsoft.com/office/drawing/2015/10/21/chartex" xmlns:cx3="http://schemas.microsoft.com/office/drawing/2016/5/9/chartex" xmlns:cx4="http://schemas.microsoft.com/office/drawing/2016/5/10/chartex" xmlns:cx5="http://schemas.microsoft.com/office/drawing/2016/5/11/chartex" xmlns:cx6="http://schemas.microsoft.com/office/drawing/2016/5/12/chartex" xmlns:cx7="http://schemas.microsoft.com/office/drawing/2016/5/13/chartex" xmlns:cx8="http://schemas.microsoft.com/office/drawing/2016/5/14/chartex" xmlns:mc="http://schemas.openxmlformats.org/markup-compatibility/2006" xmlns:aink="http://schemas.microsoft.com/office/drawing/2016/ink" xmlns:am3d="http://schemas.microsoft.com/office/drawing/2017/model3d" xmlns:o="urn:schemas-microsoft-com:office:office" xmlns:oel="http://schemas.microsoft.com/office/2019/extlst" xmlns:r="http://schemas.openxmlformats.org/officeDocument/2006/relationships" xmlns:m="http://schemas.openxmlformats.org/officeDocument/2006/math" xmlns:v="urn:schemas-microsoft-com:vml" xmlns:wp14="http://schemas.microsoft.com/office/word/2010/wordprocessingDrawing" xmlns:wp="http://schemas.openxmlformats.org/drawingml/2006/wordprocessingDrawing" xmlns:w10="urn:schemas-microsoft-com:office:word" xmlns:w="http://schemas.openxmlformats.org/wordprocessingml/2006/main" xmlns:w14="http://schemas.microsoft.com/office/word/2010/wordml" xmlns:w15="http://schemas.microsoft.com/office/word/2012/wordml" xmlns:w16cex="http://schemas.microsoft.com/office/word/2018/wordml/cex" xmlns:w16cid="http://schemas.microsoft.com/office/word/2016/wordml/cid" xmlns:w16="http://schemas.microsoft.com/office/word/2018/wordml" xmlns:w16du="http://schemas.microsoft.com/office/word/2023/wordml/word16du" xmlns:w16sdtdh="http://schemas.microsoft.com/office/word/2020/wordml/sdtdatahash" xmlns:w16se="http://schemas.microsoft.com/office/word/2015/wordml/symex" xmlns:wpg="http://schemas.microsoft.com/office/word/2010/wordprocessingGroup" xmlns:wpi="http://schemas.microsoft.com/office/word/2010/wordprocessingInk" xmlns:wne="http://schemas.microsoft.com/office/word/2006/wordml" xmlns:wps="http://schemas.microsoft.com/office/word/2010/wordprocessingShape" mc:Ignorable="w14 w15 w16se w16cid w16 w16cex w16sdtdh w16du wp14">
   <w:footnote w:type="separator" w:id="-1">
     <w:p>
       <w:r>
@@ -5539,7 +5392,7 @@
 </file>
 
 <file path=word/header1.xml><?xml version="1.0" encoding="utf-8"?>
-<w:hdr xmlns:wpc="http://schemas.microsoft.com/office/word/2010/wordprocessingCanvas" xmlns:cx="http://schemas.microsoft.com/office/drawing/2014/chartex" xmlns:cx1="http://schemas.microsoft.com/office/drawing/2015/9/8/chartex" xmlns:cx2="http://schemas.microsoft.com/office/drawing/2015/10/21/chartex" xmlns:cx3="http://schemas.microsoft.com/office/drawing/2016/5/9/chartex" xmlns:cx4="http://schemas.microsoft.com/office/drawing/2016/5/10/chartex" xmlns:cx5="http://schemas.microsoft.com/office/drawing/2016/5/11/chartex" xmlns:cx6="http://schemas.microsoft.com/office/drawing/2016/5/12/chartex" xmlns:cx7="http://schemas.microsoft.com/office/drawing/2016/5/13/chartex" xmlns:cx8="http://schemas.microsoft.com/office/drawing/2016/5/14/chartex" xmlns:mc="http://schemas.openxmlformats.org/markup-compatibility/2006" xmlns:aink="http://schemas.microsoft.com/office/drawing/2016/ink" xmlns:am3d="http://schemas.microsoft.com/office/drawing/2017/model3d" xmlns:o="urn:schemas-microsoft-com:office:office" xmlns:oel="http://schemas.microsoft.com/office/2019/extlst" xmlns:r="http://schemas.openxmlformats.org/officeDocument/2006/relationships" xmlns:m="http://schemas.openxmlformats.org/officeDocument/2006/math" xmlns:v="urn:schemas-microsoft-com:vml" xmlns:wp14="http://schemas.microsoft.com/office/word/2010/wordprocessingDrawing" xmlns:wp="http://schemas.openxmlformats.org/drawingml/2006/wordprocessingDrawing" xmlns:w10="urn:schemas-microsoft-com:office:word" xmlns:w="http://schemas.openxmlformats.org/wordprocessingml/2006/main" xmlns:w14="http://schemas.microsoft.com/office/word/2010/wordml" xmlns:w15="http://schemas.microsoft.com/office/word/2012/wordml" xmlns:w16cex="http://schemas.microsoft.com/office/word/2018/wordml/cex" xmlns:w16cid="http://schemas.microsoft.com/office/word/2016/wordml/cid" xmlns:w16="http://schemas.microsoft.com/office/word/2018/wordml" xmlns:w16sdtdh="http://schemas.microsoft.com/office/word/2020/wordml/sdtdatahash" xmlns:w16se="http://schemas.microsoft.com/office/word/2015/wordml/symex" xmlns:wpg="http://schemas.microsoft.com/office/word/2010/wordprocessingGroup" xmlns:wpi="http://schemas.microsoft.com/office/word/2010/wordprocessingInk" xmlns:wne="http://schemas.microsoft.com/office/word/2006/wordml" xmlns:wps="http://schemas.microsoft.com/office/word/2010/wordprocessingShape" mc:Ignorable="w14 w15 w16se w16cid w16 w16cex w16sdtdh wp14">
+<w:hdr xmlns:wpc="http://schemas.microsoft.com/office/word/2010/wordprocessingCanvas" xmlns:cx="http://schemas.microsoft.com/office/drawing/2014/chartex" xmlns:cx1="http://schemas.microsoft.com/office/drawing/2015/9/8/chartex" xmlns:cx2="http://schemas.microsoft.com/office/drawing/2015/10/21/chartex" xmlns:cx3="http://schemas.microsoft.com/office/drawing/2016/5/9/chartex" xmlns:cx4="http://schemas.microsoft.com/office/drawing/2016/5/10/chartex" xmlns:cx5="http://schemas.microsoft.com/office/drawing/2016/5/11/chartex" xmlns:cx6="http://schemas.microsoft.com/office/drawing/2016/5/12/chartex" xmlns:cx7="http://schemas.microsoft.com/office/drawing/2016/5/13/chartex" xmlns:cx8="http://schemas.microsoft.com/office/drawing/2016/5/14/chartex" xmlns:mc="http://schemas.openxmlformats.org/markup-compatibility/2006" xmlns:aink="http://schemas.microsoft.com/office/drawing/2016/ink" xmlns:am3d="http://schemas.microsoft.com/office/drawing/2017/model3d" xmlns:o="urn:schemas-microsoft-com:office:office" xmlns:oel="http://schemas.microsoft.com/office/2019/extlst" xmlns:r="http://schemas.openxmlformats.org/officeDocument/2006/relationships" xmlns:m="http://schemas.openxmlformats.org/officeDocument/2006/math" xmlns:v="urn:schemas-microsoft-com:vml" xmlns:wp14="http://schemas.microsoft.com/office/word/2010/wordprocessingDrawing" xmlns:wp="http://schemas.openxmlformats.org/drawingml/2006/wordprocessingDrawing" xmlns:w10="urn:schemas-microsoft-com:office:word" xmlns:w="http://schemas.openxmlformats.org/wordprocessingml/2006/main" xmlns:w14="http://schemas.microsoft.com/office/word/2010/wordml" xmlns:w15="http://schemas.microsoft.com/office/word/2012/wordml" xmlns:w16cex="http://schemas.microsoft.com/office/word/2018/wordml/cex" xmlns:w16cid="http://schemas.microsoft.com/office/word/2016/wordml/cid" xmlns:w16="http://schemas.microsoft.com/office/word/2018/wordml" xmlns:w16du="http://schemas.microsoft.com/office/word/2023/wordml/word16du" xmlns:w16sdtdh="http://schemas.microsoft.com/office/word/2020/wordml/sdtdatahash" xmlns:w16se="http://schemas.microsoft.com/office/word/2015/wordml/symex" xmlns:wpg="http://schemas.microsoft.com/office/word/2010/wordprocessingGroup" xmlns:wpi="http://schemas.microsoft.com/office/word/2010/wordprocessingInk" xmlns:wne="http://schemas.microsoft.com/office/word/2006/wordml" xmlns:wps="http://schemas.microsoft.com/office/word/2010/wordprocessingShape" mc:Ignorable="w14 w15 w16se w16cid w16 w16cex w16sdtdh w16du wp14">
   <w:sdt>
     <w:sdtPr>
       <w:rPr>
@@ -5591,7 +5444,7 @@
 </file>
 
 <file path=word/header2.xml><?xml version="1.0" encoding="utf-8"?>
-<w:hdr xmlns:wpc="http://schemas.microsoft.com/office/word/2010/wordprocessingCanvas" xmlns:cx="http://schemas.microsoft.com/office/drawing/2014/chartex" xmlns:cx1="http://schemas.microsoft.com/office/drawing/2015/9/8/chartex" xmlns:cx2="http://schemas.microsoft.com/office/drawing/2015/10/21/chartex" xmlns:cx3="http://schemas.microsoft.com/office/drawing/2016/5/9/chartex" xmlns:cx4="http://schemas.microsoft.com/office/drawing/2016/5/10/chartex" xmlns:cx5="http://schemas.microsoft.com/office/drawing/2016/5/11/chartex" xmlns:cx6="http://schemas.microsoft.com/office/drawing/2016/5/12/chartex" xmlns:cx7="http://schemas.microsoft.com/office/drawing/2016/5/13/chartex" xmlns:cx8="http://schemas.microsoft.com/office/drawing/2016/5/14/chartex" xmlns:mc="http://schemas.openxmlformats.org/markup-compatibility/2006" xmlns:aink="http://schemas.microsoft.com/office/drawing/2016/ink" xmlns:am3d="http://schemas.microsoft.com/office/drawing/2017/model3d" xmlns:o="urn:schemas-microsoft-com:office:office" xmlns:oel="http://schemas.microsoft.com/office/2019/extlst" xmlns:r="http://schemas.openxmlformats.org/officeDocument/2006/relationships" xmlns:m="http://schemas.openxmlformats.org/officeDocument/2006/math" xmlns:v="urn:schemas-microsoft-com:vml" xmlns:wp14="http://schemas.microsoft.com/office/word/2010/wordprocessingDrawing" xmlns:wp="http://schemas.openxmlformats.org/drawingml/2006/wordprocessingDrawing" xmlns:w10="urn:schemas-microsoft-com:office:word" xmlns:w="http://schemas.openxmlformats.org/wordprocessingml/2006/main" xmlns:w14="http://schemas.microsoft.com/office/word/2010/wordml" xmlns:w15="http://schemas.microsoft.com/office/word/2012/wordml" xmlns:w16cex="http://schemas.microsoft.com/office/word/2018/wordml/cex" xmlns:w16cid="http://schemas.microsoft.com/office/word/2016/wordml/cid" xmlns:w16="http://schemas.microsoft.com/office/word/2018/wordml" xmlns:w16sdtdh="http://schemas.microsoft.com/office/word/2020/wordml/sdtdatahash" xmlns:w16se="http://schemas.microsoft.com/office/word/2015/wordml/symex" xmlns:wpg="http://schemas.microsoft.com/office/word/2010/wordprocessingGroup" xmlns:wpi="http://schemas.microsoft.com/office/word/2010/wordprocessingInk" xmlns:wne="http://schemas.microsoft.com/office/word/2006/wordml" xmlns:wps="http://schemas.microsoft.com/office/word/2010/wordprocessingShape" mc:Ignorable="w14 w15 w16se w16cid w16 w16cex w16sdtdh wp14">
+<w:hdr xmlns:wpc="http://schemas.microsoft.com/office/word/2010/wordprocessingCanvas" xmlns:cx="http://schemas.microsoft.com/office/drawing/2014/chartex" xmlns:cx1="http://schemas.microsoft.com/office/drawing/2015/9/8/chartex" xmlns:cx2="http://schemas.microsoft.com/office/drawing/2015/10/21/chartex" xmlns:cx3="http://schemas.microsoft.com/office/drawing/2016/5/9/chartex" xmlns:cx4="http://schemas.microsoft.com/office/drawing/2016/5/10/chartex" xmlns:cx5="http://schemas.microsoft.com/office/drawing/2016/5/11/chartex" xmlns:cx6="http://schemas.microsoft.com/office/drawing/2016/5/12/chartex" xmlns:cx7="http://schemas.microsoft.com/office/drawing/2016/5/13/chartex" xmlns:cx8="http://schemas.microsoft.com/office/drawing/2016/5/14/chartex" xmlns:mc="http://schemas.openxmlformats.org/markup-compatibility/2006" xmlns:aink="http://schemas.microsoft.com/office/drawing/2016/ink" xmlns:am3d="http://schemas.microsoft.com/office/drawing/2017/model3d" xmlns:o="urn:schemas-microsoft-com:office:office" xmlns:oel="http://schemas.microsoft.com/office/2019/extlst" xmlns:r="http://schemas.openxmlformats.org/officeDocument/2006/relationships" xmlns:m="http://schemas.openxmlformats.org/officeDocument/2006/math" xmlns:v="urn:schemas-microsoft-com:vml" xmlns:wp14="http://schemas.microsoft.com/office/word/2010/wordprocessingDrawing" xmlns:wp="http://schemas.openxmlformats.org/drawingml/2006/wordprocessingDrawing" xmlns:w10="urn:schemas-microsoft-com:office:word" xmlns:w="http://schemas.openxmlformats.org/wordprocessingml/2006/main" xmlns:w14="http://schemas.microsoft.com/office/word/2010/wordml" xmlns:w15="http://schemas.microsoft.com/office/word/2012/wordml" xmlns:w16cex="http://schemas.microsoft.com/office/word/2018/wordml/cex" xmlns:w16cid="http://schemas.microsoft.com/office/word/2016/wordml/cid" xmlns:w16="http://schemas.microsoft.com/office/word/2018/wordml" xmlns:w16du="http://schemas.microsoft.com/office/word/2023/wordml/word16du" xmlns:w16sdtdh="http://schemas.microsoft.com/office/word/2020/wordml/sdtdatahash" xmlns:w16se="http://schemas.microsoft.com/office/word/2015/wordml/symex" xmlns:wpg="http://schemas.microsoft.com/office/word/2010/wordprocessingGroup" xmlns:wpi="http://schemas.microsoft.com/office/word/2010/wordprocessingInk" xmlns:wne="http://schemas.microsoft.com/office/word/2006/wordml" xmlns:wps="http://schemas.microsoft.com/office/word/2010/wordprocessingShape" mc:Ignorable="w14 w15 w16se w16cid w16 w16cex w16sdtdh w16du wp14">
   <w:sdt>
     <w:sdtPr>
       <w:rPr>
@@ -5621,24 +5474,28 @@
         <w:r>
           <w:rPr>
             <w:rStyle w:val="PageNumber"/>
+            <w:rFonts w:ascii="Times New Roman" w:hAnsi="Times New Roman" w:cs="Times New Roman"/>
           </w:rPr>
           <w:fldChar w:fldCharType="begin"/>
         </w:r>
         <w:r>
           <w:rPr>
             <w:rStyle w:val="PageNumber"/>
+            <w:rFonts w:ascii="Times New Roman" w:hAnsi="Times New Roman" w:cs="Times New Roman"/>
           </w:rPr>
           <w:instrText xml:space="preserve"> PAGE </w:instrText>
         </w:r>
         <w:r>
           <w:rPr>
             <w:rStyle w:val="PageNumber"/>
+            <w:rFonts w:ascii="Times New Roman" w:hAnsi="Times New Roman" w:cs="Times New Roman"/>
           </w:rPr>
           <w:fldChar w:fldCharType="separate"/>
         </w:r>
         <w:r>
           <w:rPr>
             <w:rStyle w:val="PageNumber"/>
+            <w:rFonts w:ascii="Times New Roman" w:hAnsi="Times New Roman" w:cs="Times New Roman"/>
             <w:noProof/>
           </w:rPr>
           <w:t>2</w:t>
@@ -5646,6 +5503,7 @@
         <w:r>
           <w:rPr>
             <w:rStyle w:val="PageNumber"/>
+            <w:rFonts w:ascii="Times New Roman" w:hAnsi="Times New Roman" w:cs="Times New Roman"/>
           </w:rPr>
           <w:fldChar w:fldCharType="end"/>
         </w:r>
@@ -5677,11 +5535,11 @@
 </file>
 
 <file path=word/header3.xml><?xml version="1.0" encoding="utf-8"?>
-<w:hdr xmlns:wpc="http://schemas.microsoft.com/office/word/2010/wordprocessingCanvas" xmlns:cx="http://schemas.microsoft.com/office/drawing/2014/chartex" xmlns:cx1="http://schemas.microsoft.com/office/drawing/2015/9/8/chartex" xmlns:cx2="http://schemas.microsoft.com/office/drawing/2015/10/21/chartex" xmlns:cx3="http://schemas.microsoft.com/office/drawing/2016/5/9/chartex" xmlns:cx4="http://schemas.microsoft.com/office/drawing/2016/5/10/chartex" xmlns:cx5="http://schemas.microsoft.com/office/drawing/2016/5/11/chartex" xmlns:cx6="http://schemas.microsoft.com/office/drawing/2016/5/12/chartex" xmlns:cx7="http://schemas.microsoft.com/office/drawing/2016/5/13/chartex" xmlns:cx8="http://schemas.microsoft.com/office/drawing/2016/5/14/chartex" xmlns:mc="http://schemas.openxmlformats.org/markup-compatibility/2006" xmlns:aink="http://schemas.microsoft.com/office/drawing/2016/ink" xmlns:am3d="http://schemas.microsoft.com/office/drawing/2017/model3d" xmlns:o="urn:schemas-microsoft-com:office:office" xmlns:oel="http://schemas.microsoft.com/office/2019/extlst" xmlns:r="http://schemas.openxmlformats.org/officeDocument/2006/relationships" xmlns:m="http://schemas.openxmlformats.org/officeDocument/2006/math" xmlns:v="urn:schemas-microsoft-com:vml" xmlns:wp14="http://schemas.microsoft.com/office/word/2010/wordprocessingDrawing" xmlns:wp="http://schemas.openxmlformats.org/drawingml/2006/wordprocessingDrawing" xmlns:w10="urn:schemas-microsoft-com:office:word" xmlns:w="http://schemas.openxmlformats.org/wordprocessingml/2006/main" xmlns:w14="http://schemas.microsoft.com/office/word/2010/wordml" xmlns:w15="http://schemas.microsoft.com/office/word/2012/wordml" xmlns:w16cex="http://schemas.microsoft.com/office/word/2018/wordml/cex" xmlns:w16cid="http://schemas.microsoft.com/office/word/2016/wordml/cid" xmlns:w16="http://schemas.microsoft.com/office/word/2018/wordml" xmlns:w16sdtdh="http://schemas.microsoft.com/office/word/2020/wordml/sdtdatahash" xmlns:w16se="http://schemas.microsoft.com/office/word/2015/wordml/symex" xmlns:wpg="http://schemas.microsoft.com/office/word/2010/wordprocessingGroup" xmlns:wpi="http://schemas.microsoft.com/office/word/2010/wordprocessingInk" xmlns:wne="http://schemas.microsoft.com/office/word/2006/wordml" xmlns:wps="http://schemas.microsoft.com/office/word/2010/wordprocessingShape" mc:Ignorable="w14 w15 w16se w16cid w16 w16cex w16sdtdh wp14">
+<w:hdr xmlns:wpc="http://schemas.microsoft.com/office/word/2010/wordprocessingCanvas" xmlns:cx="http://schemas.microsoft.com/office/drawing/2014/chartex" xmlns:cx1="http://schemas.microsoft.com/office/drawing/2015/9/8/chartex" xmlns:cx2="http://schemas.microsoft.com/office/drawing/2015/10/21/chartex" xmlns:cx3="http://schemas.microsoft.com/office/drawing/2016/5/9/chartex" xmlns:cx4="http://schemas.microsoft.com/office/drawing/2016/5/10/chartex" xmlns:cx5="http://schemas.microsoft.com/office/drawing/2016/5/11/chartex" xmlns:cx6="http://schemas.microsoft.com/office/drawing/2016/5/12/chartex" xmlns:cx7="http://schemas.microsoft.com/office/drawing/2016/5/13/chartex" xmlns:cx8="http://schemas.microsoft.com/office/drawing/2016/5/14/chartex" xmlns:mc="http://schemas.openxmlformats.org/markup-compatibility/2006" xmlns:aink="http://schemas.microsoft.com/office/drawing/2016/ink" xmlns:am3d="http://schemas.microsoft.com/office/drawing/2017/model3d" xmlns:o="urn:schemas-microsoft-com:office:office" xmlns:oel="http://schemas.microsoft.com/office/2019/extlst" xmlns:r="http://schemas.openxmlformats.org/officeDocument/2006/relationships" xmlns:m="http://schemas.openxmlformats.org/officeDocument/2006/math" xmlns:v="urn:schemas-microsoft-com:vml" xmlns:wp14="http://schemas.microsoft.com/office/word/2010/wordprocessingDrawing" xmlns:wp="http://schemas.openxmlformats.org/drawingml/2006/wordprocessingDrawing" xmlns:w10="urn:schemas-microsoft-com:office:word" xmlns:w="http://schemas.openxmlformats.org/wordprocessingml/2006/main" xmlns:w14="http://schemas.microsoft.com/office/word/2010/wordml" xmlns:w15="http://schemas.microsoft.com/office/word/2012/wordml" xmlns:w16cex="http://schemas.microsoft.com/office/word/2018/wordml/cex" xmlns:w16cid="http://schemas.microsoft.com/office/word/2016/wordml/cid" xmlns:w16="http://schemas.microsoft.com/office/word/2018/wordml" xmlns:w16du="http://schemas.microsoft.com/office/word/2023/wordml/word16du" xmlns:w16sdtdh="http://schemas.microsoft.com/office/word/2020/wordml/sdtdatahash" xmlns:w16se="http://schemas.microsoft.com/office/word/2015/wordml/symex" xmlns:wpg="http://schemas.microsoft.com/office/word/2010/wordprocessingGroup" xmlns:wpi="http://schemas.microsoft.com/office/word/2010/wordprocessingInk" xmlns:wne="http://schemas.microsoft.com/office/word/2006/wordml" xmlns:wps="http://schemas.microsoft.com/office/word/2010/wordprocessingShape" mc:Ignorable="w14 w15 w16se w16cid w16 w16cex w16sdtdh w16du wp14">
   <w:p>
     <w:pPr>
       <w:pStyle w:val="Header"/>
-      <w:ind w:right="360"/>
+      <w:jc w:val="right"/>
       <w:rPr>
         <w:rFonts w:ascii="Times New Roman" w:hAnsi="Times New Roman" w:cs="Times New Roman"/>
       </w:rPr>
@@ -5690,14 +5548,71 @@
       <w:rPr>
         <w:rFonts w:ascii="Times New Roman" w:hAnsi="Times New Roman" w:cs="Times New Roman"/>
       </w:rPr>
-      <w:t>SAN DIEGO WEATHER</w:t>
+      <w:t xml:space="preserve">              </w:t>
     </w:r>
     <w:r>
       <w:rPr>
         <w:rFonts w:ascii="Times New Roman" w:hAnsi="Times New Roman" w:cs="Times New Roman"/>
       </w:rPr>
-      <w:t xml:space="preserve"> PIPELINE</w:t>
+      <w:t xml:space="preserve">SAN DIEGO WEATHER PIPELINE        </w:t>
     </w:r>
+    <w:r>
+      <w:rPr>
+        <w:rFonts w:ascii="Times New Roman" w:hAnsi="Times New Roman" w:cs="Times New Roman"/>
+      </w:rPr>
+      <w:t xml:space="preserve">                                                                        </w:t>
+    </w:r>
+    <w:sdt>
+      <w:sdtPr>
+        <w:rPr>
+          <w:rFonts w:ascii="Times New Roman" w:hAnsi="Times New Roman" w:cs="Times New Roman"/>
+        </w:rPr>
+        <w:id w:val="-1209643717"/>
+        <w:docPartObj>
+          <w:docPartGallery w:val="Page Numbers (Top of Page)"/>
+          <w:docPartUnique/>
+        </w:docPartObj>
+      </w:sdtPr>
+      <w:sdtEndPr>
+        <w:rPr>
+          <w:noProof/>
+        </w:rPr>
+      </w:sdtEndPr>
+      <w:sdtContent>
+        <w:r>
+          <w:rPr>
+            <w:rFonts w:ascii="Times New Roman" w:hAnsi="Times New Roman" w:cs="Times New Roman"/>
+          </w:rPr>
+          <w:fldChar w:fldCharType="begin"/>
+        </w:r>
+        <w:r>
+          <w:rPr>
+            <w:rFonts w:ascii="Times New Roman" w:hAnsi="Times New Roman" w:cs="Times New Roman"/>
+          </w:rPr>
+          <w:instrText xml:space="preserve"> PAGE   \* MERGEFORMAT </w:instrText>
+        </w:r>
+        <w:r>
+          <w:rPr>
+            <w:rFonts w:ascii="Times New Roman" w:hAnsi="Times New Roman" w:cs="Times New Roman"/>
+          </w:rPr>
+          <w:fldChar w:fldCharType="separate"/>
+        </w:r>
+        <w:r>
+          <w:rPr>
+            <w:rFonts w:ascii="Times New Roman" w:hAnsi="Times New Roman" w:cs="Times New Roman"/>
+            <w:noProof/>
+          </w:rPr>
+          <w:t>2</w:t>
+        </w:r>
+        <w:r>
+          <w:rPr>
+            <w:rFonts w:ascii="Times New Roman" w:hAnsi="Times New Roman" w:cs="Times New Roman"/>
+            <w:noProof/>
+          </w:rPr>
+          <w:fldChar w:fldCharType="end"/>
+        </w:r>
+      </w:sdtContent>
+    </w:sdt>
   </w:p>
   <w:p>
     <w:pPr>
@@ -5708,7 +5623,7 @@
 </file>
 
 <file path=word/styles.xml><?xml version="1.0" encoding="utf-8"?>
-<w:styles xmlns:mc="http://schemas.openxmlformats.org/markup-compatibility/2006" xmlns:r="http://schemas.openxmlformats.org/officeDocument/2006/relationships" xmlns:w="http://schemas.openxmlformats.org/wordprocessingml/2006/main" xmlns:w14="http://schemas.microsoft.com/office/word/2010/wordml" xmlns:w15="http://schemas.microsoft.com/office/word/2012/wordml" xmlns:w16cex="http://schemas.microsoft.com/office/word/2018/wordml/cex" xmlns:w16cid="http://schemas.microsoft.com/office/word/2016/wordml/cid" xmlns:w16="http://schemas.microsoft.com/office/word/2018/wordml" xmlns:w16sdtdh="http://schemas.microsoft.com/office/word/2020/wordml/sdtdatahash" xmlns:w16se="http://schemas.microsoft.com/office/word/2015/wordml/symex" mc:Ignorable="w14 w15 w16se w16cid w16 w16cex w16sdtdh">
+<w:styles xmlns:mc="http://schemas.openxmlformats.org/markup-compatibility/2006" xmlns:r="http://schemas.openxmlformats.org/officeDocument/2006/relationships" xmlns:w="http://schemas.openxmlformats.org/wordprocessingml/2006/main" xmlns:w14="http://schemas.microsoft.com/office/word/2010/wordml" xmlns:w15="http://schemas.microsoft.com/office/word/2012/wordml" xmlns:w16cex="http://schemas.microsoft.com/office/word/2018/wordml/cex" xmlns:w16cid="http://schemas.microsoft.com/office/word/2016/wordml/cid" xmlns:w16="http://schemas.microsoft.com/office/word/2018/wordml" xmlns:w16du="http://schemas.microsoft.com/office/word/2023/wordml/word16du" xmlns:w16sdtdh="http://schemas.microsoft.com/office/word/2020/wordml/sdtdatahash" xmlns:w16se="http://schemas.microsoft.com/office/word/2015/wordml/symex" mc:Ignorable="w14 w15 w16se w16cid w16 w16cex w16sdtdh w16du">
   <w:docDefaults>
     <w:rPrDefault>
       <w:rPr>
@@ -6303,6 +6218,7 @@
   <w:style w:type="character" w:default="1" w:styleId="DefaultParagraphFont">
     <w:name w:val="Default Paragraph Font"/>
     <w:uiPriority w:val="1"/>
+    <w:semiHidden/>
     <w:unhideWhenUsed/>
   </w:style>
   <w:style w:type="table" w:default="1" w:styleId="TableNormal">

</xml_diff>

<commit_message>
Quick minor edits to paper
</commit_message>
<xml_diff>
--- a/ADS507 Team 4 Design Document.docx
+++ b/ADS507 Team 4 Design Document.docx
@@ -1,6 +1,6 @@
 
 <file path=word/document.xml><?xml version="1.0" encoding="utf-8"?>
-<w:document xmlns:wpc="http://schemas.microsoft.com/office/word/2010/wordprocessingCanvas" xmlns:cx="http://schemas.microsoft.com/office/drawing/2014/chartex" xmlns:cx1="http://schemas.microsoft.com/office/drawing/2015/9/8/chartex" xmlns:cx2="http://schemas.microsoft.com/office/drawing/2015/10/21/chartex" xmlns:cx3="http://schemas.microsoft.com/office/drawing/2016/5/9/chartex" xmlns:cx4="http://schemas.microsoft.com/office/drawing/2016/5/10/chartex" xmlns:cx5="http://schemas.microsoft.com/office/drawing/2016/5/11/chartex" xmlns:cx6="http://schemas.microsoft.com/office/drawing/2016/5/12/chartex" xmlns:cx7="http://schemas.microsoft.com/office/drawing/2016/5/13/chartex" xmlns:cx8="http://schemas.microsoft.com/office/drawing/2016/5/14/chartex" xmlns:mc="http://schemas.openxmlformats.org/markup-compatibility/2006" xmlns:aink="http://schemas.microsoft.com/office/drawing/2016/ink" xmlns:am3d="http://schemas.microsoft.com/office/drawing/2017/model3d" xmlns:o="urn:schemas-microsoft-com:office:office" xmlns:oel="http://schemas.microsoft.com/office/2019/extlst" xmlns:r="http://schemas.openxmlformats.org/officeDocument/2006/relationships" xmlns:m="http://schemas.openxmlformats.org/officeDocument/2006/math" xmlns:v="urn:schemas-microsoft-com:vml" xmlns:wp14="http://schemas.microsoft.com/office/word/2010/wordprocessingDrawing" xmlns:wp="http://schemas.openxmlformats.org/drawingml/2006/wordprocessingDrawing" xmlns:w10="urn:schemas-microsoft-com:office:word" xmlns:w="http://schemas.openxmlformats.org/wordprocessingml/2006/main" xmlns:w14="http://schemas.microsoft.com/office/word/2010/wordml" xmlns:w15="http://schemas.microsoft.com/office/word/2012/wordml" xmlns:w16cex="http://schemas.microsoft.com/office/word/2018/wordml/cex" xmlns:w16cid="http://schemas.microsoft.com/office/word/2016/wordml/cid" xmlns:w16="http://schemas.microsoft.com/office/word/2018/wordml" xmlns:w16du="http://schemas.microsoft.com/office/word/2023/wordml/word16du" xmlns:w16sdtdh="http://schemas.microsoft.com/office/word/2020/wordml/sdtdatahash" xmlns:w16se="http://schemas.microsoft.com/office/word/2015/wordml/symex" xmlns:wpg="http://schemas.microsoft.com/office/word/2010/wordprocessingGroup" xmlns:wpi="http://schemas.microsoft.com/office/word/2010/wordprocessingInk" xmlns:wne="http://schemas.microsoft.com/office/word/2006/wordml" xmlns:wps="http://schemas.microsoft.com/office/word/2010/wordprocessingShape" mc:Ignorable="w14 w15 w16se w16cid w16 w16cex w16sdtdh w16du wp14">
+<w:document xmlns:wpc="http://schemas.microsoft.com/office/word/2010/wordprocessingCanvas" xmlns:cx="http://schemas.microsoft.com/office/drawing/2014/chartex" xmlns:cx1="http://schemas.microsoft.com/office/drawing/2015/9/8/chartex" xmlns:cx2="http://schemas.microsoft.com/office/drawing/2015/10/21/chartex" xmlns:cx3="http://schemas.microsoft.com/office/drawing/2016/5/9/chartex" xmlns:cx4="http://schemas.microsoft.com/office/drawing/2016/5/10/chartex" xmlns:cx5="http://schemas.microsoft.com/office/drawing/2016/5/11/chartex" xmlns:cx6="http://schemas.microsoft.com/office/drawing/2016/5/12/chartex" xmlns:cx7="http://schemas.microsoft.com/office/drawing/2016/5/13/chartex" xmlns:cx8="http://schemas.microsoft.com/office/drawing/2016/5/14/chartex" xmlns:mc="http://schemas.openxmlformats.org/markup-compatibility/2006" xmlns:aink="http://schemas.microsoft.com/office/drawing/2016/ink" xmlns:am3d="http://schemas.microsoft.com/office/drawing/2017/model3d" xmlns:o="urn:schemas-microsoft-com:office:office" xmlns:oel="http://schemas.microsoft.com/office/2019/extlst" xmlns:r="http://schemas.openxmlformats.org/officeDocument/2006/relationships" xmlns:m="http://schemas.openxmlformats.org/officeDocument/2006/math" xmlns:v="urn:schemas-microsoft-com:vml" xmlns:wp14="http://schemas.microsoft.com/office/word/2010/wordprocessingDrawing" xmlns:wp="http://schemas.openxmlformats.org/drawingml/2006/wordprocessingDrawing" xmlns:w10="urn:schemas-microsoft-com:office:word" xmlns:w="http://schemas.openxmlformats.org/wordprocessingml/2006/main" xmlns:w14="http://schemas.microsoft.com/office/word/2010/wordml" xmlns:w15="http://schemas.microsoft.com/office/word/2012/wordml" xmlns:w16cex="http://schemas.microsoft.com/office/word/2018/wordml/cex" xmlns:w16cid="http://schemas.microsoft.com/office/word/2016/wordml/cid" xmlns:w16="http://schemas.microsoft.com/office/word/2018/wordml" xmlns:w16sdtdh="http://schemas.microsoft.com/office/word/2020/wordml/sdtdatahash" xmlns:w16se="http://schemas.microsoft.com/office/word/2015/wordml/symex" xmlns:wpg="http://schemas.microsoft.com/office/word/2010/wordprocessingGroup" xmlns:wpi="http://schemas.microsoft.com/office/word/2010/wordprocessingInk" xmlns:wne="http://schemas.microsoft.com/office/word/2006/wordml" xmlns:wps="http://schemas.microsoft.com/office/word/2010/wordprocessingShape" mc:Ignorable="w14 w15 w16se w16cid w16 w16cex w16sdtdh wp14">
   <w:body>
     <w:p>
       <w:pPr>
@@ -472,8 +472,6 @@
         <w:spacing w:line="480" w:lineRule="auto"/>
         <w:rPr>
           <w:rFonts w:ascii="Times New Roman" w:hAnsi="Times New Roman" w:cs="Times New Roman"/>
-          <w:b/>
-          <w:bCs/>
         </w:rPr>
       </w:pPr>
       <w:r>
@@ -504,13 +502,51 @@
         <w:rPr>
           <w:rFonts w:ascii="Times New Roman" w:hAnsi="Times New Roman" w:cs="Times New Roman"/>
         </w:rPr>
-        <w:t xml:space="preserve"> weather data from multiple sources, including the National Weather Service, University of California San Diego, and OpenWeather. The pipeline integrates data into a MySQL database, facilitating efficient storage and summarization of daily weather conditions and alerts</w:t>
-      </w:r>
-      <w:r>
-        <w:rPr>
-          <w:rFonts w:ascii="Times New Roman" w:hAnsi="Times New Roman" w:cs="Times New Roman"/>
-        </w:rPr>
-        <w:t xml:space="preserve">, alongside historical data. Through an automated process involving daily API calls and data extraction, transformation, and loading (ETL), the pipeline ensures the database remains </w:t>
+        <w:t xml:space="preserve"> weather data from multiple sources, including the National Weather Service, University of California San Diego</w:t>
+      </w:r>
+      <w:r>
+        <w:rPr>
+          <w:rFonts w:ascii="Times New Roman" w:hAnsi="Times New Roman" w:cs="Times New Roman"/>
+        </w:rPr>
+        <w:t xml:space="preserve"> historical weather data</w:t>
+      </w:r>
+      <w:r>
+        <w:rPr>
+          <w:rFonts w:ascii="Times New Roman" w:hAnsi="Times New Roman" w:cs="Times New Roman"/>
+        </w:rPr>
+        <w:t xml:space="preserve">, and </w:t>
+      </w:r>
+      <w:proofErr w:type="spellStart"/>
+      <w:r>
+        <w:rPr>
+          <w:rFonts w:ascii="Times New Roman" w:hAnsi="Times New Roman" w:cs="Times New Roman"/>
+        </w:rPr>
+        <w:t>OpenWeather</w:t>
+      </w:r>
+      <w:proofErr w:type="spellEnd"/>
+      <w:r>
+        <w:rPr>
+          <w:rFonts w:ascii="Times New Roman" w:hAnsi="Times New Roman" w:cs="Times New Roman"/>
+        </w:rPr>
+        <w:t>. The pipeline integrates data into a MySQL database, facilitating efficient storage and summarization of daily weather conditions and alerts</w:t>
+      </w:r>
+      <w:r>
+        <w:rPr>
+          <w:rFonts w:ascii="Times New Roman" w:hAnsi="Times New Roman" w:cs="Times New Roman"/>
+        </w:rPr>
+        <w:t>, alongside historical data. Through an automated process</w:t>
+      </w:r>
+      <w:r>
+        <w:rPr>
+          <w:rFonts w:ascii="Times New Roman" w:hAnsi="Times New Roman" w:cs="Times New Roman"/>
+        </w:rPr>
+        <w:t xml:space="preserve"> (using a Cron job)</w:t>
+      </w:r>
+      <w:r>
+        <w:rPr>
+          <w:rFonts w:ascii="Times New Roman" w:hAnsi="Times New Roman" w:cs="Times New Roman"/>
+        </w:rPr>
+        <w:t xml:space="preserve"> involving daily API calls and data extraction, transformation, and loading (ETL), the pipeline ensures the database remains </w:t>
       </w:r>
       <w:r>
         <w:rPr>
@@ -530,11 +566,59 @@
         </w:rPr>
         <w:t xml:space="preserve">a Tableau dashboard provides users with visualizations, allowing for easy access to current weather information and comparisons with historical trends. While the pipeline demonstrates significant utility, considerations for scalability, cloud migration, and user accessibility highlight avenues for future improvement. Overall, this project shows the value of data engineering in empowering informed decision-making in weather-related domains. </w:t>
       </w:r>
-      <w:r>
-        <w:rPr>
-          <w:rFonts w:ascii="Times New Roman" w:hAnsi="Times New Roman" w:cs="Times New Roman"/>
-          <w:b/>
-          <w:bCs/>
+    </w:p>
+    <w:p>
+      <w:pPr>
+        <w:spacing w:line="480" w:lineRule="auto"/>
+        <w:rPr>
+          <w:rFonts w:ascii="Times New Roman" w:hAnsi="Times New Roman" w:cs="Times New Roman"/>
+          <w:b/>
+          <w:bCs/>
+          <w:i/>
+          <w:iCs/>
+        </w:rPr>
+      </w:pPr>
+    </w:p>
+    <w:p>
+      <w:pPr>
+        <w:spacing w:line="480" w:lineRule="auto"/>
+        <w:rPr>
+          <w:rFonts w:ascii="Times New Roman" w:hAnsi="Times New Roman" w:cs="Times New Roman"/>
+          <w:b/>
+          <w:bCs/>
+          <w:i/>
+          <w:iCs/>
+        </w:rPr>
+      </w:pPr>
+      <w:r>
+        <w:rPr>
+          <w:rFonts w:ascii="Times New Roman" w:hAnsi="Times New Roman" w:cs="Times New Roman"/>
+          <w:b/>
+          <w:bCs/>
+          <w:i/>
+          <w:iCs/>
+        </w:rPr>
+        <w:t xml:space="preserve">Keywords: </w:t>
+      </w:r>
+      <w:r>
+        <w:rPr>
+          <w:rFonts w:ascii="Times New Roman" w:hAnsi="Times New Roman" w:cs="Times New Roman"/>
+        </w:rPr>
+        <w:t>weather, alerts, San Diego, SQL, Tableau, automation, historical comparison, ETL, database</w:t>
+      </w:r>
+      <w:r>
+        <w:rPr>
+          <w:rFonts w:ascii="Times New Roman" w:hAnsi="Times New Roman" w:cs="Times New Roman"/>
+        </w:rPr>
+        <w:t xml:space="preserve"> creation, views</w:t>
+      </w:r>
+      <w:r>
+        <w:rPr>
+          <w:rFonts w:ascii="Times New Roman" w:hAnsi="Times New Roman" w:cs="Times New Roman"/>
+          <w:b/>
+          <w:bCs/>
+          <w:i/>
+          <w:iCs/>
         </w:rPr>
         <w:br w:type="page"/>
       </w:r>
@@ -837,7 +921,7 @@
                 <w:noProof/>
                 <w:webHidden/>
               </w:rPr>
-              <w:t>4</w:t>
+              <w:t>5</w:t>
             </w:r>
             <w:r>
               <w:rPr>
@@ -946,7 +1030,7 @@
                 <w:sz w:val="24"/>
                 <w:szCs w:val="24"/>
               </w:rPr>
-              <w:t>4</w:t>
+              <w:t>5</w:t>
             </w:r>
             <w:r>
               <w:rPr>
@@ -1447,7 +1531,7 @@
                 <w:noProof/>
                 <w:webHidden/>
               </w:rPr>
-              <w:t>11</w:t>
+              <w:t>13</w:t>
             </w:r>
             <w:r>
               <w:rPr>
@@ -1526,7 +1610,7 @@
                 <w:noProof/>
                 <w:webHidden/>
               </w:rPr>
-              <w:t>12</w:t>
+              <w:t>16</w:t>
             </w:r>
             <w:r>
               <w:rPr>
@@ -2832,7 +2916,7 @@
           <w:noProof/>
         </w:rPr>
         <w:drawing>
-          <wp:inline distT="0" distB="0" distL="0" distR="0" wp14:anchorId="1BFCEE11" wp14:editId="7A323E57">
+          <wp:inline distT="0" distB="0" distL="0" distR="0" wp14:anchorId="1BFCEE11" wp14:editId="1C87626F">
             <wp:extent cx="5943600" cy="3460115"/>
             <wp:effectExtent l="0" t="0" r="0" b="0"/>
             <wp:docPr id="674770940" name="Picture 3"/>
@@ -5354,7 +5438,7 @@
 </file>
 
 <file path=word/endnotes.xml><?xml version="1.0" encoding="utf-8"?>
-<w:endnotes xmlns:wpc="http://schemas.microsoft.com/office/word/2010/wordprocessingCanvas" xmlns:cx="http://schemas.microsoft.com/office/drawing/2014/chartex" xmlns:cx1="http://schemas.microsoft.com/office/drawing/2015/9/8/chartex" xmlns:cx2="http://schemas.microsoft.com/office/drawing/2015/10/21/chartex" xmlns:cx3="http://schemas.microsoft.com/office/drawing/2016/5/9/chartex" xmlns:cx4="http://schemas.microsoft.com/office/drawing/2016/5/10/chartex" xmlns:cx5="http://schemas.microsoft.com/office/drawing/2016/5/11/chartex" xmlns:cx6="http://schemas.microsoft.com/office/drawing/2016/5/12/chartex" xmlns:cx7="http://schemas.microsoft.com/office/drawing/2016/5/13/chartex" xmlns:cx8="http://schemas.microsoft.com/office/drawing/2016/5/14/chartex" xmlns:mc="http://schemas.openxmlformats.org/markup-compatibility/2006" xmlns:aink="http://schemas.microsoft.com/office/drawing/2016/ink" xmlns:am3d="http://schemas.microsoft.com/office/drawing/2017/model3d" xmlns:o="urn:schemas-microsoft-com:office:office" xmlns:oel="http://schemas.microsoft.com/office/2019/extlst" xmlns:r="http://schemas.openxmlformats.org/officeDocument/2006/relationships" xmlns:m="http://schemas.openxmlformats.org/officeDocument/2006/math" xmlns:v="urn:schemas-microsoft-com:vml" xmlns:wp14="http://schemas.microsoft.com/office/word/2010/wordprocessingDrawing" xmlns:wp="http://schemas.openxmlformats.org/drawingml/2006/wordprocessingDrawing" xmlns:w10="urn:schemas-microsoft-com:office:word" xmlns:w="http://schemas.openxmlformats.org/wordprocessingml/2006/main" xmlns:w14="http://schemas.microsoft.com/office/word/2010/wordml" xmlns:w15="http://schemas.microsoft.com/office/word/2012/wordml" xmlns:w16cex="http://schemas.microsoft.com/office/word/2018/wordml/cex" xmlns:w16cid="http://schemas.microsoft.com/office/word/2016/wordml/cid" xmlns:w16="http://schemas.microsoft.com/office/word/2018/wordml" xmlns:w16du="http://schemas.microsoft.com/office/word/2023/wordml/word16du" xmlns:w16sdtdh="http://schemas.microsoft.com/office/word/2020/wordml/sdtdatahash" xmlns:w16se="http://schemas.microsoft.com/office/word/2015/wordml/symex" xmlns:wpg="http://schemas.microsoft.com/office/word/2010/wordprocessingGroup" xmlns:wpi="http://schemas.microsoft.com/office/word/2010/wordprocessingInk" xmlns:wne="http://schemas.microsoft.com/office/word/2006/wordml" xmlns:wps="http://schemas.microsoft.com/office/word/2010/wordprocessingShape" mc:Ignorable="w14 w15 w16se w16cid w16 w16cex w16sdtdh w16du wp14">
+<w:endnotes xmlns:wpc="http://schemas.microsoft.com/office/word/2010/wordprocessingCanvas" xmlns:cx="http://schemas.microsoft.com/office/drawing/2014/chartex" xmlns:cx1="http://schemas.microsoft.com/office/drawing/2015/9/8/chartex" xmlns:cx2="http://schemas.microsoft.com/office/drawing/2015/10/21/chartex" xmlns:cx3="http://schemas.microsoft.com/office/drawing/2016/5/9/chartex" xmlns:cx4="http://schemas.microsoft.com/office/drawing/2016/5/10/chartex" xmlns:cx5="http://schemas.microsoft.com/office/drawing/2016/5/11/chartex" xmlns:cx6="http://schemas.microsoft.com/office/drawing/2016/5/12/chartex" xmlns:cx7="http://schemas.microsoft.com/office/drawing/2016/5/13/chartex" xmlns:cx8="http://schemas.microsoft.com/office/drawing/2016/5/14/chartex" xmlns:mc="http://schemas.openxmlformats.org/markup-compatibility/2006" xmlns:aink="http://schemas.microsoft.com/office/drawing/2016/ink" xmlns:am3d="http://schemas.microsoft.com/office/drawing/2017/model3d" xmlns:o="urn:schemas-microsoft-com:office:office" xmlns:oel="http://schemas.microsoft.com/office/2019/extlst" xmlns:r="http://schemas.openxmlformats.org/officeDocument/2006/relationships" xmlns:m="http://schemas.openxmlformats.org/officeDocument/2006/math" xmlns:v="urn:schemas-microsoft-com:vml" xmlns:wp14="http://schemas.microsoft.com/office/word/2010/wordprocessingDrawing" xmlns:wp="http://schemas.openxmlformats.org/drawingml/2006/wordprocessingDrawing" xmlns:w10="urn:schemas-microsoft-com:office:word" xmlns:w="http://schemas.openxmlformats.org/wordprocessingml/2006/main" xmlns:w14="http://schemas.microsoft.com/office/word/2010/wordml" xmlns:w15="http://schemas.microsoft.com/office/word/2012/wordml" xmlns:w16cex="http://schemas.microsoft.com/office/word/2018/wordml/cex" xmlns:w16cid="http://schemas.microsoft.com/office/word/2016/wordml/cid" xmlns:w16="http://schemas.microsoft.com/office/word/2018/wordml" xmlns:w16sdtdh="http://schemas.microsoft.com/office/word/2020/wordml/sdtdatahash" xmlns:w16se="http://schemas.microsoft.com/office/word/2015/wordml/symex" xmlns:wpg="http://schemas.microsoft.com/office/word/2010/wordprocessingGroup" xmlns:wpi="http://schemas.microsoft.com/office/word/2010/wordprocessingInk" xmlns:wne="http://schemas.microsoft.com/office/word/2006/wordml" xmlns:wps="http://schemas.microsoft.com/office/word/2010/wordprocessingShape" mc:Ignorable="w14 w15 w16se w16cid w16 w16cex w16sdtdh wp14">
   <w:endnote w:type="separator" w:id="-1">
     <w:p>
       <w:r>
@@ -5373,7 +5457,7 @@
 </file>
 
 <file path=word/footnotes.xml><?xml version="1.0" encoding="utf-8"?>
-<w:footnotes xmlns:wpc="http://schemas.microsoft.com/office/word/2010/wordprocessingCanvas" xmlns:cx="http://schemas.microsoft.com/office/drawing/2014/chartex" xmlns:cx1="http://schemas.microsoft.com/office/drawing/2015/9/8/chartex" xmlns:cx2="http://schemas.microsoft.com/office/drawing/2015/10/21/chartex" xmlns:cx3="http://schemas.microsoft.com/office/drawing/2016/5/9/chartex" xmlns:cx4="http://schemas.microsoft.com/office/drawing/2016/5/10/chartex" xmlns:cx5="http://schemas.microsoft.com/office/drawing/2016/5/11/chartex" xmlns:cx6="http://schemas.microsoft.com/office/drawing/2016/5/12/chartex" xmlns:cx7="http://schemas.microsoft.com/office/drawing/2016/5/13/chartex" xmlns:cx8="http://schemas.microsoft.com/office/drawing/2016/5/14/chartex" xmlns:mc="http://schemas.openxmlformats.org/markup-compatibility/2006" xmlns:aink="http://schemas.microsoft.com/office/drawing/2016/ink" xmlns:am3d="http://schemas.microsoft.com/office/drawing/2017/model3d" xmlns:o="urn:schemas-microsoft-com:office:office" xmlns:oel="http://schemas.microsoft.com/office/2019/extlst" xmlns:r="http://schemas.openxmlformats.org/officeDocument/2006/relationships" xmlns:m="http://schemas.openxmlformats.org/officeDocument/2006/math" xmlns:v="urn:schemas-microsoft-com:vml" xmlns:wp14="http://schemas.microsoft.com/office/word/2010/wordprocessingDrawing" xmlns:wp="http://schemas.openxmlformats.org/drawingml/2006/wordprocessingDrawing" xmlns:w10="urn:schemas-microsoft-com:office:word" xmlns:w="http://schemas.openxmlformats.org/wordprocessingml/2006/main" xmlns:w14="http://schemas.microsoft.com/office/word/2010/wordml" xmlns:w15="http://schemas.microsoft.com/office/word/2012/wordml" xmlns:w16cex="http://schemas.microsoft.com/office/word/2018/wordml/cex" xmlns:w16cid="http://schemas.microsoft.com/office/word/2016/wordml/cid" xmlns:w16="http://schemas.microsoft.com/office/word/2018/wordml" xmlns:w16du="http://schemas.microsoft.com/office/word/2023/wordml/word16du" xmlns:w16sdtdh="http://schemas.microsoft.com/office/word/2020/wordml/sdtdatahash" xmlns:w16se="http://schemas.microsoft.com/office/word/2015/wordml/symex" xmlns:wpg="http://schemas.microsoft.com/office/word/2010/wordprocessingGroup" xmlns:wpi="http://schemas.microsoft.com/office/word/2010/wordprocessingInk" xmlns:wne="http://schemas.microsoft.com/office/word/2006/wordml" xmlns:wps="http://schemas.microsoft.com/office/word/2010/wordprocessingShape" mc:Ignorable="w14 w15 w16se w16cid w16 w16cex w16sdtdh w16du wp14">
+<w:footnotes xmlns:wpc="http://schemas.microsoft.com/office/word/2010/wordprocessingCanvas" xmlns:cx="http://schemas.microsoft.com/office/drawing/2014/chartex" xmlns:cx1="http://schemas.microsoft.com/office/drawing/2015/9/8/chartex" xmlns:cx2="http://schemas.microsoft.com/office/drawing/2015/10/21/chartex" xmlns:cx3="http://schemas.microsoft.com/office/drawing/2016/5/9/chartex" xmlns:cx4="http://schemas.microsoft.com/office/drawing/2016/5/10/chartex" xmlns:cx5="http://schemas.microsoft.com/office/drawing/2016/5/11/chartex" xmlns:cx6="http://schemas.microsoft.com/office/drawing/2016/5/12/chartex" xmlns:cx7="http://schemas.microsoft.com/office/drawing/2016/5/13/chartex" xmlns:cx8="http://schemas.microsoft.com/office/drawing/2016/5/14/chartex" xmlns:mc="http://schemas.openxmlformats.org/markup-compatibility/2006" xmlns:aink="http://schemas.microsoft.com/office/drawing/2016/ink" xmlns:am3d="http://schemas.microsoft.com/office/drawing/2017/model3d" xmlns:o="urn:schemas-microsoft-com:office:office" xmlns:oel="http://schemas.microsoft.com/office/2019/extlst" xmlns:r="http://schemas.openxmlformats.org/officeDocument/2006/relationships" xmlns:m="http://schemas.openxmlformats.org/officeDocument/2006/math" xmlns:v="urn:schemas-microsoft-com:vml" xmlns:wp14="http://schemas.microsoft.com/office/word/2010/wordprocessingDrawing" xmlns:wp="http://schemas.openxmlformats.org/drawingml/2006/wordprocessingDrawing" xmlns:w10="urn:schemas-microsoft-com:office:word" xmlns:w="http://schemas.openxmlformats.org/wordprocessingml/2006/main" xmlns:w14="http://schemas.microsoft.com/office/word/2010/wordml" xmlns:w15="http://schemas.microsoft.com/office/word/2012/wordml" xmlns:w16cex="http://schemas.microsoft.com/office/word/2018/wordml/cex" xmlns:w16cid="http://schemas.microsoft.com/office/word/2016/wordml/cid" xmlns:w16="http://schemas.microsoft.com/office/word/2018/wordml" xmlns:w16sdtdh="http://schemas.microsoft.com/office/word/2020/wordml/sdtdatahash" xmlns:w16se="http://schemas.microsoft.com/office/word/2015/wordml/symex" xmlns:wpg="http://schemas.microsoft.com/office/word/2010/wordprocessingGroup" xmlns:wpi="http://schemas.microsoft.com/office/word/2010/wordprocessingInk" xmlns:wne="http://schemas.microsoft.com/office/word/2006/wordml" xmlns:wps="http://schemas.microsoft.com/office/word/2010/wordprocessingShape" mc:Ignorable="w14 w15 w16se w16cid w16 w16cex w16sdtdh wp14">
   <w:footnote w:type="separator" w:id="-1">
     <w:p>
       <w:r>
@@ -5392,7 +5476,7 @@
 </file>
 
 <file path=word/header1.xml><?xml version="1.0" encoding="utf-8"?>
-<w:hdr xmlns:wpc="http://schemas.microsoft.com/office/word/2010/wordprocessingCanvas" xmlns:cx="http://schemas.microsoft.com/office/drawing/2014/chartex" xmlns:cx1="http://schemas.microsoft.com/office/drawing/2015/9/8/chartex" xmlns:cx2="http://schemas.microsoft.com/office/drawing/2015/10/21/chartex" xmlns:cx3="http://schemas.microsoft.com/office/drawing/2016/5/9/chartex" xmlns:cx4="http://schemas.microsoft.com/office/drawing/2016/5/10/chartex" xmlns:cx5="http://schemas.microsoft.com/office/drawing/2016/5/11/chartex" xmlns:cx6="http://schemas.microsoft.com/office/drawing/2016/5/12/chartex" xmlns:cx7="http://schemas.microsoft.com/office/drawing/2016/5/13/chartex" xmlns:cx8="http://schemas.microsoft.com/office/drawing/2016/5/14/chartex" xmlns:mc="http://schemas.openxmlformats.org/markup-compatibility/2006" xmlns:aink="http://schemas.microsoft.com/office/drawing/2016/ink" xmlns:am3d="http://schemas.microsoft.com/office/drawing/2017/model3d" xmlns:o="urn:schemas-microsoft-com:office:office" xmlns:oel="http://schemas.microsoft.com/office/2019/extlst" xmlns:r="http://schemas.openxmlformats.org/officeDocument/2006/relationships" xmlns:m="http://schemas.openxmlformats.org/officeDocument/2006/math" xmlns:v="urn:schemas-microsoft-com:vml" xmlns:wp14="http://schemas.microsoft.com/office/word/2010/wordprocessingDrawing" xmlns:wp="http://schemas.openxmlformats.org/drawingml/2006/wordprocessingDrawing" xmlns:w10="urn:schemas-microsoft-com:office:word" xmlns:w="http://schemas.openxmlformats.org/wordprocessingml/2006/main" xmlns:w14="http://schemas.microsoft.com/office/word/2010/wordml" xmlns:w15="http://schemas.microsoft.com/office/word/2012/wordml" xmlns:w16cex="http://schemas.microsoft.com/office/word/2018/wordml/cex" xmlns:w16cid="http://schemas.microsoft.com/office/word/2016/wordml/cid" xmlns:w16="http://schemas.microsoft.com/office/word/2018/wordml" xmlns:w16du="http://schemas.microsoft.com/office/word/2023/wordml/word16du" xmlns:w16sdtdh="http://schemas.microsoft.com/office/word/2020/wordml/sdtdatahash" xmlns:w16se="http://schemas.microsoft.com/office/word/2015/wordml/symex" xmlns:wpg="http://schemas.microsoft.com/office/word/2010/wordprocessingGroup" xmlns:wpi="http://schemas.microsoft.com/office/word/2010/wordprocessingInk" xmlns:wne="http://schemas.microsoft.com/office/word/2006/wordml" xmlns:wps="http://schemas.microsoft.com/office/word/2010/wordprocessingShape" mc:Ignorable="w14 w15 w16se w16cid w16 w16cex w16sdtdh w16du wp14">
+<w:hdr xmlns:wpc="http://schemas.microsoft.com/office/word/2010/wordprocessingCanvas" xmlns:cx="http://schemas.microsoft.com/office/drawing/2014/chartex" xmlns:cx1="http://schemas.microsoft.com/office/drawing/2015/9/8/chartex" xmlns:cx2="http://schemas.microsoft.com/office/drawing/2015/10/21/chartex" xmlns:cx3="http://schemas.microsoft.com/office/drawing/2016/5/9/chartex" xmlns:cx4="http://schemas.microsoft.com/office/drawing/2016/5/10/chartex" xmlns:cx5="http://schemas.microsoft.com/office/drawing/2016/5/11/chartex" xmlns:cx6="http://schemas.microsoft.com/office/drawing/2016/5/12/chartex" xmlns:cx7="http://schemas.microsoft.com/office/drawing/2016/5/13/chartex" xmlns:cx8="http://schemas.microsoft.com/office/drawing/2016/5/14/chartex" xmlns:mc="http://schemas.openxmlformats.org/markup-compatibility/2006" xmlns:aink="http://schemas.microsoft.com/office/drawing/2016/ink" xmlns:am3d="http://schemas.microsoft.com/office/drawing/2017/model3d" xmlns:o="urn:schemas-microsoft-com:office:office" xmlns:oel="http://schemas.microsoft.com/office/2019/extlst" xmlns:r="http://schemas.openxmlformats.org/officeDocument/2006/relationships" xmlns:m="http://schemas.openxmlformats.org/officeDocument/2006/math" xmlns:v="urn:schemas-microsoft-com:vml" xmlns:wp14="http://schemas.microsoft.com/office/word/2010/wordprocessingDrawing" xmlns:wp="http://schemas.openxmlformats.org/drawingml/2006/wordprocessingDrawing" xmlns:w10="urn:schemas-microsoft-com:office:word" xmlns:w="http://schemas.openxmlformats.org/wordprocessingml/2006/main" xmlns:w14="http://schemas.microsoft.com/office/word/2010/wordml" xmlns:w15="http://schemas.microsoft.com/office/word/2012/wordml" xmlns:w16cex="http://schemas.microsoft.com/office/word/2018/wordml/cex" xmlns:w16cid="http://schemas.microsoft.com/office/word/2016/wordml/cid" xmlns:w16="http://schemas.microsoft.com/office/word/2018/wordml" xmlns:w16sdtdh="http://schemas.microsoft.com/office/word/2020/wordml/sdtdatahash" xmlns:w16se="http://schemas.microsoft.com/office/word/2015/wordml/symex" xmlns:wpg="http://schemas.microsoft.com/office/word/2010/wordprocessingGroup" xmlns:wpi="http://schemas.microsoft.com/office/word/2010/wordprocessingInk" xmlns:wne="http://schemas.microsoft.com/office/word/2006/wordml" xmlns:wps="http://schemas.microsoft.com/office/word/2010/wordprocessingShape" mc:Ignorable="w14 w15 w16se w16cid w16 w16cex w16sdtdh wp14">
   <w:sdt>
     <w:sdtPr>
       <w:rPr>
@@ -5444,7 +5528,7 @@
 </file>
 
 <file path=word/header2.xml><?xml version="1.0" encoding="utf-8"?>
-<w:hdr xmlns:wpc="http://schemas.microsoft.com/office/word/2010/wordprocessingCanvas" xmlns:cx="http://schemas.microsoft.com/office/drawing/2014/chartex" xmlns:cx1="http://schemas.microsoft.com/office/drawing/2015/9/8/chartex" xmlns:cx2="http://schemas.microsoft.com/office/drawing/2015/10/21/chartex" xmlns:cx3="http://schemas.microsoft.com/office/drawing/2016/5/9/chartex" xmlns:cx4="http://schemas.microsoft.com/office/drawing/2016/5/10/chartex" xmlns:cx5="http://schemas.microsoft.com/office/drawing/2016/5/11/chartex" xmlns:cx6="http://schemas.microsoft.com/office/drawing/2016/5/12/chartex" xmlns:cx7="http://schemas.microsoft.com/office/drawing/2016/5/13/chartex" xmlns:cx8="http://schemas.microsoft.com/office/drawing/2016/5/14/chartex" xmlns:mc="http://schemas.openxmlformats.org/markup-compatibility/2006" xmlns:aink="http://schemas.microsoft.com/office/drawing/2016/ink" xmlns:am3d="http://schemas.microsoft.com/office/drawing/2017/model3d" xmlns:o="urn:schemas-microsoft-com:office:office" xmlns:oel="http://schemas.microsoft.com/office/2019/extlst" xmlns:r="http://schemas.openxmlformats.org/officeDocument/2006/relationships" xmlns:m="http://schemas.openxmlformats.org/officeDocument/2006/math" xmlns:v="urn:schemas-microsoft-com:vml" xmlns:wp14="http://schemas.microsoft.com/office/word/2010/wordprocessingDrawing" xmlns:wp="http://schemas.openxmlformats.org/drawingml/2006/wordprocessingDrawing" xmlns:w10="urn:schemas-microsoft-com:office:word" xmlns:w="http://schemas.openxmlformats.org/wordprocessingml/2006/main" xmlns:w14="http://schemas.microsoft.com/office/word/2010/wordml" xmlns:w15="http://schemas.microsoft.com/office/word/2012/wordml" xmlns:w16cex="http://schemas.microsoft.com/office/word/2018/wordml/cex" xmlns:w16cid="http://schemas.microsoft.com/office/word/2016/wordml/cid" xmlns:w16="http://schemas.microsoft.com/office/word/2018/wordml" xmlns:w16du="http://schemas.microsoft.com/office/word/2023/wordml/word16du" xmlns:w16sdtdh="http://schemas.microsoft.com/office/word/2020/wordml/sdtdatahash" xmlns:w16se="http://schemas.microsoft.com/office/word/2015/wordml/symex" xmlns:wpg="http://schemas.microsoft.com/office/word/2010/wordprocessingGroup" xmlns:wpi="http://schemas.microsoft.com/office/word/2010/wordprocessingInk" xmlns:wne="http://schemas.microsoft.com/office/word/2006/wordml" xmlns:wps="http://schemas.microsoft.com/office/word/2010/wordprocessingShape" mc:Ignorable="w14 w15 w16se w16cid w16 w16cex w16sdtdh w16du wp14">
+<w:hdr xmlns:wpc="http://schemas.microsoft.com/office/word/2010/wordprocessingCanvas" xmlns:cx="http://schemas.microsoft.com/office/drawing/2014/chartex" xmlns:cx1="http://schemas.microsoft.com/office/drawing/2015/9/8/chartex" xmlns:cx2="http://schemas.microsoft.com/office/drawing/2015/10/21/chartex" xmlns:cx3="http://schemas.microsoft.com/office/drawing/2016/5/9/chartex" xmlns:cx4="http://schemas.microsoft.com/office/drawing/2016/5/10/chartex" xmlns:cx5="http://schemas.microsoft.com/office/drawing/2016/5/11/chartex" xmlns:cx6="http://schemas.microsoft.com/office/drawing/2016/5/12/chartex" xmlns:cx7="http://schemas.microsoft.com/office/drawing/2016/5/13/chartex" xmlns:cx8="http://schemas.microsoft.com/office/drawing/2016/5/14/chartex" xmlns:mc="http://schemas.openxmlformats.org/markup-compatibility/2006" xmlns:aink="http://schemas.microsoft.com/office/drawing/2016/ink" xmlns:am3d="http://schemas.microsoft.com/office/drawing/2017/model3d" xmlns:o="urn:schemas-microsoft-com:office:office" xmlns:oel="http://schemas.microsoft.com/office/2019/extlst" xmlns:r="http://schemas.openxmlformats.org/officeDocument/2006/relationships" xmlns:m="http://schemas.openxmlformats.org/officeDocument/2006/math" xmlns:v="urn:schemas-microsoft-com:vml" xmlns:wp14="http://schemas.microsoft.com/office/word/2010/wordprocessingDrawing" xmlns:wp="http://schemas.openxmlformats.org/drawingml/2006/wordprocessingDrawing" xmlns:w10="urn:schemas-microsoft-com:office:word" xmlns:w="http://schemas.openxmlformats.org/wordprocessingml/2006/main" xmlns:w14="http://schemas.microsoft.com/office/word/2010/wordml" xmlns:w15="http://schemas.microsoft.com/office/word/2012/wordml" xmlns:w16cex="http://schemas.microsoft.com/office/word/2018/wordml/cex" xmlns:w16cid="http://schemas.microsoft.com/office/word/2016/wordml/cid" xmlns:w16="http://schemas.microsoft.com/office/word/2018/wordml" xmlns:w16sdtdh="http://schemas.microsoft.com/office/word/2020/wordml/sdtdatahash" xmlns:w16se="http://schemas.microsoft.com/office/word/2015/wordml/symex" xmlns:wpg="http://schemas.microsoft.com/office/word/2010/wordprocessingGroup" xmlns:wpi="http://schemas.microsoft.com/office/word/2010/wordprocessingInk" xmlns:wne="http://schemas.microsoft.com/office/word/2006/wordml" xmlns:wps="http://schemas.microsoft.com/office/word/2010/wordprocessingShape" mc:Ignorable="w14 w15 w16se w16cid w16 w16cex w16sdtdh wp14">
   <w:sdt>
     <w:sdtPr>
       <w:rPr>
@@ -5535,7 +5619,7 @@
 </file>
 
 <file path=word/header3.xml><?xml version="1.0" encoding="utf-8"?>
-<w:hdr xmlns:wpc="http://schemas.microsoft.com/office/word/2010/wordprocessingCanvas" xmlns:cx="http://schemas.microsoft.com/office/drawing/2014/chartex" xmlns:cx1="http://schemas.microsoft.com/office/drawing/2015/9/8/chartex" xmlns:cx2="http://schemas.microsoft.com/office/drawing/2015/10/21/chartex" xmlns:cx3="http://schemas.microsoft.com/office/drawing/2016/5/9/chartex" xmlns:cx4="http://schemas.microsoft.com/office/drawing/2016/5/10/chartex" xmlns:cx5="http://schemas.microsoft.com/office/drawing/2016/5/11/chartex" xmlns:cx6="http://schemas.microsoft.com/office/drawing/2016/5/12/chartex" xmlns:cx7="http://schemas.microsoft.com/office/drawing/2016/5/13/chartex" xmlns:cx8="http://schemas.microsoft.com/office/drawing/2016/5/14/chartex" xmlns:mc="http://schemas.openxmlformats.org/markup-compatibility/2006" xmlns:aink="http://schemas.microsoft.com/office/drawing/2016/ink" xmlns:am3d="http://schemas.microsoft.com/office/drawing/2017/model3d" xmlns:o="urn:schemas-microsoft-com:office:office" xmlns:oel="http://schemas.microsoft.com/office/2019/extlst" xmlns:r="http://schemas.openxmlformats.org/officeDocument/2006/relationships" xmlns:m="http://schemas.openxmlformats.org/officeDocument/2006/math" xmlns:v="urn:schemas-microsoft-com:vml" xmlns:wp14="http://schemas.microsoft.com/office/word/2010/wordprocessingDrawing" xmlns:wp="http://schemas.openxmlformats.org/drawingml/2006/wordprocessingDrawing" xmlns:w10="urn:schemas-microsoft-com:office:word" xmlns:w="http://schemas.openxmlformats.org/wordprocessingml/2006/main" xmlns:w14="http://schemas.microsoft.com/office/word/2010/wordml" xmlns:w15="http://schemas.microsoft.com/office/word/2012/wordml" xmlns:w16cex="http://schemas.microsoft.com/office/word/2018/wordml/cex" xmlns:w16cid="http://schemas.microsoft.com/office/word/2016/wordml/cid" xmlns:w16="http://schemas.microsoft.com/office/word/2018/wordml" xmlns:w16du="http://schemas.microsoft.com/office/word/2023/wordml/word16du" xmlns:w16sdtdh="http://schemas.microsoft.com/office/word/2020/wordml/sdtdatahash" xmlns:w16se="http://schemas.microsoft.com/office/word/2015/wordml/symex" xmlns:wpg="http://schemas.microsoft.com/office/word/2010/wordprocessingGroup" xmlns:wpi="http://schemas.microsoft.com/office/word/2010/wordprocessingInk" xmlns:wne="http://schemas.microsoft.com/office/word/2006/wordml" xmlns:wps="http://schemas.microsoft.com/office/word/2010/wordprocessingShape" mc:Ignorable="w14 w15 w16se w16cid w16 w16cex w16sdtdh w16du wp14">
+<w:hdr xmlns:wpc="http://schemas.microsoft.com/office/word/2010/wordprocessingCanvas" xmlns:cx="http://schemas.microsoft.com/office/drawing/2014/chartex" xmlns:cx1="http://schemas.microsoft.com/office/drawing/2015/9/8/chartex" xmlns:cx2="http://schemas.microsoft.com/office/drawing/2015/10/21/chartex" xmlns:cx3="http://schemas.microsoft.com/office/drawing/2016/5/9/chartex" xmlns:cx4="http://schemas.microsoft.com/office/drawing/2016/5/10/chartex" xmlns:cx5="http://schemas.microsoft.com/office/drawing/2016/5/11/chartex" xmlns:cx6="http://schemas.microsoft.com/office/drawing/2016/5/12/chartex" xmlns:cx7="http://schemas.microsoft.com/office/drawing/2016/5/13/chartex" xmlns:cx8="http://schemas.microsoft.com/office/drawing/2016/5/14/chartex" xmlns:mc="http://schemas.openxmlformats.org/markup-compatibility/2006" xmlns:aink="http://schemas.microsoft.com/office/drawing/2016/ink" xmlns:am3d="http://schemas.microsoft.com/office/drawing/2017/model3d" xmlns:o="urn:schemas-microsoft-com:office:office" xmlns:oel="http://schemas.microsoft.com/office/2019/extlst" xmlns:r="http://schemas.openxmlformats.org/officeDocument/2006/relationships" xmlns:m="http://schemas.openxmlformats.org/officeDocument/2006/math" xmlns:v="urn:schemas-microsoft-com:vml" xmlns:wp14="http://schemas.microsoft.com/office/word/2010/wordprocessingDrawing" xmlns:wp="http://schemas.openxmlformats.org/drawingml/2006/wordprocessingDrawing" xmlns:w10="urn:schemas-microsoft-com:office:word" xmlns:w="http://schemas.openxmlformats.org/wordprocessingml/2006/main" xmlns:w14="http://schemas.microsoft.com/office/word/2010/wordml" xmlns:w15="http://schemas.microsoft.com/office/word/2012/wordml" xmlns:w16cex="http://schemas.microsoft.com/office/word/2018/wordml/cex" xmlns:w16cid="http://schemas.microsoft.com/office/word/2016/wordml/cid" xmlns:w16="http://schemas.microsoft.com/office/word/2018/wordml" xmlns:w16sdtdh="http://schemas.microsoft.com/office/word/2020/wordml/sdtdatahash" xmlns:w16se="http://schemas.microsoft.com/office/word/2015/wordml/symex" xmlns:wpg="http://schemas.microsoft.com/office/word/2010/wordprocessingGroup" xmlns:wpi="http://schemas.microsoft.com/office/word/2010/wordprocessingInk" xmlns:wne="http://schemas.microsoft.com/office/word/2006/wordml" xmlns:wps="http://schemas.microsoft.com/office/word/2010/wordprocessingShape" mc:Ignorable="w14 w15 w16se w16cid w16 w16cex w16sdtdh wp14">
   <w:p>
     <w:pPr>
       <w:pStyle w:val="Header"/>
@@ -5623,7 +5707,7 @@
 </file>
 
 <file path=word/styles.xml><?xml version="1.0" encoding="utf-8"?>
-<w:styles xmlns:mc="http://schemas.openxmlformats.org/markup-compatibility/2006" xmlns:r="http://schemas.openxmlformats.org/officeDocument/2006/relationships" xmlns:w="http://schemas.openxmlformats.org/wordprocessingml/2006/main" xmlns:w14="http://schemas.microsoft.com/office/word/2010/wordml" xmlns:w15="http://schemas.microsoft.com/office/word/2012/wordml" xmlns:w16cex="http://schemas.microsoft.com/office/word/2018/wordml/cex" xmlns:w16cid="http://schemas.microsoft.com/office/word/2016/wordml/cid" xmlns:w16="http://schemas.microsoft.com/office/word/2018/wordml" xmlns:w16du="http://schemas.microsoft.com/office/word/2023/wordml/word16du" xmlns:w16sdtdh="http://schemas.microsoft.com/office/word/2020/wordml/sdtdatahash" xmlns:w16se="http://schemas.microsoft.com/office/word/2015/wordml/symex" mc:Ignorable="w14 w15 w16se w16cid w16 w16cex w16sdtdh w16du">
+<w:styles xmlns:mc="http://schemas.openxmlformats.org/markup-compatibility/2006" xmlns:r="http://schemas.openxmlformats.org/officeDocument/2006/relationships" xmlns:w="http://schemas.openxmlformats.org/wordprocessingml/2006/main" xmlns:w14="http://schemas.microsoft.com/office/word/2010/wordml" xmlns:w15="http://schemas.microsoft.com/office/word/2012/wordml" xmlns:w16cex="http://schemas.microsoft.com/office/word/2018/wordml/cex" xmlns:w16cid="http://schemas.microsoft.com/office/word/2016/wordml/cid" xmlns:w16="http://schemas.microsoft.com/office/word/2018/wordml" xmlns:w16sdtdh="http://schemas.microsoft.com/office/word/2020/wordml/sdtdatahash" xmlns:w16se="http://schemas.microsoft.com/office/word/2015/wordml/symex" mc:Ignorable="w14 w15 w16se w16cid w16 w16cex w16sdtdh">
   <w:docDefaults>
     <w:rPrDefault>
       <w:rPr>

</xml_diff>